<commit_message>
updated text about OTUs in model
</commit_message>
<xml_diff>
--- a/Baxter_glne007_2015_manuscript.docx
+++ b/Baxter_glne007_2015_manuscript.docx
@@ -246,7 +246,7 @@
         <w:t xml:space="preserve">4</w:t>
       </w:r>
       <w:r>
-        <w:t xml:space="preserve">. Likewise the large disparity in screening rates between those with and without health insurance highlights the need for less expensive screen methods</w:t>
+        <w:t xml:space="preserve">. Likewise the large disparity in screening rates between those with and without health insurance highlights the need for inexpensive screening methods</w:t>
       </w:r>
       <w:r>
         <w:rPr>
@@ -310,12 +310,7 @@
         <w:t xml:space="preserve">14</w:t>
       </w:r>
       <w:r>
-        <w:t xml:space="preserve">. In the present study we expanded upon those findings by demonstrating the potential for microbiome analysis to complement FIT for improved detection of colonic lesions. We did so using the largest patient cohort to date for studying differences in the microbiomes of patients with CRC. We also improved upon previous studies by utilizing random forest (RF), a decision tree-based machine algorithm for classification, which includes an internal cross-validation to prevent overfitting [liaw2002classification]. By incorporating both FIT and bacterial abundances into a single RF model, we were able to improve the sensitivity for adenomas and most stages of cancer compared to FIT alone.</w:t>
-      </w:r>
-    </w:p>
-    <w:p>
-      <w:r>
-        <w:t xml:space="preserve">First we characterized the bacterial communities of stool samples from 490 patients using 16S rRNA gene sequencing. Of those patients, 120 had CRC, 198 had adenomas, and 172 had no colonic lesions. Additionally we tested each sample for the concentraion of occult blood using FIT. With these data we developed a RF model that would differentiate normal individuals from those with any type of colonic lesion (i.e. adenoma or carcinoma). We determined the optimal model using the AUC-RF algorithm for maximizing the area under the curve (AUC) of a RF model</w:t>
+        <w:t xml:space="preserve">. In the present study we expanded upon those findings by demonstrating the potential for microbiome analysis to complement FIT for improved detection of colonic lesions. We did so using the largest patient cohort to date for studying differences in the microbiomes of patients with CRC. We also improved upon previous studies by utilizing random forest (RF), a decision tree-based machine algorithm for classification, which includes an internal cross-validation to prevent overfitting</w:t>
       </w:r>
       <w:r>
         <w:rPr>
@@ -324,7 +319,21 @@
         <w:t xml:space="preserve">15</w:t>
       </w:r>
       <w:r>
-        <w:t xml:space="preserve">. The optimal model combining FIT and the microbiota used 23 bacterial populations, or operational taxonomic units (OTUs) (Extended Data Fig. 1). Of those OTUs, 14 were members of the Clostridia, including 10 from the Lachnospiraceae family (OTUs 14, 44, 8, 88, 60, 22, 9, 13, 87, 31) and 2 from the Ruminococcaceae family (OTU29, OTU11). Three OTUs were associated with the genus</w:t>
+        <w:t xml:space="preserve">. By incorporating both FIT and bacterial abundances into a single RF model, we were able to improve the sensitivity for adenomas and most stages of cancer compared to FIT alone.</w:t>
+      </w:r>
+    </w:p>
+    <w:p>
+      <w:r>
+        <w:t xml:space="preserve">First we characterized the bacterial communities of stool samples from 490 patients using 16S rRNA gene sequencing. Of those patients, 120 had CRC, 198 had colonic adenomas, and 172 had no colonic lesions. Additionally we tested each sample for the concentraion of occult blood using FIT. With these data we developed a RF model that would differentiate normal individuals from those with any type of colonic lesion (i.e. adenoma or carcinoma). We determined the optimal model using the AUC-RF algorithm for maximizing the area under the curve (AUC) of a RF model</w:t>
+      </w:r>
+      <w:r>
+        <w:rPr>
+          <w:vertAlign w:val="superscript"/>
+        </w:rPr>
+        <w:t xml:space="preserve">16</w:t>
+      </w:r>
+      <w:r>
+        <w:t xml:space="preserve">. The optimal model combining FIT and the microbiota used 23 bacterial populations, or operational taxonomic units (OTUs) (Extended Data Fig. 1). Of those OTUs, 16 were members of the Firmicutes phylum, including 3 from the Ruminococcaceae family and 10 from the Lachnospiraceae family, the predominant producers of butyrate in the gut. Three OTUs were associated with the genus</w:t>
       </w:r>
       <w:r>
         <w:t xml:space="preserve"> </w:t>
@@ -336,10 +345,7 @@
         <w:t xml:space="preserve">Bacteroides</w:t>
       </w:r>
       <w:r>
-        <w:t xml:space="preserve"> </w:t>
-      </w:r>
-      <w:r>
-        <w:t xml:space="preserve">(OTUs 3, 7, 2). The remaining OTUs were associated with</w:t>
+        <w:t xml:space="preserve">. The remaining OTUs were associated with</w:t>
       </w:r>
       <w:r>
         <w:t xml:space="preserve"> </w:t>
@@ -351,10 +357,7 @@
         <w:t xml:space="preserve">Porphyromonas</w:t>
       </w:r>
       <w:r>
-        <w:t xml:space="preserve"> </w:t>
-      </w:r>
-      <w:r>
-        <w:t xml:space="preserve">(OTU105),</w:t>
+        <w:t xml:space="preserve">,</w:t>
       </w:r>
       <w:r>
         <w:t xml:space="preserve"> </w:t>
@@ -366,25 +369,19 @@
         <w:t xml:space="preserve">Parabacteroides</w:t>
       </w:r>
       <w:r>
-        <w:t xml:space="preserve"> </w:t>
-      </w:r>
-      <w:r>
-        <w:t xml:space="preserve">(OTU49),</w:t>
-      </w:r>
-      <w:r>
-        <w:t xml:space="preserve"> </w:t>
-      </w:r>
-      <w:r>
-        <w:rPr>
-          <w:i/>
-        </w:rPr>
-        <w:t xml:space="preserve">Streptococcus</w:t>
-      </w:r>
-      <w:r>
-        <w:t xml:space="preserve"> </w:t>
-      </w:r>
-      <w:r>
-        <w:t xml:space="preserve">(OTU20), and Enterobacteriaceae (OTU28). Interestingly the majority of OTUs used in the model were enriched in normal patients, suggesting that a loss of beneficial organisms in addition to the emergence of pathogens may be indicative of CRC development.</w:t>
+        <w:t xml:space="preserve">,</w:t>
+      </w:r>
+      <w:r>
+        <w:t xml:space="preserve"> </w:t>
+      </w:r>
+      <w:r>
+        <w:rPr>
+          <w:i/>
+        </w:rPr>
+        <w:t xml:space="preserve">Collinsella</w:t>
+      </w:r>
+      <w:r>
+        <w:t xml:space="preserve">, and Enterobacteriaceae. Interestingly the majority of OTUs used in the model, especially the Lachnospiraceae, were enriched in normal patients, suggesting that a loss of beneficial organisms in addition to the emergence of pathogens may be indicative of CRC development.</w:t>
       </w:r>
     </w:p>
     <w:p>
@@ -406,15 +403,15 @@
         <w:rPr>
           <w:vertAlign w:val="superscript"/>
         </w:rPr>
-        <w:t xml:space="preserve">16</w:t>
-      </w:r>
-      <w:r>
-        <w:t xml:space="preserve">. We then compared the sensitivtity and specificity of the model at this defined cutoff (0.622) to using FIT with the widely accepted cutoff of 100ng/ml of hemoglobin. At these cutoffs the RF model detected 95% of cancers and 57.1% of adenomas compared to 75% and 15.7% for FIT (). When adenomas and cancers were pooled together, the RF model detected 71.4% of lesions, while FIT only detected 38.1%. The RF model had significantly improved sensitivity for both advanced and non-advanced adenomas as well as most stages of cancer (Fig. 2B). The increased sensitivity of the RF model was accompanied by a substantial decrease in specificity (83.7%) compared to FIT (97.1%).</w:t>
-      </w:r>
-    </w:p>
-    <w:p>
-      <w:r>
-        <w:t xml:space="preserve">To better understand the relationship between the RF model and FIT, we compared the results of the two tests for each sample (Fig. 3). All samples that tested positive by FIT also tested positive in the RF model, meaning the RF model did not miss any of the lesions that FIT was able to detect. However the RF model was able to detect 80% of cancers and 49.1% of adenomas that FIT failed to detect, while maintaining a specificity of 86.2% (Extended Data Fig. 3).</w:t>
+        <w:t xml:space="preserve">17</w:t>
+      </w:r>
+      <w:r>
+        <w:t xml:space="preserve">. We then compared the sensitivtity and specificity of the model at this defined cutoff (0.622) to using FIT with the widely accepted cutoff of 100ng/ml of hemoglobin. At these cutoffs the RF model detected 95% of cancers and 57.1% of adenomas compared to 75% and 15.7% for FIT (Table 1, Fig. 2A). When adenomas and cancers were pooled together, the RF model detected 71.4% of lesions, while FIT only detected 38.1%. The RF model had significantly improved sensitivity for both advanced and non-advanced adenomas as well as most stages of cancer (Fig. 2B). The increased sensitivity of the RF model was accompanied by a substantial decrease in specificity (83.7%) compared to FIT (97.1%).</w:t>
+      </w:r>
+    </w:p>
+    <w:p>
+      <w:r>
+        <w:t xml:space="preserve">To better understand the relationship between the RF model and FIT, we compared the results of the two tests for each sample (Fig. 3). All samples that tested positive by FIT also tested positive in the RF model, meaning the RF model did not miss any of the lesions that FIT was able to detect. However the RF model was able to detect 80% of cancers and 49.1% of adenomas that FIT had failed to detect, while maintaining a specificity of 86.2% (Extended Data Fig. 3).</w:t>
       </w:r>
     </w:p>
     <w:p>
@@ -425,7 +422,7 @@
         <w:rPr>
           <w:vertAlign w:val="superscript"/>
         </w:rPr>
-        <w:t xml:space="preserve">17</w:t>
+        <w:t xml:space="preserve">18</w:t>
       </w:r>
       <w:r>
         <w:t xml:space="preserve"> </w:t>
@@ -442,7 +439,7 @@
         <w:rPr>
           <w:vertAlign w:val="superscript"/>
         </w:rPr>
-        <w:t xml:space="preserve">18–20</w:t>
+        <w:t xml:space="preserve">19–21</w:t>
       </w:r>
       <w:r>
         <w:t xml:space="preserve">. Therefore we tested whether the RF model performance differed between patient populations. The model performed significantly better for females than males (p=0.016; Extended Data Fig. 4). We suspected that the difference could be due to having more adenoma samples from males (n=118) than females (n=80). To correct for this we normalized samples such that male and female groups contained equal numbers of adenomas, cancers, and normal samples. We resampled 1000 times and tested for a significant difference in AUC between males and females. With this method 61.8% of the iterations resulted in a p-value less than 0.05, making it unclear whether gender truly affects the performance of the model. Additionally, we found no difference in model performance according to age, BMI, NSAID usage, diabetes, smoking, or previous history of polyps (data not shown).</w:t>
@@ -461,7 +458,7 @@
         <w:rPr>
           <w:vertAlign w:val="superscript"/>
         </w:rPr>
-        <w:t xml:space="preserve">21</w:t>
+        <w:t xml:space="preserve">22</w:t>
       </w:r>
       <w:r>
         <w:t xml:space="preserve">. These microbial biomarkers could be combined with 16S rRNA sequencing for a more comprehensive analysis of the microbiome. Likewise host-associated biomakers, such as those used in sDNA tests could add to the our model</w:t>
@@ -470,7 +467,7 @@
         <w:rPr>
           <w:vertAlign w:val="superscript"/>
         </w:rPr>
-        <w:t xml:space="preserve">22</w:t>
+        <w:t xml:space="preserve">23</w:t>
       </w:r>
       <w:r>
         <w:t xml:space="preserve">. We have shown previously that patient demographic information can strengthen microbiome-based models for distinguishing healthy patients from those with CRC</w:t>
@@ -502,7 +499,7 @@
         <w:rPr>
           <w:vertAlign w:val="superscript"/>
         </w:rPr>
-        <w:t xml:space="preserve">23</w:t>
+        <w:t xml:space="preserve">24</w:t>
       </w:r>
       <w:r>
         <w:t xml:space="preserve">. A data analysis pipeline and all necessary scripts are available at github.com/SchlossLab/Baxter_glne007Modeling_2015.</w:t>
@@ -566,7 +563,7 @@
         <w:rPr>
           <w:vertAlign w:val="superscript"/>
         </w:rPr>
-        <w:t xml:space="preserve">23</w:t>
+        <w:t xml:space="preserve">24</w:t>
       </w:r>
       <w:r>
         <w:t xml:space="preserve">. The 490 samples were divided into three sequencing runs to increase sequencing depth.</w:t>
@@ -590,7 +587,7 @@
         <w:rPr>
           <w:vertAlign w:val="superscript"/>
         </w:rPr>
-        <w:t xml:space="preserve">23</w:t>
+        <w:t xml:space="preserve">24</w:t>
       </w:r>
       <w:r>
         <w:t xml:space="preserve">. Briefly, paired-end reads were merged into contigs, screened for quality, aligned to SILVA 16S rRNA sequence database, and screened for chimeras. Curated sequences were clustered in to operationall taxonomic units (OTUs) using a 97% similarity cutoff. The number of sequences in each sample was rarefied to 10,000 per sample to minimize the effects of uneven sampling.</w:t>
@@ -614,7 +611,7 @@
         <w:rPr>
           <w:vertAlign w:val="superscript"/>
         </w:rPr>
-        <w:t xml:space="preserve">15</w:t>
+        <w:t xml:space="preserve">16</w:t>
       </w:r>
       <w:r>
         <w:t xml:space="preserve">. The AUC of ROC curves was compared using the method described by DeLong et al.</w:t>
@@ -623,7 +620,7 @@
         <w:rPr>
           <w:vertAlign w:val="superscript"/>
         </w:rPr>
-        <w:t xml:space="preserve">24</w:t>
+        <w:t xml:space="preserve">25</w:t>
       </w:r>
       <w:r>
         <w:t xml:space="preserve">. The optimal cutoff for the RF model was determined using Youden's J statistic as implemented in the pROC package in R</w:t>
@@ -632,7 +629,7 @@
         <w:rPr>
           <w:vertAlign w:val="superscript"/>
         </w:rPr>
-        <w:t xml:space="preserve">16</w:t>
+        <w:t xml:space="preserve">17</w:t>
       </w:r>
       <w:r>
         <w:t xml:space="preserve">. The sensitivities of FIT and the RF model were compared using McNemar's chi-squared test.</w:t>
@@ -1236,7 +1233,39 @@
         <w:pStyle w:val="Bibliography"/>
       </w:pPr>
       <w:r>
-        <w:t xml:space="preserve">15. Calle, M. L., Urrea, V., Boulesteix, A.-L. &amp; Malats, N. AUC-rF: A new strategy for genomic profiling with random forest.</w:t>
+        <w:t xml:space="preserve">15. Liaw, A. &amp; Wiener, M. Classification and regression by randomForest.</w:t>
+      </w:r>
+      <w:r>
+        <w:t xml:space="preserve"> </w:t>
+      </w:r>
+      <w:r>
+        <w:rPr>
+          <w:i/>
+        </w:rPr>
+        <w:t xml:space="preserve">R news</w:t>
+      </w:r>
+      <w:r>
+        <w:t xml:space="preserve"> </w:t>
+      </w:r>
+      <w:r>
+        <w:rPr>
+          <w:b/>
+        </w:rPr>
+        <w:t xml:space="preserve">2,</w:t>
+      </w:r>
+      <w:r>
+        <w:t xml:space="preserve"> </w:t>
+      </w:r>
+      <w:r>
+        <w:t xml:space="preserve">18–22 (2002).</w:t>
+      </w:r>
+    </w:p>
+    <w:p>
+      <w:pPr>
+        <w:pStyle w:val="Bibliography"/>
+      </w:pPr>
+      <w:r>
+        <w:t xml:space="preserve">16. Calle, M. L., Urrea, V., Boulesteix, A.-L. &amp; Malats, N. AUC-rF: A new strategy for genomic profiling with random forest.</w:t>
       </w:r>
       <w:r>
         <w:t xml:space="preserve"> </w:t>
@@ -1268,7 +1297,7 @@
         <w:pStyle w:val="Bibliography"/>
       </w:pPr>
       <w:r>
-        <w:t xml:space="preserve">16. Youden, W. J. Index for rating diagnostic tests.</w:t>
+        <w:t xml:space="preserve">17. Youden, W. J. Index for rating diagnostic tests.</w:t>
       </w:r>
       <w:r>
         <w:t xml:space="preserve"> </w:t>
@@ -1300,7 +1329,7 @@
         <w:pStyle w:val="Bibliography"/>
       </w:pPr>
       <w:r>
-        <w:t xml:space="preserve">17. Heitman, S. J.</w:t>
+        <w:t xml:space="preserve">18. Heitman, S. J.</w:t>
       </w:r>
       <w:r>
         <w:t xml:space="preserve"> </w:t>
@@ -1347,7 +1376,7 @@
         <w:pStyle w:val="Bibliography"/>
       </w:pPr>
       <w:r>
-        <w:t xml:space="preserve">18. Symonds, E. L.</w:t>
+        <w:t xml:space="preserve">19. Symonds, E. L.</w:t>
       </w:r>
       <w:r>
         <w:t xml:space="preserve"> </w:t>
@@ -1385,7 +1414,7 @@
         <w:pStyle w:val="Bibliography"/>
       </w:pPr>
       <w:r>
-        <w:t xml:space="preserve">19. Kapidzic, A.</w:t>
+        <w:t xml:space="preserve">20. Kapidzic, A.</w:t>
       </w:r>
       <w:r>
         <w:t xml:space="preserve"> </w:t>
@@ -1423,7 +1452,7 @@
         <w:pStyle w:val="Bibliography"/>
       </w:pPr>
       <w:r>
-        <w:t xml:space="preserve">20. Levi, Z.</w:t>
+        <w:t xml:space="preserve">21. Levi, Z.</w:t>
       </w:r>
       <w:r>
         <w:t xml:space="preserve"> </w:t>
@@ -1470,7 +1499,7 @@
         <w:pStyle w:val="Bibliography"/>
       </w:pPr>
       <w:r>
-        <w:t xml:space="preserve">21. Mira-Pascual, L.</w:t>
+        <w:t xml:space="preserve">22. Mira-Pascual, L.</w:t>
       </w:r>
       <w:r>
         <w:t xml:space="preserve"> </w:t>
@@ -1517,7 +1546,7 @@
         <w:pStyle w:val="Bibliography"/>
       </w:pPr>
       <w:r>
-        <w:t xml:space="preserve">22. Imperiale, T. F.</w:t>
+        <w:t xml:space="preserve">23. Imperiale, T. F.</w:t>
       </w:r>
       <w:r>
         <w:t xml:space="preserve"> </w:t>
@@ -1564,7 +1593,7 @@
         <w:pStyle w:val="Bibliography"/>
       </w:pPr>
       <w:r>
-        <w:t xml:space="preserve">23. Kozich, J. J., Westcott, S. L., Baxter, N. T., Highlander, S. K. &amp; Schloss, P. D. Development of a dual-index sequencing strategy and curation pipeline for analyzing amplicon sequence data on the miSeq illumina sequencing platform.</w:t>
+        <w:t xml:space="preserve">24. Kozich, J. J., Westcott, S. L., Baxter, N. T., Highlander, S. K. &amp; Schloss, P. D. Development of a dual-index sequencing strategy and curation pipeline for analyzing amplicon sequence data on the miSeq illumina sequencing platform.</w:t>
       </w:r>
       <w:r>
         <w:t xml:space="preserve"> </w:t>
@@ -1596,7 +1625,7 @@
         <w:pStyle w:val="Bibliography"/>
       </w:pPr>
       <w:r>
-        <w:t xml:space="preserve">24. DeLong, E. R., DeLong, D. M. &amp; Clarke-Pearson, D. L. Comparing the areas under two or more correlated receiver operating characteristic curves: A nonparametric approach.</w:t>
+        <w:t xml:space="preserve">25. DeLong, E. R., DeLong, D. M. &amp; Clarke-Pearson, D. L. Comparing the areas under two or more correlated receiver operating characteristic curves: A nonparametric approach.</w:t>
       </w:r>
       <w:r>
         <w:t xml:space="preserve"> </w:t>
@@ -1996,7 +2025,7 @@
     </w:lvl>
   </w:abstractNum>
   <w:abstractNum w:abstractNumId="990">
-    <w:nsid w:val="ffc7e92f"/>
+    <w:nsid w:val="54916424"/>
     <w:multiLevelType w:val="multilevel"/>
     <w:lvl w:ilvl="0">
       <w:numFmt w:val="bullet"/>

</xml_diff>

<commit_message>
incorporated most of Pat's edits
</commit_message>
<xml_diff>
--- a/Baxter_glne007_2015_manuscript.docx
+++ b/Baxter_glne007_2015_manuscript.docx
@@ -7,7 +7,7 @@
         <w:pStyle w:val="Title"/>
       </w:pPr>
       <w:r>
-        <w:t xml:space="preserve">Microbiome</w:t>
+        <w:t xml:space="preserve">Microbiota</w:t>
       </w:r>
       <w:r>
         <w:t xml:space="preserve"> </w:t>
@@ -223,7 +223,7 @@
         <w:rPr>
           <w:b/>
         </w:rPr>
-        <w:t xml:space="preserve">. These results suggest that the gut microbiota may represent a reservoir of biomarkers that would complement existing non-invasive methods such as the widely used fecal immunochemical test (FIT). Using stool samples from 490 patients we developed a cross-validated random forest classification model that detects colonic lesions using the relative abundance of gut microbiota and the concentration of hemoglobin in stool. The microbiome-based random forest model detected 95.0% of cancers and 61.1% of adenomas while FIT detected 75.0% and 15.7%, respectively. Of the colonic lesions missed by FIT, the model detected 80.0% of cancers and 53.9% of adenomas. To date this is the largest study to characterize alterations in the microbiota associated with colorectal cancer and the first to demonstrate a method by which microbiome analysis improves upon existing screening methods. With a negative predictive value of 99.98%, our model could be used to accurately identify those patients for whom a colonoscopy is unnecessary, potentially reducing healthcare costs and complications due to invasive screening.</w:t>
+        <w:t xml:space="preserve">. These results suggest that the gut microbiota may represent a reservoir of biomarkers that would complement existing non-invasive methods such as the widely used fecal immunochemical test (FIT). Using stool samples from 490 patients we developed a cross-validated random forest classification model that detects colonic lesions using the relative abundance of gut microbiota and the concentration of hemoglobin in stool. The microbiota-based random forest model detected 95% of cancers and 57.1% of adenomas while FIT alone only detected 75% and 15.7%, respectively. Of the colonic lesions missed by FIT, the model detected 80% of cancers and 49.1% of adenomas. These findings demonstrate the potential for microbiota analysis to complement existing screening methods to improve detection of colonic lesions. With a negative predictive value of 99.98%, our model could be used to accurately identify those patients for whom a colonoscopy is unnecessary, potentially reducing healthcare costs and complications due to invasive screening.</w:t>
       </w:r>
     </w:p>
     <w:p>
@@ -237,7 +237,7 @@
         <w:t xml:space="preserve">1</w:t>
       </w:r>
       <w:r>
-        <w:t xml:space="preserve">. Further progress is possible by increasing access to and accuracy of diagnostic tests. Although structural exams like colonoscopy and sigmoidoscopy are able to detect both cancer and adenomas, their high cost and invasive nature are barriers for many people. For example, fear, discomfort, and embarrassment are among the most cited reasons patients choose not to undergo CRC screening</w:t>
+        <w:t xml:space="preserve">. Further progress is possible by increasing access to and accuracy of diagnostic tests. Although structural exams including colonoscopy and sigmoidoscopy are able to detect and remove adenomas and carcinomas, the high cost and invasive nature are barriers for many people. For example, fear, discomfort, and embarrassment are among the most cited reasons patients choose not to undergo CRC screening</w:t>
       </w:r>
       <w:r>
         <w:rPr>
@@ -296,7 +296,7 @@
         <w:t xml:space="preserve">6–8</w:t>
       </w:r>
       <w:r>
-        <w:t xml:space="preserve">. While each of these organisms may play a role in certain cases of CRC, none of them is present in every case. Therefore no one organism is an effective biomarker on its own.</w:t>
+        <w:t xml:space="preserve">. Although each of these organisms may play a role in certain cases of CRC, none of them is present in every case. Therefore no one organism is an effective biomarker on its own.</w:t>
       </w:r>
     </w:p>
     <w:p>
@@ -310,7 +310,7 @@
         <w:t xml:space="preserve">14</w:t>
       </w:r>
       <w:r>
-        <w:t xml:space="preserve">. In the present study we expanded upon those findings by demonstrating the potential for microbiome analysis to complement FIT for improved detection of colonic lesions. We did so using the largest patient cohort to date for studying differences in the microbiomes of patients with CRC. We also improved upon previous studies by utilizing random forest (RF), a decision tree-based machine algorithm for classification, which includes an internal cross-validation to prevent overfitting</w:t>
+        <w:t xml:space="preserve">. In the present study we expanded upon those findings by demonstrating the potential for microbiota analysis to complement FIT for improved detection of colonic lesions. We also improved upon previous studies by utilizing random forest (RF), a decision tree-based machine algorithm for classification, which includes an internal cross-validation to prevent overfitting</w:t>
       </w:r>
       <w:r>
         <w:rPr>
@@ -324,7 +324,7 @@
     </w:p>
     <w:p>
       <w:r>
-        <w:t xml:space="preserve">First we characterized the bacterial communities of stool samples from 490 patients using 16S rRNA gene sequencing. Of those patients, 120 had CRC, 198 had colonic adenomas, and 172 had no colonic lesions. Additionally we tested each sample for the concentraion of occult blood using FIT. With these data we developed a RF model that would differentiate normal individuals from those with any type of colonic lesion (i.e. adenoma or carcinoma). We determined the optimal model using the AUC-RF algorithm for maximizing the area under the curve (AUC) of a RF model</w:t>
+        <w:t xml:space="preserve">We characterized the bacterial communities of stool samples from 490 patients using 16S rRNA gene sequencing. Among these patients, 120 had CRC, 198 had colonic adenomas, and 172 had no colonic lesions. We also tested each sample for the concentraion of occult blood using FIT. With these data we developed a RF model that would differentiate normal individuals from those with any type of colonic lesion (i.e. adenoma or carcinoma). We determined the optimal model using the AUC-RF algorithm for maximizing the area under the curve (AUC) of a RF model</w:t>
       </w:r>
       <w:r>
         <w:rPr>
@@ -333,7 +333,16 @@
         <w:t xml:space="preserve">16</w:t>
       </w:r>
       <w:r>
-        <w:t xml:space="preserve">. The optimal model combining FIT and the microbiota used 23 bacterial populations, or operational taxonomic units (OTUs) (Extended Data Fig. 1). Of those OTUs, 16 were members of the Firmicutes phylum, including 3 from the Ruminococcaceae family and 10 from the Lachnospiraceae family, the predominant producers of butyrate in the gut. Three OTUs were associated with the genus</w:t>
+        <w:t xml:space="preserve">. The optimal model combining FIT and the microbiota used 23 bacterial populations, or operational taxonomic units (OTUs) (Extended Data Fig. 1). Of those OTUs, 16 were members of the Firmicutes phylum, including 3 from the Ruminococcaceae family and 10 from the Lachnospiraceae family, the predominant producers of butyrate in the gut</w:t>
+      </w:r>
+      <w:r>
+        <w:rPr>
+          <w:vertAlign w:val="superscript"/>
+        </w:rPr>
+        <w:t xml:space="preserve">17</w:t>
+      </w:r>
+      <w:r>
+        <w:t xml:space="preserve">. Three OTUs were associated with the genus</w:t>
       </w:r>
       <w:r>
         <w:t xml:space="preserve"> </w:t>
@@ -386,49 +395,52 @@
     </w:p>
     <w:p>
       <w:r>
-        <w:t xml:space="preserve">To determine whether microbiome analysis complements FIT, we compared the performance of the RF model to using FIT alone. The AUC for the RF model was significantly higher than FIT for distinguishing adenoma from normal (p=4.7</w:t>
+        <w:t xml:space="preserve">To determine whether microbiota sequence data could be used to complement FIT, we compared the performance of the RF model to using FIT alone. The AUC for the RF model was significantly higher than FIT for distinguishing adenoma from normal (p=4.7</w:t>
       </w:r>
       <w:r>
         <w:t xml:space="preserve">10^{-7}) or all lesions from normal (p=6.3</w:t>
       </w:r>
       <w:r>
-        <w:t xml:space="preserve">10^{-7}), but not cancer from normal (p=0.091) (Fig. 1). Examination of the ROC curves for the two tests shows that the RF model does not outperform FIT until the specificity drops below approximately 0.9, at which point the sensitivity of the RF model greatly excedes that of FIT.</w:t>
-      </w:r>
-    </w:p>
-    <w:p>
-      <w:r>
-        <w:t xml:space="preserve">Next we defined an optimal cutoff for the RF model using Youden's J statistic</w:t>
+        <w:t xml:space="preserve">10^{-7}), but not cancer from normal (p=0.091) (Fig. 1). The ROC curves for the two tests [there's only one test - but three possible outcomes - need to fix] showed that the RF model does not outperform FIT until the specificity drops below approximately 0.9, at which point the sensitivity of the RF model greatly exceeded that of FIT.</w:t>
+      </w:r>
+    </w:p>
+    <w:p>
+      <w:r>
+        <w:t xml:space="preserve">Using Youden's J statisitc</w:t>
       </w:r>
       <w:r>
         <w:rPr>
           <w:vertAlign w:val="superscript"/>
         </w:rPr>
-        <w:t xml:space="preserve">17</w:t>
-      </w:r>
-      <w:r>
-        <w:t xml:space="preserve">. We then compared the sensitivtity and specificity of the model at this defined cutoff (0.622) to using FIT with the widely accepted cutoff of 100ng/ml of hemoglobin. At these cutoffs the RF model detected 95% of cancers and 57.1% of adenomas compared to 75% and 15.7% for FIT (Table 1, Fig. 2A). When adenomas and cancers were pooled together, the RF model detected 71.4% of lesions, while FIT only detected 38.1%. The RF model had significantly improved sensitivity for both advanced and non-advanced adenomas as well as most stages of cancer (Fig. 2B). The increased sensitivity of the RF model was accompanied by a substantial decrease in specificity (83.7%) compared to FIT (97.1%).</w:t>
-      </w:r>
-    </w:p>
-    <w:p>
-      <w:r>
-        <w:t xml:space="preserve">To better understand the relationship between the RF model and FIT, we compared the results of the two tests for each sample (Fig. 3). All samples that tested positive by FIT also tested positive in the RF model, meaning the RF model did not miss any of the lesions that FIT was able to detect. However the RF model was able to detect 80% of cancers and 49.1% of adenomas that FIT had failed to detect, while maintaining a specificity of 86.2% (Extended Data Fig. 3).</w:t>
-      </w:r>
-    </w:p>
-    <w:p>
-      <w:r>
-        <w:t xml:space="preserve">As a final metric of our model's performance we estimated the positive predictive value (PPV) and negative predictive value (NPV) by extrapolating its performance on an average-risk population using previously published values for CRC prevalence</w:t>
+        <w:t xml:space="preserve">18</w:t>
+      </w:r>
+      <w:r>
+        <w:t xml:space="preserve"> </w:t>
+      </w:r>
+      <w:r>
+        <w:t xml:space="preserve">we determined that the optimal cutoff for the RF model's probability lesion was 0.622. Samples scoring above this cutoff were classified as lesions, and those below the cutoff were classified as normal. We then compared the sensitivity and specificity of the RF model to those of FIT using the widely accepted cutoff of 100 ng/ml of hemoglobin. At these cutoffs the RF model detected 95% of cancers and 57.1% of adenomas compared to 75% and 15.7% for FIT (Table 1, Fig. 2A). When adenomas and cancers were pooled together, the RF model detected 71.4% of lesions, while FIT only detected 38.1%. The RF model had significantly improved sensitivity for both advanced and non-advanced adenomas as well as most stages of cancer (Fig. 2B). The increased sensitivity of the RF model was accompanied by a substantial decrease in specificity (83.7%) compared to FIT (97.1%).</w:t>
+      </w:r>
+    </w:p>
+    <w:p>
+      <w:r>
+        <w:t xml:space="preserve">To better understand the relationship between the RF model and FIT, we compared the results of the two tests for each sample (Fig. 3). All samples that tested positive by FIT also tested positive in the RF model, indicating that the RF model did not miss any of the lesions that FIT was able to detect. However the RF model was able to detect 80% of cancers and 49.1% of adenomas that FIT had failed to detect, while maintaining a specificity of 86.2% (Extended Data Fig. 3). This result demonstrated that incorporation of data from a subject's microbiota improved the sensitivity without affecting the specificity of the test.</w:t>
+      </w:r>
+    </w:p>
+    <w:p>
+      <w:r>
+        <w:t xml:space="preserve">As a final metric of our model's performance, we estimated the positive predictive value (PPV) and negative predictive value (NPV) by extrapolating its performance on an average-risk population using previously published values for CRC prevalence</w:t>
       </w:r>
       <w:r>
         <w:rPr>
           <w:vertAlign w:val="superscript"/>
         </w:rPr>
-        <w:t xml:space="preserve">18</w:t>
-      </w:r>
-      <w:r>
-        <w:t xml:space="preserve"> </w:t>
-      </w:r>
-      <w:r>
-        <w:t xml:space="preserve">(Extended Data Table 2). Based on a prevalence of 0.3% for CRC, the model would have a relatively low PPV of 1.73%, but a high NPV of 99.98%. For advanced adenomas the model would have a PPV of 17.9% and NPV of 97.1% assuming a prevalence of 5.7%. With a prevalence of 17.7% for nonadvanced adenomas, the PPV for the model would be 42.1% and the NPV would be 89.6%.</w:t>
+        <w:t xml:space="preserve">19</w:t>
+      </w:r>
+      <w:r>
+        <w:t xml:space="preserve"> </w:t>
+      </w:r>
+      <w:r>
+        <w:t xml:space="preserve">(Extended Data Table 2). Based on a prevalence of 0.3% for CRC, the model would have a relatively low PPV of 1.73%, but a high NPV of 99.98%. For advanced adenomas the model would have a PPV of 17.9% and NPV of 97.1% assuming a prevalence of 5.7%. With a prevalence of 17.7% for nonadvanced adenomas, the PPV for the model would be 42.1% and the NPV would be 89.6%. Although the PPV is quite low relative to FIT, its NPV was significantly higher than that of FIT.</w:t>
       </w:r>
     </w:p>
     <w:p>
@@ -439,70 +451,99 @@
         <w:rPr>
           <w:vertAlign w:val="superscript"/>
         </w:rPr>
-        <w:t xml:space="preserve">19–21</w:t>
-      </w:r>
-      <w:r>
-        <w:t xml:space="preserve">. Therefore we tested whether the RF model performance differed between patient populations. The model performed significantly better for females than males (p=0.016; Extended Data Fig. 4). We suspected that the difference could be due to having more adenoma samples from males (n=118) than females (n=80). To correct for this we normalized samples such that male and female groups contained equal numbers of adenomas, cancers, and normal samples. We resampled 1000 times and tested for a significant difference in AUC between males and females. With this method 61.8% of the iterations resulted in a p-value less than 0.05, making it unclear whether gender truly affects the performance of the model. Additionally, we found no difference in model performance according to age, BMI, NSAID usage, diabetes, smoking, or previous history of polyps (data not shown).</w:t>
-      </w:r>
-    </w:p>
-    <w:p>
-      <w:r>
-        <w:t xml:space="preserve">Our findings demonstrate the potential for combining microbioime analysis with conventional stool-based tests to improve CRC detection. Using the RF algorithm made it possible to interpret FIT results in the context of the microbiome and vice versa. The RF model had significantly higher sensitivity for lesions at almost all stages of tumorigenesis. Moreover the model detected the majority of lesions that FIT was unable to detect. The shortcomings of the RF model were its lack of specificity and low PPV. In other systems, such flaws would result in potentially dangerous over treatment. However in the case of CRC, patients are already recommended to receive regular colonoscopies. Therefore the potential value of the RF model is in its high sensitivity and NPV. With an NPV of 99.98%, the model could be used to determine those patients for whom regular colonoscopies are unnecessary. This strategy could result in a decrease in the number of colonosopies, thereby reducing both the financial costs and potential health risks of more invasive screening methods.</w:t>
-      </w:r>
-    </w:p>
-    <w:p>
-      <w:r>
-        <w:t xml:space="preserve">The accuracy of the RF model could potentially be improved by incorporating additional biomarkers. For example several bacterial toxins are capable of exacerbating tumorigeneisis, and there is evidence that methanogenic archaea are associated with CRC</w:t>
+        <w:t xml:space="preserve">20–22</w:t>
+      </w:r>
+      <w:r>
+        <w:t xml:space="preserve">. Therefore we tested whether the RF model performance differed between patient populations. The model performed significantly better for females than males (p=0.016; Extended Data Fig. 4).</w:t>
+      </w:r>
+    </w:p>
+    <w:p>
+      <w:r>
+        <w:t xml:space="preserve">Questions... * Does [FIT] differ significantly between M and F? * Can you differentitate microbiota of M and F?</w:t>
+      </w:r>
+    </w:p>
+    <w:p>
+      <w:r>
+        <w:t xml:space="preserve">[remove from here...] We suspected that the difference could be due to having more adenoma samples from males (n=118) than females (n=80). To correct for this we normalized samples such that male and female groups contained equal numbers of adenomas, cancers, and normal samples. We resampled 1000 times and tested for a significant difference in AUC between males and females. With this method 61.8% of the iterations resulted in a p-value less than 0.05, making it unclear whether gender truly affects the performance of the model. [... to here]</w:t>
+      </w:r>
+    </w:p>
+    <w:p>
+      <w:r>
+        <w:t xml:space="preserve">[ Race? / Ethnicity? ]</w:t>
+      </w:r>
+    </w:p>
+    <w:p>
+      <w:r>
+        <w:t xml:space="preserve">We found no difference in model performance according to age, BMI, NSAID usage, diabetes, smoking, or previous history of polyps.</w:t>
+      </w:r>
+    </w:p>
+    <w:p>
+      <w:r>
+        <w:t xml:space="preserve">Similar to our results, it has recently been shown that when FIT was combined with host-associated DNA biomarkers the ability to detect adenomas and carcinomas was significantly improved over FIT alone</w:t>
       </w:r>
       <w:r>
         <w:rPr>
           <w:vertAlign w:val="superscript"/>
         </w:rPr>
-        <w:t xml:space="preserve">22</w:t>
-      </w:r>
-      <w:r>
-        <w:t xml:space="preserve">. These microbial biomarkers could be combined with 16S rRNA sequencing for a more comprehensive analysis of the microbiome. Likewise host-associated biomakers, such as those used in sDNA tests could add to the our model</w:t>
+        <w:t xml:space="preserve">23</w:t>
+      </w:r>
+      <w:r>
+        <w:t xml:space="preserve">. Such results support the assertion that because of the large interpersonal variation in markers for adenomas and carcinomas, it is necessary to employ a panel of biomarkers and to use a model that integrates across the biomarkers. The accuracy of our model may be further improved by incorporating additional biomarkers such as the host-associated biomarkers or those targeting specific genes that encode for toxins</w:t>
       </w:r>
       <w:r>
         <w:rPr>
           <w:vertAlign w:val="superscript"/>
         </w:rPr>
-        <w:t xml:space="preserve">23</w:t>
-      </w:r>
-      <w:r>
-        <w:t xml:space="preserve">. We have shown previously that patient demographic information can strengthen microbiome-based models for distinguishing healthy patients from those with CRC</w:t>
+        <w:t xml:space="preserve">7,8</w:t>
+      </w:r>
+      <w:r>
+        <w:t xml:space="preserve"> </w:t>
+      </w:r>
+      <w:r>
+        <w:t xml:space="preserve">[cite ETBF, PKS, and Bork metagenomics papers]. More generally, predictive and diagnostic models for other diseases with a microbial etiology may benefit from a similar approach. For example, we recently demonstrated the ability to detect</w:t>
+      </w:r>
+      <w:r>
+        <w:t xml:space="preserve"> </w:t>
+      </w:r>
+      <w:r>
+        <w:rPr>
+          <w:i/>
+        </w:rPr>
+        <w:t xml:space="preserve">Clostridium difficile</w:t>
+      </w:r>
+      <w:r>
+        <w:t xml:space="preserve"> </w:t>
+      </w:r>
+      <w:r>
+        <w:t xml:space="preserve">infection based on the composition of the microbiota [schubert]. Such models are likely to be useful as microbiota sequencing gains traction as a tool for characterizing health.</w:t>
+      </w:r>
+    </w:p>
+    <w:p>
+      <w:r>
+        <w:t xml:space="preserve">Our findings demonstrate the potential for combining the analysis of a patient's microbiota with conventional stool-based tests to improve CRC detection. Using the RF algorithm it was possible to interpret FIT results in the context of the microbiota. The RF model had significantly higher sensitivity for lesions at almost all stages of tumorigenesis. Moreover the model detected the majority of lesions that FIT was unable to detect. The shortcomings of the RF model were its lack of specificity and low PPV. In other systems, such flaws would result in potentially dangerous [potentially dangerous... what?] over treatment. However in the case of CRC, all people in the United States are encouraged to receive regular colonoscopies once they reach the age of 50 (?)[citation]. Therefore the potential value of the RF model is in its high sensitivity and NPV. With an NPV of 99.98%, the model could be used to identify people for whom a colonoscopy is unnecessary. This strategy could result in a decrease in the number of colonoscopies, thereby reducing both the financial costs and potential health risks of more invasive screening methods.</w:t>
+      </w:r>
+    </w:p>
+    <w:p>
+      <w:r>
+        <w:rPr>
+          <w:b/>
+        </w:rPr>
+        <w:t xml:space="preserve">Methods Summary.</w:t>
+      </w:r>
+      <w:r>
+        <w:t xml:space="preserve"> </w:t>
+      </w:r>
+      <w:r>
+        <w:t xml:space="preserve">Fecal samples were collected from 490 subjects in 4 locations: Toronto (Ontario, Canada), Boston (Massachusetts, USA), Houston (Texas, USA), and Ann Arbor (Michigan, USA). Patient diagnoses were determined by colonoscopy and subsequent histopathological examination. FIT was performed using OC FIT-CHEK sampling bottles and processed using an OC-Auto Micro 80 automated system (Polymedco Inc.). The V4 region of the bacterial 16S rRNA gene was amplified using custom barcoded primers and sequenced as described previously using an Illumina MiSeq sequencer</w:t>
       </w:r>
       <w:r>
         <w:rPr>
           <w:vertAlign w:val="superscript"/>
         </w:rPr>
-        <w:t xml:space="preserve">14</w:t>
-      </w:r>
-      <w:r>
-        <w:t xml:space="preserve">. Thus combining host and microbial biomarkers in the context of an individual's risk could further improve screening accuracy.</w:t>
-      </w:r>
-    </w:p>
-    <w:p>
-      <w:r>
-        <w:rPr>
-          <w:b/>
-        </w:rPr>
-        <w:t xml:space="preserve">Methods Summary.</w:t>
-      </w:r>
-      <w:r>
-        <w:t xml:space="preserve"> </w:t>
-      </w:r>
-      <w:r>
-        <w:t xml:space="preserve">Fecal samples were collected from 490 subjects in 4 locations: Toronto (Ontario, Canada), Boston (Massachusetts, USA), Houston (Texas, USA), and Ann Arbor (Michigan, USA). Patient diagnoses were determined by colonoscopy and subsequent histopathological examination. FIT was performed using OC FIT-CHEK sampling bottles and processed using an OC-Auto Micro 80 automated system (Polymedco Inc.). The V4 region of the bacterial 16S rRNA gene was amplified using custom barcoded primers and sequenced as described previously using an Illumina MiSeq sequencer</w:t>
-      </w:r>
-      <w:r>
-        <w:rPr>
-          <w:vertAlign w:val="superscript"/>
-        </w:rPr>
         <w:t xml:space="preserve">24</w:t>
       </w:r>
       <w:r>
-        <w:t xml:space="preserve">. A data analysis pipeline and all necessary scripts are available at github.com/SchlossLab/Baxter_glne007Modeling_2015.</w:t>
+        <w:t xml:space="preserve">. A data analysis pipeline and all necessary scripts to generate this paper are available at github.com/SchlossLab/Baxter_glne007Modeling_2015. The sequence data are available in the Sequence Read Archive under Bioproject Accession XXXXXXXXXXXXX.</w:t>
       </w:r>
     </w:p>
     <w:p>
@@ -527,7 +568,7 @@
         <w:t xml:space="preserve"> </w:t>
       </w:r>
       <w:r>
-        <w:t xml:space="preserve">Elligible patients for this study were at least 18 years old, willing to sign informed consent, able to tolerate removal of 58ml of blood, and willing to collect a stool sample. Patients were excluded if they had undergone surgery, radiation, or chemotherapy for current CRC prior to baseline samples or had inflammatory bowel disease, known hereditary nonpolyposis CRC, or familial adenomatous polyposis. Colonoscopies were performed and fecal samples were collected from subjects in 4 locations: Toronto (Ontario, Canada), Boston (Massachusetts, USA), Houston (Texas, USA), and Ann Arbor (Michigan, USA). Patient diagnoses were determined by colonoscopic examination. Lesions were biopsied and diagnosed as adenoma or cancer based on subsequent histopathological examination. Whole evacuated stool was collected from each patient into hat, packed on ice, shipped to a processing center via next day delivery, and stored at -80˚C.</w:t>
+        <w:t xml:space="preserve">Eligible patients for this study were at least 18 years old, willing to sign informed consent, able to tolerate removal of 58 ml of blood, and willing to collect a stool sample. Patients were excluded if they had undergone surgery, radiation, or chemotherapy for current CRC prior to baseline samples or had inflammatory bowel disease, known hereditary nonpolyposis CRC, or familial adenomatous polyposis. Colonoscopies were performed and fecal samples were collected from subjects in 4 locations: Toronto (Ontario, Canada), Boston (Massachusetts, USA), Houston (Texas, USA), and Ann Arbor (Michigan, USA). Patient diagnoses were determined by colonoscopic examination. Lesions were biopsied and diagnosed as adenoma or cancer based on subsequent histopathological examination. Whole evacuated stool was collected from each patient packed in ice, shipped to a processing center via next day delivery and stored at -80˚C. [ need to borrow language from joe's paper about when the stool was collected wrt the colonoscopy]</w:t>
       </w:r>
     </w:p>
     <w:p>
@@ -542,7 +583,7 @@
         <w:t xml:space="preserve"> </w:t>
       </w:r>
       <w:r>
-        <w:t xml:space="preserve">Fecal material for FIT was collected from frozen stool aliquots using OC FIT-CHEK sampling bottles (Polymedco Inc.) and processed using an OC-Auto Micro 80 automated system (Polymedco Inc.). Raw FIT results were used for generating ROC curves and for building RF models. Sensitivities and specificities reported for FIT are based on a cutoff of 100ng/ml.</w:t>
+        <w:t xml:space="preserve">Fecal material for FIT was collected from frozen stool aliquots using OC FIT-CHEK sampling bottles (Polymedco Inc.) and processed using an OC-Auto Micro 80 automated system (Polymedco Inc.). Raw FIT results were used for generating ROC curves and for building RF models. Sensitivities and specificities reported for FIT are based on a cutoff of 100 ng/ml.</w:t>
       </w:r>
     </w:p>
     <w:p>
@@ -557,7 +598,7 @@
         <w:t xml:space="preserve"> </w:t>
       </w:r>
       <w:r>
-        <w:t xml:space="preserve">DNA was extracted from roughly 50mg of fecal material from each subject using the PowerSoil-htp 96 Well Soil DNA isolation kit (MO BIO Laboratories) and an epMotion 5075 automated pipetting system (Eppendorf). The V4 region of the bacterial 16S rRNA gene was amplified using custom barcoded primers and sequenced as described previously using an Illumina MiSeq sequencer</w:t>
+        <w:t xml:space="preserve">DNA was extracted from roughly 50 mg of fecal material from each subject using the PowerSoil-htp 96 Well Soil DNA isolation kit (MO BIO Laboratories) and an epMotion 5075 automated pipetting system (Eppendorf). The V4 region of the bacterial 16S rRNA gene was amplified using custom barcoded primers and sequenced as described previously using an Illumina MiSeq sequencer</w:t>
       </w:r>
       <w:r>
         <w:rPr>
@@ -566,7 +607,7 @@
         <w:t xml:space="preserve">24</w:t>
       </w:r>
       <w:r>
-        <w:t xml:space="preserve">. The 490 samples were divided into three sequencing runs to increase sequencing depth.</w:t>
+        <w:t xml:space="preserve">. The 490 samples were divided into three sequencing runs to increase the per sample sequencing depth. Samples were randomly assigned to the sequencing runs to balance the representation of diangosis, sex, ..., within each run.</w:t>
       </w:r>
     </w:p>
     <w:p>
@@ -590,7 +631,7 @@
         <w:t xml:space="preserve">24</w:t>
       </w:r>
       <w:r>
-        <w:t xml:space="preserve">. Briefly, paired-end reads were merged into contigs, screened for quality, aligned to SILVA 16S rRNA sequence database, and screened for chimeras. Curated sequences were clustered in to operationall taxonomic units (OTUs) using a 97% similarity cutoff. The number of sequences in each sample was rarefied to 10,000 per sample to minimize the effects of uneven sampling.</w:t>
+        <w:t xml:space="preserve">. Briefly, paired-end reads were merged into contigs, screened for quality, aligned to SILVA 16S rRNA sequence database, and screened for chimeras. Curated sequences were clustered in to operational taxonomic units (OTUs) using a 97% similarity cutoff. The number of sequences in each sample was rarefied to 10,000 per sample to minimize the effects of uneven sampling.</w:t>
       </w:r>
     </w:p>
     <w:p>
@@ -629,7 +670,7 @@
         <w:rPr>
           <w:vertAlign w:val="superscript"/>
         </w:rPr>
-        <w:t xml:space="preserve">17</w:t>
+        <w:t xml:space="preserve">18</w:t>
       </w:r>
       <w:r>
         <w:t xml:space="preserve">. The sensitivities of FIT and the RF model were compared using McNemar's chi-squared test.</w:t>
@@ -647,7 +688,7 @@
         <w:t xml:space="preserve"> </w:t>
       </w:r>
       <w:r>
-        <w:t xml:space="preserve">Raw fastq files and MIMARKS file are available through the NCBI Sequence Read Archive. A data analysis pipeline and all necessary scripts are available at github.com/SchlossLab/Baxter_glne007Modeling_2015.</w:t>
+        <w:t xml:space="preserve">Raw fastq files and MIMARKS file are available through the NCBI Sequence Read Archive [insert accession number]. A data analysis pipeline and all necessary scripts are available at github.com/SchlossLab/Baxter_glne007Modeling_2015.</w:t>
       </w:r>
     </w:p>
     <w:p>
@@ -1297,7 +1338,39 @@
         <w:pStyle w:val="Bibliography"/>
       </w:pPr>
       <w:r>
-        <w:t xml:space="preserve">17. Youden, W. J. Index for rating diagnostic tests.</w:t>
+        <w:t xml:space="preserve">17. Pryde, S. E., Duncan, S. H., Hold, G. L., Stewart, C. S. &amp; Flint, H. J. The microbiology of butyrate formation in the human colon.</w:t>
+      </w:r>
+      <w:r>
+        <w:t xml:space="preserve"> </w:t>
+      </w:r>
+      <w:r>
+        <w:rPr>
+          <w:i/>
+        </w:rPr>
+        <w:t xml:space="preserve">FEMS microbiology letters</w:t>
+      </w:r>
+      <w:r>
+        <w:t xml:space="preserve"> </w:t>
+      </w:r>
+      <w:r>
+        <w:rPr>
+          <w:b/>
+        </w:rPr>
+        <w:t xml:space="preserve">217,</w:t>
+      </w:r>
+      <w:r>
+        <w:t xml:space="preserve"> </w:t>
+      </w:r>
+      <w:r>
+        <w:t xml:space="preserve">133–139 (2002).</w:t>
+      </w:r>
+    </w:p>
+    <w:p>
+      <w:pPr>
+        <w:pStyle w:val="Bibliography"/>
+      </w:pPr>
+      <w:r>
+        <w:t xml:space="preserve">18. Youden, W. J. Index for rating diagnostic tests.</w:t>
       </w:r>
       <w:r>
         <w:t xml:space="preserve"> </w:t>
@@ -1329,7 +1402,7 @@
         <w:pStyle w:val="Bibliography"/>
       </w:pPr>
       <w:r>
-        <w:t xml:space="preserve">18. Heitman, S. J.</w:t>
+        <w:t xml:space="preserve">19. Heitman, S. J.</w:t>
       </w:r>
       <w:r>
         <w:t xml:space="preserve"> </w:t>
@@ -1376,7 +1449,7 @@
         <w:pStyle w:val="Bibliography"/>
       </w:pPr>
       <w:r>
-        <w:t xml:space="preserve">19. Symonds, E. L.</w:t>
+        <w:t xml:space="preserve">20. Symonds, E. L.</w:t>
       </w:r>
       <w:r>
         <w:t xml:space="preserve"> </w:t>
@@ -1414,7 +1487,7 @@
         <w:pStyle w:val="Bibliography"/>
       </w:pPr>
       <w:r>
-        <w:t xml:space="preserve">20. Kapidzic, A.</w:t>
+        <w:t xml:space="preserve">21. Kapidzic, A.</w:t>
       </w:r>
       <w:r>
         <w:t xml:space="preserve"> </w:t>
@@ -1452,7 +1525,7 @@
         <w:pStyle w:val="Bibliography"/>
       </w:pPr>
       <w:r>
-        <w:t xml:space="preserve">21. Levi, Z.</w:t>
+        <w:t xml:space="preserve">22. Levi, Z.</w:t>
       </w:r>
       <w:r>
         <w:t xml:space="preserve"> </w:t>
@@ -1492,53 +1565,6 @@
       </w:r>
       <w:r>
         <w:t xml:space="preserve">933–938 (2009).</w:t>
-      </w:r>
-    </w:p>
-    <w:p>
-      <w:pPr>
-        <w:pStyle w:val="Bibliography"/>
-      </w:pPr>
-      <w:r>
-        <w:t xml:space="preserve">22. Mira-Pascual, L.</w:t>
-      </w:r>
-      <w:r>
-        <w:t xml:space="preserve"> </w:t>
-      </w:r>
-      <w:r>
-        <w:rPr>
-          <w:i/>
-        </w:rPr>
-        <w:t xml:space="preserve">et al.</w:t>
-      </w:r>
-      <w:r>
-        <w:t xml:space="preserve"> </w:t>
-      </w:r>
-      <w:r>
-        <w:t xml:space="preserve">Microbial mucosal colonic shifts associated with the development of colorectal cancer reveal the presence of different bacterial and archaeal biomarkers.</w:t>
-      </w:r>
-      <w:r>
-        <w:t xml:space="preserve"> </w:t>
-      </w:r>
-      <w:r>
-        <w:rPr>
-          <w:i/>
-        </w:rPr>
-        <w:t xml:space="preserve">Journal of gastroenterology</w:t>
-      </w:r>
-      <w:r>
-        <w:t xml:space="preserve"> </w:t>
-      </w:r>
-      <w:r>
-        <w:rPr>
-          <w:b/>
-        </w:rPr>
-        <w:t xml:space="preserve">50,</w:t>
-      </w:r>
-      <w:r>
-        <w:t xml:space="preserve"> </w:t>
-      </w:r>
-      <w:r>
-        <w:t xml:space="preserve">167–179 (2014).</w:t>
       </w:r>
     </w:p>
     <w:p>
@@ -2025,7 +2051,7 @@
     </w:lvl>
   </w:abstractNum>
   <w:abstractNum w:abstractNumId="990">
-    <w:nsid w:val="54916424"/>
+    <w:nsid w:val="dd8921ef"/>
     <w:multiLevelType w:val="multilevel"/>
     <w:lvl w:ilvl="0">
       <w:numFmt w:val="bullet"/>

</xml_diff>

<commit_message>
added to methods summary and citations
</commit_message>
<xml_diff>
--- a/Baxter_glne007_2015_manuscript.docx
+++ b/Baxter_glne007_2015_manuscript.docx
@@ -217,7 +217,7 @@
           <w:vertAlign w:val="superscript"/>
           <w:b/>
         </w:rPr>
-        <w:t xml:space="preserve">9–12</w:t>
+        <w:t xml:space="preserve">9–13</w:t>
       </w:r>
       <w:r>
         <w:rPr>
@@ -261,7 +261,7 @@
         <w:rPr>
           <w:vertAlign w:val="superscript"/>
         </w:rPr>
-        <w:t xml:space="preserve">13</w:t>
+        <w:t xml:space="preserve">14</w:t>
       </w:r>
       <w:r>
         <w:t xml:space="preserve">. Thus there is need for novel screening methods that are inexpensive and capable of detecting both cancer and adenomas.</w:t>
@@ -275,7 +275,7 @@
         <w:rPr>
           <w:vertAlign w:val="superscript"/>
         </w:rPr>
-        <w:t xml:space="preserve">9–12</w:t>
+        <w:t xml:space="preserve">9–13</w:t>
       </w:r>
       <w:r>
         <w:t xml:space="preserve">. Experiments in animal models have demonstrated that such alterations have the potential to accelerate tumorigenesis</w:t>
@@ -301,22 +301,22 @@
     </w:p>
     <w:p>
       <w:r>
-        <w:t xml:space="preserve">We have perviously shown that statistical models that take into account the abundances of multiple bacteria species can be used to distinguish healthy individuals from those with colonic lesions</w:t>
-      </w:r>
-      <w:r>
-        <w:rPr>
-          <w:vertAlign w:val="superscript"/>
-        </w:rPr>
-        <w:t xml:space="preserve">14</w:t>
-      </w:r>
-      <w:r>
-        <w:t xml:space="preserve">. In the present study we expanded upon those findings by demonstrating the potential for microbiota analysis to complement FIT for improved detection of colonic lesions. We also improved upon previous studies by utilizing random forest (RF), a decision tree-based machine algorithm for classification, which includes an internal cross-validation to prevent overfitting</w:t>
-      </w:r>
-      <w:r>
-        <w:rPr>
-          <w:vertAlign w:val="superscript"/>
-        </w:rPr>
-        <w:t xml:space="preserve">15</w:t>
+        <w:t xml:space="preserve">We and others have perviously shown that statistical models that take into account the abundances of multiple bacteria species can be used to distinguish healthy individuals from those with CRC</w:t>
+      </w:r>
+      <w:r>
+        <w:rPr>
+          <w:vertAlign w:val="superscript"/>
+        </w:rPr>
+        <w:t xml:space="preserve">15,16</w:t>
+      </w:r>
+      <w:r>
+        <w:t xml:space="preserve">. In the present study we expanded upon those findings by demonstrating the potential for microbiota analysis to complement FIT for improved detection of colonic lesions, including adenomas. We also improved upon previous studies by utilizing random forest (RF), a decision tree-based machine algorithm for classification, which includes an internal cross-validation to prevent overfitting</w:t>
+      </w:r>
+      <w:r>
+        <w:rPr>
+          <w:vertAlign w:val="superscript"/>
+        </w:rPr>
+        <w:t xml:space="preserve">17</w:t>
       </w:r>
       <w:r>
         <w:t xml:space="preserve">. By incorporating both FIT and bacterial abundances into a single RF model, we were able to improve the sensitivity for adenomas and most stages of cancer compared to FIT alone.</w:t>
@@ -330,7 +330,7 @@
         <w:rPr>
           <w:vertAlign w:val="superscript"/>
         </w:rPr>
-        <w:t xml:space="preserve">16</w:t>
+        <w:t xml:space="preserve">18</w:t>
       </w:r>
       <w:r>
         <w:t xml:space="preserve">. The optimal model combining FIT and the microbiota used 23 bacterial populations, or operational taxonomic units (OTUs) (Extended Data Fig. 1). Of those OTUs, 16 were members of the Firmicutes phylum, including 3 from the Ruminococcaceae family and 10 from the Lachnospiraceae family, the predominant producers of butyrate in the gut</w:t>
@@ -339,7 +339,7 @@
         <w:rPr>
           <w:vertAlign w:val="superscript"/>
         </w:rPr>
-        <w:t xml:space="preserve">17</w:t>
+        <w:t xml:space="preserve">19</w:t>
       </w:r>
       <w:r>
         <w:t xml:space="preserve">. Three OTUs were associated with the genus</w:t>
@@ -390,7 +390,58 @@
         <w:t xml:space="preserve">Collinsella</w:t>
       </w:r>
       <w:r>
-        <w:t xml:space="preserve">, and Enterobacteriaceae. Interestingly the majority of OTUs used in the model, especially the Lachnospiraceae, were enriched in normal patients, suggesting that a loss of beneficial organisms in addition to the emergence of pathogens may be indicative of CRC development.</w:t>
+        <w:t xml:space="preserve">, and Enterobacteriaceae. The OTU associated with</w:t>
+      </w:r>
+      <w:r>
+        <w:t xml:space="preserve"> </w:t>
+      </w:r>
+      <w:r>
+        <w:rPr>
+          <w:i/>
+        </w:rPr>
+        <w:t xml:space="preserve">Porphyromonas</w:t>
+      </w:r>
+      <w:r>
+        <w:t xml:space="preserve"> </w:t>
+      </w:r>
+      <w:r>
+        <w:t xml:space="preserve">was most closely related to</w:t>
+      </w:r>
+      <w:r>
+        <w:t xml:space="preserve"> </w:t>
+      </w:r>
+      <w:r>
+        <w:rPr>
+          <w:i/>
+        </w:rPr>
+        <w:t xml:space="preserve">Porphyromonas asaccharolytica</w:t>
+      </w:r>
+      <w:r>
+        <w:t xml:space="preserve">, which has been previously shown to be predictive of CRC</w:t>
+      </w:r>
+      <w:r>
+        <w:rPr>
+          <w:vertAlign w:val="superscript"/>
+        </w:rPr>
+        <w:t xml:space="preserve">15,20</w:t>
+      </w:r>
+      <w:r>
+        <w:t xml:space="preserve">. Like many other studies we observed an OTU associated</w:t>
+      </w:r>
+      <w:r>
+        <w:t xml:space="preserve"> </w:t>
+      </w:r>
+      <w:r>
+        <w:rPr>
+          <w:i/>
+        </w:rPr>
+        <w:t xml:space="preserve">Fusobacterium nucleatum</w:t>
+      </w:r>
+      <w:r>
+        <w:t xml:space="preserve"> </w:t>
+      </w:r>
+      <w:r>
+        <w:t xml:space="preserve">that was enriched in cancer samples, however it's relative abundance did not add sufficient information to be inclued in the model. Interestingly the majority of OTUs used in the model, especially the Lachnospiraceae, were enriched in normal patients, suggesting that a loss of beneficial organisms in addition to the emergence of pathogens may be indicative of CRC development.</w:t>
       </w:r>
     </w:p>
     <w:p>
@@ -412,7 +463,7 @@
         <w:rPr>
           <w:vertAlign w:val="superscript"/>
         </w:rPr>
-        <w:t xml:space="preserve">18</w:t>
+        <w:t xml:space="preserve">21</w:t>
       </w:r>
       <w:r>
         <w:t xml:space="preserve"> </w:t>
@@ -434,7 +485,7 @@
         <w:rPr>
           <w:vertAlign w:val="superscript"/>
         </w:rPr>
-        <w:t xml:space="preserve">19</w:t>
+        <w:t xml:space="preserve">22</w:t>
       </w:r>
       <w:r>
         <w:t xml:space="preserve"> </w:t>
@@ -451,25 +502,10 @@
         <w:rPr>
           <w:vertAlign w:val="superscript"/>
         </w:rPr>
-        <w:t xml:space="preserve">20–22</w:t>
-      </w:r>
-      <w:r>
-        <w:t xml:space="preserve">. Therefore we tested whether the RF model performance differed between patient populations. The model was significantly better at differentiating normal from lesion for females than males (p=0.016; Extended Data Fig. 4). For females the model detected 73.5% of lesions with a specificity of 89.2%. For males the model detected 69.9% of lesions with a specificity of 73.8%. However the model did have a higher sensitivity for cancer among males (98.5%) than females (90.4%).</w:t>
-      </w:r>
-    </w:p>
-    <w:p>
-      <w:r>
-        <w:t xml:space="preserve">Questions... * Does [FIT] differ significantly between M and F? * Can you differentitate microbiota of M and F?</w:t>
-      </w:r>
-    </w:p>
-    <w:p>
-      <w:r>
-        <w:t xml:space="preserve">[ Race? / Ethnicity? ]</w:t>
-      </w:r>
-    </w:p>
-    <w:p>
-      <w:r>
-        <w:t xml:space="preserve">We found no difference in model performance according to age, BMI, NSAID usage, diabetes, smoking, or previous history of polyps.</w:t>
+        <w:t xml:space="preserve">23–25</w:t>
+      </w:r>
+      <w:r>
+        <w:t xml:space="preserve">. Therefore we tested whether the RF model performance differed between patient populations. We found no difference in model performance according to age, BMI, NSAID usage, diabetes, smoking, or previous history of polyps. However the model was significantly better at differentiating normal from lesion for females than for males (p=0.016; Extended Data Fig. 4). For females the model detected 73.5% of lesions with a specificity of 89.2%. For males the model detected 69.9% of lesions with a specificity of 73.8%. However the model did have a higher sensitivity for cancer among males (98.5%) than females (90.4%).</w:t>
       </w:r>
     </w:p>
     <w:p>
@@ -480,7 +516,7 @@
         <w:rPr>
           <w:vertAlign w:val="superscript"/>
         </w:rPr>
-        <w:t xml:space="preserve">23</w:t>
+        <w:t xml:space="preserve">26</w:t>
       </w:r>
       <w:r>
         <w:t xml:space="preserve">. Such results support the assertion that because of the large interpersonal variation in markers for adenomas and carcinomas, it is necessary to employ a panel of biomarkers and to use a model that integrates across the biomarkers. The accuracy of our model may be further improved by incorporating additional biomarkers such as the host-associated biomarkers or those targeting specific genes that encode for toxins</w:t>
@@ -489,13 +525,10 @@
         <w:rPr>
           <w:vertAlign w:val="superscript"/>
         </w:rPr>
-        <w:t xml:space="preserve">7,8</w:t>
-      </w:r>
-      <w:r>
-        <w:t xml:space="preserve"> </w:t>
-      </w:r>
-      <w:r>
-        <w:t xml:space="preserve">[cite ETBF, PKS, and Bork metagenomics papers]. More generally, predictive and diagnostic models for other diseases with a microbial etiology may benefit from a similar approach. For example, we recently demonstrated the ability to detect</w:t>
+        <w:t xml:space="preserve">7,8,16</w:t>
+      </w:r>
+      <w:r>
+        <w:t xml:space="preserve">. More generally, predictive and diagnostic models for other diseases with a microbial etiology may benefit from a similar approach. For example, we recently demonstrated the ability to detect</w:t>
       </w:r>
       <w:r>
         <w:t xml:space="preserve"> </w:t>
@@ -510,12 +543,30 @@
         <w:t xml:space="preserve"> </w:t>
       </w:r>
       <w:r>
-        <w:t xml:space="preserve">infection based on the composition of the microbiota [schubert]. Such models are likely to be useful as microbiota sequencing gains traction as a tool for characterizing health.</w:t>
-      </w:r>
-    </w:p>
-    <w:p>
-      <w:r>
-        <w:t xml:space="preserve">Our findings demonstrate the potential for combining the analysis of a patient's microbiota with conventional stool-based tests to improve CRC detection. Using the RF algorithm it was possible to interpret FIT results in the context of the microbiota. The RF model had significantly higher sensitivity for lesions at almost all stages of tumorigenesis. Moreover the model detected the majority of lesions that FIT was unable to detect. The shortcomings of the RF model were its lack of specificity and low PPV. In other systems, such flaws would result in potentially dangerous [potentially dangerous... what?] over treatment. However in the case of CRC, all people in the United States are encouraged to receive regular colonoscopies once they reach the age of 50 (?)[citation]. Therefore the potential value of the RF model is in its high sensitivity and NPV. With an NPV of 99.98%, the model could be used to identify people for whom a colonoscopy is unnecessary. This strategy could result in a decrease in the number of colonoscopies, thereby reducing both the financial costs and potential health risks of more invasive screening methods.</w:t>
+        <w:t xml:space="preserve">infection based on the composition of the microbiota</w:t>
+      </w:r>
+      <w:r>
+        <w:rPr>
+          <w:vertAlign w:val="superscript"/>
+        </w:rPr>
+        <w:t xml:space="preserve">27</w:t>
+      </w:r>
+      <w:r>
+        <w:t xml:space="preserve">. Such models are likely to be useful as microbiota sequencing gains traction as a tool for characterizing health.</w:t>
+      </w:r>
+    </w:p>
+    <w:p>
+      <w:r>
+        <w:t xml:space="preserve">Our findings demonstrate the potential for combining the analysis of a patient's microbiota with conventional stool-based tests to improve CRC detection. Using the RF algorithm it was possible to interpret FIT results in the context of the microbiota. The RF model had significantly higher sensitivity for lesions at almost all stages of tumorigenesis. Moreover the model detected the majority of lesions that FIT was unable to detect. The shortcomings of the RF model were its lack of specificity and low PPV. However in the case of CRC, all people in the United States are encouraged to receive regular colonoscopies once they reach the age of 50</w:t>
+      </w:r>
+      <w:r>
+        <w:rPr>
+          <w:vertAlign w:val="superscript"/>
+        </w:rPr>
+        <w:t xml:space="preserve">20</w:t>
+      </w:r>
+      <w:r>
+        <w:t xml:space="preserve">. Therefore the potential value of the RF model is in its high sensitivity and NPV. With an NPV of 99.98%, the model could be used to identify people for whom a colonoscopy is unnecessary. This strategy could result in a decrease in the number of colonoscopies, thereby reducing both the financial costs and potential health risks of more invasive screening methods.</w:t>
       </w:r>
     </w:p>
     <w:p>
@@ -535,7 +586,7 @@
         <w:rPr>
           <w:vertAlign w:val="superscript"/>
         </w:rPr>
-        <w:t xml:space="preserve">24</w:t>
+        <w:t xml:space="preserve">28</w:t>
       </w:r>
       <w:r>
         <w:t xml:space="preserve">. A data analysis pipeline and all necessary scripts to generate this paper are available at github.com/SchlossLab/Baxter_glne007Modeling_2015. The sequence data are available in the Sequence Read Archive under Bioproject Accession XXXXXXXXXXXXX.</w:t>
@@ -563,7 +614,16 @@
         <w:t xml:space="preserve"> </w:t>
       </w:r>
       <w:r>
-        <w:t xml:space="preserve">Eligible patients for this study were at least 18 years old, willing to sign informed consent, able to tolerate removal of 58 ml of blood, and willing to collect a stool sample. Patients were excluded if they had undergone surgery, radiation, or chemotherapy for current CRC prior to baseline samples or had inflammatory bowel disease, known hereditary nonpolyposis CRC, or familial adenomatous polyposis. Colonoscopies were performed and fecal samples were collected from subjects in 4 locations: Toronto (Ontario, Canada), Boston (Massachusetts, USA), Houston (Texas, USA), and Ann Arbor (Michigan, USA). Patient diagnoses were determined by colonoscopic examination. Lesions were biopsied and diagnosed as adenoma or cancer based on subsequent histopathological examination. Whole evacuated stool was collected from each patient packed in ice, shipped to a processing center via next day delivery and stored at -80˚C. [ need to borrow language from joe's paper about when the stool was collected wrt the colonoscopy]</w:t>
+        <w:t xml:space="preserve">Eligible patients for this study were at least 18 years old, willing to sign informed consent, able to tolerate removal of 58 ml of blood, and willing to collect a stool sample. Patients were excluded if they had undergone surgery, radiation, or chemotherapy for current CRC prior to baseline samples or had inflammatory bowel disease, known hereditary nonpolyposis CRC, or familial adenomatous polyposis. Colonoscopies were performed and fecal samples were collected from subjects in 4 locations: Toronto (Ontario, Canada), Boston (Massachusetts, USA), Houston (Texas, USA), and Ann Arbor (Michigan, USA). Patient diagnoses were determined by colonoscopic examination. Lesions were biopsied and diagnosed as adenoma or cancer based on subsequent histopathological examination. While colonic lesions were still intact, whole evacuated stool was collected from each patient 1 to 2 weeks after their colonoscopy. This has been shown to be sufficient time for the microbiota to recover from colnoscopy preparation</w:t>
+      </w:r>
+      <w:r>
+        <w:rPr>
+          <w:vertAlign w:val="superscript"/>
+        </w:rPr>
+        <w:t xml:space="preserve">29</w:t>
+      </w:r>
+      <w:r>
+        <w:t xml:space="preserve">. Stool samples were packed in ice, shipped to a processing center via next day delivery and stored at -80˚C.</w:t>
       </w:r>
     </w:p>
     <w:p>
@@ -599,7 +659,7 @@
         <w:rPr>
           <w:vertAlign w:val="superscript"/>
         </w:rPr>
-        <w:t xml:space="preserve">24</w:t>
+        <w:t xml:space="preserve">28</w:t>
       </w:r>
       <w:r>
         <w:t xml:space="preserve">. The 490 samples were divided into three sequencing runs to increase the per sample sequencing depth. Samples were randomly assigned to the sequencing runs to balance the representation of diangosis, sex, ..., within each run.</w:t>
@@ -623,7 +683,7 @@
         <w:rPr>
           <w:vertAlign w:val="superscript"/>
         </w:rPr>
-        <w:t xml:space="preserve">24</w:t>
+        <w:t xml:space="preserve">28</w:t>
       </w:r>
       <w:r>
         <w:t xml:space="preserve">. Briefly, paired-end reads were merged into contigs, screened for quality, aligned to SILVA 16S rRNA sequence database, and screened for chimeras. Curated sequences were clustered in to operational taxonomic units (OTUs) using a 97% similarity cutoff. The number of sequences in each sample was rarefied to 10,000 per sample to minimize the effects of uneven sampling.</w:t>
@@ -647,7 +707,7 @@
         <w:rPr>
           <w:vertAlign w:val="superscript"/>
         </w:rPr>
-        <w:t xml:space="preserve">16</w:t>
+        <w:t xml:space="preserve">18</w:t>
       </w:r>
       <w:r>
         <w:t xml:space="preserve">. The AUC of ROC curves was compared using the method described by DeLong et al.</w:t>
@@ -656,7 +716,7 @@
         <w:rPr>
           <w:vertAlign w:val="superscript"/>
         </w:rPr>
-        <w:t xml:space="preserve">25</w:t>
+        <w:t xml:space="preserve">30</w:t>
       </w:r>
       <w:r>
         <w:t xml:space="preserve">. The optimal cutoff for the RF model was determined using Youden's J statistic as implemented in the pROC package in R</w:t>
@@ -665,7 +725,7 @@
         <w:rPr>
           <w:vertAlign w:val="superscript"/>
         </w:rPr>
-        <w:t xml:space="preserve">18</w:t>
+        <w:t xml:space="preserve">21</w:t>
       </w:r>
       <w:r>
         <w:t xml:space="preserve">. The sensitivities of FIT and the RF model were compared using McNemar's chi-squared test.</w:t>
@@ -1205,7 +1265,54 @@
         <w:pStyle w:val="Bibliography"/>
       </w:pPr>
       <w:r>
-        <w:t xml:space="preserve">13. Hundt, S., Haug, U. &amp; Brenner, H. Comparative evaluation of immunochemical fecal occult blood tests for colorectal adenoma detection.</w:t>
+        <w:t xml:space="preserve">13. Kostic, A. D.</w:t>
+      </w:r>
+      <w:r>
+        <w:t xml:space="preserve"> </w:t>
+      </w:r>
+      <w:r>
+        <w:rPr>
+          <w:i/>
+        </w:rPr>
+        <w:t xml:space="preserve">et al.</w:t>
+      </w:r>
+      <w:r>
+        <w:t xml:space="preserve"> </w:t>
+      </w:r>
+      <w:r>
+        <w:t xml:space="preserve">Genomic analysis identifies association of fusobacterium with colorectal carcinoma.</w:t>
+      </w:r>
+      <w:r>
+        <w:t xml:space="preserve"> </w:t>
+      </w:r>
+      <w:r>
+        <w:rPr>
+          <w:i/>
+        </w:rPr>
+        <w:t xml:space="preserve">Genome research</w:t>
+      </w:r>
+      <w:r>
+        <w:t xml:space="preserve"> </w:t>
+      </w:r>
+      <w:r>
+        <w:rPr>
+          <w:b/>
+        </w:rPr>
+        <w:t xml:space="preserve">22,</w:t>
+      </w:r>
+      <w:r>
+        <w:t xml:space="preserve"> </w:t>
+      </w:r>
+      <w:r>
+        <w:t xml:space="preserve">292–298 (2012).</w:t>
+      </w:r>
+    </w:p>
+    <w:p>
+      <w:pPr>
+        <w:pStyle w:val="Bibliography"/>
+      </w:pPr>
+      <w:r>
+        <w:t xml:space="preserve">14. Hundt, S., Haug, U. &amp; Brenner, H. Comparative evaluation of immunochemical fecal occult blood tests for colorectal adenoma detection.</w:t>
       </w:r>
       <w:r>
         <w:t xml:space="preserve"> </w:t>
@@ -1237,7 +1344,7 @@
         <w:pStyle w:val="Bibliography"/>
       </w:pPr>
       <w:r>
-        <w:t xml:space="preserve">14. Zackular, J. P., Rogers, M. A., Ruffin, M. T. &amp; Schloss, P. D. The human gut microbiome as a screening tool for colorectal cancer.</w:t>
+        <w:t xml:space="preserve">15. Zackular, J. P., Rogers, M. A., Ruffin, M. T. &amp; Schloss, P. D. The human gut microbiome as a screening tool for colorectal cancer.</w:t>
       </w:r>
       <w:r>
         <w:t xml:space="preserve"> </w:t>
@@ -1269,7 +1376,54 @@
         <w:pStyle w:val="Bibliography"/>
       </w:pPr>
       <w:r>
-        <w:t xml:space="preserve">15. Liaw, A. &amp; Wiener, M. Classification and regression by randomForest.</w:t>
+        <w:t xml:space="preserve">16. Zeller, G.</w:t>
+      </w:r>
+      <w:r>
+        <w:t xml:space="preserve"> </w:t>
+      </w:r>
+      <w:r>
+        <w:rPr>
+          <w:i/>
+        </w:rPr>
+        <w:t xml:space="preserve">et al.</w:t>
+      </w:r>
+      <w:r>
+        <w:t xml:space="preserve"> </w:t>
+      </w:r>
+      <w:r>
+        <w:t xml:space="preserve">Potential of fecal microbiota for early-stage detection of colorectal cancer.</w:t>
+      </w:r>
+      <w:r>
+        <w:t xml:space="preserve"> </w:t>
+      </w:r>
+      <w:r>
+        <w:rPr>
+          <w:i/>
+        </w:rPr>
+        <w:t xml:space="preserve">Molecular systems biology</w:t>
+      </w:r>
+      <w:r>
+        <w:t xml:space="preserve"> </w:t>
+      </w:r>
+      <w:r>
+        <w:rPr>
+          <w:b/>
+        </w:rPr>
+        <w:t xml:space="preserve">10,</w:t>
+      </w:r>
+      <w:r>
+        <w:t xml:space="preserve"> </w:t>
+      </w:r>
+      <w:r>
+        <w:t xml:space="preserve">766 (2014).</w:t>
+      </w:r>
+    </w:p>
+    <w:p>
+      <w:pPr>
+        <w:pStyle w:val="Bibliography"/>
+      </w:pPr>
+      <w:r>
+        <w:t xml:space="preserve">17. Liaw, A. &amp; Wiener, M. Classification and regression by randomForest.</w:t>
       </w:r>
       <w:r>
         <w:t xml:space="preserve"> </w:t>
@@ -1301,7 +1455,7 @@
         <w:pStyle w:val="Bibliography"/>
       </w:pPr>
       <w:r>
-        <w:t xml:space="preserve">16. Calle, M. L., Urrea, V., Boulesteix, A.-L. &amp; Malats, N. AUC-rF: A new strategy for genomic profiling with random forest.</w:t>
+        <w:t xml:space="preserve">18. Calle, M. L., Urrea, V., Boulesteix, A.-L. &amp; Malats, N. AUC-rF: A new strategy for genomic profiling with random forest.</w:t>
       </w:r>
       <w:r>
         <w:t xml:space="preserve"> </w:t>
@@ -1333,7 +1487,7 @@
         <w:pStyle w:val="Bibliography"/>
       </w:pPr>
       <w:r>
-        <w:t xml:space="preserve">17. Pryde, S. E., Duncan, S. H., Hold, G. L., Stewart, C. S. &amp; Flint, H. J. The microbiology of butyrate formation in the human colon.</w:t>
+        <w:t xml:space="preserve">19. Pryde, S. E., Duncan, S. H., Hold, G. L., Stewart, C. S. &amp; Flint, H. J. The microbiology of butyrate formation in the human colon.</w:t>
       </w:r>
       <w:r>
         <w:t xml:space="preserve"> </w:t>
@@ -1365,7 +1519,54 @@
         <w:pStyle w:val="Bibliography"/>
       </w:pPr>
       <w:r>
-        <w:t xml:space="preserve">18. Youden, W. J. Index for rating diagnostic tests.</w:t>
+        <w:t xml:space="preserve">20. Rex, D. K.</w:t>
+      </w:r>
+      <w:r>
+        <w:t xml:space="preserve"> </w:t>
+      </w:r>
+      <w:r>
+        <w:rPr>
+          <w:i/>
+        </w:rPr>
+        <w:t xml:space="preserve">et al.</w:t>
+      </w:r>
+      <w:r>
+        <w:t xml:space="preserve"> </w:t>
+      </w:r>
+      <w:r>
+        <w:t xml:space="preserve">American college of gastroenterology guidelines for colorectal cancer screening 2008.</w:t>
+      </w:r>
+      <w:r>
+        <w:t xml:space="preserve"> </w:t>
+      </w:r>
+      <w:r>
+        <w:rPr>
+          <w:i/>
+        </w:rPr>
+        <w:t xml:space="preserve">The American journal of gastroenterology</w:t>
+      </w:r>
+      <w:r>
+        <w:t xml:space="preserve"> </w:t>
+      </w:r>
+      <w:r>
+        <w:rPr>
+          <w:b/>
+        </w:rPr>
+        <w:t xml:space="preserve">104,</w:t>
+      </w:r>
+      <w:r>
+        <w:t xml:space="preserve"> </w:t>
+      </w:r>
+      <w:r>
+        <w:t xml:space="preserve">739–750 (2009).</w:t>
+      </w:r>
+    </w:p>
+    <w:p>
+      <w:pPr>
+        <w:pStyle w:val="Bibliography"/>
+      </w:pPr>
+      <w:r>
+        <w:t xml:space="preserve">21. Youden, W. J. Index for rating diagnostic tests.</w:t>
       </w:r>
       <w:r>
         <w:t xml:space="preserve"> </w:t>
@@ -1397,7 +1598,7 @@
         <w:pStyle w:val="Bibliography"/>
       </w:pPr>
       <w:r>
-        <w:t xml:space="preserve">19. Heitman, S. J.</w:t>
+        <w:t xml:space="preserve">22. Heitman, S. J.</w:t>
       </w:r>
       <w:r>
         <w:t xml:space="preserve"> </w:t>
@@ -1444,7 +1645,7 @@
         <w:pStyle w:val="Bibliography"/>
       </w:pPr>
       <w:r>
-        <w:t xml:space="preserve">20. Symonds, E. L.</w:t>
+        <w:t xml:space="preserve">23. Symonds, E. L.</w:t>
       </w:r>
       <w:r>
         <w:t xml:space="preserve"> </w:t>
@@ -1482,7 +1683,7 @@
         <w:pStyle w:val="Bibliography"/>
       </w:pPr>
       <w:r>
-        <w:t xml:space="preserve">21. Kapidzic, A.</w:t>
+        <w:t xml:space="preserve">24. Kapidzic, A.</w:t>
       </w:r>
       <w:r>
         <w:t xml:space="preserve"> </w:t>
@@ -1520,7 +1721,7 @@
         <w:pStyle w:val="Bibliography"/>
       </w:pPr>
       <w:r>
-        <w:t xml:space="preserve">22. Levi, Z.</w:t>
+        <w:t xml:space="preserve">25. Levi, Z.</w:t>
       </w:r>
       <w:r>
         <w:t xml:space="preserve"> </w:t>
@@ -1567,7 +1768,7 @@
         <w:pStyle w:val="Bibliography"/>
       </w:pPr>
       <w:r>
-        <w:t xml:space="preserve">23. Imperiale, T. F.</w:t>
+        <w:t xml:space="preserve">26. Imperiale, T. F.</w:t>
       </w:r>
       <w:r>
         <w:t xml:space="preserve"> </w:t>
@@ -1614,7 +1815,39 @@
         <w:pStyle w:val="Bibliography"/>
       </w:pPr>
       <w:r>
-        <w:t xml:space="preserve">24. Kozich, J. J., Westcott, S. L., Baxter, N. T., Highlander, S. K. &amp; Schloss, P. D. Development of a dual-index sequencing strategy and curation pipeline for analyzing amplicon sequence data on the miSeq illumina sequencing platform.</w:t>
+        <w:t xml:space="preserve">27. Schubert, A. M., Sinani, H. &amp; Schloss, P. D. Antibiotic-induced alterations of the murine gut microbiota and subsequent effects on colonization resistance against clostridium difficile.</w:t>
+      </w:r>
+      <w:r>
+        <w:t xml:space="preserve"> </w:t>
+      </w:r>
+      <w:r>
+        <w:rPr>
+          <w:i/>
+        </w:rPr>
+        <w:t xml:space="preserve">MBio</w:t>
+      </w:r>
+      <w:r>
+        <w:t xml:space="preserve"> </w:t>
+      </w:r>
+      <w:r>
+        <w:rPr>
+          <w:b/>
+        </w:rPr>
+        <w:t xml:space="preserve">6,</w:t>
+      </w:r>
+      <w:r>
+        <w:t xml:space="preserve"> </w:t>
+      </w:r>
+      <w:r>
+        <w:t xml:space="preserve">(2015).</w:t>
+      </w:r>
+    </w:p>
+    <w:p>
+      <w:pPr>
+        <w:pStyle w:val="Bibliography"/>
+      </w:pPr>
+      <w:r>
+        <w:t xml:space="preserve">28. Kozich, J. J., Westcott, S. L., Baxter, N. T., Highlander, S. K. &amp; Schloss, P. D. Development of a dual-index sequencing strategy and curation pipeline for analyzing amplicon sequence data on the miSeq illumina sequencing platform.</w:t>
       </w:r>
       <w:r>
         <w:t xml:space="preserve"> </w:t>
@@ -1646,7 +1879,39 @@
         <w:pStyle w:val="Bibliography"/>
       </w:pPr>
       <w:r>
-        <w:t xml:space="preserve">25. DeLong, E. R., DeLong, D. M. &amp; Clarke-Pearson, D. L. Comparing the areas under two or more correlated receiver operating characteristic curves: A nonparametric approach.</w:t>
+        <w:t xml:space="preserve">29. O’Brien, C. L., Allison, G. E., Grimpen, F. &amp; Pavli, P. Impact of colonoscopy bowel preparation on intestinal microbiota.</w:t>
+      </w:r>
+      <w:r>
+        <w:t xml:space="preserve"> </w:t>
+      </w:r>
+      <w:r>
+        <w:rPr>
+          <w:i/>
+        </w:rPr>
+        <w:t xml:space="preserve">PLoS ONE</w:t>
+      </w:r>
+      <w:r>
+        <w:t xml:space="preserve"> </w:t>
+      </w:r>
+      <w:r>
+        <w:rPr>
+          <w:b/>
+        </w:rPr>
+        <w:t xml:space="preserve">8,</w:t>
+      </w:r>
+      <w:r>
+        <w:t xml:space="preserve"> </w:t>
+      </w:r>
+      <w:r>
+        <w:t xml:space="preserve">e62815 (2013).</w:t>
+      </w:r>
+    </w:p>
+    <w:p>
+      <w:pPr>
+        <w:pStyle w:val="Bibliography"/>
+      </w:pPr>
+      <w:r>
+        <w:t xml:space="preserve">30. DeLong, E. R., DeLong, D. M. &amp; Clarke-Pearson, D. L. Comparing the areas under two or more correlated receiver operating characteristic curves: A nonparametric approach.</w:t>
       </w:r>
       <w:r>
         <w:t xml:space="preserve"> </w:t>
@@ -2046,7 +2311,7 @@
     </w:lvl>
   </w:abstractNum>
   <w:abstractNum w:abstractNumId="990">
-    <w:nsid w:val="a3d71bbe"/>
+    <w:nsid w:val="af06d4d2"/>
     <w:multiLevelType w:val="multilevel"/>
     <w:lvl w:ilvl="0">
       <w:numFmt w:val="bullet"/>

</xml_diff>

<commit_message>
minor changes in results and methods
</commit_message>
<xml_diff>
--- a/Baxter_glne007_2015_manuscript.docx
+++ b/Baxter_glne007_2015_manuscript.docx
@@ -452,7 +452,7 @@
         <w:t xml:space="preserve">10^{-7}) or all lesions from normal (p=6.3</w:t>
       </w:r>
       <w:r>
-        <w:t xml:space="preserve">10^{-7}), but not cancer from normal (p=0.091) (Fig. 1). The ROC curves for the two tests [there's only one test - but three possible outcomes - need to fix] showed that the RF model does not outperform FIT until the specificity drops below approximately 0.9, at which point the sensitivity of the RF model greatly exceeded that of FIT.</w:t>
+        <w:t xml:space="preserve">10^{-7}), but not cancer from normal (p=0.091) (Fig. 1). Comparison of the ROC curves for the RF model and FIT showed that the RF model did not outperform FIT for detecting lesions until the specificity dropped below approximately 93%, at which point the sensitivity of the RF model greatly exceeded that of FIT.</w:t>
       </w:r>
     </w:p>
     <w:p>
@@ -662,7 +662,7 @@
         <w:t xml:space="preserve">28</w:t>
       </w:r>
       <w:r>
-        <w:t xml:space="preserve">. The 490 samples were divided into three sequencing runs to increase the per sample sequencing depth. Samples were randomly assigned to the sequencing runs to balance the representation of diangosis, sex, ..., within each run.</w:t>
+        <w:t xml:space="preserve">. The 490 samples were divided into three sequencing runs to increase the per sample sequencing depth. Samples were randomly assigned to the sequencing runs to avoid biasing based on diagnosis or demographics.</w:t>
       </w:r>
     </w:p>
     <w:p>
@@ -701,7 +701,7 @@
         <w:t xml:space="preserve"> </w:t>
       </w:r>
       <w:r>
-        <w:t xml:space="preserve">All statistical analyses were performed using the R software package (citation). Random Forest models were generated using the AUCRF package</w:t>
+        <w:t xml:space="preserve">All statistical analyses were performed using R. Random Forest models were generated using the AUCRF package</w:t>
       </w:r>
       <w:r>
         <w:rPr>
@@ -719,7 +719,22 @@
         <w:t xml:space="preserve">30</w:t>
       </w:r>
       <w:r>
-        <w:t xml:space="preserve">. The optimal cutoff for the RF model was determined using Youden's J statistic as implemented in the pROC package in R</w:t>
+        <w:t xml:space="preserve">. The optimal cutoff for the RF model was determined using Youden's</w:t>
+      </w:r>
+      <w:r>
+        <w:t xml:space="preserve"> </w:t>
+      </w:r>
+      <w:r>
+        <w:rPr>
+          <w:i/>
+        </w:rPr>
+        <w:t xml:space="preserve">J</w:t>
+      </w:r>
+      <w:r>
+        <w:t xml:space="preserve"> </w:t>
+      </w:r>
+      <w:r>
+        <w:t xml:space="preserve">statistic as implemented in the pROC package in R</w:t>
       </w:r>
       <w:r>
         <w:rPr>
@@ -2311,7 +2326,7 @@
     </w:lvl>
   </w:abstractNum>
   <w:abstractNum w:abstractNumId="990">
-    <w:nsid w:val="af06d4d2"/>
+    <w:nsid w:val="f46e7aeb"/>
     <w:multiLevelType w:val="multilevel"/>
     <w:lvl w:ilvl="0">
       <w:numFmt w:val="bullet"/>

</xml_diff>

<commit_message>
fixed errors in bibliography formatting
</commit_message>
<xml_diff>
--- a/Baxter_glne007_2015_manuscript.docx
+++ b/Baxter_glne007_2015_manuscript.docx
@@ -785,7 +785,7 @@
         <w:rPr>
           <w:i/>
         </w:rPr>
-        <w:t xml:space="preserve">CA: a cancer journal for clinicians</w:t>
+        <w:t xml:space="preserve">CA: A Cancer Journal for Clinicians</w:t>
       </w:r>
       <w:r>
         <w:t xml:space="preserve"> </w:t>
@@ -808,16 +808,16 @@
         <w:pStyle w:val="Bibliography"/>
       </w:pPr>
       <w:r>
-        <w:t xml:space="preserve">2. Centers for Disease Control and Prevention. Vital signs: Colorectal cancer screening among adults aged 50-75 years-united states, 2008.</w:t>
-      </w:r>
-      <w:r>
-        <w:t xml:space="preserve"> </w:t>
-      </w:r>
-      <w:r>
-        <w:rPr>
-          <w:i/>
-        </w:rPr>
-        <w:t xml:space="preserve">MMWR. Morbidity and mortality weekly report</w:t>
+        <w:t xml:space="preserve">2. Centers for Disease Control and Prevention. Vital signs: colorectal cancer screening among adults aged 50-75 years-United States, 2008.</w:t>
+      </w:r>
+      <w:r>
+        <w:t xml:space="preserve"> </w:t>
+      </w:r>
+      <w:r>
+        <w:rPr>
+          <w:i/>
+        </w:rPr>
+        <w:t xml:space="preserve">MMWR. Morbidity and Mortality Weekly Report</w:t>
       </w:r>
       <w:r>
         <w:t xml:space="preserve"> </w:t>
@@ -855,16 +855,16 @@
         <w:t xml:space="preserve"> </w:t>
       </w:r>
       <w:r>
-        <w:t xml:space="preserve">The importance of health insurance as a determinant of cancer screening: Evidence from the women’s health initiative.</w:t>
-      </w:r>
-      <w:r>
-        <w:t xml:space="preserve"> </w:t>
-      </w:r>
-      <w:r>
-        <w:rPr>
-          <w:i/>
-        </w:rPr>
-        <w:t xml:space="preserve">Preventive medicine</w:t>
+        <w:t xml:space="preserve">The importance of health insurance as a determinant of cancer screening: evidence from the Women’s Health Initiative.</w:t>
+      </w:r>
+      <w:r>
+        <w:t xml:space="preserve"> </w:t>
+      </w:r>
+      <w:r>
+        <w:rPr>
+          <w:i/>
+        </w:rPr>
+        <w:t xml:space="preserve">Preventive Medicine</w:t>
       </w:r>
       <w:r>
         <w:t xml:space="preserve"> </w:t>
@@ -887,16 +887,16 @@
         <w:pStyle w:val="Bibliography"/>
       </w:pPr>
       <w:r>
-        <w:t xml:space="preserve">4. Jones, R. M., Devers, K. J., Kuzel, A. J. &amp; Woolf, S. H. Patient-reported barriers to colorectal cancer screening: A mixed-methods analysis.</w:t>
-      </w:r>
-      <w:r>
-        <w:t xml:space="preserve"> </w:t>
-      </w:r>
-      <w:r>
-        <w:rPr>
-          <w:i/>
-        </w:rPr>
-        <w:t xml:space="preserve">American journal of preventive medicine</w:t>
+        <w:t xml:space="preserve">4. Jones, R. M., Devers, K. J., Kuzel, A. J. &amp; Woolf, S. H. Patient-reported barriers to colorectal cancer screening: a mixed-methods analysis.</w:t>
+      </w:r>
+      <w:r>
+        <w:t xml:space="preserve"> </w:t>
+      </w:r>
+      <w:r>
+        <w:rPr>
+          <w:i/>
+        </w:rPr>
+        <w:t xml:space="preserve">American Journal of Preventive Medicine</w:t>
       </w:r>
       <w:r>
         <w:t xml:space="preserve"> </w:t>
@@ -990,7 +990,7 @@
         <w:rPr>
           <w:i/>
         </w:rPr>
-        <w:t xml:space="preserve">Cell host &amp; microbe</w:t>
+        <w:t xml:space="preserve">Cell Host &amp; Microbe</w:t>
       </w:r>
       <w:r>
         <w:t xml:space="preserve"> </w:t>
@@ -1028,16 +1028,16 @@
         <w:t xml:space="preserve"> </w:t>
       </w:r>
       <w:r>
-        <w:t xml:space="preserve">A human colonic commensal promotes colon tumorigenesis via activation of t helper type 17 t cell responses.</w:t>
-      </w:r>
-      <w:r>
-        <w:t xml:space="preserve"> </w:t>
-      </w:r>
-      <w:r>
-        <w:rPr>
-          <w:i/>
-        </w:rPr>
-        <w:t xml:space="preserve">Nature medicine</w:t>
+        <w:t xml:space="preserve">A human colonic commensal promotes colon tumorigenesis via activation of T helper type 17 T cell responses.</w:t>
+      </w:r>
+      <w:r>
+        <w:t xml:space="preserve"> </w:t>
+      </w:r>
+      <w:r>
+        <w:rPr>
+          <w:i/>
+        </w:rPr>
+        <w:t xml:space="preserve">Nature Medicine</w:t>
       </w:r>
       <w:r>
         <w:t xml:space="preserve"> </w:t>
@@ -1084,7 +1084,7 @@
         <w:rPr>
           <w:i/>
         </w:rPr>
-        <w:t xml:space="preserve">science</w:t>
+        <w:t xml:space="preserve">Science</w:t>
       </w:r>
       <w:r>
         <w:t xml:space="preserve"> </w:t>
@@ -1131,7 +1131,7 @@
         <w:rPr>
           <w:i/>
         </w:rPr>
-        <w:t xml:space="preserve">The ISME journal</w:t>
+        <w:t xml:space="preserve">The ISME Journal</w:t>
       </w:r>
       <w:r>
         <w:t xml:space="preserve"> </w:t>
@@ -1178,7 +1178,7 @@
         <w:rPr>
           <w:i/>
         </w:rPr>
-        <w:t xml:space="preserve">The American journal of clinical nutrition</w:t>
+        <w:t xml:space="preserve">The American Journal of Clinical Nutrition</w:t>
       </w:r>
       <w:r>
         <w:t xml:space="preserve"> </w:t>
@@ -1210,7 +1210,7 @@
         <w:rPr>
           <w:i/>
         </w:rPr>
-        <w:t xml:space="preserve">PloS one</w:t>
+        <w:t xml:space="preserve">PloS One</w:t>
       </w:r>
       <w:r>
         <w:t xml:space="preserve"> </w:t>
@@ -1257,7 +1257,7 @@
         <w:rPr>
           <w:i/>
         </w:rPr>
-        <w:t xml:space="preserve">Gut microbes</w:t>
+        <w:t xml:space="preserve">Gut Microbes</w:t>
       </w:r>
       <w:r>
         <w:t xml:space="preserve"> </w:t>
@@ -1295,16 +1295,16 @@
         <w:t xml:space="preserve"> </w:t>
       </w:r>
       <w:r>
-        <w:t xml:space="preserve">Genomic analysis identifies association of fusobacterium with colorectal carcinoma.</w:t>
-      </w:r>
-      <w:r>
-        <w:t xml:space="preserve"> </w:t>
-      </w:r>
-      <w:r>
-        <w:rPr>
-          <w:i/>
-        </w:rPr>
-        <w:t xml:space="preserve">Genome research</w:t>
+        <w:t xml:space="preserve">Genomic analysis identifies association of Fusobacterium with colorectal carcinoma.</w:t>
+      </w:r>
+      <w:r>
+        <w:t xml:space="preserve"> </w:t>
+      </w:r>
+      <w:r>
+        <w:rPr>
+          <w:i/>
+        </w:rPr>
+        <w:t xml:space="preserve">Genome Research</w:t>
       </w:r>
       <w:r>
         <w:t xml:space="preserve"> </w:t>
@@ -1415,7 +1415,7 @@
         <w:rPr>
           <w:i/>
         </w:rPr>
-        <w:t xml:space="preserve">Molecular systems biology</w:t>
+        <w:t xml:space="preserve">Molecular Systems Biology</w:t>
       </w:r>
       <w:r>
         <w:t xml:space="preserve"> </w:t>
@@ -1447,7 +1447,7 @@
         <w:rPr>
           <w:i/>
         </w:rPr>
-        <w:t xml:space="preserve">R news</w:t>
+        <w:t xml:space="preserve">R News</w:t>
       </w:r>
       <w:r>
         <w:t xml:space="preserve"> </w:t>
@@ -1470,16 +1470,16 @@
         <w:pStyle w:val="Bibliography"/>
       </w:pPr>
       <w:r>
-        <w:t xml:space="preserve">18. Calle, M. L., Urrea, V., Boulesteix, A.-L. &amp; Malats, N. AUC-rF: A new strategy for genomic profiling with random forest.</w:t>
-      </w:r>
-      <w:r>
-        <w:t xml:space="preserve"> </w:t>
-      </w:r>
-      <w:r>
-        <w:rPr>
-          <w:i/>
-        </w:rPr>
-        <w:t xml:space="preserve">Human heredity</w:t>
+        <w:t xml:space="preserve">18. Calle, M. L., Urrea, V., Boulesteix, A.-L. &amp; Malats, N. AUC-RF: A new strategy for genomic profiling with random forest.</w:t>
+      </w:r>
+      <w:r>
+        <w:t xml:space="preserve"> </w:t>
+      </w:r>
+      <w:r>
+        <w:rPr>
+          <w:i/>
+        </w:rPr>
+        <w:t xml:space="preserve">Human Heredity</w:t>
       </w:r>
       <w:r>
         <w:t xml:space="preserve"> </w:t>
@@ -1511,7 +1511,7 @@
         <w:rPr>
           <w:i/>
         </w:rPr>
-        <w:t xml:space="preserve">FEMS microbiology letters</w:t>
+        <w:t xml:space="preserve">FEMS Microbiology Letters</w:t>
       </w:r>
       <w:r>
         <w:t xml:space="preserve"> </w:t>
@@ -1549,16 +1549,16 @@
         <w:t xml:space="preserve"> </w:t>
       </w:r>
       <w:r>
-        <w:t xml:space="preserve">American college of gastroenterology guidelines for colorectal cancer screening 2008.</w:t>
-      </w:r>
-      <w:r>
-        <w:t xml:space="preserve"> </w:t>
-      </w:r>
-      <w:r>
-        <w:rPr>
-          <w:i/>
-        </w:rPr>
-        <w:t xml:space="preserve">The American journal of gastroenterology</w:t>
+        <w:t xml:space="preserve">American College of Gastroenterology guidelines for colorectal cancer screening 2008.</w:t>
+      </w:r>
+      <w:r>
+        <w:t xml:space="preserve"> </w:t>
+      </w:r>
+      <w:r>
+        <w:rPr>
+          <w:i/>
+        </w:rPr>
+        <w:t xml:space="preserve">The American Journal of Gastroenterology</w:t>
       </w:r>
       <w:r>
         <w:t xml:space="preserve"> </w:t>
@@ -1628,7 +1628,7 @@
         <w:t xml:space="preserve"> </w:t>
       </w:r>
       <w:r>
-        <w:t xml:space="preserve">Prevalence of adenomas and colorectal cancer in average risk individuals: A systematic review and meta-analysis.</w:t>
+        <w:t xml:space="preserve">Prevalence of adenomas and colorectal cancer in average risk individuals: a systematic review and meta-analysis.</w:t>
       </w:r>
       <w:r>
         <w:t xml:space="preserve"> </w:t>
@@ -1675,7 +1675,7 @@
         <w:t xml:space="preserve"> </w:t>
       </w:r>
       <w:r>
-        <w:t xml:space="preserve">Factors affecting faecal immunochemical test positive rates: Demographic, pathological, behavioural and environmental variables.</w:t>
+        <w:t xml:space="preserve">Factors affecting faecal immunochemical test positive rates: demographic, pathological, behavioural and environmental variables.</w:t>
       </w:r>
       <w:r>
         <w:t xml:space="preserve"> </w:t>
@@ -1751,16 +1751,16 @@
         <w:t xml:space="preserve"> </w:t>
       </w:r>
       <w:r>
-        <w:t xml:space="preserve">Sensitivity, but not specificity, of a quantitative immunochemical fecal occult blood test for neoplasia is slightly increased by the use of low-dose aspirin, nSAIDs, and anticoagulants.</w:t>
-      </w:r>
-      <w:r>
-        <w:t xml:space="preserve"> </w:t>
-      </w:r>
-      <w:r>
-        <w:rPr>
-          <w:i/>
-        </w:rPr>
-        <w:t xml:space="preserve">The American journal of gastroenterology</w:t>
+        <w:t xml:space="preserve">Sensitivity, but not specificity, of a quantitative immunochemical fecal occult blood test for neoplasia is slightly increased by the use of low-dose aspirin, NSAIDs, and anticoagulants.</w:t>
+      </w:r>
+      <w:r>
+        <w:t xml:space="preserve"> </w:t>
+      </w:r>
+      <w:r>
+        <w:rPr>
+          <w:i/>
+        </w:rPr>
+        <w:t xml:space="preserve">The American Journal of Gastroenterology</w:t>
       </w:r>
       <w:r>
         <w:t xml:space="preserve"> </w:t>
@@ -1798,7 +1798,7 @@
         <w:t xml:space="preserve"> </w:t>
       </w:r>
       <w:r>
-        <w:t xml:space="preserve">Multitarget stool dNA testing for colorectal-cancer screening.</w:t>
+        <w:t xml:space="preserve">Multitarget stool DNA testing for colorectal-cancer screening.</w:t>
       </w:r>
       <w:r>
         <w:t xml:space="preserve"> </w:t>
@@ -1830,7 +1830,7 @@
         <w:pStyle w:val="Bibliography"/>
       </w:pPr>
       <w:r>
-        <w:t xml:space="preserve">27. Schubert, A. M., Sinani, H. &amp; Schloss, P. D. Antibiotic-induced alterations of the murine gut microbiota and subsequent effects on colonization resistance against clostridium difficile.</w:t>
+        <w:t xml:space="preserve">27. Schubert, A. M., Sinani, H. &amp; Schloss, P. D. Antibiotic-Induced Alterations of the Murine Gut Microbiota and Subsequent Effects on Colonization Resistance against Clostridium difficile.</w:t>
       </w:r>
       <w:r>
         <w:t xml:space="preserve"> </w:t>
@@ -1862,16 +1862,16 @@
         <w:pStyle w:val="Bibliography"/>
       </w:pPr>
       <w:r>
-        <w:t xml:space="preserve">28. Kozich, J. J., Westcott, S. L., Baxter, N. T., Highlander, S. K. &amp; Schloss, P. D. Development of a dual-index sequencing strategy and curation pipeline for analyzing amplicon sequence data on the miSeq illumina sequencing platform.</w:t>
-      </w:r>
-      <w:r>
-        <w:t xml:space="preserve"> </w:t>
-      </w:r>
-      <w:r>
-        <w:rPr>
-          <w:i/>
-        </w:rPr>
-        <w:t xml:space="preserve">Applied and environmental microbiology</w:t>
+        <w:t xml:space="preserve">28. Kozich, J. J., Westcott, S. L., Baxter, N. T., Highlander, S. K. &amp; Schloss, P. D. Development of a dual-index sequencing strategy and curation pipeline for analyzing amplicon sequence data on the MiSeq Illumina sequencing platform.</w:t>
+      </w:r>
+      <w:r>
+        <w:t xml:space="preserve"> </w:t>
+      </w:r>
+      <w:r>
+        <w:rPr>
+          <w:i/>
+        </w:rPr>
+        <w:t xml:space="preserve">Applied and Environmental Microbiology</w:t>
       </w:r>
       <w:r>
         <w:t xml:space="preserve"> </w:t>
@@ -1894,7 +1894,7 @@
         <w:pStyle w:val="Bibliography"/>
       </w:pPr>
       <w:r>
-        <w:t xml:space="preserve">29. O’Brien, C. L., Allison, G. E., Grimpen, F. &amp; Pavli, P. Impact of colonoscopy bowel preparation on intestinal microbiota.</w:t>
+        <w:t xml:space="preserve">29. O’Brien, C. L., Allison, G. E., Grimpen, F. &amp; Pavli, P. Impact of Colonoscopy Bowel Preparation on Intestinal Microbiota.</w:t>
       </w:r>
       <w:r>
         <w:t xml:space="preserve"> </w:t>
@@ -1926,7 +1926,7 @@
         <w:pStyle w:val="Bibliography"/>
       </w:pPr>
       <w:r>
-        <w:t xml:space="preserve">30. DeLong, E. R., DeLong, D. M. &amp; Clarke-Pearson, D. L. Comparing the areas under two or more correlated receiver operating characteristic curves: A nonparametric approach.</w:t>
+        <w:t xml:space="preserve">30. DeLong, E. R., DeLong, D. M. &amp; Clarke-Pearson, D. L. Comparing the areas under two or more correlated receiver operating characteristic curves: a nonparametric approach.</w:t>
       </w:r>
       <w:r>
         <w:t xml:space="preserve"> </w:t>
@@ -2326,7 +2326,7 @@
     </w:lvl>
   </w:abstractNum>
   <w:abstractNum w:abstractNumId="990">
-    <w:nsid w:val="f46e7aeb"/>
+    <w:nsid w:val="a64bd19b"/>
     <w:multiLevelType w:val="multilevel"/>
     <w:lvl w:ilvl="0">
       <w:numFmt w:val="bullet"/>

</xml_diff>

<commit_message>
minor edits to manuscript text
</commit_message>
<xml_diff>
--- a/Baxter_glne007_2015_manuscript.docx
+++ b/Baxter_glne007_2015_manuscript.docx
@@ -237,7 +237,7 @@
         <w:t xml:space="preserve">1</w:t>
       </w:r>
       <w:r>
-        <w:t xml:space="preserve">. Further progress is possible by increasing access to and accuracy of diagnostic tests. Although structural exams including colonoscopy and sigmoidoscopy are able to detect and remove adenomas and carcinomas, the high cost and invasive nature are barriers for many people. For example, fear, discomfort, and embarrassment are among the most cited reasons patients choose not to undergo CRC screening</w:t>
+        <w:t xml:space="preserve">. Further progress is possible by increasing access to and accuracy of diagnostic tests. Although structural exams including colonoscopy and sigmoidoscopy are able to detect both adenomas and carcinomas, the high cost and invasive nature are barriers for many people. For example, fear, discomfort, and embarrassment are among the most cited reasons patients choose not to undergo CRC screening</w:t>
       </w:r>
       <w:r>
         <w:rPr>
@@ -319,12 +319,12 @@
         <w:t xml:space="preserve">17</w:t>
       </w:r>
       <w:r>
-        <w:t xml:space="preserve">. By incorporating both FIT and bacterial abundances into a single RF model, we were able to improve the sensitivity for adenomas and most stages of cancer compared to FIT alone.</w:t>
-      </w:r>
-    </w:p>
-    <w:p>
-      <w:r>
-        <w:t xml:space="preserve">We characterized the bacterial communities of stool samples from 490 patients using 16S rRNA gene sequencing. Among these patients, 120 had CRC, 198 had colonic adenomas, and 172 had no colonic lesions. We also tested each sample for the concentraion of occult blood using FIT. With these data we developed a RF model that would differentiate normal individuals from those with any type of colonic lesion (i.e. adenoma or carcinoma). We determined the optimal model using the AUC-RF algorithm for maximizing the area under the curve (AUC) of a RF model</w:t>
+        <w:t xml:space="preserve">. By incorporating both FIT and bacterial abundances into a single RF model, we were able to improve the sensitivity for adenomas and cancer compared to FIT alone.</w:t>
+      </w:r>
+    </w:p>
+    <w:p>
+      <w:r>
+        <w:t xml:space="preserve">We characterized the bacterial communities of stool samples from 490 patients using 16S rRNA gene sequencing. Among these patients, 120 had CRC, 198 had colonic adenomas, and 172 had no colonic lesions. We also tested each sample for the concentraion of occult blood using FIT. With these data we developed a RF model that would differentiate normal individuals from those with any type of colonic lesion (i.e. adenoma or carcinoma). We determined the optimal model using the AUC-RF algorithm for maximizing the area under the curve (AUC) of the receiver operator characteristic (ROC) curve for the RF model</w:t>
       </w:r>
       <w:r>
         <w:rPr>
@@ -469,12 +469,12 @@
         <w:t xml:space="preserve"> </w:t>
       </w:r>
       <w:r>
-        <w:t xml:space="preserve">we determined that the optimal cutoff for the RF model's probability lesion was 0.622. Samples scoring above this cutoff were classified as lesions, and those below the cutoff were classified as normal. We then compared the sensitivity and specificity of the RF model to those of FIT using the widely accepted cutoff of 100 ng/ml of hemoglobin. At these cutoffs the RF model detected 95% of cancers and 57.1% of adenomas compared to 75% and 15.7% for FIT (Table 1, Fig. 1B). When adenomas and cancers were pooled together, the RF model detected 71.4% of lesions, while FIT only detected 38.1%. The RF model had significantly improved sensitivity for both advanced and non-advanced adenomas as well as most stages of cancer (Fig. 2). The increased sensitivity of the RF model was accompanied by a substantial decrease in specificity (83.7%) compared to FIT (97.1%).</w:t>
-      </w:r>
-    </w:p>
-    <w:p>
-      <w:r>
-        <w:t xml:space="preserve">To better understand the relationship between the RF model and FIT, we compared the results of the two tests for each sample (Fig. 3). All samples that tested positive by FIT also tested positive in the RF model, indicating that the RF model did not miss any of the lesions that FIT was able to detect. However the RF model was able to detect 80% of cancers and 49.1% of adenomas that FIT had failed to detect, while maintaining a specificity of 86.2% (Extended Data Fig. 3). This result demonstrated that incorporation of data from a subject's microbiota improved the sensitivity without affecting the specificity of the test.</w:t>
+        <w:t xml:space="preserve">we determined that the optimal cutoff for the RF model's probability lesion was 0.622. Samples scoring above this cutoff were classified as lesions, and those below the cutoff were classified as normal. We then compared the sensitivity and specificity of the RF model to those of FIT using the widely accepted cutoff of 100 ng/ml of hemoglobin. At these cutoffs the RF model detected 95% of cancers and 57.1% of adenomas compared to 75% and 15.7% for FIT (Table 1, Fig. 1B). When adenomas and cancers were pooled together, the RF model detected 71.4% of lesions, while FIT only detected 38.1%. The RF model had significantly improved sensitivity for both advanced and non-advanced adenomas as well as multiple stages of cancer (Fig. 2). The increased sensitivity of the RF model was accompanied by a decrease in specificity (83.7%) compared to FIT (97.1%).</w:t>
+      </w:r>
+    </w:p>
+    <w:p>
+      <w:r>
+        <w:t xml:space="preserve">To better understand the relationship between the RF model and FIT, we compared the results of the two tests for each sample (Fig. 3). All samples that tested positive by FIT also tested positive in the RF model, indicating that the RF model did not miss any of the lesions that FIT was able to detect. However the RF model was able to detect 80% of cancers and 49.1% of adenomas that FIT had failed to detect, while maintaining a specificity of 86.2% (Extended Data Fig. 3). This result demonstrated that incorporation of data from a subject's microbiota complemented FIT to improve its sensitivity.</w:t>
       </w:r>
     </w:p>
     <w:p>
@@ -491,7 +491,7 @@
         <w:t xml:space="preserve"> </w:t>
       </w:r>
       <w:r>
-        <w:t xml:space="preserve">(Extended Data Table 2). Based on a prevalence of 0.3% for CRC, the model would have a relatively low PPV of 1.73%, but a high NPV of 99.98%. For advanced adenomas the model would have a PPV of 17.9% and NPV of 97.1% assuming a prevalence of 5.7%. With a prevalence of 17.7% for nonadvanced adenomas, the PPV for the model would be 42.1% and the NPV would be 89.6%. Although the PPV is quite low relative to FIT, its NPV was significantly higher than that of FIT.</w:t>
+        <w:t xml:space="preserve">(Extended Data Table 2). Based on a prevalence of 0.3% for CRC, the model would have a relatively low PPV of 1.73%, but a high NPV of 99.98%. For advanced adenomas the model would have a PPV of 17.9% and NPV of 97.1% assuming a prevalence of 5.7%. With a prevalence of 17.7% for nonadvanced adenomas, the PPV for the model would be 42.1% and the NPV would be 89.6%. Although the PPV is quite low relative to FIT, its NPV was higher than that of FIT.</w:t>
       </w:r>
     </w:p>
     <w:p>
@@ -557,7 +557,7 @@
     </w:p>
     <w:p>
       <w:r>
-        <w:t xml:space="preserve">Our findings demonstrate the potential for combining the analysis of a patient's microbiota with conventional stool-based tests to improve CRC detection. Using the RF algorithm it was possible to interpret FIT results in the context of the microbiota. The RF model had significantly higher sensitivity for lesions at almost all stages of tumorigenesis. Moreover the model detected the majority of lesions that FIT was unable to detect. The shortcomings of the RF model were its lack of specificity and low PPV. However in the case of CRC, all people in the United States are encouraged to receive regular colonoscopies once they reach the age of 50</w:t>
+        <w:t xml:space="preserve">Our findings demonstrate the potential for combining the analysis of a patient's microbiota with conventional stool-based tests to improve CRC detection. Using the RF algorithm it was possible to interpret FIT results in the context of the microbiota. The RF model had significantly higher sensitivity for lesions at almost all stages of tumorigenesis. Moreover the model detected the majority of lesions that FIT was unable to detect. The shortcomings of the RF model were its lack of specificity and low PPV. However in the case of CRC, all individuals at average risk in the United States are encouraged to receive regular colonoscopies once they reach the age of 50</w:t>
       </w:r>
       <w:r>
         <w:rPr>
@@ -566,7 +566,7 @@
         <w:t xml:space="preserve">20</w:t>
       </w:r>
       <w:r>
-        <w:t xml:space="preserve">. Therefore the potential value of the RF model is in its high sensitivity and NPV. With an NPV of 99.98%, the model could be used to identify people for whom a colonoscopy is unnecessary. This strategy could result in a decrease in the number of colonoscopies, thereby reducing both the financial costs and potential health risks of more invasive screening methods.</w:t>
+        <w:t xml:space="preserve">. Therefore the potential value of the RF model is in its high sensitivity and NPV. With a NPV of 99.98%, the model could be used to identify people for whom a colonoscopy is unnecessary. This strategy could result in a decrease in the number of colonoscopies, thereby reducing both the financial costs and potential health risks of more invasive screening methods.</w:t>
       </w:r>
     </w:p>
     <w:p>
@@ -2392,7 +2392,7 @@
     </w:lvl>
   </w:abstractNum>
   <w:abstractNum w:abstractNumId="990">
-    <w:nsid w:val="5cabeb26"/>
+    <w:nsid w:val="a8156413"/>
     <w:multiLevelType w:val="multilevel"/>
     <w:lvl w:ilvl="0">
       <w:numFmt w:val="bullet"/>

</xml_diff>

<commit_message>
changed figures to png instead of pdf
</commit_message>
<xml_diff>
--- a/Baxter_glne007_2015_manuscript.docx
+++ b/Baxter_glne007_2015_manuscript.docx
@@ -765,14 +765,89 @@
       <w:pPr>
         <w:pStyle w:val="Heading3"/>
       </w:pPr>
-      <w:bookmarkStart w:id="23" w:name="figure-legends"/>
+      <w:bookmarkStart w:id="23" w:name="author-contributions"/>
       <w:bookmarkEnd w:id="23"/>
       <w:r>
+        <w:t xml:space="preserve">Author Contributions</w:t>
+      </w:r>
+    </w:p>
+    <w:p>
+      <w:r>
+        <w:t xml:space="preserve">All authors were involved in the conception and design of the study. NTB processed samples and analyzed the data. All authors interpreted the data. NTB and PDS wrote the manuscript. All authors reviewed and revised the manuscript.</w:t>
+      </w:r>
+    </w:p>
+    <w:p>
+      <w:pPr>
+        <w:pStyle w:val="Heading3"/>
+      </w:pPr>
+      <w:bookmarkStart w:id="24" w:name="author-information"/>
+      <w:bookmarkEnd w:id="24"/>
+      <w:r>
+        <w:t xml:space="preserve">Author Information</w:t>
+      </w:r>
+    </w:p>
+    <w:p>
+      <w:r>
+        <w:t xml:space="preserve">The authors declare no competing financial interests.</w:t>
+      </w:r>
+    </w:p>
+    <w:p>
+      <w:pPr>
+        <w:pStyle w:val="Heading3"/>
+      </w:pPr>
+      <w:bookmarkStart w:id="25" w:name="figure-legends"/>
+      <w:bookmarkEnd w:id="25"/>
+      <w:r>
         <w:t xml:space="preserve">Figure legends</w:t>
       </w:r>
     </w:p>
     <w:p>
       <w:r>
+        <w:drawing>
+          <wp:inline>
+            <wp:extent cx="5943600" cy="2745776"/>
+            <wp:effectExtent b="0" l="0" r="0" t="0"/>
+            <wp:docPr descr="" id="1" name="Picture"/>
+            <a:graphic>
+              <a:graphicData uri="http://schemas.openxmlformats.org/drawingml/2006/picture">
+                <pic:pic>
+                  <pic:nvPicPr>
+                    <pic:cNvPr descr="results/figures/Schloss_fig1.png" id="0" name="Picture"/>
+                    <pic:cNvPicPr>
+                      <a:picLocks noChangeArrowheads="1" noChangeAspect="1"/>
+                    </pic:cNvPicPr>
+                  </pic:nvPicPr>
+                  <pic:blipFill>
+                    <a:blip r:embed="rId26"/>
+                    <a:stretch>
+                      <a:fillRect/>
+                    </a:stretch>
+                  </pic:blipFill>
+                  <pic:spPr bwMode="auto">
+                    <a:xfrm>
+                      <a:off x="0" y="0"/>
+                      <a:ext cx="5943600" cy="2745776"/>
+                    </a:xfrm>
+                    <a:prstGeom prst="rect">
+                      <a:avLst/>
+                    </a:prstGeom>
+                    <a:noFill/>
+                    <a:ln w="9525">
+                      <a:noFill/>
+                      <a:headEnd/>
+                      <a:tailEnd/>
+                    </a:ln>
+                  </pic:spPr>
+                </pic:pic>
+              </a:graphicData>
+            </a:graphic>
+          </wp:inline>
+        </w:drawing>
+      </w:r>
+      <w:r>
+        <w:br w:type="textWrapping"/>
+      </w:r>
+      <w:r>
         <w:rPr>
           <w:b/>
         </w:rPr>
@@ -787,6 +862,51 @@
     </w:p>
     <w:p>
       <w:r>
+        <w:drawing>
+          <wp:inline>
+            <wp:extent cx="5943600" cy="2236616"/>
+            <wp:effectExtent b="0" l="0" r="0" t="0"/>
+            <wp:docPr descr="" id="1" name="Picture"/>
+            <a:graphic>
+              <a:graphicData uri="http://schemas.openxmlformats.org/drawingml/2006/picture">
+                <pic:pic>
+                  <pic:nvPicPr>
+                    <pic:cNvPr descr="results/tables/Schloss_table1.png" id="0" name="Picture"/>
+                    <pic:cNvPicPr>
+                      <a:picLocks noChangeArrowheads="1" noChangeAspect="1"/>
+                    </pic:cNvPicPr>
+                  </pic:nvPicPr>
+                  <pic:blipFill>
+                    <a:blip r:embed="rId27"/>
+                    <a:stretch>
+                      <a:fillRect/>
+                    </a:stretch>
+                  </pic:blipFill>
+                  <pic:spPr bwMode="auto">
+                    <a:xfrm>
+                      <a:off x="0" y="0"/>
+                      <a:ext cx="5943600" cy="2236616"/>
+                    </a:xfrm>
+                    <a:prstGeom prst="rect">
+                      <a:avLst/>
+                    </a:prstGeom>
+                    <a:noFill/>
+                    <a:ln w="9525">
+                      <a:noFill/>
+                      <a:headEnd/>
+                      <a:tailEnd/>
+                    </a:ln>
+                  </pic:spPr>
+                </pic:pic>
+              </a:graphicData>
+            </a:graphic>
+          </wp:inline>
+        </w:drawing>
+      </w:r>
+      <w:r>
+        <w:br w:type="textWrapping"/>
+      </w:r>
+      <w:r>
         <w:rPr>
           <w:b/>
         </w:rPr>
@@ -801,6 +921,51 @@
     </w:p>
     <w:p>
       <w:r>
+        <w:drawing>
+          <wp:inline>
+            <wp:extent cx="5943600" cy="3962400"/>
+            <wp:effectExtent b="0" l="0" r="0" t="0"/>
+            <wp:docPr descr="" id="1" name="Picture"/>
+            <a:graphic>
+              <a:graphicData uri="http://schemas.openxmlformats.org/drawingml/2006/picture">
+                <pic:pic>
+                  <pic:nvPicPr>
+                    <pic:cNvPr descr="results/figures/Schloss_fig2.png" id="0" name="Picture"/>
+                    <pic:cNvPicPr>
+                      <a:picLocks noChangeArrowheads="1" noChangeAspect="1"/>
+                    </pic:cNvPicPr>
+                  </pic:nvPicPr>
+                  <pic:blipFill>
+                    <a:blip r:embed="rId28"/>
+                    <a:stretch>
+                      <a:fillRect/>
+                    </a:stretch>
+                  </pic:blipFill>
+                  <pic:spPr bwMode="auto">
+                    <a:xfrm>
+                      <a:off x="0" y="0"/>
+                      <a:ext cx="5943600" cy="3962400"/>
+                    </a:xfrm>
+                    <a:prstGeom prst="rect">
+                      <a:avLst/>
+                    </a:prstGeom>
+                    <a:noFill/>
+                    <a:ln w="9525">
+                      <a:noFill/>
+                      <a:headEnd/>
+                      <a:tailEnd/>
+                    </a:ln>
+                  </pic:spPr>
+                </pic:pic>
+              </a:graphicData>
+            </a:graphic>
+          </wp:inline>
+        </w:drawing>
+      </w:r>
+      <w:r>
+        <w:br w:type="textWrapping"/>
+      </w:r>
+      <w:r>
         <w:rPr>
           <w:b/>
         </w:rPr>
@@ -815,6 +980,51 @@
     </w:p>
     <w:p>
       <w:r>
+        <w:drawing>
+          <wp:inline>
+            <wp:extent cx="5943600" cy="5094514"/>
+            <wp:effectExtent b="0" l="0" r="0" t="0"/>
+            <wp:docPr descr="" id="1" name="Picture"/>
+            <a:graphic>
+              <a:graphicData uri="http://schemas.openxmlformats.org/drawingml/2006/picture">
+                <pic:pic>
+                  <pic:nvPicPr>
+                    <pic:cNvPr descr="results/figures/Schloss_fig3.png" id="0" name="Picture"/>
+                    <pic:cNvPicPr>
+                      <a:picLocks noChangeArrowheads="1" noChangeAspect="1"/>
+                    </pic:cNvPicPr>
+                  </pic:nvPicPr>
+                  <pic:blipFill>
+                    <a:blip r:embed="rId29"/>
+                    <a:stretch>
+                      <a:fillRect/>
+                    </a:stretch>
+                  </pic:blipFill>
+                  <pic:spPr bwMode="auto">
+                    <a:xfrm>
+                      <a:off x="0" y="0"/>
+                      <a:ext cx="5943600" cy="5094514"/>
+                    </a:xfrm>
+                    <a:prstGeom prst="rect">
+                      <a:avLst/>
+                    </a:prstGeom>
+                    <a:noFill/>
+                    <a:ln w="9525">
+                      <a:noFill/>
+                      <a:headEnd/>
+                      <a:tailEnd/>
+                    </a:ln>
+                  </pic:spPr>
+                </pic:pic>
+              </a:graphicData>
+            </a:graphic>
+          </wp:inline>
+        </w:drawing>
+      </w:r>
+      <w:r>
+        <w:br w:type="textWrapping"/>
+      </w:r>
+      <w:r>
         <w:rPr>
           <w:b/>
         </w:rPr>
@@ -831,8 +1041,8 @@
       <w:pPr>
         <w:pStyle w:val="Heading3"/>
       </w:pPr>
-      <w:bookmarkStart w:id="24" w:name="literature-cited"/>
-      <w:bookmarkEnd w:id="24"/>
+      <w:bookmarkStart w:id="30" w:name="literature-cited"/>
+      <w:bookmarkEnd w:id="30"/>
       <w:r>
         <w:t xml:space="preserve">Literature cited</w:t>
       </w:r>
@@ -2392,7 +2602,7 @@
     </w:lvl>
   </w:abstractNum>
   <w:abstractNum w:abstractNumId="990">
-    <w:nsid w:val="a8156413"/>
+    <w:nsid w:val="a6fa1c34"/>
     <w:multiLevelType w:val="multilevel"/>
     <w:lvl w:ilvl="0">
       <w:numFmt w:val="bullet"/>

</xml_diff>

<commit_message>
added extended dat figures
</commit_message>
<xml_diff>
--- a/Baxter_glne007_2015_manuscript.docx
+++ b/Baxter_glne007_2015_manuscript.docx
@@ -795,17 +795,17 @@
       <w:pPr>
         <w:pStyle w:val="Heading3"/>
       </w:pPr>
-      <w:bookmarkStart w:id="25" w:name="figure-legends"/>
+      <w:bookmarkStart w:id="25" w:name="figures"/>
       <w:bookmarkEnd w:id="25"/>
       <w:r>
-        <w:t xml:space="preserve">Figure legends</w:t>
+        <w:t xml:space="preserve">Figures</w:t>
       </w:r>
     </w:p>
     <w:p>
       <w:r>
         <w:drawing>
           <wp:inline>
-            <wp:extent cx="5943600" cy="2745776"/>
+            <wp:extent cx="6489700" cy="2998059"/>
             <wp:effectExtent b="0" l="0" r="0" t="0"/>
             <wp:docPr descr="" id="1" name="Picture"/>
             <a:graphic>
@@ -826,7 +826,7 @@
                   <pic:spPr bwMode="auto">
                     <a:xfrm>
                       <a:off x="0" y="0"/>
-                      <a:ext cx="5943600" cy="2745776"/>
+                      <a:ext cx="6489700" cy="2998059"/>
                     </a:xfrm>
                     <a:prstGeom prst="rect">
                       <a:avLst/>
@@ -862,16 +862,33 @@
     </w:p>
     <w:p>
       <w:r>
+        <w:br w:type="textWrapping"/>
+      </w:r>
+      <w:r>
+        <w:rPr>
+          <w:b/>
+        </w:rPr>
+        <w:t xml:space="preserve">Table 1.</w:t>
+      </w:r>
+      <w:r>
+        <w:t xml:space="preserve"> </w:t>
+      </w:r>
+      <w:r>
+        <w:t xml:space="preserve">Table of sensitivities and specificities for the RF model and FIT. The 95% confidence intervals were computed with 2000 stratified bootstrap replicates</w:t>
+      </w:r>
+    </w:p>
+    <w:p>
+      <w:r>
         <w:drawing>
           <wp:inline>
-            <wp:extent cx="5943600" cy="2236616"/>
+            <wp:extent cx="6489700" cy="4326467"/>
             <wp:effectExtent b="0" l="0" r="0" t="0"/>
             <wp:docPr descr="" id="1" name="Picture"/>
             <a:graphic>
               <a:graphicData uri="http://schemas.openxmlformats.org/drawingml/2006/picture">
                 <pic:pic>
                   <pic:nvPicPr>
-                    <pic:cNvPr descr="results/tables/Schloss_table1.png" id="0" name="Picture"/>
+                    <pic:cNvPr descr="results/figures/Schloss_fig2.png" id="0" name="Picture"/>
                     <pic:cNvPicPr>
                       <a:picLocks noChangeArrowheads="1" noChangeAspect="1"/>
                     </pic:cNvPicPr>
@@ -885,7 +902,7 @@
                   <pic:spPr bwMode="auto">
                     <a:xfrm>
                       <a:off x="0" y="0"/>
-                      <a:ext cx="5943600" cy="2236616"/>
+                      <a:ext cx="6489700" cy="4326467"/>
                     </a:xfrm>
                     <a:prstGeom prst="rect">
                       <a:avLst/>
@@ -910,27 +927,27 @@
         <w:rPr>
           <w:b/>
         </w:rPr>
-        <w:t xml:space="preserve">Table 1</w:t>
-      </w:r>
-      <w:r>
-        <w:t xml:space="preserve"> </w:t>
-      </w:r>
-      <w:r>
-        <w:t xml:space="preserve">Table of sensitivities and specificities for the RF model and FIT. The 95% confidence intervals were computed with 2000 stratified bootstrap replicates</w:t>
+        <w:t xml:space="preserve">Figure 2.</w:t>
+      </w:r>
+      <w:r>
+        <w:t xml:space="preserve"> </w:t>
+      </w:r>
+      <w:r>
+        <w:t xml:space="preserve">Barplot of sensitivities for the RF model and FIT for each stage of tumor development. P-values based on McNemar's chi-squared test.</w:t>
       </w:r>
     </w:p>
     <w:p>
       <w:r>
         <w:drawing>
           <wp:inline>
-            <wp:extent cx="5943600" cy="3962400"/>
+            <wp:extent cx="6489700" cy="5562600"/>
             <wp:effectExtent b="0" l="0" r="0" t="0"/>
             <wp:docPr descr="" id="1" name="Picture"/>
             <a:graphic>
               <a:graphicData uri="http://schemas.openxmlformats.org/drawingml/2006/picture">
                 <pic:pic>
                   <pic:nvPicPr>
-                    <pic:cNvPr descr="results/figures/Schloss_fig2.png" id="0" name="Picture"/>
+                    <pic:cNvPr descr="results/figures/Schloss_fig3.png" id="0" name="Picture"/>
                     <pic:cNvPicPr>
                       <a:picLocks noChangeArrowheads="1" noChangeAspect="1"/>
                     </pic:cNvPicPr>
@@ -944,7 +961,7 @@
                   <pic:spPr bwMode="auto">
                     <a:xfrm>
                       <a:off x="0" y="0"/>
-                      <a:ext cx="5943600" cy="3962400"/>
+                      <a:ext cx="6489700" cy="5562600"/>
                     </a:xfrm>
                     <a:prstGeom prst="rect">
                       <a:avLst/>
@@ -969,33 +986,43 @@
         <w:rPr>
           <w:b/>
         </w:rPr>
-        <w:t xml:space="preserve">Figure 2</w:t>
-      </w:r>
-      <w:r>
-        <w:t xml:space="preserve"> </w:t>
-      </w:r>
-      <w:r>
-        <w:t xml:space="preserve">Barplot of sensitivities for the RF model and FIT for each stage of tumor development. P-values based on McNemar's chi-squared test.</w:t>
+        <w:t xml:space="preserve">Figure 3.</w:t>
+      </w:r>
+      <w:r>
+        <w:t xml:space="preserve"> </w:t>
+      </w:r>
+      <w:r>
+        <w:t xml:space="preserve">Scatter plot of the results of the RF model and FIT for each sample. Dashed lines show the cutoff for each test.</w:t>
+      </w:r>
+    </w:p>
+    <w:p>
+      <w:pPr>
+        <w:pStyle w:val="Heading3"/>
+      </w:pPr>
+      <w:bookmarkStart w:id="29" w:name="extended-data-figures"/>
+      <w:bookmarkEnd w:id="29"/>
+      <w:r>
+        <w:t xml:space="preserve">Extended Data Figures</w:t>
       </w:r>
     </w:p>
     <w:p>
       <w:r>
         <w:drawing>
           <wp:inline>
-            <wp:extent cx="5943600" cy="5094514"/>
+            <wp:extent cx="6489700" cy="6489700"/>
             <wp:effectExtent b="0" l="0" r="0" t="0"/>
             <wp:docPr descr="" id="1" name="Picture"/>
             <a:graphic>
               <a:graphicData uri="http://schemas.openxmlformats.org/drawingml/2006/picture">
                 <pic:pic>
                   <pic:nvPicPr>
-                    <pic:cNvPr descr="results/figures/Schloss_fig3.png" id="0" name="Picture"/>
+                    <pic:cNvPr descr="results/figures/Schloss_EDfig1.png" id="0" name="Picture"/>
                     <pic:cNvPicPr>
                       <a:picLocks noChangeArrowheads="1" noChangeAspect="1"/>
                     </pic:cNvPicPr>
                   </pic:nvPicPr>
                   <pic:blipFill>
-                    <a:blip r:embed="rId29"/>
+                    <a:blip r:embed="rId30"/>
                     <a:stretch>
                       <a:fillRect/>
                     </a:stretch>
@@ -1003,7 +1030,7 @@
                   <pic:spPr bwMode="auto">
                     <a:xfrm>
                       <a:off x="0" y="0"/>
-                      <a:ext cx="5943600" cy="5094514"/>
+                      <a:ext cx="6489700" cy="6489700"/>
                     </a:xfrm>
                     <a:prstGeom prst="rect">
                       <a:avLst/>
@@ -1028,21 +1055,215 @@
         <w:rPr>
           <w:b/>
         </w:rPr>
-        <w:t xml:space="preserve">Figure 3</w:t>
-      </w:r>
-      <w:r>
-        <w:t xml:space="preserve"> </w:t>
-      </w:r>
-      <w:r>
-        <w:t xml:space="preserve">Scatter plot of the results of the RF model and FIT for each sample. Dashed lines show the cutoff for each test.</w:t>
+        <w:t xml:space="preserve">Extended Data Figure 1.</w:t>
+      </w:r>
+      <w:r>
+        <w:t xml:space="preserve"> </w:t>
+      </w:r>
+      <w:r>
+        <w:t xml:space="preserve">Change in out-of-bag AUC with number of features in the random forest model. The optimal model contains 24 features and has an AUC of 0.8292.</w:t>
+      </w:r>
+    </w:p>
+    <w:p>
+      <w:r>
+        <w:drawing>
+          <wp:inline>
+            <wp:extent cx="6489700" cy="11125200"/>
+            <wp:effectExtent b="0" l="0" r="0" t="0"/>
+            <wp:docPr descr="" id="1" name="Picture"/>
+            <a:graphic>
+              <a:graphicData uri="http://schemas.openxmlformats.org/drawingml/2006/picture">
+                <pic:pic>
+                  <pic:nvPicPr>
+                    <pic:cNvPr descr="results/figures/Schloss_EDfig2.png" id="0" name="Picture"/>
+                    <pic:cNvPicPr>
+                      <a:picLocks noChangeArrowheads="1" noChangeAspect="1"/>
+                    </pic:cNvPicPr>
+                  </pic:nvPicPr>
+                  <pic:blipFill>
+                    <a:blip r:embed="rId31"/>
+                    <a:stretch>
+                      <a:fillRect/>
+                    </a:stretch>
+                  </pic:blipFill>
+                  <pic:spPr bwMode="auto">
+                    <a:xfrm>
+                      <a:off x="0" y="0"/>
+                      <a:ext cx="6489700" cy="11125200"/>
+                    </a:xfrm>
+                    <a:prstGeom prst="rect">
+                      <a:avLst/>
+                    </a:prstGeom>
+                    <a:noFill/>
+                    <a:ln w="9525">
+                      <a:noFill/>
+                      <a:headEnd/>
+                      <a:tailEnd/>
+                    </a:ln>
+                  </pic:spPr>
+                </pic:pic>
+              </a:graphicData>
+            </a:graphic>
+          </wp:inline>
+        </w:drawing>
+      </w:r>
+      <w:r>
+        <w:br w:type="textWrapping"/>
+      </w:r>
+      <w:r>
+        <w:rPr>
+          <w:b/>
+        </w:rPr>
+        <w:t xml:space="preserve">Extended Data Figure 2.</w:t>
+      </w:r>
+      <w:r>
+        <w:t xml:space="preserve"> </w:t>
+      </w:r>
+      <w:r>
+        <w:t xml:space="preserve">Stripchart of the relative abundances of each OTU in the RF model.</w:t>
+      </w:r>
+    </w:p>
+    <w:p>
+      <w:r>
+        <w:drawing>
+          <wp:inline>
+            <wp:extent cx="6489700" cy="6489700"/>
+            <wp:effectExtent b="0" l="0" r="0" t="0"/>
+            <wp:docPr descr="" id="1" name="Picture"/>
+            <a:graphic>
+              <a:graphicData uri="http://schemas.openxmlformats.org/drawingml/2006/picture">
+                <pic:pic>
+                  <pic:nvPicPr>
+                    <pic:cNvPr descr="results/figures/Schloss_EDfig3.png" id="0" name="Picture"/>
+                    <pic:cNvPicPr>
+                      <a:picLocks noChangeArrowheads="1" noChangeAspect="1"/>
+                    </pic:cNvPicPr>
+                  </pic:nvPicPr>
+                  <pic:blipFill>
+                    <a:blip r:embed="rId32"/>
+                    <a:stretch>
+                      <a:fillRect/>
+                    </a:stretch>
+                  </pic:blipFill>
+                  <pic:spPr bwMode="auto">
+                    <a:xfrm>
+                      <a:off x="0" y="0"/>
+                      <a:ext cx="6489700" cy="6489700"/>
+                    </a:xfrm>
+                    <a:prstGeom prst="rect">
+                      <a:avLst/>
+                    </a:prstGeom>
+                    <a:noFill/>
+                    <a:ln w="9525">
+                      <a:noFill/>
+                      <a:headEnd/>
+                      <a:tailEnd/>
+                    </a:ln>
+                  </pic:spPr>
+                </pic:pic>
+              </a:graphicData>
+            </a:graphic>
+          </wp:inline>
+        </w:drawing>
+      </w:r>
+      <w:r>
+        <w:br w:type="textWrapping"/>
+      </w:r>
+      <w:r>
+        <w:rPr>
+          <w:b/>
+        </w:rPr>
+        <w:t xml:space="preserve">Extended Data Figure 3.</w:t>
+      </w:r>
+      <w:r>
+        <w:t xml:space="preserve"> </w:t>
+      </w:r>
+      <w:r>
+        <w:t xml:space="preserve">Stripchart of RF model results for each sample based on FIT result.</w:t>
+      </w:r>
+    </w:p>
+    <w:p>
+      <w:r>
+        <w:br w:type="textWrapping"/>
+      </w:r>
+      <w:r>
+        <w:rPr>
+          <w:b/>
+        </w:rPr>
+        <w:t xml:space="preserve">Extended Data Table 1.</w:t>
+      </w:r>
+      <w:r>
+        <w:t xml:space="preserve"> </w:t>
+      </w:r>
+      <w:r>
+        <w:t xml:space="preserve">Positive and negative predictive values for the RF model and FIT based on published estimates of CRC prevalence.</w:t>
+      </w:r>
+    </w:p>
+    <w:p>
+      <w:r>
+        <w:drawing>
+          <wp:inline>
+            <wp:extent cx="6489700" cy="4326467"/>
+            <wp:effectExtent b="0" l="0" r="0" t="0"/>
+            <wp:docPr descr="" id="1" name="Picture"/>
+            <a:graphic>
+              <a:graphicData uri="http://schemas.openxmlformats.org/drawingml/2006/picture">
+                <pic:pic>
+                  <pic:nvPicPr>
+                    <pic:cNvPr descr="results/figures/Schloss_EDfig4.png" id="0" name="Picture"/>
+                    <pic:cNvPicPr>
+                      <a:picLocks noChangeArrowheads="1" noChangeAspect="1"/>
+                    </pic:cNvPicPr>
+                  </pic:nvPicPr>
+                  <pic:blipFill>
+                    <a:blip r:embed="rId33"/>
+                    <a:stretch>
+                      <a:fillRect/>
+                    </a:stretch>
+                  </pic:blipFill>
+                  <pic:spPr bwMode="auto">
+                    <a:xfrm>
+                      <a:off x="0" y="0"/>
+                      <a:ext cx="6489700" cy="4326467"/>
+                    </a:xfrm>
+                    <a:prstGeom prst="rect">
+                      <a:avLst/>
+                    </a:prstGeom>
+                    <a:noFill/>
+                    <a:ln w="9525">
+                      <a:noFill/>
+                      <a:headEnd/>
+                      <a:tailEnd/>
+                    </a:ln>
+                  </pic:spPr>
+                </pic:pic>
+              </a:graphicData>
+            </a:graphic>
+          </wp:inline>
+        </w:drawing>
+      </w:r>
+      <w:r>
+        <w:br w:type="textWrapping"/>
+      </w:r>
+      <w:r>
+        <w:rPr>
+          <w:b/>
+        </w:rPr>
+        <w:t xml:space="preserve">Extended Data Figure 4.</w:t>
+      </w:r>
+      <w:r>
+        <w:t xml:space="preserve"> </w:t>
+      </w:r>
+      <w:r>
+        <w:t xml:space="preserve">ROC curves of RF model separated by gender (left). Stripchart of RF model results by gender (right).</w:t>
       </w:r>
     </w:p>
     <w:p>
       <w:pPr>
         <w:pStyle w:val="Heading3"/>
       </w:pPr>
-      <w:bookmarkStart w:id="30" w:name="literature-cited"/>
-      <w:bookmarkEnd w:id="30"/>
+      <w:bookmarkStart w:id="34" w:name="literature-cited"/>
+      <w:bookmarkEnd w:id="34"/>
       <w:r>
         <w:t xml:space="preserve">Literature cited</w:t>
       </w:r>
@@ -2224,7 +2445,7 @@
       <w:footerReference w:type="even" r:id="rId8"/>
       <w:footerReference w:type="default" r:id="rId9"/>
       <w:pgSz w:w="12240" w:h="15840"/>
-      <w:pgMar w:top="1440" w:right="1440" w:bottom="1440" w:left="1440" w:header="720" w:footer="720" w:gutter="0"/>
+      <w:pgMar w:top="864" w:right="864" w:bottom="864" w:left="1152" w:header="720" w:footer="720" w:gutter="0"/>
       <w:lnNumType w:countBy="1" w:restart="continuous"/>
       <w:cols w:space="720"/>
     </w:sectPr>
@@ -2602,7 +2823,7 @@
     </w:lvl>
   </w:abstractNum>
   <w:abstractNum w:abstractNumId="990">
-    <w:nsid w:val="a6fa1c34"/>
+    <w:nsid w:val="5900b5bc"/>
     <w:multiLevelType w:val="multilevel"/>
     <w:lvl w:ilvl="0">
       <w:numFmt w:val="bullet"/>

</xml_diff>

<commit_message>
tried to adjust width of figure
</commit_message>
<xml_diff>
--- a/Baxter_glne007_2015_manuscript.docx
+++ b/Baxter_glne007_2015_manuscript.docx
@@ -862,6 +862,48 @@
     </w:p>
     <w:p>
       <w:r>
+        <w:drawing>
+          <wp:inline>
+            <wp:extent cx="6489700" cy="2442117"/>
+            <wp:effectExtent b="0" l="0" r="0" t="0"/>
+            <wp:docPr descr="" id="1" name="Picture"/>
+            <a:graphic>
+              <a:graphicData uri="http://schemas.openxmlformats.org/drawingml/2006/picture">
+                <pic:pic>
+                  <pic:nvPicPr>
+                    <pic:cNvPr descr="results/tables/Schloss_table1.png" id="0" name="Picture"/>
+                    <pic:cNvPicPr>
+                      <a:picLocks noChangeArrowheads="1" noChangeAspect="1"/>
+                    </pic:cNvPicPr>
+                  </pic:nvPicPr>
+                  <pic:blipFill>
+                    <a:blip r:embed="rId27"/>
+                    <a:stretch>
+                      <a:fillRect/>
+                    </a:stretch>
+                  </pic:blipFill>
+                  <pic:spPr bwMode="auto">
+                    <a:xfrm>
+                      <a:off x="0" y="0"/>
+                      <a:ext cx="6489700" cy="2442117"/>
+                    </a:xfrm>
+                    <a:prstGeom prst="rect">
+                      <a:avLst/>
+                    </a:prstGeom>
+                    <a:noFill/>
+                    <a:ln w="9525">
+                      <a:noFill/>
+                      <a:headEnd/>
+                      <a:tailEnd/>
+                    </a:ln>
+                  </pic:spPr>
+                </pic:pic>
+              </a:graphicData>
+            </a:graphic>
+          </wp:inline>
+        </w:drawing>
+      </w:r>
+      <w:r>
         <w:br w:type="textWrapping"/>
       </w:r>
       <w:r>
@@ -894,7 +936,7 @@
                     </pic:cNvPicPr>
                   </pic:nvPicPr>
                   <pic:blipFill>
-                    <a:blip r:embed="rId27"/>
+                    <a:blip r:embed="rId28"/>
                     <a:stretch>
                       <a:fillRect/>
                     </a:stretch>
@@ -953,7 +995,7 @@
                     </pic:cNvPicPr>
                   </pic:nvPicPr>
                   <pic:blipFill>
-                    <a:blip r:embed="rId28"/>
+                    <a:blip r:embed="rId29"/>
                     <a:stretch>
                       <a:fillRect/>
                     </a:stretch>
@@ -999,8 +1041,8 @@
       <w:pPr>
         <w:pStyle w:val="Heading3"/>
       </w:pPr>
-      <w:bookmarkStart w:id="29" w:name="extended-data-figures"/>
-      <w:bookmarkEnd w:id="29"/>
+      <w:bookmarkStart w:id="30" w:name="extended-data-figures"/>
+      <w:bookmarkEnd w:id="30"/>
       <w:r>
         <w:t xml:space="preserve">Extended Data Figures</w:t>
       </w:r>
@@ -1022,7 +1064,7 @@
                     </pic:cNvPicPr>
                   </pic:nvPicPr>
                   <pic:blipFill>
-                    <a:blip r:embed="rId30"/>
+                    <a:blip r:embed="rId31"/>
                     <a:stretch>
                       <a:fillRect/>
                     </a:stretch>
@@ -1081,7 +1123,7 @@
                     </pic:cNvPicPr>
                   </pic:nvPicPr>
                   <pic:blipFill>
-                    <a:blip r:embed="rId31"/>
+                    <a:blip r:embed="rId32"/>
                     <a:stretch>
                       <a:fillRect/>
                     </a:stretch>
@@ -1140,7 +1182,7 @@
                     </pic:cNvPicPr>
                   </pic:nvPicPr>
                   <pic:blipFill>
-                    <a:blip r:embed="rId32"/>
+                    <a:blip r:embed="rId33"/>
                     <a:stretch>
                       <a:fillRect/>
                     </a:stretch>
@@ -1184,6 +1226,48 @@
     </w:p>
     <w:p>
       <w:r>
+        <w:drawing>
+          <wp:inline>
+            <wp:extent cx="4267200" cy="1257300"/>
+            <wp:effectExtent b="0" l="0" r="0" t="0"/>
+            <wp:docPr descr="" id="1" name="Picture"/>
+            <a:graphic>
+              <a:graphicData uri="http://schemas.openxmlformats.org/drawingml/2006/picture">
+                <pic:pic>
+                  <pic:nvPicPr>
+                    <pic:cNvPr descr="results/tables/Schloss_EDtable1.png" id="0" name="Picture"/>
+                    <pic:cNvPicPr>
+                      <a:picLocks noChangeArrowheads="1" noChangeAspect="1"/>
+                    </pic:cNvPicPr>
+                  </pic:nvPicPr>
+                  <pic:blipFill>
+                    <a:blip r:embed="rId34"/>
+                    <a:stretch>
+                      <a:fillRect/>
+                    </a:stretch>
+                  </pic:blipFill>
+                  <pic:spPr bwMode="auto">
+                    <a:xfrm>
+                      <a:off x="0" y="0"/>
+                      <a:ext cx="4267200" cy="1257300"/>
+                    </a:xfrm>
+                    <a:prstGeom prst="rect">
+                      <a:avLst/>
+                    </a:prstGeom>
+                    <a:noFill/>
+                    <a:ln w="9525">
+                      <a:noFill/>
+                      <a:headEnd/>
+                      <a:tailEnd/>
+                    </a:ln>
+                  </pic:spPr>
+                </pic:pic>
+              </a:graphicData>
+            </a:graphic>
+          </wp:inline>
+        </w:drawing>
+      </w:r>
+      <w:r>
         <w:br w:type="textWrapping"/>
       </w:r>
       <w:r>
@@ -1216,7 +1300,7 @@
                     </pic:cNvPicPr>
                   </pic:nvPicPr>
                   <pic:blipFill>
-                    <a:blip r:embed="rId33"/>
+                    <a:blip r:embed="rId35"/>
                     <a:stretch>
                       <a:fillRect/>
                     </a:stretch>
@@ -1262,8 +1346,8 @@
       <w:pPr>
         <w:pStyle w:val="Heading3"/>
       </w:pPr>
-      <w:bookmarkStart w:id="34" w:name="literature-cited"/>
-      <w:bookmarkEnd w:id="34"/>
+      <w:bookmarkStart w:id="36" w:name="literature-cited"/>
+      <w:bookmarkEnd w:id="36"/>
       <w:r>
         <w:t xml:space="preserve">Literature cited</w:t>
       </w:r>
@@ -2823,7 +2907,7 @@
     </w:lvl>
   </w:abstractNum>
   <w:abstractNum w:abstractNumId="990">
-    <w:nsid w:val="5900b5bc"/>
+    <w:nsid w:val="fa6f86ab"/>
     <w:multiLevelType w:val="multilevel"/>
     <w:lvl w:ilvl="0">
       <w:numFmt w:val="bullet"/>

</xml_diff>

<commit_message>
changed RF to combined
</commit_message>
<xml_diff>
--- a/Baxter_glne007_2015_manuscript.docx
+++ b/Baxter_glne007_2015_manuscript.docx
@@ -223,7 +223,7 @@
         <w:rPr>
           <w:b/>
         </w:rPr>
-        <w:t xml:space="preserve">. These results suggest that the gut microbiota may represent a reservoir of biomarkers that would complement existing non-invasive methods such as the widely used fecal immunochemical test (FIT). Using stool samples from 490 patients we developed a cross-validated random forest classification model that detects colonic lesions using the relative abundance of gut microbiota and the concentration of hemoglobin in stool. The microbiota-based random forest model detected 95% of cancers and 57.1% of adenomas while FIT alone only detected 75% and 15.7%, respectively. Of the colonic lesions missed by FIT, the model detected 80% of cancers and 49.1% of adenomas. These findings demonstrate the potential for microbiota analysis to complement existing screening methods to improve detection of colonic lesions. With a negative predictive value of 99.98%, our model could be used to accurately identify those patients for whom a colonoscopy is unnecessary, potentially reducing healthcare costs and complications due to invasive screening.</w:t>
+        <w:t xml:space="preserve">. These results suggest that the gut microbiota may represent a reservoir of biomarkers that would complement existing non-invasive methods such as the widely used fecal immunochemical test (FIT). Using stool samples from 490 patients we developed a cross-validated random forest classification model that detects colonic lesions using the relative abundance of gut microbiota and the concentration of hemoglobin in stool. The microbiota-based random forest model detected 95.0% of cancers and 57.1% of adenomas while FIT alone only detected 75.0% and 15.7%, respectively. Of the colonic lesions missed by FIT, the model detected 80.0% of cancers and 49.1% of adenomas. These findings demonstrate the potential for microbiota analysis to complement existing screening methods to improve detection of colonic lesions. With a negative predictive value of 99.98%, our model could be used to accurately identify those patients for whom a colonoscopy is unnecessary, potentially reducing healthcare costs and complications due to invasive screening.</w:t>
       </w:r>
     </w:p>
     <w:p>
@@ -237,7 +237,7 @@
         <w:t xml:space="preserve">1</w:t>
       </w:r>
       <w:r>
-        <w:t xml:space="preserve">. Further progress is possible by increasing access to and accuracy of diagnostic tests. Although structural exams including colonoscopy and sigmoidoscopy are able to detect both adenomas and carcinomas, the high cost and invasive nature are barriers for many people. For example, fear, discomfort, and embarrassment are among the most cited reasons patients choose not to undergo CRC screening</w:t>
+        <w:t xml:space="preserve">. Further progress is possible by increasing access to and accuracy of diagnostic tests. Although structural exams including colonoscopy and sigmoidoscopy are able to detect both adenomas and carcinomas, the high cost and invasive nature are barriers for many people. For example, fear, discomfort, and embarrassment are among the most cited reasons patients choose to forego CRC screening</w:t>
       </w:r>
       <w:r>
         <w:rPr>
@@ -296,12 +296,12 @@
         <w:t xml:space="preserve">6–8</w:t>
       </w:r>
       <w:r>
-        <w:t xml:space="preserve">. Although each of these organisms may play a role in certain cases of CRC, none of them is present in every case. Therefore no one organism is an effective biomarker on its own.</w:t>
-      </w:r>
-    </w:p>
-    <w:p>
-      <w:r>
-        <w:t xml:space="preserve">We and others have perviously shown that statistical models that take into account the abundances of multiple bacteria species can be used to distinguish healthy individuals from those with CRC</w:t>
+        <w:t xml:space="preserve">. Although each of these organisms may play a role in certain cases of CRC, none of them is present in every case. Therefore no one organism is an effective biomarker on its own, and focusing on a single bacterial population excludes the potential that the microbial etiology of the disease is actually polymicrobial.</w:t>
+      </w:r>
+    </w:p>
+    <w:p>
+      <w:r>
+        <w:t xml:space="preserve">We and others have shown that statistical models that take into account the abundances of multiple bacteria species can be used to distinguish healthy individuals from those with CRC</w:t>
       </w:r>
       <w:r>
         <w:rPr>
@@ -310,7 +310,7 @@
         <w:t xml:space="preserve">15,16</w:t>
       </w:r>
       <w:r>
-        <w:t xml:space="preserve">. In the present study we expanded upon those findings by demonstrating the potential for microbiota analysis to complement FIT for improved detection of colonic lesions, including adenomas. We also improved upon previous studies by utilizing random forest (RF), a decision tree-based machine algorithm for classification, which includes an internal cross-validation to prevent overfitting</w:t>
+        <w:t xml:space="preserve">. In the present study we expanded upon those findings by demonstrating the potential for microbiota analysis to complement FIT for improved detection of colonic lesions, including adenomas. We also improved upon previous studies by utilizing random forest, a decision tree-based machine algorithm for classification, which includes an internal cross-validation to prevent overfitting</w:t>
       </w:r>
       <w:r>
         <w:rPr>
@@ -319,12 +319,12 @@
         <w:t xml:space="preserve">17</w:t>
       </w:r>
       <w:r>
-        <w:t xml:space="preserve">. By incorporating both FIT and bacterial abundances into a single RF model, we were able to improve the sensitivity for adenomas and cancer compared to FIT alone.</w:t>
-      </w:r>
-    </w:p>
-    <w:p>
-      <w:r>
-        <w:t xml:space="preserve">We characterized the bacterial communities of stool samples from 490 patients using 16S rRNA gene sequencing. Among these patients, 120 had CRC, 198 had colonic adenomas, and 172 had no colonic lesions. We also tested each sample for the concentraion of occult blood using FIT. With these data we developed a RF model that would differentiate normal individuals from those with any type of colonic lesion (i.e. adenoma or carcinoma). We determined the optimal model using the AUC-RF algorithm for maximizing the area under the curve (AUC) of the receiver operator characteristic (ROC) curve for the RF model</w:t>
+        <w:t xml:space="preserve">. By incorporating both FIT and bacterial abundances into a single model, we were able to improve the sensitivity for adenomas and cancer compared to FIT alone.</w:t>
+      </w:r>
+    </w:p>
+    <w:p>
+      <w:r>
+        <w:t xml:space="preserve">We characterized the bacterial communities of stool samples from 490 patients using 16S rRNA gene sequencing. Among these patients, 120 had CRC, 198 had colonic adenomas, and 172 had no colonic lesions. We also tested each sample for the concentraion of occult blood using FIT. With these data we developed a random forest model that incorporated the microbiota and FIT data and would differentiate normal individuals from those with any type of colonic lesion (i.e. adenoma or carcinoma). We determined the optimal model using the AUC-RF algorithm for maximizing the area under the curve (AUC) of the receiver operator characteristic (ROC) curve for the combined model</w:t>
       </w:r>
       <w:r>
         <w:rPr>
@@ -441,23 +441,17 @@
         <w:t xml:space="preserve"> </w:t>
       </w:r>
       <w:r>
-        <w:t xml:space="preserve">that was enriched in cancer samples, however it's relative abundance did not add sufficient information to be inclued in the model. Interestingly the majority of OTUs used in the model, especially the Lachnospiraceae, were enriched in normal patients, suggesting that a loss of beneficial organisms in addition to the emergence of pathogens may be indicative of CRC development.</w:t>
-      </w:r>
-    </w:p>
-    <w:p>
-      <w:r>
-        <w:t xml:space="preserve">To determine whether microbiota sequence data could be used to complement FIT, we compared the performance of the RF model to using FIT alone. The AUC for the RF model was significantly higher than FIT for distinguishing adenoma from normal (p=4.7</w:t>
-      </w:r>
-      <w:r>
-        <w:t xml:space="preserve">10^{-7}) or all lesions from normal (p=6.3</w:t>
-      </w:r>
-      <w:r>
-        <w:t xml:space="preserve">10^{-7}), but not cancer from normal (p=0.091) (Fig. 1A). Comparison of the ROC curves for the RF model and FIT showed that the RF model did not outperform FIT for detecting lesions until the specificity dropped below approximately 93%, at which point the sensitivity of the RF model greatly exceeded that of FIT.</w:t>
-      </w:r>
-    </w:p>
-    <w:p>
-      <w:r>
-        <w:t xml:space="preserve">Using Youden's J statisitc</w:t>
+        <w:t xml:space="preserve">that was enriched in cancer samples, however its relative abundance did not add sufficient information to be inclued in the model. Interestingly the majority of OTUs used in the model, especially the Lachnospiraceae, were enriched in normal patients, suggesting that a loss of beneficial organisms in addition to the emergence of pathogens may be indicative of CRC development.</w:t>
+      </w:r>
+    </w:p>
+    <w:p>
+      <w:r>
+        <w:t xml:space="preserve">To determine whether microbiota sequence data could be used to complement FIT, we compared the performance of the combined model to using FIT alone. The AUC for the combined model (AUC=0.755) was significantly higher than FIT alone (AUC=0.639) for distinguishing adenoma from normal (p&lt;0.001) or all lesions from normal (FIT AUC=0.749, model AUC=0.829, p&lt;0.001), but not cancer from normal (FIT AUC=0.929, model AUC=0.952, p=0.091) (Fig. 1A). Comparison of the ROC curves for the combined model and FIT showed that the combined model did not outperform FIT for detecting lesions until the specificity dropped below approximately 93%, at which point the sensitivity of the combined model greatly exceeded that of FIT.</w:t>
+      </w:r>
+    </w:p>
+    <w:p>
+      <w:r>
+        <w:t xml:space="preserve">To generate a categorical prediction from the combined model, we determined that the optimal threshold for the combined model's probability was 0.622 using Youden's J statisitc</w:t>
       </w:r>
       <w:r>
         <w:rPr>
@@ -466,15 +460,12 @@
         <w:t xml:space="preserve">21</w:t>
       </w:r>
       <w:r>
-        <w:t xml:space="preserve"> </w:t>
-      </w:r>
-      <w:r>
-        <w:t xml:space="preserve">we determined that the optimal cutoff for the RF model's probability lesion was 0.622. Samples scoring above this cutoff were classified as lesions, and those below the cutoff were classified as normal. We then compared the sensitivity and specificity of the RF model to those of FIT using the widely accepted cutoff of 100 ng/ml of hemoglobin. At these cutoffs the RF model detected 95% of cancers and 57.1% of adenomas compared to 75% and 15.7% for FIT (Table 1, Fig. 1B). When adenomas and cancers were pooled together, the RF model detected 71.4% of lesions, while FIT only detected 38.1%. The RF model had significantly improved sensitivity for both advanced and non-advanced adenomas as well as multiple stages of cancer (Fig. 2). The increased sensitivity of the RF model was accompanied by a decrease in specificity (83.7%) compared to FIT (97.1%).</w:t>
-      </w:r>
-    </w:p>
-    <w:p>
-      <w:r>
-        <w:t xml:space="preserve">To better understand the relationship between the RF model and FIT, we compared the results of the two tests for each sample (Fig. 3). All samples that tested positive by FIT also tested positive in the RF model, indicating that the RF model did not miss any of the lesions that FIT was able to detect. However the RF model was able to detect 80% of cancers and 49.1% of adenomas that FIT had failed to detect, while maintaining a specificity of 86.2% (Extended Data Fig. 3). This result demonstrated that incorporation of data from a subject's microbiota complemented FIT to improve its sensitivity.</w:t>
+        <w:t xml:space="preserve">. Samples scoring above this cutoff were classified as lesions, and those below the cutoff were classified as normal. We then compared the sensitivity and specificity of the combined model to those of FIT using the manufacturer recommended threshold of 100 ng/ml of hemoglobin. At these cutoffs the combined model detected 95.0% of cancers and 57.1% of adenomas compared to 75.0% and 15.7% for FIT (Table 1, Fig. 1B). When adenomas and cancers were pooled together, the combined model detected 71.4% of lesions, while FIT only detected 38.1%. The combined model significantly improved sensitivity for both advanced and non-advanced adenomas as well as multiple stages of cancer (Fig. 2). The increased sensitivity of the combined model was accompanied by a decrease in specificity (83.7%) compared to FIT (97.1%).</w:t>
+      </w:r>
+    </w:p>
+    <w:p>
+      <w:r>
+        <w:t xml:space="preserve">To better understand the relationship between the combined model and FIT, we compared the results of the two tests for each sample (Fig. 3). All samples that tested positive by FIT also tested positive in the combined model, indicating that the combined model did not miss any of the lesions that FIT was able to detect. However the combined model was able to detect 80% of cancers and 49.1% of adenomas that FIT had failed to detect, while maintaining a specificity of 86.2% (Extended Data Fig. 3). This result demonstrated that incorporation of data from a subject's microbiota complemented FIT to improve its sensitivity.</w:t>
       </w:r>
     </w:p>
     <w:p>
@@ -491,7 +482,7 @@
         <w:t xml:space="preserve"> </w:t>
       </w:r>
       <w:r>
-        <w:t xml:space="preserve">(Extended Data Table 2). Based on a prevalence of 0.3% for CRC, the model would have a relatively low PPV of 1.73%, but a high NPV of 99.98%. For advanced adenomas the model would have a PPV of 17.9% and NPV of 97.1% assuming a prevalence of 5.7%. With a prevalence of 17.7% for nonadvanced adenomas, the PPV for the model would be 42.1% and the NPV would be 89.6%. Although the PPV is quite low relative to FIT, its NPV was higher than that of FIT.</w:t>
+        <w:t xml:space="preserve">(Extended Data Table 2). Based on a prevalence of 0.3% for CRC, the model would have a relatively low PPV of 1.73%, but a high NPV of 99.98%. Based on a prevalence of 5.7% for advanced adenomas the model would have a PPV of 17.9% and NPV of 97.1%. Based on a prevalence of 17.7% for nonadvanced adenomas, the PPV for the model would be 42.1% and the NPV would be 89.6%. Although the PPV is quite low relative to FIT, its NPV was higher than that of FIT (Extended Data Table 2). These results indicate that the combined model would be highly effective at identifying individuals that would not need a more invasive test.</w:t>
       </w:r>
     </w:p>
     <w:p>
@@ -505,7 +496,7 @@
         <w:t xml:space="preserve">23–25</w:t>
       </w:r>
       <w:r>
-        <w:t xml:space="preserve">. Therefore we tested whether the RF model performance differed between patient populations. We found no difference in model performance according to age, BMI, NSAID usage, diabetes, smoking, or previous history of polyps. However the model was significantly better at differentiating normal from lesion for females than for males (p=0.016; Extended Data Fig. 4). For females the model detected 73.5% of lesions with a specificity of 89.2%. For males the model detected 69.9% of lesions with a specificity of 73.8%. However the model did have a higher sensitivity for cancer among males (98.5%) than females (90.4%).</w:t>
+        <w:t xml:space="preserve">. Therefore we tested whether the combined model performance differed between patient populations. We found no difference in model performance according to age, BMI, NSAID usage, diabetes, smoking, or previous history of polyps (all p&gt;0.05). However the model was significantly better at differentiating normal from lesion for females than for males (p=0.016; Extended Data Fig. 4). For females the model detected 73.5% of lesions with a specificity of 89.2%. For males the model detected 69.9% of lesions with a specificity of 73.8%. However the model did have a higher sensitivity for cancer among males (98.5%) than females (90.4%).</w:t>
       </w:r>
     </w:p>
     <w:p>
@@ -557,7 +548,7 @@
     </w:p>
     <w:p>
       <w:r>
-        <w:t xml:space="preserve">Our findings demonstrate the potential for combining the analysis of a patient's microbiota with conventional stool-based tests to improve CRC detection. Using the RF algorithm it was possible to interpret FIT results in the context of the microbiota. The RF model had significantly higher sensitivity for lesions at almost all stages of tumorigenesis. Moreover the model detected the majority of lesions that FIT was unable to detect. The shortcomings of the RF model were its lack of specificity and low PPV. However in the case of CRC, all individuals at average risk in the United States are encouraged to receive regular colonoscopies once they reach the age of 50</w:t>
+        <w:t xml:space="preserve">Our findings demonstrate the potential for combining the analysis of a patient's microbiota with conventional stool-based tests to improve CRC detection. Using the random forest algorithm it was possible to interpret FIT results in the context of the microbiota. The combined model had significantly higher sensitivity for lesions at almost all stages of tumorigenesis. Moreover the model detected the majority of lesions that FIT was unable to detect. The shortcomings of the combined model were its lack of specificity and low PPV. However in the case of CRC, all individuals at average risk in the United States are encouraged to receive regular colonoscopies once they reach the age of 50</w:t>
       </w:r>
       <w:r>
         <w:rPr>
@@ -566,7 +557,7 @@
         <w:t xml:space="preserve">20</w:t>
       </w:r>
       <w:r>
-        <w:t xml:space="preserve">. Therefore the potential value of the RF model is in its high sensitivity and NPV. With a NPV of 99.98%, the model could be used to identify people for whom a colonoscopy is unnecessary. This strategy could result in a decrease in the number of colonoscopies, thereby reducing both the financial costs and potential health risks of more invasive screening methods.</w:t>
+        <w:t xml:space="preserve">. Therefore the potential value of the combined model is in its high sensitivity and NPV. With a NPV of 99.98%, the model could be used to identify people for whom a colonoscopy is unnecessary. This strategy could result in a decrease in the number of colonoscopies, thereby reducing both the financial costs and potential health risks of more invasive screening methods.</w:t>
       </w:r>
     </w:p>
     <w:p>
@@ -638,7 +629,7 @@
         <w:t xml:space="preserve"> </w:t>
       </w:r>
       <w:r>
-        <w:t xml:space="preserve">Fecal material for FIT was collected from frozen stool aliquots using OC FIT-CHEK sampling bottles (Polymedco Inc.) and processed using an OC-Auto Micro 80 automated system (Polymedco Inc.). Raw FIT results were used for generating ROC curves and for building RF models. Sensitivities and specificities reported for FIT are based on a cutoff of 100 ng/ml.</w:t>
+        <w:t xml:space="preserve">Fecal material for FIT was collected from frozen stool aliquots using OC FIT-CHEK sampling bottles (Polymedco Inc.) and processed using an OC-Auto Micro 80 automated system (Polymedco Inc.). Raw FIT results were used for generating ROC curves and for building combined models. Sensitivities and specificities reported for FIT are based on a cutoff of 100 ng/ml.</w:t>
       </w:r>
     </w:p>
     <w:p>
@@ -719,7 +710,7 @@
         <w:t xml:space="preserve">30</w:t>
       </w:r>
       <w:r>
-        <w:t xml:space="preserve">. The optimal cutoff for the RF model was determined using Youden's</w:t>
+        <w:t xml:space="preserve">. The optimal cutoff for the combined model was determined using Youden's</w:t>
       </w:r>
       <w:r>
         <w:t xml:space="preserve"> </w:t>
@@ -743,7 +734,7 @@
         <w:t xml:space="preserve">21</w:t>
       </w:r>
       <w:r>
-        <w:t xml:space="preserve">. The sensitivities of FIT and the RF model were compared using McNemar's chi-squared test.</w:t>
+        <w:t xml:space="preserve">. The sensitivities of FIT and the combined model were compared using McNemar's chi-squared test.</w:t>
       </w:r>
     </w:p>
     <w:p>
@@ -857,7 +848,7 @@
         <w:t xml:space="preserve"> </w:t>
       </w:r>
       <w:r>
-        <w:t xml:space="preserve">(A) ROC Curves for the RF model (solid lines) and FIT (dashed lines) for distinguishing normal from any lesion (purple), normal from cancer (red) and normal from adenoma (blue). Filled dots show the sensitivity and specificity of the RF model at the optimal cutoff (0.622). Open dots show the sensitivity and specificity of FIT at the 100ng/ml cutoff. (B) Strip charts showing the results for FIT and the RF model. Dashed lines show the cutoff for each test. Points with a FIT result of 0 are jittered to improve visibility.</w:t>
+        <w:t xml:space="preserve">(A) ROC Curves for the combined model (solid lines) and FIT (dashed lines) for distinguishing normal from any lesion (purple), normal from cancer (red) and normal from adenoma (blue). Filled dots show the sensitivity and specificity of the combined model at the optimal cutoff (0.622). Open dots show the sensitivity and specificity of FIT at the 100ng/ml cutoff. (B) Strip charts showing the results for FIT and the combined model. Dashed lines show the cutoff for each test. Points with a FIT result of 0 are jittered to improve visibility.</w:t>
       </w:r>
     </w:p>
     <w:p>
@@ -916,7 +907,7 @@
         <w:t xml:space="preserve"> </w:t>
       </w:r>
       <w:r>
-        <w:t xml:space="preserve">Table of sensitivities and specificities for the RF model and FIT. The 95% confidence intervals were computed with 2000 stratified bootstrap replicates</w:t>
+        <w:t xml:space="preserve">Table of sensitivities and specificities for the combined model and FIT. The 95% confidence intervals were computed with 2000 stratified bootstrap replicates</w:t>
       </w:r>
     </w:p>
     <w:p>
@@ -975,7 +966,7 @@
         <w:t xml:space="preserve"> </w:t>
       </w:r>
       <w:r>
-        <w:t xml:space="preserve">Barplot of sensitivities for the RF model and FIT for each stage of tumor development. P-values based on McNemar's chi-squared test.</w:t>
+        <w:t xml:space="preserve">Barplot of sensitivities for the combined model and FIT for each stage of tumor development. P-values based on McNemar's chi-squared test.</w:t>
       </w:r>
     </w:p>
     <w:p>
@@ -1034,7 +1025,7 @@
         <w:t xml:space="preserve"> </w:t>
       </w:r>
       <w:r>
-        <w:t xml:space="preserve">Scatter plot of the results of the RF model and FIT for each sample. Dashed lines show the cutoff for each test.</w:t>
+        <w:t xml:space="preserve">Scatter plot of the results of the combined model and FIT for each sample. Dashed lines show the cutoff for each test.</w:t>
       </w:r>
     </w:p>
     <w:p>
@@ -1162,7 +1153,7 @@
         <w:t xml:space="preserve"> </w:t>
       </w:r>
       <w:r>
-        <w:t xml:space="preserve">Stripchart of the relative abundances of each OTU in the RF model.</w:t>
+        <w:t xml:space="preserve">Stripchart of the relative abundances of each OTU in the combined model.</w:t>
       </w:r>
     </w:p>
     <w:p>
@@ -1221,7 +1212,7 @@
         <w:t xml:space="preserve"> </w:t>
       </w:r>
       <w:r>
-        <w:t xml:space="preserve">Stripchart of RF model results for each sample based on FIT result.</w:t>
+        <w:t xml:space="preserve">Stripchart of combined model results for each sample based on FIT result.</w:t>
       </w:r>
     </w:p>
     <w:p>
@@ -1280,7 +1271,7 @@
         <w:t xml:space="preserve"> </w:t>
       </w:r>
       <w:r>
-        <w:t xml:space="preserve">Positive and negative predictive values for the RF model and FIT based on published estimates of CRC prevalence.</w:t>
+        <w:t xml:space="preserve">Positive and negative predictive values for the combined model and FIT based on published estimates of CRC prevalence.</w:t>
       </w:r>
     </w:p>
     <w:p>
@@ -1339,7 +1330,7 @@
         <w:t xml:space="preserve"> </w:t>
       </w:r>
       <w:r>
-        <w:t xml:space="preserve">ROC curves of RF model separated by gender (left). Stripchart of RF model results by gender (right).</w:t>
+        <w:t xml:space="preserve">ROC curves of combined model separated by gender (left). Stripchart of combined model results by gender (right).</w:t>
       </w:r>
     </w:p>
     <w:p>
@@ -2907,7 +2898,7 @@
     </w:lvl>
   </w:abstractNum>
   <w:abstractNum w:abstractNumId="990">
-    <w:nsid w:val="fa6f86ab"/>
+    <w:nsid w:val="fd536cfc"/>
     <w:multiLevelType w:val="multilevel"/>
     <w:lvl w:ilvl="0">
       <w:numFmt w:val="bullet"/>

</xml_diff>

<commit_message>
added gender stats corrected for dx
</commit_message>
<xml_diff>
--- a/Baxter_glne007_2015_manuscript.docx
+++ b/Baxter_glne007_2015_manuscript.docx
@@ -496,7 +496,16 @@
         <w:t xml:space="preserve">23–25</w:t>
       </w:r>
       <w:r>
-        <w:t xml:space="preserve">. Therefore we tested whether the combined model performance differed between patient populations. We found no difference in model performance according to age, BMI, NSAID usage, diabetes, smoking, or previous history of polyps (all p&gt;0.05). However the model was significantly better at differentiating normal from lesion for females than for males (p=0.016; Extended Data Fig. 4). For females the model detected 73.5% of lesions with a specificity of 89.2%. For males the model detected 69.9% of lesions with a specificity of 73.8%. However the model did have a higher sensitivity for cancer among males (98.5%) than females (90.4%).</w:t>
+        <w:t xml:space="preserve">. Therefore we tested whether the combined model performance differed between patient populations. We found no difference in model performance according to age, BMI, NSAID usage, diabetes, smoking, or previous history of polyps (all p&gt;0.05). However the model was significantly better at differentiating normal from lesion for females than for males (p=0.016; Extended Data Fig. 4). For females the model detected 73.5% of lesions with a specificity of 89.2%. For males the model detected 69.9% of lesions with a specificity of 73.8%. The difference in performance between males and females seems to be due to differences in FIT results rather than differences in the microbiome. After correcting for diagnosis, there was a significant effect of sex on FIT result (p=0.0057), but not on the overall structure of the microbiome(p=0.063). Despite performing more poorly overall for males, the combined model did have a higher sensitivity for cancer among males (98.5%) than females (90.4%), consistent with the observations of previous studies</w:t>
+      </w:r>
+      <w:r>
+        <w:rPr>
+          <w:vertAlign w:val="superscript"/>
+        </w:rPr>
+        <w:t xml:space="preserve">23,24</w:t>
+      </w:r>
+      <w:r>
+        <w:t xml:space="preserve">.</w:t>
       </w:r>
     </w:p>
     <w:p>
@@ -510,7 +519,7 @@
         <w:t xml:space="preserve">26</w:t>
       </w:r>
       <w:r>
-        <w:t xml:space="preserve">. Such results support the assertion that because of the large interpersonal variation in markers for adenomas and carcinomas, it is necessary to employ a panel of biomarkers and to use a model that integrates across the biomarkers. The accuracy of our model may be further improved by incorporating additional biomarkers such as the host-associated biomarkers or those targeting specific genes that encode for toxins</w:t>
+        <w:t xml:space="preserve">. The sensitivity of the host-associated DNA screen was 92.3% for CRC and 42.4% for adenomas, which are both slightly lower than what we observed with our combined model. Regardless, such results support the assertion that because of the large interpersonal variation in markers for adenomas and carcinomas, it is necessary to employ a panel of biomarkers and to use a model that integrates across the biomarkers. The accuracy of our model may be further improved by incorporating additional biomarkers such as the host-associated biomarkers or those targeting specific genes involved in the underlying mechanism of tumorigenesis such as toxins</w:t>
       </w:r>
       <w:r>
         <w:rPr>
@@ -571,7 +580,7 @@
         <w:t xml:space="preserve"> </w:t>
       </w:r>
       <w:r>
-        <w:t xml:space="preserve">Fecal samples were collected from 490 subjects in 4 locations: Toronto (Ontario, Canada), Boston (Massachusetts, USA), Houston (Texas, USA), and Ann Arbor (Michigan, USA). Patient diagnoses were determined by colonoscopy and subsequent histopathological examination. FIT was performed using OC FIT-CHEK sampling bottles and processed using an OC-Auto Micro 80 automated system (Polymedco Inc.). The V4 region of the bacterial 16S rRNA gene was amplified using custom barcoded primers and sequenced as described previously using an Illumina MiSeq sequencer</w:t>
+        <w:t xml:space="preserve">Fecal samples were collected from 490 subjects in 4 locations: Toronto (Ontario, Canada), Boston (Massachusetts, USA), Houston (Texas, USA), and Ann Arbor (Michigan, USA). Patient diagnoses were determined by colonoscopy and subsequent histopathological examination. FIT was performed using OC FIT-CHEK sampling bottles and processed using an OC-Auto Micro 80 automated system (Polymedco Inc.). The V4 region of the bacterial 16S rRNA gene was amplified using custom barcoded primers and sequenced as described previously using an Illumina MiSeq sequencer and analyzed as described previously</w:t>
       </w:r>
       <w:r>
         <w:rPr>
@@ -629,7 +638,7 @@
         <w:t xml:space="preserve"> </w:t>
       </w:r>
       <w:r>
-        <w:t xml:space="preserve">Fecal material for FIT was collected from frozen stool aliquots using OC FIT-CHEK sampling bottles (Polymedco Inc.) and processed using an OC-Auto Micro 80 automated system (Polymedco Inc.). Raw FIT results were used for generating ROC curves and for building combined models. Sensitivities and specificities reported for FIT are based on a cutoff of 100 ng/ml.</w:t>
+        <w:t xml:space="preserve">Fecal material for FIT was collected from frozen stool aliquots using OC FIT-CHEK sampling bottles (Polymedco Inc.) and processed using an OC-Auto Micro 80 automated system (Polymedco Inc.). Raw FIT results were used for generating ROC curves and for building the combined model. Sensitivities and specificities reported for FIT are based on a cutoff of 100 ng/ml.</w:t>
       </w:r>
     </w:p>
     <w:p>
@@ -653,7 +662,7 @@
         <w:t xml:space="preserve">28</w:t>
       </w:r>
       <w:r>
-        <w:t xml:space="preserve">. The 490 samples were divided into three sequencing runs to increase the per sample sequencing depth. Samples were randomly assigned to the sequencing runs to avoid biasing based on diagnosis or demographics.</w:t>
+        <w:t xml:space="preserve">. The 490 samples were divided into three sequencing runs to increase the per sample sequencing depth. Although the same percentage of samples from the three groups were represented on each sequencing run, samples were randomly assigned to the sequencing runs to avoid confounding our analysis based on diagnosis or demographics.</w:t>
       </w:r>
     </w:p>
     <w:p>
@@ -677,7 +686,7 @@
         <w:t xml:space="preserve">28</w:t>
       </w:r>
       <w:r>
-        <w:t xml:space="preserve">. Briefly, paired-end reads were merged into contigs, screened for quality, aligned to SILVA 16S rRNA sequence database, and screened for chimeras. Curated sequences were clustered in to operational taxonomic units (OTUs) using a 97% similarity cutoff. The number of sequences in each sample was rarefied to 10,000 per sample to minimize the effects of uneven sampling.</w:t>
+        <w:t xml:space="preserve">. Briefly, paired-end reads were merged into contigs, screened for quality, aligned to SILVA 16S rRNA sequence database, and screened for chimeras. Curated sequences were clustered in to operational taxonomic units (OTUs) using a 97% similarity cutoff with the average neighbor clustering algorithm. The number of sequences in each sample was rarefied to 10,000 per sample to minimize the effects of uneven sampling.</w:t>
       </w:r>
     </w:p>
     <w:p>
@@ -790,6 +799,65 @@
       <w:bookmarkEnd w:id="25"/>
       <w:r>
         <w:t xml:space="preserve">Figures</w:t>
+      </w:r>
+    </w:p>
+    <w:p>
+      <w:r>
+        <w:drawing>
+          <wp:inline>
+            <wp:extent cx="6489700" cy="2442117"/>
+            <wp:effectExtent b="0" l="0" r="0" t="0"/>
+            <wp:docPr descr="" id="1" name="Picture"/>
+            <a:graphic>
+              <a:graphicData uri="http://schemas.openxmlformats.org/drawingml/2006/picture">
+                <pic:pic>
+                  <pic:nvPicPr>
+                    <pic:cNvPr descr="results/tables/Schloss_table1.png" id="0" name="Picture"/>
+                    <pic:cNvPicPr>
+                      <a:picLocks noChangeArrowheads="1" noChangeAspect="1"/>
+                    </pic:cNvPicPr>
+                  </pic:nvPicPr>
+                  <pic:blipFill>
+                    <a:blip r:embed="rId26"/>
+                    <a:stretch>
+                      <a:fillRect/>
+                    </a:stretch>
+                  </pic:blipFill>
+                  <pic:spPr bwMode="auto">
+                    <a:xfrm>
+                      <a:off x="0" y="0"/>
+                      <a:ext cx="6489700" cy="2442117"/>
+                    </a:xfrm>
+                    <a:prstGeom prst="rect">
+                      <a:avLst/>
+                    </a:prstGeom>
+                    <a:noFill/>
+                    <a:ln w="9525">
+                      <a:noFill/>
+                      <a:headEnd/>
+                      <a:tailEnd/>
+                    </a:ln>
+                  </pic:spPr>
+                </pic:pic>
+              </a:graphicData>
+            </a:graphic>
+          </wp:inline>
+        </w:drawing>
+      </w:r>
+      <w:r>
+        <w:br w:type="textWrapping"/>
+      </w:r>
+      <w:r>
+        <w:rPr>
+          <w:b/>
+        </w:rPr>
+        <w:t xml:space="preserve">Table 1.</w:t>
+      </w:r>
+      <w:r>
+        <w:t xml:space="preserve"> </w:t>
+      </w:r>
+      <w:r>
+        <w:t xml:space="preserve">Table of sensitivities and specificities for the combined model and FIT. The 95% confidence intervals were computed with 2000 stratified bootstrap replicates</w:t>
       </w:r>
     </w:p>
     <w:p>
@@ -809,7 +877,7 @@
                     </pic:cNvPicPr>
                   </pic:nvPicPr>
                   <pic:blipFill>
-                    <a:blip r:embed="rId26"/>
+                    <a:blip r:embed="rId27"/>
                     <a:stretch>
                       <a:fillRect/>
                     </a:stretch>
@@ -849,65 +917,6 @@
       </w:r>
       <w:r>
         <w:t xml:space="preserve">(A) ROC Curves for the combined model (solid lines) and FIT (dashed lines) for distinguishing normal from any lesion (purple), normal from cancer (red) and normal from adenoma (blue). Filled dots show the sensitivity and specificity of the combined model at the optimal cutoff (0.622). Open dots show the sensitivity and specificity of FIT at the 100ng/ml cutoff. (B) Strip charts showing the results for FIT and the combined model. Dashed lines show the cutoff for each test. Points with a FIT result of 0 are jittered to improve visibility.</w:t>
-      </w:r>
-    </w:p>
-    <w:p>
-      <w:r>
-        <w:drawing>
-          <wp:inline>
-            <wp:extent cx="6489700" cy="2442117"/>
-            <wp:effectExtent b="0" l="0" r="0" t="0"/>
-            <wp:docPr descr="" id="1" name="Picture"/>
-            <a:graphic>
-              <a:graphicData uri="http://schemas.openxmlformats.org/drawingml/2006/picture">
-                <pic:pic>
-                  <pic:nvPicPr>
-                    <pic:cNvPr descr="results/tables/Schloss_table1.png" id="0" name="Picture"/>
-                    <pic:cNvPicPr>
-                      <a:picLocks noChangeArrowheads="1" noChangeAspect="1"/>
-                    </pic:cNvPicPr>
-                  </pic:nvPicPr>
-                  <pic:blipFill>
-                    <a:blip r:embed="rId27"/>
-                    <a:stretch>
-                      <a:fillRect/>
-                    </a:stretch>
-                  </pic:blipFill>
-                  <pic:spPr bwMode="auto">
-                    <a:xfrm>
-                      <a:off x="0" y="0"/>
-                      <a:ext cx="6489700" cy="2442117"/>
-                    </a:xfrm>
-                    <a:prstGeom prst="rect">
-                      <a:avLst/>
-                    </a:prstGeom>
-                    <a:noFill/>
-                    <a:ln w="9525">
-                      <a:noFill/>
-                      <a:headEnd/>
-                      <a:tailEnd/>
-                    </a:ln>
-                  </pic:spPr>
-                </pic:pic>
-              </a:graphicData>
-            </a:graphic>
-          </wp:inline>
-        </w:drawing>
-      </w:r>
-      <w:r>
-        <w:br w:type="textWrapping"/>
-      </w:r>
-      <w:r>
-        <w:rPr>
-          <w:b/>
-        </w:rPr>
-        <w:t xml:space="preserve">Table 1.</w:t>
-      </w:r>
-      <w:r>
-        <w:t xml:space="preserve"> </w:t>
-      </w:r>
-      <w:r>
-        <w:t xml:space="preserve">Table of sensitivities and specificities for the combined model and FIT. The 95% confidence intervals were computed with 2000 stratified bootstrap replicates</w:t>
       </w:r>
     </w:p>
     <w:p>
@@ -1042,6 +1051,65 @@
       <w:r>
         <w:drawing>
           <wp:inline>
+            <wp:extent cx="4267200" cy="1257300"/>
+            <wp:effectExtent b="0" l="0" r="0" t="0"/>
+            <wp:docPr descr="" id="1" name="Picture"/>
+            <a:graphic>
+              <a:graphicData uri="http://schemas.openxmlformats.org/drawingml/2006/picture">
+                <pic:pic>
+                  <pic:nvPicPr>
+                    <pic:cNvPr descr="results/tables/Schloss_EDtable1.png" id="0" name="Picture"/>
+                    <pic:cNvPicPr>
+                      <a:picLocks noChangeArrowheads="1" noChangeAspect="1"/>
+                    </pic:cNvPicPr>
+                  </pic:nvPicPr>
+                  <pic:blipFill>
+                    <a:blip r:embed="rId31"/>
+                    <a:stretch>
+                      <a:fillRect/>
+                    </a:stretch>
+                  </pic:blipFill>
+                  <pic:spPr bwMode="auto">
+                    <a:xfrm>
+                      <a:off x="0" y="0"/>
+                      <a:ext cx="4267200" cy="1257300"/>
+                    </a:xfrm>
+                    <a:prstGeom prst="rect">
+                      <a:avLst/>
+                    </a:prstGeom>
+                    <a:noFill/>
+                    <a:ln w="9525">
+                      <a:noFill/>
+                      <a:headEnd/>
+                      <a:tailEnd/>
+                    </a:ln>
+                  </pic:spPr>
+                </pic:pic>
+              </a:graphicData>
+            </a:graphic>
+          </wp:inline>
+        </w:drawing>
+      </w:r>
+      <w:r>
+        <w:br w:type="textWrapping"/>
+      </w:r>
+      <w:r>
+        <w:rPr>
+          <w:b/>
+        </w:rPr>
+        <w:t xml:space="preserve">Extended Data Table 1.</w:t>
+      </w:r>
+      <w:r>
+        <w:t xml:space="preserve"> </w:t>
+      </w:r>
+      <w:r>
+        <w:t xml:space="preserve">Positive and negative predictive values for the combined model and FIT based on published estimates of CRC prevalence.</w:t>
+      </w:r>
+    </w:p>
+    <w:p>
+      <w:r>
+        <w:drawing>
+          <wp:inline>
             <wp:extent cx="6489700" cy="6489700"/>
             <wp:effectExtent b="0" l="0" r="0" t="0"/>
             <wp:docPr descr="" id="1" name="Picture"/>
@@ -1055,7 +1123,7 @@
                     </pic:cNvPicPr>
                   </pic:nvPicPr>
                   <pic:blipFill>
-                    <a:blip r:embed="rId31"/>
+                    <a:blip r:embed="rId32"/>
                     <a:stretch>
                       <a:fillRect/>
                     </a:stretch>
@@ -1094,14 +1162,14 @@
         <w:t xml:space="preserve"> </w:t>
       </w:r>
       <w:r>
-        <w:t xml:space="preserve">Change in out-of-bag AUC with number of features in the random forest model. The optimal model contains 24 features and has an AUC of 0.8292.</w:t>
+        <w:t xml:space="preserve">Change in out-of-bag AUC with number of features in the combined model. The optimal model contains 24 features and has an AUC of 0.829.</w:t>
       </w:r>
     </w:p>
     <w:p>
       <w:r>
         <w:drawing>
           <wp:inline>
-            <wp:extent cx="6489700" cy="11125200"/>
+            <wp:extent cx="6489700" cy="8343900"/>
             <wp:effectExtent b="0" l="0" r="0" t="0"/>
             <wp:docPr descr="" id="1" name="Picture"/>
             <a:graphic>
@@ -1114,7 +1182,7 @@
                     </pic:cNvPicPr>
                   </pic:nvPicPr>
                   <pic:blipFill>
-                    <a:blip r:embed="rId32"/>
+                    <a:blip r:embed="rId33"/>
                     <a:stretch>
                       <a:fillRect/>
                     </a:stretch>
@@ -1122,7 +1190,7 @@
                   <pic:spPr bwMode="auto">
                     <a:xfrm>
                       <a:off x="0" y="0"/>
-                      <a:ext cx="6489700" cy="11125200"/>
+                      <a:ext cx="6489700" cy="8343900"/>
                     </a:xfrm>
                     <a:prstGeom prst="rect">
                       <a:avLst/>
@@ -1173,7 +1241,7 @@
                     </pic:cNvPicPr>
                   </pic:nvPicPr>
                   <pic:blipFill>
-                    <a:blip r:embed="rId33"/>
+                    <a:blip r:embed="rId34"/>
                     <a:stretch>
                       <a:fillRect/>
                     </a:stretch>
@@ -1213,65 +1281,6 @@
       </w:r>
       <w:r>
         <w:t xml:space="preserve">Stripchart of combined model results for each sample based on FIT result.</w:t>
-      </w:r>
-    </w:p>
-    <w:p>
-      <w:r>
-        <w:drawing>
-          <wp:inline>
-            <wp:extent cx="4267200" cy="1257300"/>
-            <wp:effectExtent b="0" l="0" r="0" t="0"/>
-            <wp:docPr descr="" id="1" name="Picture"/>
-            <a:graphic>
-              <a:graphicData uri="http://schemas.openxmlformats.org/drawingml/2006/picture">
-                <pic:pic>
-                  <pic:nvPicPr>
-                    <pic:cNvPr descr="results/tables/Schloss_EDtable1.png" id="0" name="Picture"/>
-                    <pic:cNvPicPr>
-                      <a:picLocks noChangeArrowheads="1" noChangeAspect="1"/>
-                    </pic:cNvPicPr>
-                  </pic:nvPicPr>
-                  <pic:blipFill>
-                    <a:blip r:embed="rId34"/>
-                    <a:stretch>
-                      <a:fillRect/>
-                    </a:stretch>
-                  </pic:blipFill>
-                  <pic:spPr bwMode="auto">
-                    <a:xfrm>
-                      <a:off x="0" y="0"/>
-                      <a:ext cx="4267200" cy="1257300"/>
-                    </a:xfrm>
-                    <a:prstGeom prst="rect">
-                      <a:avLst/>
-                    </a:prstGeom>
-                    <a:noFill/>
-                    <a:ln w="9525">
-                      <a:noFill/>
-                      <a:headEnd/>
-                      <a:tailEnd/>
-                    </a:ln>
-                  </pic:spPr>
-                </pic:pic>
-              </a:graphicData>
-            </a:graphic>
-          </wp:inline>
-        </w:drawing>
-      </w:r>
-      <w:r>
-        <w:br w:type="textWrapping"/>
-      </w:r>
-      <w:r>
-        <w:rPr>
-          <w:b/>
-        </w:rPr>
-        <w:t xml:space="preserve">Extended Data Table 1.</w:t>
-      </w:r>
-      <w:r>
-        <w:t xml:space="preserve"> </w:t>
-      </w:r>
-      <w:r>
-        <w:t xml:space="preserve">Positive and negative predictive values for the combined model and FIT based on published estimates of CRC prevalence.</w:t>
       </w:r>
     </w:p>
     <w:p>
@@ -2898,7 +2907,7 @@
     </w:lvl>
   </w:abstractNum>
   <w:abstractNum w:abstractNumId="990">
-    <w:nsid w:val="fd536cfc"/>
+    <w:nsid w:val="277e8099"/>
     <w:multiLevelType w:val="multilevel"/>
     <w:lvl w:ilvl="0">
       <w:numFmt w:val="bullet"/>

</xml_diff>

<commit_message>
manually reformatted for submission
</commit_message>
<xml_diff>
--- a/Baxter_glne007_2015_manuscript.docx
+++ b/Baxter_glne007_2015_manuscript.docx
@@ -801,6 +801,629 @@
         <w:t xml:space="preserve">Figures</w:t>
       </w:r>
     </w:p>
+    <w:tbl>
+      <w:tblPr>
+        <w:tblStyle w:val="TableNormal"/>
+        <w:tblW w:type="pct" w:w="0.0"/>
+      </w:tblPr>
+      <w:tblGrid/>
+      <w:tr>
+        <w:tc>
+          <w:tcPr>
+            <w:tcBorders>
+              <w:bottom w:val="single"/>
+            </w:tcBorders>
+            <w:vAlign w:val="bottom"/>
+          </w:tcPr>
+          <w:p>
+            <w:pPr>
+              <w:pStyle w:val="Compact"/>
+              <w:jc w:val="left"/>
+            </w:pPr>
+            <w:r>
+              <w:t xml:space="preserve">Most Advanced Finding</w:t>
+            </w:r>
+          </w:p>
+        </w:tc>
+        <w:tc>
+          <w:tcPr>
+            <w:tcBorders>
+              <w:bottom w:val="single"/>
+            </w:tcBorders>
+            <w:vAlign w:val="bottom"/>
+          </w:tcPr>
+          <w:p>
+            <w:pPr>
+              <w:pStyle w:val="Compact"/>
+            </w:pPr>
+          </w:p>
+        </w:tc>
+        <w:tc>
+          <w:tcPr>
+            <w:tcBorders>
+              <w:bottom w:val="single"/>
+            </w:tcBorders>
+            <w:vAlign w:val="bottom"/>
+          </w:tcPr>
+          <w:p>
+            <w:pPr>
+              <w:pStyle w:val="Compact"/>
+              <w:jc w:val="left"/>
+            </w:pPr>
+            <w:r>
+              <w:t xml:space="preserve">combined model</w:t>
+            </w:r>
+          </w:p>
+        </w:tc>
+        <w:tc>
+          <w:tcPr>
+            <w:tcBorders>
+              <w:bottom w:val="single"/>
+            </w:tcBorders>
+            <w:vAlign w:val="bottom"/>
+          </w:tcPr>
+          <w:p>
+            <w:pPr>
+              <w:pStyle w:val="Compact"/>
+            </w:pPr>
+          </w:p>
+        </w:tc>
+        <w:tc>
+          <w:tcPr>
+            <w:tcBorders>
+              <w:bottom w:val="single"/>
+            </w:tcBorders>
+            <w:vAlign w:val="bottom"/>
+          </w:tcPr>
+          <w:p>
+            <w:pPr>
+              <w:pStyle w:val="Compact"/>
+              <w:jc w:val="left"/>
+            </w:pPr>
+            <w:r>
+              <w:t xml:space="preserve">FIT</w:t>
+            </w:r>
+          </w:p>
+        </w:tc>
+        <w:tc>
+          <w:tcPr>
+            <w:tcBorders>
+              <w:bottom w:val="single"/>
+            </w:tcBorders>
+            <w:vAlign w:val="bottom"/>
+          </w:tcPr>
+          <w:p>
+            <w:pPr>
+              <w:pStyle w:val="Compact"/>
+            </w:pPr>
+          </w:p>
+        </w:tc>
+      </w:tr>
+      <w:tr>
+        <w:tc>
+          <w:p>
+            <w:pPr>
+              <w:pStyle w:val="Compact"/>
+            </w:pPr>
+          </w:p>
+        </w:tc>
+        <w:tc>
+          <w:p>
+            <w:pPr>
+              <w:pStyle w:val="Compact"/>
+            </w:pPr>
+          </w:p>
+        </w:tc>
+        <w:tc>
+          <w:p>
+            <w:pPr>
+              <w:pStyle w:val="Compact"/>
+              <w:jc w:val="left"/>
+            </w:pPr>
+            <w:r>
+              <w:t xml:space="preserve">Positive Results</w:t>
+            </w:r>
+          </w:p>
+        </w:tc>
+        <w:tc>
+          <w:p>
+            <w:pPr>
+              <w:pStyle w:val="Compact"/>
+              <w:jc w:val="left"/>
+            </w:pPr>
+            <w:r>
+              <w:t xml:space="preserve">Sensitivity (95% CI)</w:t>
+            </w:r>
+          </w:p>
+        </w:tc>
+        <w:tc>
+          <w:p>
+            <w:pPr>
+              <w:pStyle w:val="Compact"/>
+              <w:jc w:val="left"/>
+            </w:pPr>
+            <w:r>
+              <w:t xml:space="preserve">Positive Results</w:t>
+            </w:r>
+          </w:p>
+        </w:tc>
+        <w:tc>
+          <w:p>
+            <w:pPr>
+              <w:pStyle w:val="Compact"/>
+              <w:jc w:val="left"/>
+            </w:pPr>
+            <w:r>
+              <w:t xml:space="preserve">Sensitivity (95% CI)</w:t>
+            </w:r>
+          </w:p>
+        </w:tc>
+      </w:tr>
+      <w:tr>
+        <w:tc>
+          <w:p>
+            <w:pPr>
+              <w:pStyle w:val="Compact"/>
+            </w:pPr>
+          </w:p>
+        </w:tc>
+        <w:tc>
+          <w:p>
+            <w:pPr>
+              <w:pStyle w:val="Compact"/>
+              <w:jc w:val="left"/>
+            </w:pPr>
+            <w:r>
+              <w:t xml:space="preserve">no.</w:t>
+            </w:r>
+          </w:p>
+        </w:tc>
+        <w:tc>
+          <w:p>
+            <w:pPr>
+              <w:pStyle w:val="Compact"/>
+              <w:jc w:val="left"/>
+            </w:pPr>
+            <w:r>
+              <w:t xml:space="preserve">no.</w:t>
+            </w:r>
+          </w:p>
+        </w:tc>
+        <w:tc>
+          <w:p>
+            <w:pPr>
+              <w:pStyle w:val="Compact"/>
+              <w:jc w:val="left"/>
+            </w:pPr>
+            <w:r>
+              <w:t xml:space="preserve">%</w:t>
+            </w:r>
+          </w:p>
+        </w:tc>
+        <w:tc>
+          <w:p>
+            <w:pPr>
+              <w:pStyle w:val="Compact"/>
+              <w:jc w:val="left"/>
+            </w:pPr>
+            <w:r>
+              <w:t xml:space="preserve">no.</w:t>
+            </w:r>
+          </w:p>
+        </w:tc>
+        <w:tc>
+          <w:p>
+            <w:pPr>
+              <w:pStyle w:val="Compact"/>
+              <w:jc w:val="left"/>
+            </w:pPr>
+            <w:r>
+              <w:t xml:space="preserve">%</w:t>
+            </w:r>
+          </w:p>
+        </w:tc>
+      </w:tr>
+      <w:tr>
+        <w:tc>
+          <w:p>
+            <w:pPr>
+              <w:pStyle w:val="Compact"/>
+              <w:jc w:val="left"/>
+            </w:pPr>
+            <w:r>
+              <w:t xml:space="preserve">Cancer</w:t>
+            </w:r>
+          </w:p>
+        </w:tc>
+        <w:tc>
+          <w:p>
+            <w:pPr>
+              <w:pStyle w:val="Compact"/>
+              <w:jc w:val="left"/>
+            </w:pPr>
+            <w:r>
+              <w:t xml:space="preserve">120</w:t>
+            </w:r>
+          </w:p>
+        </w:tc>
+        <w:tc>
+          <w:p>
+            <w:pPr>
+              <w:pStyle w:val="Compact"/>
+              <w:jc w:val="left"/>
+            </w:pPr>
+            <w:r>
+              <w:t xml:space="preserve">114</w:t>
+            </w:r>
+          </w:p>
+        </w:tc>
+        <w:tc>
+          <w:p>
+            <w:pPr>
+              <w:pStyle w:val="Compact"/>
+              <w:jc w:val="left"/>
+            </w:pPr>
+            <w:r>
+              <w:t xml:space="preserve">95 (90.8-98.3)</w:t>
+            </w:r>
+          </w:p>
+        </w:tc>
+        <w:tc>
+          <w:p>
+            <w:pPr>
+              <w:pStyle w:val="Compact"/>
+              <w:jc w:val="left"/>
+            </w:pPr>
+            <w:r>
+              <w:t xml:space="preserve">90</w:t>
+            </w:r>
+          </w:p>
+        </w:tc>
+        <w:tc>
+          <w:p>
+            <w:pPr>
+              <w:pStyle w:val="Compact"/>
+              <w:jc w:val="left"/>
+            </w:pPr>
+            <w:r>
+              <w:t xml:space="preserve">75 (67.5-82.5)</w:t>
+            </w:r>
+          </w:p>
+        </w:tc>
+      </w:tr>
+      <w:tr>
+        <w:tc>
+          <w:p>
+            <w:pPr>
+              <w:pStyle w:val="Compact"/>
+              <w:jc w:val="left"/>
+            </w:pPr>
+            <w:r>
+              <w:t xml:space="preserve">Advanced Adenoma</w:t>
+            </w:r>
+          </w:p>
+        </w:tc>
+        <w:tc>
+          <w:p>
+            <w:pPr>
+              <w:pStyle w:val="Compact"/>
+              <w:jc w:val="left"/>
+            </w:pPr>
+            <w:r>
+              <w:t xml:space="preserve">109</w:t>
+            </w:r>
+          </w:p>
+        </w:tc>
+        <w:tc>
+          <w:p>
+            <w:pPr>
+              <w:pStyle w:val="Compact"/>
+              <w:jc w:val="left"/>
+            </w:pPr>
+            <w:r>
+              <w:t xml:space="preserve">64</w:t>
+            </w:r>
+          </w:p>
+        </w:tc>
+        <w:tc>
+          <w:p>
+            <w:pPr>
+              <w:pStyle w:val="Compact"/>
+              <w:jc w:val="left"/>
+            </w:pPr>
+            <w:r>
+              <w:t xml:space="preserve">58.7 (49.5-67.9)</w:t>
+            </w:r>
+          </w:p>
+        </w:tc>
+        <w:tc>
+          <w:p>
+            <w:pPr>
+              <w:pStyle w:val="Compact"/>
+              <w:jc w:val="left"/>
+            </w:pPr>
+            <w:r>
+              <w:t xml:space="preserve">21</w:t>
+            </w:r>
+          </w:p>
+        </w:tc>
+        <w:tc>
+          <w:p>
+            <w:pPr>
+              <w:pStyle w:val="Compact"/>
+              <w:jc w:val="left"/>
+            </w:pPr>
+            <w:r>
+              <w:t xml:space="preserve">19.3 (11.9-26.6)</w:t>
+            </w:r>
+          </w:p>
+        </w:tc>
+      </w:tr>
+      <w:tr>
+        <w:tc>
+          <w:p>
+            <w:pPr>
+              <w:pStyle w:val="Compact"/>
+              <w:jc w:val="left"/>
+            </w:pPr>
+            <w:r>
+              <w:t xml:space="preserve">Nonadvanced Adenoma</w:t>
+            </w:r>
+          </w:p>
+        </w:tc>
+        <w:tc>
+          <w:p>
+            <w:pPr>
+              <w:pStyle w:val="Compact"/>
+              <w:jc w:val="left"/>
+            </w:pPr>
+            <w:r>
+              <w:t xml:space="preserve">89</w:t>
+            </w:r>
+          </w:p>
+        </w:tc>
+        <w:tc>
+          <w:p>
+            <w:pPr>
+              <w:pStyle w:val="Compact"/>
+              <w:jc w:val="left"/>
+            </w:pPr>
+            <w:r>
+              <w:t xml:space="preserve">49</w:t>
+            </w:r>
+          </w:p>
+        </w:tc>
+        <w:tc>
+          <w:p>
+            <w:pPr>
+              <w:pStyle w:val="Compact"/>
+              <w:jc w:val="left"/>
+            </w:pPr>
+            <w:r>
+              <w:t xml:space="preserve">55.1 (43.8-65.2)</w:t>
+            </w:r>
+          </w:p>
+        </w:tc>
+        <w:tc>
+          <w:p>
+            <w:pPr>
+              <w:pStyle w:val="Compact"/>
+              <w:jc w:val="left"/>
+            </w:pPr>
+            <w:r>
+              <w:t xml:space="preserve">10</w:t>
+            </w:r>
+          </w:p>
+        </w:tc>
+        <w:tc>
+          <w:p>
+            <w:pPr>
+              <w:pStyle w:val="Compact"/>
+              <w:jc w:val="left"/>
+            </w:pPr>
+            <w:r>
+              <w:t xml:space="preserve">11.2 (5.62-18)</w:t>
+            </w:r>
+          </w:p>
+        </w:tc>
+      </w:tr>
+      <w:tr>
+        <w:tc>
+          <w:p>
+            <w:pPr>
+              <w:pStyle w:val="Compact"/>
+              <w:jc w:val="left"/>
+            </w:pPr>
+            <w:r>
+              <w:t xml:space="preserve">Any Lesion</w:t>
+            </w:r>
+          </w:p>
+        </w:tc>
+        <w:tc>
+          <w:p>
+            <w:pPr>
+              <w:pStyle w:val="Compact"/>
+              <w:jc w:val="left"/>
+            </w:pPr>
+            <w:r>
+              <w:t xml:space="preserve">318</w:t>
+            </w:r>
+          </w:p>
+        </w:tc>
+        <w:tc>
+          <w:p>
+            <w:pPr>
+              <w:pStyle w:val="Compact"/>
+              <w:jc w:val="left"/>
+            </w:pPr>
+            <w:r>
+              <w:t xml:space="preserve">227</w:t>
+            </w:r>
+          </w:p>
+        </w:tc>
+        <w:tc>
+          <w:p>
+            <w:pPr>
+              <w:pStyle w:val="Compact"/>
+              <w:jc w:val="left"/>
+            </w:pPr>
+            <w:r>
+              <w:t xml:space="preserve">71.4 (66.4-76.4)</w:t>
+            </w:r>
+          </w:p>
+        </w:tc>
+        <w:tc>
+          <w:p>
+            <w:pPr>
+              <w:pStyle w:val="Compact"/>
+              <w:jc w:val="left"/>
+            </w:pPr>
+            <w:r>
+              <w:t xml:space="preserve">121</w:t>
+            </w:r>
+          </w:p>
+        </w:tc>
+        <w:tc>
+          <w:p>
+            <w:pPr>
+              <w:pStyle w:val="Compact"/>
+              <w:jc w:val="left"/>
+            </w:pPr>
+            <w:r>
+              <w:t xml:space="preserve">38.1 (32.7-43.4)</w:t>
+            </w:r>
+          </w:p>
+        </w:tc>
+      </w:tr>
+      <w:tr>
+        <w:tc>
+          <w:p>
+            <w:pPr>
+              <w:pStyle w:val="Compact"/>
+            </w:pPr>
+          </w:p>
+        </w:tc>
+        <w:tc>
+          <w:p>
+            <w:pPr>
+              <w:pStyle w:val="Compact"/>
+            </w:pPr>
+          </w:p>
+        </w:tc>
+        <w:tc>
+          <w:p>
+            <w:pPr>
+              <w:pStyle w:val="Compact"/>
+              <w:jc w:val="left"/>
+            </w:pPr>
+            <w:r>
+              <w:t xml:space="preserve">Negative Results</w:t>
+            </w:r>
+          </w:p>
+        </w:tc>
+        <w:tc>
+          <w:p>
+            <w:pPr>
+              <w:pStyle w:val="Compact"/>
+              <w:jc w:val="left"/>
+            </w:pPr>
+            <w:r>
+              <w:t xml:space="preserve">Specificity (95% CI)</w:t>
+            </w:r>
+          </w:p>
+        </w:tc>
+        <w:tc>
+          <w:p>
+            <w:pPr>
+              <w:pStyle w:val="Compact"/>
+              <w:jc w:val="left"/>
+            </w:pPr>
+            <w:r>
+              <w:t xml:space="preserve">Negative Results</w:t>
+            </w:r>
+          </w:p>
+        </w:tc>
+        <w:tc>
+          <w:p>
+            <w:pPr>
+              <w:pStyle w:val="Compact"/>
+              <w:jc w:val="left"/>
+            </w:pPr>
+            <w:r>
+              <w:t xml:space="preserve">Specificity (95% CI)</w:t>
+            </w:r>
+          </w:p>
+        </w:tc>
+      </w:tr>
+      <w:tr>
+        <w:tc>
+          <w:p>
+            <w:pPr>
+              <w:pStyle w:val="Compact"/>
+              <w:jc w:val="left"/>
+            </w:pPr>
+            <w:r>
+              <w:t xml:space="preserve">Negative Colonosopies</w:t>
+            </w:r>
+          </w:p>
+        </w:tc>
+        <w:tc>
+          <w:p>
+            <w:pPr>
+              <w:pStyle w:val="Compact"/>
+              <w:jc w:val="left"/>
+            </w:pPr>
+            <w:r>
+              <w:t xml:space="preserve">172</w:t>
+            </w:r>
+          </w:p>
+        </w:tc>
+        <w:tc>
+          <w:p>
+            <w:pPr>
+              <w:pStyle w:val="Compact"/>
+              <w:jc w:val="left"/>
+            </w:pPr>
+            <w:r>
+              <w:t xml:space="preserve">144</w:t>
+            </w:r>
+          </w:p>
+        </w:tc>
+        <w:tc>
+          <w:p>
+            <w:pPr>
+              <w:pStyle w:val="Compact"/>
+              <w:jc w:val="left"/>
+            </w:pPr>
+            <w:r>
+              <w:t xml:space="preserve">83.7 (77.9-89)</w:t>
+            </w:r>
+          </w:p>
+        </w:tc>
+        <w:tc>
+          <w:p>
+            <w:pPr>
+              <w:pStyle w:val="Compact"/>
+              <w:jc w:val="left"/>
+            </w:pPr>
+            <w:r>
+              <w:t xml:space="preserve">167</w:t>
+            </w:r>
+          </w:p>
+        </w:tc>
+        <w:tc>
+          <w:p>
+            <w:pPr>
+              <w:pStyle w:val="Compact"/>
+              <w:jc w:val="left"/>
+            </w:pPr>
+            <w:r>
+              <w:t xml:space="preserve">97.1 (94.2-99.4)</w:t>
+            </w:r>
+          </w:p>
+        </w:tc>
+      </w:tr>
+    </w:tbl>
     <w:p>
       <w:r>
         <w:drawing>
@@ -1339,7 +1962,7 @@
         <w:t xml:space="preserve"> </w:t>
       </w:r>
       <w:r>
-        <w:t xml:space="preserve">ROC curves of combined model separated by gender (left). Stripchart of combined model results by gender (right).</w:t>
+        <w:t xml:space="preserve">ROC curves (left) and stripchart (right) of combined model separated by sex.</w:t>
       </w:r>
     </w:p>
     <w:p>
@@ -2907,7 +3530,7 @@
     </w:lvl>
   </w:abstractNum>
   <w:abstractNum w:abstractNumId="990">
-    <w:nsid w:val="277e8099"/>
+    <w:nsid w:val="c59dea89"/>
     <w:multiLevelType w:val="multilevel"/>
     <w:lvl w:ilvl="0">
       <w:numFmt w:val="bullet"/>

</xml_diff>

<commit_message>
changed title, fixed typos
</commit_message>
<xml_diff>
--- a/Baxter_glne007_2015_manuscript.docx
+++ b/Baxter_glne007_2015_manuscript.docx
@@ -7,55 +7,43 @@
         <w:pStyle w:val="Title"/>
       </w:pPr>
       <w:r>
-        <w:t xml:space="preserve">Microbiota</w:t>
-      </w:r>
-      <w:r>
-        <w:t xml:space="preserve"> </w:t>
-      </w:r>
-      <w:r>
-        <w:t xml:space="preserve">analysis</w:t>
-      </w:r>
-      <w:r>
-        <w:t xml:space="preserve"> </w:t>
-      </w:r>
-      <w:r>
-        <w:t xml:space="preserve">complements</w:t>
-      </w:r>
-      <w:r>
-        <w:t xml:space="preserve"> </w:t>
-      </w:r>
-      <w:r>
-        <w:t xml:space="preserve">fecal</w:t>
-      </w:r>
-      <w:r>
-        <w:t xml:space="preserve"> </w:t>
-      </w:r>
-      <w:r>
-        <w:t xml:space="preserve">immunochemical</w:t>
-      </w:r>
-      <w:r>
-        <w:t xml:space="preserve"> </w:t>
-      </w:r>
-      <w:r>
-        <w:t xml:space="preserve">test</w:t>
-      </w:r>
-      <w:r>
-        <w:t xml:space="preserve"> </w:t>
-      </w:r>
-      <w:r>
-        <w:t xml:space="preserve">for</w:t>
-      </w:r>
-      <w:r>
-        <w:t xml:space="preserve"> </w:t>
-      </w:r>
-      <w:r>
-        <w:t xml:space="preserve">detection</w:t>
+        <w:t xml:space="preserve">Microbiota-based</w:t>
+      </w:r>
+      <w:r>
+        <w:t xml:space="preserve"> </w:t>
+      </w:r>
+      <w:r>
+        <w:t xml:space="preserve">model</w:t>
+      </w:r>
+      <w:r>
+        <w:t xml:space="preserve"> </w:t>
+      </w:r>
+      <w:r>
+        <w:t xml:space="preserve">improves</w:t>
+      </w:r>
+      <w:r>
+        <w:t xml:space="preserve"> </w:t>
+      </w:r>
+      <w:r>
+        <w:t xml:space="preserve">the</w:t>
+      </w:r>
+      <w:r>
+        <w:t xml:space="preserve"> </w:t>
+      </w:r>
+      <w:r>
+        <w:t xml:space="preserve">sensitivity</w:t>
       </w:r>
       <w:r>
         <w:t xml:space="preserve"> </w:t>
       </w:r>
       <w:r>
         <w:t xml:space="preserve">of</w:t>
+      </w:r>
+      <w:r>
+        <w:t xml:space="preserve"> </w:t>
+      </w:r>
+      <w:r>
+        <w:t xml:space="preserve">detecting</w:t>
       </w:r>
       <w:r>
         <w:t xml:space="preserve"> </w:t>
@@ -580,7 +568,7 @@
         <w:t xml:space="preserve"> </w:t>
       </w:r>
       <w:r>
-        <w:t xml:space="preserve">Fecal samples were collected from 490 subjects in 4 locations: Toronto (Ontario, Canada), Boston (Massachusetts, USA), Houston (Texas, USA), and Ann Arbor (Michigan, USA). Patient diagnoses were determined by colonoscopy and subsequent histopathological examination. FIT was performed using OC FIT-CHEK sampling bottles and processed using an OC-Auto Micro 80 automated system (Polymedco Inc.). The V4 region of the bacterial 16S rRNA gene was amplified using custom barcoded primers and sequenced as described previously using an Illumina MiSeq sequencer and analyzed as described previously</w:t>
+        <w:t xml:space="preserve">Fecal samples were collected from 490 subjects in 4 locations: Toronto (Ontario, Canada), Boston (Massachusetts, USA), Houston (Texas, USA), and Ann Arbor (Michigan, USA). Patient diagnoses were determined by colonoscopy and subsequent histopathological examination. FIT was performed using OC FIT-CHEK sampling bottles and processed using an OC-Auto Micro 80 automated system (Polymedco Inc.). The V4 region of the bacterial 16S rRNA gene was amplified using custom barcoded primers, sequenced using an Illumina MiSeq sequencer, and analyzed as described previously</w:t>
       </w:r>
       <w:r>
         <w:rPr>
@@ -801,629 +789,6 @@
         <w:t xml:space="preserve">Figures</w:t>
       </w:r>
     </w:p>
-    <w:tbl>
-      <w:tblPr>
-        <w:tblStyle w:val="TableNormal"/>
-        <w:tblW w:type="pct" w:w="0.0"/>
-      </w:tblPr>
-      <w:tblGrid/>
-      <w:tr>
-        <w:tc>
-          <w:tcPr>
-            <w:tcBorders>
-              <w:bottom w:val="single"/>
-            </w:tcBorders>
-            <w:vAlign w:val="bottom"/>
-          </w:tcPr>
-          <w:p>
-            <w:pPr>
-              <w:pStyle w:val="Compact"/>
-              <w:jc w:val="left"/>
-            </w:pPr>
-            <w:r>
-              <w:t xml:space="preserve">Most Advanced Finding</w:t>
-            </w:r>
-          </w:p>
-        </w:tc>
-        <w:tc>
-          <w:tcPr>
-            <w:tcBorders>
-              <w:bottom w:val="single"/>
-            </w:tcBorders>
-            <w:vAlign w:val="bottom"/>
-          </w:tcPr>
-          <w:p>
-            <w:pPr>
-              <w:pStyle w:val="Compact"/>
-            </w:pPr>
-          </w:p>
-        </w:tc>
-        <w:tc>
-          <w:tcPr>
-            <w:tcBorders>
-              <w:bottom w:val="single"/>
-            </w:tcBorders>
-            <w:vAlign w:val="bottom"/>
-          </w:tcPr>
-          <w:p>
-            <w:pPr>
-              <w:pStyle w:val="Compact"/>
-              <w:jc w:val="left"/>
-            </w:pPr>
-            <w:r>
-              <w:t xml:space="preserve">combined model</w:t>
-            </w:r>
-          </w:p>
-        </w:tc>
-        <w:tc>
-          <w:tcPr>
-            <w:tcBorders>
-              <w:bottom w:val="single"/>
-            </w:tcBorders>
-            <w:vAlign w:val="bottom"/>
-          </w:tcPr>
-          <w:p>
-            <w:pPr>
-              <w:pStyle w:val="Compact"/>
-            </w:pPr>
-          </w:p>
-        </w:tc>
-        <w:tc>
-          <w:tcPr>
-            <w:tcBorders>
-              <w:bottom w:val="single"/>
-            </w:tcBorders>
-            <w:vAlign w:val="bottom"/>
-          </w:tcPr>
-          <w:p>
-            <w:pPr>
-              <w:pStyle w:val="Compact"/>
-              <w:jc w:val="left"/>
-            </w:pPr>
-            <w:r>
-              <w:t xml:space="preserve">FIT</w:t>
-            </w:r>
-          </w:p>
-        </w:tc>
-        <w:tc>
-          <w:tcPr>
-            <w:tcBorders>
-              <w:bottom w:val="single"/>
-            </w:tcBorders>
-            <w:vAlign w:val="bottom"/>
-          </w:tcPr>
-          <w:p>
-            <w:pPr>
-              <w:pStyle w:val="Compact"/>
-            </w:pPr>
-          </w:p>
-        </w:tc>
-      </w:tr>
-      <w:tr>
-        <w:tc>
-          <w:p>
-            <w:pPr>
-              <w:pStyle w:val="Compact"/>
-            </w:pPr>
-          </w:p>
-        </w:tc>
-        <w:tc>
-          <w:p>
-            <w:pPr>
-              <w:pStyle w:val="Compact"/>
-            </w:pPr>
-          </w:p>
-        </w:tc>
-        <w:tc>
-          <w:p>
-            <w:pPr>
-              <w:pStyle w:val="Compact"/>
-              <w:jc w:val="left"/>
-            </w:pPr>
-            <w:r>
-              <w:t xml:space="preserve">Positive Results</w:t>
-            </w:r>
-          </w:p>
-        </w:tc>
-        <w:tc>
-          <w:p>
-            <w:pPr>
-              <w:pStyle w:val="Compact"/>
-              <w:jc w:val="left"/>
-            </w:pPr>
-            <w:r>
-              <w:t xml:space="preserve">Sensitivity (95% CI)</w:t>
-            </w:r>
-          </w:p>
-        </w:tc>
-        <w:tc>
-          <w:p>
-            <w:pPr>
-              <w:pStyle w:val="Compact"/>
-              <w:jc w:val="left"/>
-            </w:pPr>
-            <w:r>
-              <w:t xml:space="preserve">Positive Results</w:t>
-            </w:r>
-          </w:p>
-        </w:tc>
-        <w:tc>
-          <w:p>
-            <w:pPr>
-              <w:pStyle w:val="Compact"/>
-              <w:jc w:val="left"/>
-            </w:pPr>
-            <w:r>
-              <w:t xml:space="preserve">Sensitivity (95% CI)</w:t>
-            </w:r>
-          </w:p>
-        </w:tc>
-      </w:tr>
-      <w:tr>
-        <w:tc>
-          <w:p>
-            <w:pPr>
-              <w:pStyle w:val="Compact"/>
-            </w:pPr>
-          </w:p>
-        </w:tc>
-        <w:tc>
-          <w:p>
-            <w:pPr>
-              <w:pStyle w:val="Compact"/>
-              <w:jc w:val="left"/>
-            </w:pPr>
-            <w:r>
-              <w:t xml:space="preserve">no.</w:t>
-            </w:r>
-          </w:p>
-        </w:tc>
-        <w:tc>
-          <w:p>
-            <w:pPr>
-              <w:pStyle w:val="Compact"/>
-              <w:jc w:val="left"/>
-            </w:pPr>
-            <w:r>
-              <w:t xml:space="preserve">no.</w:t>
-            </w:r>
-          </w:p>
-        </w:tc>
-        <w:tc>
-          <w:p>
-            <w:pPr>
-              <w:pStyle w:val="Compact"/>
-              <w:jc w:val="left"/>
-            </w:pPr>
-            <w:r>
-              <w:t xml:space="preserve">%</w:t>
-            </w:r>
-          </w:p>
-        </w:tc>
-        <w:tc>
-          <w:p>
-            <w:pPr>
-              <w:pStyle w:val="Compact"/>
-              <w:jc w:val="left"/>
-            </w:pPr>
-            <w:r>
-              <w:t xml:space="preserve">no.</w:t>
-            </w:r>
-          </w:p>
-        </w:tc>
-        <w:tc>
-          <w:p>
-            <w:pPr>
-              <w:pStyle w:val="Compact"/>
-              <w:jc w:val="left"/>
-            </w:pPr>
-            <w:r>
-              <w:t xml:space="preserve">%</w:t>
-            </w:r>
-          </w:p>
-        </w:tc>
-      </w:tr>
-      <w:tr>
-        <w:tc>
-          <w:p>
-            <w:pPr>
-              <w:pStyle w:val="Compact"/>
-              <w:jc w:val="left"/>
-            </w:pPr>
-            <w:r>
-              <w:t xml:space="preserve">Cancer</w:t>
-            </w:r>
-          </w:p>
-        </w:tc>
-        <w:tc>
-          <w:p>
-            <w:pPr>
-              <w:pStyle w:val="Compact"/>
-              <w:jc w:val="left"/>
-            </w:pPr>
-            <w:r>
-              <w:t xml:space="preserve">120</w:t>
-            </w:r>
-          </w:p>
-        </w:tc>
-        <w:tc>
-          <w:p>
-            <w:pPr>
-              <w:pStyle w:val="Compact"/>
-              <w:jc w:val="left"/>
-            </w:pPr>
-            <w:r>
-              <w:t xml:space="preserve">114</w:t>
-            </w:r>
-          </w:p>
-        </w:tc>
-        <w:tc>
-          <w:p>
-            <w:pPr>
-              <w:pStyle w:val="Compact"/>
-              <w:jc w:val="left"/>
-            </w:pPr>
-            <w:r>
-              <w:t xml:space="preserve">95 (90.8-98.3)</w:t>
-            </w:r>
-          </w:p>
-        </w:tc>
-        <w:tc>
-          <w:p>
-            <w:pPr>
-              <w:pStyle w:val="Compact"/>
-              <w:jc w:val="left"/>
-            </w:pPr>
-            <w:r>
-              <w:t xml:space="preserve">90</w:t>
-            </w:r>
-          </w:p>
-        </w:tc>
-        <w:tc>
-          <w:p>
-            <w:pPr>
-              <w:pStyle w:val="Compact"/>
-              <w:jc w:val="left"/>
-            </w:pPr>
-            <w:r>
-              <w:t xml:space="preserve">75 (67.5-82.5)</w:t>
-            </w:r>
-          </w:p>
-        </w:tc>
-      </w:tr>
-      <w:tr>
-        <w:tc>
-          <w:p>
-            <w:pPr>
-              <w:pStyle w:val="Compact"/>
-              <w:jc w:val="left"/>
-            </w:pPr>
-            <w:r>
-              <w:t xml:space="preserve">Advanced Adenoma</w:t>
-            </w:r>
-          </w:p>
-        </w:tc>
-        <w:tc>
-          <w:p>
-            <w:pPr>
-              <w:pStyle w:val="Compact"/>
-              <w:jc w:val="left"/>
-            </w:pPr>
-            <w:r>
-              <w:t xml:space="preserve">109</w:t>
-            </w:r>
-          </w:p>
-        </w:tc>
-        <w:tc>
-          <w:p>
-            <w:pPr>
-              <w:pStyle w:val="Compact"/>
-              <w:jc w:val="left"/>
-            </w:pPr>
-            <w:r>
-              <w:t xml:space="preserve">64</w:t>
-            </w:r>
-          </w:p>
-        </w:tc>
-        <w:tc>
-          <w:p>
-            <w:pPr>
-              <w:pStyle w:val="Compact"/>
-              <w:jc w:val="left"/>
-            </w:pPr>
-            <w:r>
-              <w:t xml:space="preserve">58.7 (49.5-67.9)</w:t>
-            </w:r>
-          </w:p>
-        </w:tc>
-        <w:tc>
-          <w:p>
-            <w:pPr>
-              <w:pStyle w:val="Compact"/>
-              <w:jc w:val="left"/>
-            </w:pPr>
-            <w:r>
-              <w:t xml:space="preserve">21</w:t>
-            </w:r>
-          </w:p>
-        </w:tc>
-        <w:tc>
-          <w:p>
-            <w:pPr>
-              <w:pStyle w:val="Compact"/>
-              <w:jc w:val="left"/>
-            </w:pPr>
-            <w:r>
-              <w:t xml:space="preserve">19.3 (11.9-26.6)</w:t>
-            </w:r>
-          </w:p>
-        </w:tc>
-      </w:tr>
-      <w:tr>
-        <w:tc>
-          <w:p>
-            <w:pPr>
-              <w:pStyle w:val="Compact"/>
-              <w:jc w:val="left"/>
-            </w:pPr>
-            <w:r>
-              <w:t xml:space="preserve">Nonadvanced Adenoma</w:t>
-            </w:r>
-          </w:p>
-        </w:tc>
-        <w:tc>
-          <w:p>
-            <w:pPr>
-              <w:pStyle w:val="Compact"/>
-              <w:jc w:val="left"/>
-            </w:pPr>
-            <w:r>
-              <w:t xml:space="preserve">89</w:t>
-            </w:r>
-          </w:p>
-        </w:tc>
-        <w:tc>
-          <w:p>
-            <w:pPr>
-              <w:pStyle w:val="Compact"/>
-              <w:jc w:val="left"/>
-            </w:pPr>
-            <w:r>
-              <w:t xml:space="preserve">49</w:t>
-            </w:r>
-          </w:p>
-        </w:tc>
-        <w:tc>
-          <w:p>
-            <w:pPr>
-              <w:pStyle w:val="Compact"/>
-              <w:jc w:val="left"/>
-            </w:pPr>
-            <w:r>
-              <w:t xml:space="preserve">55.1 (43.8-65.2)</w:t>
-            </w:r>
-          </w:p>
-        </w:tc>
-        <w:tc>
-          <w:p>
-            <w:pPr>
-              <w:pStyle w:val="Compact"/>
-              <w:jc w:val="left"/>
-            </w:pPr>
-            <w:r>
-              <w:t xml:space="preserve">10</w:t>
-            </w:r>
-          </w:p>
-        </w:tc>
-        <w:tc>
-          <w:p>
-            <w:pPr>
-              <w:pStyle w:val="Compact"/>
-              <w:jc w:val="left"/>
-            </w:pPr>
-            <w:r>
-              <w:t xml:space="preserve">11.2 (5.62-18)</w:t>
-            </w:r>
-          </w:p>
-        </w:tc>
-      </w:tr>
-      <w:tr>
-        <w:tc>
-          <w:p>
-            <w:pPr>
-              <w:pStyle w:val="Compact"/>
-              <w:jc w:val="left"/>
-            </w:pPr>
-            <w:r>
-              <w:t xml:space="preserve">Any Lesion</w:t>
-            </w:r>
-          </w:p>
-        </w:tc>
-        <w:tc>
-          <w:p>
-            <w:pPr>
-              <w:pStyle w:val="Compact"/>
-              <w:jc w:val="left"/>
-            </w:pPr>
-            <w:r>
-              <w:t xml:space="preserve">318</w:t>
-            </w:r>
-          </w:p>
-        </w:tc>
-        <w:tc>
-          <w:p>
-            <w:pPr>
-              <w:pStyle w:val="Compact"/>
-              <w:jc w:val="left"/>
-            </w:pPr>
-            <w:r>
-              <w:t xml:space="preserve">227</w:t>
-            </w:r>
-          </w:p>
-        </w:tc>
-        <w:tc>
-          <w:p>
-            <w:pPr>
-              <w:pStyle w:val="Compact"/>
-              <w:jc w:val="left"/>
-            </w:pPr>
-            <w:r>
-              <w:t xml:space="preserve">71.4 (66.4-76.4)</w:t>
-            </w:r>
-          </w:p>
-        </w:tc>
-        <w:tc>
-          <w:p>
-            <w:pPr>
-              <w:pStyle w:val="Compact"/>
-              <w:jc w:val="left"/>
-            </w:pPr>
-            <w:r>
-              <w:t xml:space="preserve">121</w:t>
-            </w:r>
-          </w:p>
-        </w:tc>
-        <w:tc>
-          <w:p>
-            <w:pPr>
-              <w:pStyle w:val="Compact"/>
-              <w:jc w:val="left"/>
-            </w:pPr>
-            <w:r>
-              <w:t xml:space="preserve">38.1 (32.7-43.4)</w:t>
-            </w:r>
-          </w:p>
-        </w:tc>
-      </w:tr>
-      <w:tr>
-        <w:tc>
-          <w:p>
-            <w:pPr>
-              <w:pStyle w:val="Compact"/>
-            </w:pPr>
-          </w:p>
-        </w:tc>
-        <w:tc>
-          <w:p>
-            <w:pPr>
-              <w:pStyle w:val="Compact"/>
-            </w:pPr>
-          </w:p>
-        </w:tc>
-        <w:tc>
-          <w:p>
-            <w:pPr>
-              <w:pStyle w:val="Compact"/>
-              <w:jc w:val="left"/>
-            </w:pPr>
-            <w:r>
-              <w:t xml:space="preserve">Negative Results</w:t>
-            </w:r>
-          </w:p>
-        </w:tc>
-        <w:tc>
-          <w:p>
-            <w:pPr>
-              <w:pStyle w:val="Compact"/>
-              <w:jc w:val="left"/>
-            </w:pPr>
-            <w:r>
-              <w:t xml:space="preserve">Specificity (95% CI)</w:t>
-            </w:r>
-          </w:p>
-        </w:tc>
-        <w:tc>
-          <w:p>
-            <w:pPr>
-              <w:pStyle w:val="Compact"/>
-              <w:jc w:val="left"/>
-            </w:pPr>
-            <w:r>
-              <w:t xml:space="preserve">Negative Results</w:t>
-            </w:r>
-          </w:p>
-        </w:tc>
-        <w:tc>
-          <w:p>
-            <w:pPr>
-              <w:pStyle w:val="Compact"/>
-              <w:jc w:val="left"/>
-            </w:pPr>
-            <w:r>
-              <w:t xml:space="preserve">Specificity (95% CI)</w:t>
-            </w:r>
-          </w:p>
-        </w:tc>
-      </w:tr>
-      <w:tr>
-        <w:tc>
-          <w:p>
-            <w:pPr>
-              <w:pStyle w:val="Compact"/>
-              <w:jc w:val="left"/>
-            </w:pPr>
-            <w:r>
-              <w:t xml:space="preserve">Negative Colonosopies</w:t>
-            </w:r>
-          </w:p>
-        </w:tc>
-        <w:tc>
-          <w:p>
-            <w:pPr>
-              <w:pStyle w:val="Compact"/>
-              <w:jc w:val="left"/>
-            </w:pPr>
-            <w:r>
-              <w:t xml:space="preserve">172</w:t>
-            </w:r>
-          </w:p>
-        </w:tc>
-        <w:tc>
-          <w:p>
-            <w:pPr>
-              <w:pStyle w:val="Compact"/>
-              <w:jc w:val="left"/>
-            </w:pPr>
-            <w:r>
-              <w:t xml:space="preserve">144</w:t>
-            </w:r>
-          </w:p>
-        </w:tc>
-        <w:tc>
-          <w:p>
-            <w:pPr>
-              <w:pStyle w:val="Compact"/>
-              <w:jc w:val="left"/>
-            </w:pPr>
-            <w:r>
-              <w:t xml:space="preserve">83.7 (77.9-89)</w:t>
-            </w:r>
-          </w:p>
-        </w:tc>
-        <w:tc>
-          <w:p>
-            <w:pPr>
-              <w:pStyle w:val="Compact"/>
-              <w:jc w:val="left"/>
-            </w:pPr>
-            <w:r>
-              <w:t xml:space="preserve">167</w:t>
-            </w:r>
-          </w:p>
-        </w:tc>
-        <w:tc>
-          <w:p>
-            <w:pPr>
-              <w:pStyle w:val="Compact"/>
-              <w:jc w:val="left"/>
-            </w:pPr>
-            <w:r>
-              <w:t xml:space="preserve">97.1 (94.2-99.4)</w:t>
-            </w:r>
-          </w:p>
-        </w:tc>
-      </w:tr>
-    </w:tbl>
     <w:p>
       <w:r>
         <w:drawing>
@@ -1480,7 +845,7 @@
         <w:t xml:space="preserve"> </w:t>
       </w:r>
       <w:r>
-        <w:t xml:space="preserve">Table of sensitivities and specificities for the combined model and FIT. The 95% confidence intervals were computed with 2000 stratified bootstrap replicates</w:t>
+        <w:t xml:space="preserve">Table of sensitivities and specificities for the combined model and FIT. The 95% confidence intervals were computed with 2000 stratified bootstrap replicates.</w:t>
       </w:r>
     </w:p>
     <w:p>
@@ -3230,7 +2595,7 @@
         <w:rStyle w:val="PageNumber"/>
         <w:noProof/>
       </w:rPr>
-      <w:t>2</w:t>
+      <w:t>1</w:t>
     </w:r>
     <w:r>
       <w:rPr>
@@ -3530,7 +2895,7 @@
     </w:lvl>
   </w:abstractNum>
   <w:abstractNum w:abstractNumId="990">
-    <w:nsid w:val="c59dea89"/>
+    <w:nsid w:val="8c7c011f"/>
     <w:multiLevelType w:val="multilevel"/>
     <w:lvl w:ilvl="0">
       <w:numFmt w:val="bullet"/>

</xml_diff>

<commit_message>
changed the posttest probs calculations and text
</commit_message>
<xml_diff>
--- a/Baxter_glne007_2015_manuscript.docx
+++ b/Baxter_glne007_2015_manuscript.docx
@@ -211,7 +211,7 @@
         <w:rPr>
           <w:b/>
         </w:rPr>
-        <w:t xml:space="preserve">. These results suggest that the gut microbiota may represent a reservoir of biomarkers that would complement existing non-invasive methods such as the widely used fecal immunochemical test (FIT). Using stool samples from 490 patients we developed a cross-validated random forest classification model that detects colonic lesions using the relative abundance of gut microbiota and the concentration of hemoglobin in stool. The microbiota-based random forest model detected 95.0% of cancers and 57.1% of adenomas while FIT alone only detected 75.0% and 15.7%, respectively. Of the colonic lesions missed by FIT, the model detected 80.0% of cancers and 49.1% of adenomas. These findings demonstrate the potential for microbiota analysis to complement existing screening methods to improve detection of colonic lesions. With a negative predictive value of 99.98%, our model could be used to accurately identify those patients for whom a colonoscopy is unnecessary, potentially reducing healthcare costs and complications due to invasive screening.</w:t>
+        <w:t xml:space="preserve">. These results suggest that the gut microbiota may represent a reservoir of biomarkers that would complement existing non-invasive methods such as the widely used fecal immunochemical test (FIT). Using stool samples from 490 patients we developed a cross-validated random forest classification model that detects colonic lesions using the relative abundance of gut microbiota and the concentration of hemoglobin in stool. The microbiota-based random forest model detected 95.0% of cancers and 57.1% of adenomas while FIT alone only detected 75.0% and 15.7%, respectively. Of the colonic lesions missed by FIT, the model detected 80.0% of cancers and 49.1% of adenomas. These findings demonstrate the potential for microbiota analysis to complement existing screening methods to improve detection of colonic lesions. Due to its low rate of false negatives, our model could be used to accurately identify those patients for whom a colonoscopy is unnecessary, potentially reducing healthcare costs and complications due to invasive screening.</w:t>
       </w:r>
     </w:p>
     <w:p>
@@ -307,7 +307,7 @@
         <w:t xml:space="preserve">16,17</w:t>
       </w:r>
       <w:r>
-        <w:t xml:space="preserve">. In the present study we expanded upon those findings by demonstrating the potential for microbiota analysis to complement FIT for improved detection of colonic lesions, including adenomas. We also improved upon previous studies by utilizing the random forest algorithm, which is a decision tree-based machine algorithm for classification that includes an internal cross-validation to prevent overfitting</w:t>
+        <w:t xml:space="preserve">. In the present study we expanded upon those findings by demonstrating the potential for microbiota analysis to complement FIT for improved detection of colonic lesions, including adenomas. We utilized the random forest algorithm, which is a decision tree-based machine algorithm for classification that accounts for non-linear data and interactions among features and includes an internal cross-validation to prevent overfitting</w:t>
       </w:r>
       <w:r>
         <w:rPr>
@@ -479,7 +479,7 @@
     </w:p>
     <w:p>
       <w:r>
-        <w:t xml:space="preserve">As a final metric of our model's performance, we estimated the positive predictive value (PPV) and negative predictive value (NPV) by extrapolating its performance on an average-risk population using previously published values for CRC prevalence</w:t>
+        <w:t xml:space="preserve">As a final comparison of our model's performance, we estimated the posttest probabilities for each test by extrapolating their performance on an average-risk population using previously published values for CRC prevalence</w:t>
       </w:r>
       <w:r>
         <w:rPr>
@@ -488,10 +488,7 @@
         <w:t xml:space="preserve">23</w:t>
       </w:r>
       <w:r>
-        <w:t xml:space="preserve"> </w:t>
-      </w:r>
-      <w:r>
-        <w:t xml:space="preserve">(Extended Data Table 1). Based on a prevalence of 0.3% for CRC, the model would have a relatively low PPV of 1.73%, but a high NPV of 99.98%. Based on a prevalence of 5.7% for advanced adenomas the model would have a PPV of 17.9% and NPV of 97.1%. Based on a prevalence of 17.7% for non-advanced adenomas, the PPV for the model would be 42.1% and the NPV would be 89.6%. Although the PPV is quite low relative to FIT, its NPV was higher than that of FIT (Extended Data Table 1). These results indicate that the combined model would be highly valuable at identifying individuals that would not need a more invasive test.</w:t>
+        <w:t xml:space="preserve">. Based on a prevalence of 0.3% for cancer, the model would have a negative posttest probability (NPP) of 0.018%, compared to 0.0774% for FIT. In other words, a negative result with the combined model would be one-fourth as likely to be a false negative than would a negative result from FIT. Likewise assuming a prevalence of 5.7% for advanced adenomas, the NPP for the combined model (2.89%) would be approximately half that of FIT (4.79%), meaning FIT would be nearly twice as likely to result in a false negative for advanced adenomas. Assuming a prevalence of 17.7% for non-advanced adenomas, the NPP would be 16.4% for FIT and 10.4% for the combined model. In costrast to the NPP, the positive posttest probability of the combined model would be worse than that of FIT for cancer and advanced adenomas and similar for non-advanced adenomas. Therefore the combined model is more likely that FIT to result in false positives. However the posttest probabilities for all types of lesions could be improved by using the two tests in series (Extended Data Table 1).</w:t>
       </w:r>
     </w:p>
     <w:p>
@@ -557,7 +554,7 @@
     </w:p>
     <w:p>
       <w:r>
-        <w:t xml:space="preserve">Our findings demonstrate the potential for combining the analysis of a patient's microbiota with conventional stool-based tests to improve CRC detection. Using the random forest algorithm it was possible to interpret FIT results in the context of the microbiota. The combined model had significantly higher sensitivity for lesions at almost all stages of tumorigenesis. Moreover the model detected the majority of lesions that FIT was unable to detect. The shortcomings of the combined model were its lack of specificity and low PPV. However in the case of CRC, all individuals at average risk in the United States are encouraged to receive regular colonoscopies once they reach the age of 50</w:t>
+        <w:t xml:space="preserve">Our findings demonstrate the potential for combining the analysis of a patient's microbiota with conventional stool-based tests to improve CRC detection. Using the random forest algorithm it was possible to interpret FIT results in the context of the microbiota. The combined model had significantly higher sensitivity for lesions at almost all stages of tumorigenesis. Moreover the model detected the majority of lesions that FIT was unable to detect. The shortcomings of the combined model were its lack of specificity and low positive predictive value. However, individuals at average risk in the United States are already encouraged to receive regular colonoscopies once they reach the age of 50</w:t>
       </w:r>
       <w:r>
         <w:rPr>
@@ -566,7 +563,7 @@
         <w:t xml:space="preserve">21</w:t>
       </w:r>
       <w:r>
-        <w:t xml:space="preserve">. Therefore the potential value of the combined model is in its high sensitivity and NPV. With a NPV of 99.98%, the model could be used to identify people for whom a colonoscopy is unnecessary. This strategy could result in a decrease in the number of colonoscopies, thereby reducing both the financial costs and potential health risks of more invasive screening methods.</w:t>
+        <w:t xml:space="preserve">. Therefore the potential value of the combined model is in its high sensitivity and negative posttest probability. With a lower risk of false negatives compared to FIT, the model could be used to identify people for whom a colonoscopy is unnecessary. This strategy could result in a decrease in the number of colonoscopies, thereby reducing both the financial costs and potential health risks of more invasive screening methods.</w:t>
       </w:r>
     </w:p>
     <w:p>
@@ -589,7 +586,7 @@
         <w:t xml:space="preserve">28</w:t>
       </w:r>
       <w:r>
-        <w:t xml:space="preserve">. A data analysis pipeline and all necessary scripts to generate this paper are available at github.com/SchlossLab/Baxter_glne007Modeling_2015. The sequence data are available in the Sequence Read Archive under Bioproject Accession XXXXXXXXXXXXX.</w:t>
+        <w:t xml:space="preserve">. A data analysis pipeline and all necessary scripts to generate this paper are available at github.com/SchlossLab/Baxter_glne007Modeling_2015. The sequence data are available in the Sequence Read Archive under accession number SRP062005.</w:t>
       </w:r>
     </w:p>
     <w:p>
@@ -749,7 +746,7 @@
         <w:t xml:space="preserve"> </w:t>
       </w:r>
       <w:r>
-        <w:t xml:space="preserve">Raw fastq files and MIMARKS file are available through the NCBI Sequence Read Archive [insert accession number]. A data analysis pipeline and all necessary scripts are available at github.com/SchlossLab/Baxter_glne007Modeling_2015.</w:t>
+        <w:t xml:space="preserve">Raw fastq files and MIMARKS file are available through the NCBI Sequence Read Archive [SRP062005]. A data analysis pipeline and all necessary scripts are available at github.com/SchlossLab/Baxter_glne007Modeling_2015.</w:t>
       </w:r>
     </w:p>
     <w:p>
@@ -1040,48 +1037,6 @@
     </w:p>
     <w:p>
       <w:r>
-        <w:drawing>
-          <wp:inline>
-            <wp:extent cx="4267200" cy="1257300"/>
-            <wp:effectExtent b="0" l="0" r="0" t="0"/>
-            <wp:docPr descr="" id="1" name="Picture"/>
-            <a:graphic>
-              <a:graphicData uri="http://schemas.openxmlformats.org/drawingml/2006/picture">
-                <pic:pic>
-                  <pic:nvPicPr>
-                    <pic:cNvPr descr="results/tables/Schloss_EDtable1.png" id="0" name="Picture"/>
-                    <pic:cNvPicPr>
-                      <a:picLocks noChangeArrowheads="1" noChangeAspect="1"/>
-                    </pic:cNvPicPr>
-                  </pic:nvPicPr>
-                  <pic:blipFill>
-                    <a:blip r:embed="rId31"/>
-                    <a:stretch>
-                      <a:fillRect/>
-                    </a:stretch>
-                  </pic:blipFill>
-                  <pic:spPr bwMode="auto">
-                    <a:xfrm>
-                      <a:off x="0" y="0"/>
-                      <a:ext cx="4267200" cy="1257300"/>
-                    </a:xfrm>
-                    <a:prstGeom prst="rect">
-                      <a:avLst/>
-                    </a:prstGeom>
-                    <a:noFill/>
-                    <a:ln w="9525">
-                      <a:noFill/>
-                      <a:headEnd/>
-                      <a:tailEnd/>
-                    </a:ln>
-                  </pic:spPr>
-                </pic:pic>
-              </a:graphicData>
-            </a:graphic>
-          </wp:inline>
-        </w:drawing>
-      </w:r>
-      <w:r>
         <w:br w:type="textWrapping"/>
       </w:r>
       <w:r>
@@ -1114,7 +1069,7 @@
                     </pic:cNvPicPr>
                   </pic:nvPicPr>
                   <pic:blipFill>
-                    <a:blip r:embed="rId32"/>
+                    <a:blip r:embed="rId31"/>
                     <a:stretch>
                       <a:fillRect/>
                     </a:stretch>
@@ -1173,7 +1128,7 @@
                     </pic:cNvPicPr>
                   </pic:nvPicPr>
                   <pic:blipFill>
-                    <a:blip r:embed="rId33"/>
+                    <a:blip r:embed="rId32"/>
                     <a:stretch>
                       <a:fillRect/>
                     </a:stretch>
@@ -1232,7 +1187,7 @@
                     </pic:cNvPicPr>
                   </pic:nvPicPr>
                   <pic:blipFill>
-                    <a:blip r:embed="rId34"/>
+                    <a:blip r:embed="rId33"/>
                     <a:stretch>
                       <a:fillRect/>
                     </a:stretch>
@@ -1291,7 +1246,7 @@
                     </pic:cNvPicPr>
                   </pic:nvPicPr>
                   <pic:blipFill>
-                    <a:blip r:embed="rId35"/>
+                    <a:blip r:embed="rId34"/>
                     <a:stretch>
                       <a:fillRect/>
                     </a:stretch>
@@ -1337,8 +1292,8 @@
       <w:pPr>
         <w:pStyle w:val="Heading3"/>
       </w:pPr>
-      <w:bookmarkStart w:id="36" w:name="literature-cited"/>
-      <w:bookmarkEnd w:id="36"/>
+      <w:bookmarkStart w:id="35" w:name="literature-cited"/>
+      <w:bookmarkEnd w:id="35"/>
       <w:r>
         <w:t xml:space="preserve">Literature cited</w:t>
       </w:r>
@@ -2866,7 +2821,7 @@
     </w:lvl>
   </w:abstractNum>
   <w:abstractNum w:abstractNumId="990">
-    <w:nsid w:val="bec5b60a"/>
+    <w:nsid w:val="47edb218"/>
     <w:multiLevelType w:val="multilevel"/>
     <w:lvl w:ilvl="0">
       <w:numFmt w:val="bullet"/>

</xml_diff>

<commit_message>
final edits before submission
</commit_message>
<xml_diff>
--- a/Baxter_glne007_2015_manuscript.docx
+++ b/Baxter_glne007_2015_manuscript.docx
@@ -211,7 +211,7 @@
         <w:rPr>
           <w:b/>
         </w:rPr>
-        <w:t xml:space="preserve">. These results suggest that the gut microbiota may represent a reservoir of biomarkers that would complement existing non-invasive methods such as the widely used fecal immunochemical test (FIT). Using stool samples from 490 patients we developed a cross-validated random forest classification model that detects colonic lesions using the relative abundance of gut microbiota and the concentration of hemoglobin in stool. The microbiota-based random forest model detected 95.0% of cancers and 57.1% of adenomas while FIT alone detected 75.0% and 15.7%, respectively. Of the colonic lesions missed by FIT, the model detected 80.0% of cancers and 49.1% of adenomas. These findings demonstrate the potential for microbiota analysis to complement existing screening methods to improve detection of colonic lesions. Due to its low rate of false negatives, our model could be used to to accurately identify asymptomatic individuals with preclinical disease and, thus, save lives.</w:t>
+        <w:t xml:space="preserve">. These results suggest that the gut microbiota may represent a reservoir of biomarkers that would complement existing non-invasive methods such as the widely used fecal immunochemical test (FIT). Using stool samples from 490 patients we developed a cross-validated random forest classification model that detects colonic lesions using the relative abundance of gut microbiota and the concentration of hemoglobin in stool. The microbiota-based random forest model detected 95.0% of cancers and 57.1% of adenomas while FIT alone detected 75.0% and 15.7%, respectively. Of the colonic lesions missed by FIT, the model detected 80.0% of cancers and 49.1% of adenomas. These findings demonstrate the potential for microbiota analysis to complement existing screening methods to improve detection of colonic lesions. With a high sensitivity and low rate of false negatives, our model could be used to accurately identify asymptomatic individuals with preclinical disease and, thus, save lives.</w:t>
       </w:r>
     </w:p>
     <w:p>
@@ -330,7 +330,7 @@
     </w:p>
     <w:p>
       <w:r>
-        <w:t xml:space="preserve">We characterized the bacterial communities of stool samples from 490 patients using 16S rRNA gene sequencing. Among these patients, 120 had CRC, 109 had advanced adenomas, 89 had non-advanced adenomas, and 172 had no colonic lesions. We also tested each sample for the concentration of occult blood using FIT. With these data we developed a random forest model that incorporated the microbiota and FIT data and would differentiate normal individuals from those with any type of colonic lesion (i.e. adenoma or carcinoma). We determined the optimal model using the AUC-RF algorithm for maximizing the area under the curve (AUC) of the receiver operating characteristic (ROC) curve for the MMT</w:t>
+        <w:t xml:space="preserve">We characterized the bacterial communities of stool samples from 490 patients using 16S rRNA gene sequencing. Among these patients, 120 had CRC, 109 had advanced adenomas, 89 had non-advanced adenomas, and 172 had no colonic lesions. We also tested each sample for the concentration of hemoglobin using FIT. With these data we developed a random forest model that incorporated the microbiota and FIT data and would differentiate normal individuals from those with any type of colonic lesion (i.e. adenoma or carcinoma). We determined the optimal model using the AUC-RF algorithm for maximizing the area under the curve (AUC) of the receiver operating characteristic (ROC) curve for the MMT</w:t>
       </w:r>
       <w:r>
         <w:rPr>
@@ -348,7 +348,10 @@
         <w:t xml:space="preserve">20</w:t>
       </w:r>
       <w:r>
-        <w:t xml:space="preserve">. Three OTUs were associated with the genus</w:t>
+        <w:t xml:space="preserve"> </w:t>
+      </w:r>
+      <w:r>
+        <w:t xml:space="preserve">(Extended Data Fig. 2). Three OTUs were associated with the genus</w:t>
       </w:r>
       <w:r>
         <w:t xml:space="preserve"> </w:t>
@@ -464,12 +467,7 @@
     </w:p>
     <w:p>
       <w:r>
-        <w:t xml:space="preserve">To determine whether microbiota sequence data could be used to complement FIT, we compared the performance of the MMT to FIT. The AUC for the MMT (AUC=0.755) was significantly higher than FIT (AUC=0.639) for distinguishing adenoma from normal (p&lt;0.001) or all lesions from normal (FIT AUC=0.749, MMT AUC=0.829, p&lt;0.001), but not cancer from normal (FIT AUC=0.929, MMT AUC=0.952, p=0.091) (Fig. 1A).</w:t>
-      </w:r>
-    </w:p>
-    <w:p>
-      <w:r>
-        <w:t xml:space="preserve">To generate a categorical prediction from the MMT, we determined that the optimal threshold for the models's probability was 0.622 using Youden's J statisitc</w:t>
+        <w:t xml:space="preserve">To determine whether microbiota sequence data could be used to complement FIT, we compared the performance of the MMT to FIT. The AUC for the MMT (AUC=0.755) was significantly higher than FIT (AUC=0.639) for distinguishing adenoma from normal (p&lt;0.001) or all lesions from normal (FIT AUC=0.749, MMT AUC=0.829, p&lt;0.001), but not cancer from normal (FIT AUC=0.929, MMT AUC=0.952, p=0.091) (Fig. 1A). To generate a categorical prediction from the MMT, we determined that the optimal threshold for the models's probability was 0.622 using Youden's J statisitc</w:t>
       </w:r>
       <w:r>
         <w:rPr>
@@ -483,12 +481,21 @@
     </w:p>
     <w:p>
       <w:r>
-        <w:t xml:space="preserve">To better understand the relationship between the MMT and FIT, we compared the results of the two tests for each sample (Fig. 3). All samples that tested positive by FIT also tested positive in the MMT, indicating that the MMT did not miss any of the lesions that FIT was able to detect. However the MMT was able to detect 80% of cancers and 49.1% of adenomas that FIT had failed to detect, while maintaining a specificity of 86.2% (Extended Data Fig. 3). This result demonstrated that incorporation of data from a subject's microbiota complemented FIT to improve its sensitivity.</w:t>
-      </w:r>
-    </w:p>
-    <w:p>
-      <w:r>
-        <w:t xml:space="preserve">The purpose of screening is to identify asymptomatic individuals with early stage disease (i.e., true positives). Therefore, we estimated the number of true positives captured through FIT and MMT in the recommended screening population in the United States (adults ages 50-74 years). The prevalence of lesions in an average-risk population was obtained through a previously published meta-analysis (Heitman reference). Tests were utilized in series so that FIT, with a higher specificity (fewer false positives), was applied first to minimize unnecessary diagnostic testing. MMT, with a higher sensitivity (fewer false negatives), was then used to capture additional true positives in those with negative FIT results (Extended Data Table 1). MMT was able to identify a greater proportion of true positives than FIT in this population (55.1% for cancer, 72.0% for advanced adenoma, 82.5% for non-advanced adenoma).</w:t>
+        <w:t xml:space="preserve">To better understand the relationship between the MMT and FIT, we compared the results of the two tests for each sample (Fig. 3). All samples that tested positive by FIT also tested positive by the MMT, indicating that the MMT did not miss any of the lesions that FIT was able to detect. However the MMT was able to detect 80% of cancers and 49.1% of adenomas that FIT had failed to detect, while maintaining a specificity of 86.2% (Extended Data Fig. 3). This result demonstrated that incorporation of data from a subject's microbiota complemented FIT to improve its sensitivity.</w:t>
+      </w:r>
+    </w:p>
+    <w:p>
+      <w:r>
+        <w:t xml:space="preserve">The purpose of screening is to identify asymptomatic individuals with early stage disease (i.e., true positives). Therefore, we estimated the number of true positives captured through FIT and MMT in the recommended screening population in the United States (adults ages 50-74 years). The prevalence of lesions in an average-risk population was obtained through a previously published meta-analysis</w:t>
+      </w:r>
+      <w:r>
+        <w:rPr>
+          <w:vertAlign w:val="superscript"/>
+        </w:rPr>
+        <w:t xml:space="preserve">23</w:t>
+      </w:r>
+      <w:r>
+        <w:t xml:space="preserve">. Tests were utilized in series so that FIT, with a higher specificity (fewer false positives), was applied first to minimize unnecessary diagnostic testing. MMT, with a higher sensitivity (fewer false negatives), was then used to capture additional true positives in those with negative FIT results (Extended Data Table 1). MMT was able to identify a large proportion of true positives among individuals with a negative FIT result (55.1% for cancer, 72.0% for advanced adenoma, 82.5% for non-advanced adenoma).</w:t>
       </w:r>
     </w:p>
     <w:p>
@@ -499,7 +506,7 @@
         <w:rPr>
           <w:vertAlign w:val="superscript"/>
         </w:rPr>
-        <w:t xml:space="preserve">23–25</w:t>
+        <w:t xml:space="preserve">24–26</w:t>
       </w:r>
       <w:r>
         <w:t xml:space="preserve">. Therefore we tested whether the MMT performance differed between patient populations. We found no difference in model performance according to age, BMI, NSAID usage, diabetes, smoking, or previous history of polyps (all p&gt;0.05). However the model was significantly better at differentiating normal from lesion for females than for males (p=0.016; Extended Data Fig. 4). For females the model detected 73.5% of lesions with a specificity of 89.2%. For males the model detected 69.9% of lesions with a specificity of 73.8%. This difference was more pronounced for adenomas. The MMT detected 62.5% of adenomas in females and 53.4% in males. Despite performing more poorly overall for males, the MMT did have a higher sensitivity for cancer among males (98.5%) than females (90.4%). The difference in performance between males and females seems to be due to differences in FIT results rather than differences in the microbiome. After correcting for diagnosis, there was a significant effect of sex on FIT result (p=0.0057, two-way ANOVA), but not on the overall structure of the microbiome(p=0.063, PERMANOVA).</w:t>
@@ -546,7 +553,7 @@
         <w:rPr>
           <w:vertAlign w:val="superscript"/>
         </w:rPr>
-        <w:t xml:space="preserve">26</w:t>
+        <w:t xml:space="preserve">27</w:t>
       </w:r>
       <w:r>
         <w:t xml:space="preserve">. Such models are likely to be useful as microbiota sequencing gains traction as a tool for characterizing health.</w:t>
@@ -574,7 +581,7 @@
         <w:rPr>
           <w:vertAlign w:val="superscript"/>
         </w:rPr>
-        <w:t xml:space="preserve">27</w:t>
+        <w:t xml:space="preserve">28</w:t>
       </w:r>
       <w:r>
         <w:t xml:space="preserve">. A data analysis pipeline and all necessary scripts to generate this paper are available at github.com/SchlossLab/Baxter_glne007Modeling_2015. The sequence data are available in the Sequence Read Archive under accession number SRP062005.</w:t>
@@ -608,130 +615,130 @@
         <w:rPr>
           <w:vertAlign w:val="superscript"/>
         </w:rPr>
+        <w:t xml:space="preserve">29</w:t>
+      </w:r>
+      <w:r>
+        <w:t xml:space="preserve">. Stool samples were packed in ice, shipped to a processing center via next day delivery and stored at -80˚C. This study was approved by the University of Michigan Institutional Review Board and all subjects provided informed consent.</w:t>
+      </w:r>
+    </w:p>
+    <w:p>
+      <w:r>
+        <w:rPr>
+          <w:b/>
+          <w:i/>
+        </w:rPr>
+        <w:t xml:space="preserve">Fecal Immunochemical Tests.</w:t>
+      </w:r>
+      <w:r>
+        <w:t xml:space="preserve"> </w:t>
+      </w:r>
+      <w:r>
+        <w:t xml:space="preserve">Fecal material for FIT was collected from frozen stool aliquots using OC FIT-CHEK sampling bottles (Polymedco Inc.) and processed using an OC-Auto Micro 80 automated system (Polymedco Inc.). Hemoglobin concentrations were used for generating ROC curves for FIT and for building the MMT.</w:t>
+      </w:r>
+    </w:p>
+    <w:p>
+      <w:r>
+        <w:rPr>
+          <w:b/>
+          <w:i/>
+        </w:rPr>
+        <w:t xml:space="preserve">16S rRNA Sequencing.</w:t>
+      </w:r>
+      <w:r>
+        <w:t xml:space="preserve"> </w:t>
+      </w:r>
+      <w:r>
+        <w:t xml:space="preserve">DNA was extracted from roughly 50 mg of fecal material from each subject using the PowerSoil-htp 96 Well Soil DNA isolation kit (MO BIO Laboratories) and an epMotion 5075 automated pipetting system (Eppendorf). The V4 region of the bacterial 16S rRNA gene was amplified using custom barcoded primers and sequenced as described previously using an Illumina MiSeq sequencer</w:t>
+      </w:r>
+      <w:r>
+        <w:rPr>
+          <w:vertAlign w:val="superscript"/>
+        </w:rPr>
         <w:t xml:space="preserve">28</w:t>
       </w:r>
       <w:r>
-        <w:t xml:space="preserve">. Stool samples were packed in ice, shipped to a processing center via next day delivery and stored at -80˚C.</w:t>
-      </w:r>
-    </w:p>
-    <w:p>
-      <w:r>
-        <w:rPr>
-          <w:b/>
-          <w:i/>
-        </w:rPr>
-        <w:t xml:space="preserve">Fecal Immunochemical Tests.</w:t>
-      </w:r>
-      <w:r>
-        <w:t xml:space="preserve"> </w:t>
-      </w:r>
-      <w:r>
-        <w:t xml:space="preserve">Fecal material for FIT was collected from frozen stool aliquots using OC FIT-CHEK sampling bottles (Polymedco Inc.) and processed using an OC-Auto Micro 80 automated system (Polymedco Inc.). Raw FIT results were used for generating ROC curves and for building the MMT.</w:t>
-      </w:r>
-    </w:p>
-    <w:p>
-      <w:r>
-        <w:rPr>
-          <w:b/>
-          <w:i/>
-        </w:rPr>
-        <w:t xml:space="preserve">16S rRNA Sequencing.</w:t>
-      </w:r>
-      <w:r>
-        <w:t xml:space="preserve"> </w:t>
-      </w:r>
-      <w:r>
-        <w:t xml:space="preserve">DNA was extracted from roughly 50 mg of fecal material from each subject using the PowerSoil-htp 96 Well Soil DNA isolation kit (MO BIO Laboratories) and an epMotion 5075 automated pipetting system (Eppendorf). The V4 region of the bacterial 16S rRNA gene was amplified using custom barcoded primers and sequenced as described previously using an Illumina MiSeq sequencer</w:t>
+        <w:t xml:space="preserve">. The 490 samples were divided into three sequencing runs to increase the per sample sequencing depth. Although the same percentage of samples from the three groups were represented on each sequencing run, samples were randomly assigned to the sequencing runs to avoid confounding our analysis based on diagnosis or demographics.</w:t>
+      </w:r>
+    </w:p>
+    <w:p>
+      <w:r>
+        <w:rPr>
+          <w:b/>
+          <w:i/>
+        </w:rPr>
+        <w:t xml:space="preserve">Sequence Curation.</w:t>
+      </w:r>
+      <w:r>
+        <w:t xml:space="preserve"> </w:t>
+      </w:r>
+      <w:r>
+        <w:t xml:space="preserve">The 16S rRNA gene sequences were curated using the mothur software package, as described previously</w:t>
       </w:r>
       <w:r>
         <w:rPr>
           <w:vertAlign w:val="superscript"/>
         </w:rPr>
-        <w:t xml:space="preserve">27</w:t>
-      </w:r>
-      <w:r>
-        <w:t xml:space="preserve">. The 490 samples were divided into three sequencing runs to increase the per sample sequencing depth. Although the same percentage of samples from the three groups were represented on each sequencing run, samples were randomly assigned to the sequencing runs to avoid confounding our analysis based on diagnosis or demographics.</w:t>
-      </w:r>
-    </w:p>
-    <w:p>
-      <w:r>
-        <w:rPr>
-          <w:b/>
-          <w:i/>
-        </w:rPr>
-        <w:t xml:space="preserve">Sequence Curation.</w:t>
-      </w:r>
-      <w:r>
-        <w:t xml:space="preserve"> </w:t>
-      </w:r>
-      <w:r>
-        <w:t xml:space="preserve">The 16S rRNA gene sequences were curated using the mothur software package, as described previously</w:t>
+        <w:t xml:space="preserve">28</w:t>
+      </w:r>
+      <w:r>
+        <w:t xml:space="preserve">. Briefly, paired-end reads were merged into contigs, screened for quality, aligned to SILVA 16S rRNA sequence database, and screened for chimeras. Curated sequences were clustered in to operational taxonomic units (OTUs) using a 97% similarity cutoff with the average neighbor clustering algorithm. The number of sequences in each sample was rarefied to 10,000 per sample to minimize the effects of uneven sampling.</w:t>
+      </w:r>
+    </w:p>
+    <w:p>
+      <w:r>
+        <w:rPr>
+          <w:b/>
+          <w:i/>
+        </w:rPr>
+        <w:t xml:space="preserve">Statistical Methods.</w:t>
+      </w:r>
+      <w:r>
+        <w:t xml:space="preserve"> </w:t>
+      </w:r>
+      <w:r>
+        <w:t xml:space="preserve">All statistical analyses were performed using R. Random Forest models were generated using the AUCRF package</w:t>
       </w:r>
       <w:r>
         <w:rPr>
           <w:vertAlign w:val="superscript"/>
         </w:rPr>
-        <w:t xml:space="preserve">27</w:t>
-      </w:r>
-      <w:r>
-        <w:t xml:space="preserve">. Briefly, paired-end reads were merged into contigs, screened for quality, aligned to SILVA 16S rRNA sequence database, and screened for chimeras. Curated sequences were clustered in to operational taxonomic units (OTUs) using a 97% similarity cutoff with the average neighbor clustering algorithm. The number of sequences in each sample was rarefied to 10,000 per sample to minimize the effects of uneven sampling.</w:t>
-      </w:r>
-    </w:p>
-    <w:p>
-      <w:r>
-        <w:rPr>
-          <w:b/>
-          <w:i/>
-        </w:rPr>
-        <w:t xml:space="preserve">Statistical Methods.</w:t>
-      </w:r>
-      <w:r>
-        <w:t xml:space="preserve"> </w:t>
-      </w:r>
-      <w:r>
-        <w:t xml:space="preserve">All statistical analyses were performed using R. Random Forest models were generated using the AUCRF package</w:t>
+        <w:t xml:space="preserve">19</w:t>
+      </w:r>
+      <w:r>
+        <w:t xml:space="preserve">. The AUC of ROC curves was compared using the method described by DeLong et al.</w:t>
       </w:r>
       <w:r>
         <w:rPr>
           <w:vertAlign w:val="superscript"/>
         </w:rPr>
-        <w:t xml:space="preserve">19</w:t>
-      </w:r>
-      <w:r>
-        <w:t xml:space="preserve">. The AUC of ROC curves was compared using the method described by DeLong et al.</w:t>
+        <w:t xml:space="preserve">30</w:t>
+      </w:r>
+      <w:r>
+        <w:t xml:space="preserve">. The optimal cutoff for the MMT was determined using Youden's</w:t>
+      </w:r>
+      <w:r>
+        <w:t xml:space="preserve"> </w:t>
+      </w:r>
+      <w:r>
+        <w:rPr>
+          <w:i/>
+        </w:rPr>
+        <w:t xml:space="preserve">J</w:t>
+      </w:r>
+      <w:r>
+        <w:t xml:space="preserve"> </w:t>
+      </w:r>
+      <w:r>
+        <w:t xml:space="preserve">statistic as implemented in the pROC package in R</w:t>
       </w:r>
       <w:r>
         <w:rPr>
           <w:vertAlign w:val="superscript"/>
         </w:rPr>
-        <w:t xml:space="preserve">29</w:t>
-      </w:r>
-      <w:r>
-        <w:t xml:space="preserve">. The optimal cutoff for the MMT was determined using Youden's</w:t>
-      </w:r>
-      <w:r>
-        <w:t xml:space="preserve"> </w:t>
-      </w:r>
-      <w:r>
-        <w:rPr>
-          <w:i/>
-        </w:rPr>
-        <w:t xml:space="preserve">J</w:t>
-      </w:r>
-      <w:r>
-        <w:t xml:space="preserve"> </w:t>
-      </w:r>
-      <w:r>
-        <w:t xml:space="preserve">statistic as implemented in the pROC package in R</w:t>
-      </w:r>
-      <w:r>
-        <w:rPr>
-          <w:vertAlign w:val="superscript"/>
-        </w:rPr>
         <w:t xml:space="preserve">22</w:t>
       </w:r>
       <w:r>
-        <w:t xml:space="preserve">. The sensitivities of FIT and the MMT were compared using McNemar's chi-squared test. To control for diagnosis while testing the effects of sex on the microbiome we used PERMANOVA as implemented in the adonis funciton in the vegan package. Posttest probabilities were calculated by multiplying pretest odds (prevalence) by the likelihood ratio of each test and converting the posttest odds to probabilities.</w:t>
+        <w:t xml:space="preserve">. The sensitivities of FIT and the MMT were compared using McNemar's chi-squared test. To control for diagnosis while testing the effects of sex on the microbiome we used PERMANOVA as implemented in the adonis funciton in the vegan package.</w:t>
       </w:r>
     </w:p>
     <w:p>
@@ -746,7 +753,7 @@
         <w:t xml:space="preserve"> </w:t>
       </w:r>
       <w:r>
-        <w:t xml:space="preserve">Raw fastq files and MIMARKS file are available through the NCBI Sequence Read Archive [SRP062005]. A data analysis pipeline and all necessary scripts are available at github.com/SchlossLab/Baxter_glne007Modeling_2015.</w:t>
+        <w:t xml:space="preserve">Raw fastq files and a MIMARKS file are available through the NCBI Sequence Read Archive [SRP062005]. A data analysis pipeline and all necessary scripts are available at github.com/SchlossLab/Baxter_glne007Modeling_2015.</w:t>
       </w:r>
     </w:p>
     <w:p>
@@ -845,14 +852,14 @@
         <w:t xml:space="preserve"> </w:t>
       </w:r>
       <w:r>
-        <w:t xml:space="preserve">Table of sensitivities and specificities for the MMT and FIT. The 95% confidence intervals were computed with 2000 stratified bootstrap replicates.</w:t>
+        <w:t xml:space="preserve">Table of sensitivities and specificities for FIT and MMT. The 95% confidence intervals were computed with 2000 stratified bootstrap replicates.</w:t>
       </w:r>
     </w:p>
     <w:p>
       <w:r>
         <w:drawing>
           <wp:inline>
-            <wp:extent cx="6489700" cy="3067362"/>
+            <wp:extent cx="6489700" cy="3073594"/>
             <wp:effectExtent b="0" l="0" r="0" t="0"/>
             <wp:docPr descr="" id="1" name="Picture"/>
             <a:graphic>
@@ -873,7 +880,7 @@
                   <pic:spPr bwMode="auto">
                     <a:xfrm>
                       <a:off x="0" y="0"/>
-                      <a:ext cx="6489700" cy="3067362"/>
+                      <a:ext cx="6489700" cy="3073594"/>
                     </a:xfrm>
                     <a:prstGeom prst="rect">
                       <a:avLst/>
@@ -963,7 +970,7 @@
         <w:t xml:space="preserve"> </w:t>
       </w:r>
       <w:r>
-        <w:t xml:space="preserve">Barplot of sensitivities for the MMT and FIT for each stage of tumor development. P-values based on McNemar's chi-squared test.</w:t>
+        <w:t xml:space="preserve">Barplot of sensitivities for FIT and MMT for each stage of tumor development. P-values based on McNemar's chi-squared test.</w:t>
       </w:r>
     </w:p>
     <w:p>
@@ -1022,7 +1029,7 @@
         <w:t xml:space="preserve"> </w:t>
       </w:r>
       <w:r>
-        <w:t xml:space="preserve">Scatter plot of the results of the MMT and FIT for each sample. Dashed lines show the cutoff for each test. Points with a FIT result of 0 are jittered to improve visibility.</w:t>
+        <w:t xml:space="preserve">Scatter plot of the results of FIT and MMT for each sample. Dashed lines show the cutoff for each test. Points with a FIT result of 0 are jittered to improve visibility.</w:t>
       </w:r>
     </w:p>
     <w:p>
@@ -1049,7 +1056,7 @@
         <w:t xml:space="preserve"> </w:t>
       </w:r>
       <w:r>
-        <w:t xml:space="preserve">Positive and negative posttest probabilities for the MMT and FIT based on published estimates of CRC prevalence.</w:t>
+        <w:t xml:space="preserve">Number and proportion of true positives identified through FIT and MMT in the United States in adults 50-75 years of age, based on published estimates of CRC prevalence. Far right column shows percentage of true positives identified among individuals with a negative FIT result.</w:t>
       </w:r>
     </w:p>
     <w:p>
@@ -1167,7 +1174,7 @@
         <w:t xml:space="preserve"> </w:t>
       </w:r>
       <w:r>
-        <w:t xml:space="preserve">Stripchart of the relative abundances of each OTU in the MMT with black lines at the means.</w:t>
+        <w:t xml:space="preserve">Stripchart of the relative abundances of each OTU in the MMT with black lines at the medians.</w:t>
       </w:r>
     </w:p>
     <w:p>
@@ -2187,7 +2194,7 @@
         <w:pStyle w:val="Bibliography"/>
       </w:pPr>
       <w:r>
-        <w:t xml:space="preserve">23. Symonds, E. L.</w:t>
+        <w:t xml:space="preserve">23. Heitman, S. J.</w:t>
       </w:r>
       <w:r>
         <w:t xml:space="preserve"> </w:t>
@@ -2202,6 +2209,53 @@
         <w:t xml:space="preserve"> </w:t>
       </w:r>
       <w:r>
+        <w:t xml:space="preserve">Prevalence of adenomas and colorectal cancer in average risk individuals: a systematic review and meta-analysis.</w:t>
+      </w:r>
+      <w:r>
+        <w:t xml:space="preserve"> </w:t>
+      </w:r>
+      <w:r>
+        <w:rPr>
+          <w:i/>
+        </w:rPr>
+        <w:t xml:space="preserve">Clinical Gastroenterology and Hepatology</w:t>
+      </w:r>
+      <w:r>
+        <w:t xml:space="preserve"> </w:t>
+      </w:r>
+      <w:r>
+        <w:rPr>
+          <w:b/>
+        </w:rPr>
+        <w:t xml:space="preserve">7,</w:t>
+      </w:r>
+      <w:r>
+        <w:t xml:space="preserve"> </w:t>
+      </w:r>
+      <w:r>
+        <w:t xml:space="preserve">1272–1278 (2009).</w:t>
+      </w:r>
+    </w:p>
+    <w:p>
+      <w:pPr>
+        <w:pStyle w:val="Bibliography"/>
+      </w:pPr>
+      <w:r>
+        <w:t xml:space="preserve">24. Symonds, E. L.</w:t>
+      </w:r>
+      <w:r>
+        <w:t xml:space="preserve"> </w:t>
+      </w:r>
+      <w:r>
+        <w:rPr>
+          <w:i/>
+        </w:rPr>
+        <w:t xml:space="preserve">et al.</w:t>
+      </w:r>
+      <w:r>
+        <w:t xml:space="preserve"> </w:t>
+      </w:r>
+      <w:r>
         <w:t xml:space="preserve">Factors affecting faecal immunochemical test positive rates: demographic, pathological, behavioural and environmental variables.</w:t>
       </w:r>
       <w:r>
@@ -2225,7 +2279,7 @@
         <w:pStyle w:val="Bibliography"/>
       </w:pPr>
       <w:r>
-        <w:t xml:space="preserve">24. Kapidzic, A.</w:t>
+        <w:t xml:space="preserve">25. Kapidzic, A.</w:t>
       </w:r>
       <w:r>
         <w:t xml:space="preserve"> </w:t>
@@ -2263,7 +2317,7 @@
         <w:pStyle w:val="Bibliography"/>
       </w:pPr>
       <w:r>
-        <w:t xml:space="preserve">25. Levi, Z.</w:t>
+        <w:t xml:space="preserve">26. Levi, Z.</w:t>
       </w:r>
       <w:r>
         <w:t xml:space="preserve"> </w:t>
@@ -2310,7 +2364,7 @@
         <w:pStyle w:val="Bibliography"/>
       </w:pPr>
       <w:r>
-        <w:t xml:space="preserve">26. Schubert, A. M., Sinani, H. &amp; Schloss, P. D. Antibiotic-Induced Alterations of the Murine Gut Microbiota and Subsequent Effects on Colonization Resistance against Clostridium difficile.</w:t>
+        <w:t xml:space="preserve">27. Schubert, A. M., Sinani, H. &amp; Schloss, P. D. Antibiotic-Induced Alterations of the Murine Gut Microbiota and Subsequent Effects on Colonization Resistance against Clostridium difficile.</w:t>
       </w:r>
       <w:r>
         <w:t xml:space="preserve"> </w:t>
@@ -2342,7 +2396,7 @@
         <w:pStyle w:val="Bibliography"/>
       </w:pPr>
       <w:r>
-        <w:t xml:space="preserve">27. Kozich, J. J., Westcott, S. L., Baxter, N. T., Highlander, S. K. &amp; Schloss, P. D. Development of a dual-index sequencing strategy and curation pipeline for analyzing amplicon sequence data on the MiSeq Illumina sequencing platform.</w:t>
+        <w:t xml:space="preserve">28. Kozich, J. J., Westcott, S. L., Baxter, N. T., Highlander, S. K. &amp; Schloss, P. D. Development of a dual-index sequencing strategy and curation pipeline for analyzing amplicon sequence data on the MiSeq Illumina sequencing platform.</w:t>
       </w:r>
       <w:r>
         <w:t xml:space="preserve"> </w:t>
@@ -2374,7 +2428,7 @@
         <w:pStyle w:val="Bibliography"/>
       </w:pPr>
       <w:r>
-        <w:t xml:space="preserve">28. O’Brien, C. L., Allison, G. E., Grimpen, F. &amp; Pavli, P. Impact of Colonoscopy Bowel Preparation on Intestinal Microbiota.</w:t>
+        <w:t xml:space="preserve">29. O’Brien, C. L., Allison, G. E., Grimpen, F. &amp; Pavli, P. Impact of Colonoscopy Bowel Preparation on Intestinal Microbiota.</w:t>
       </w:r>
       <w:r>
         <w:t xml:space="preserve"> </w:t>
@@ -2406,7 +2460,7 @@
         <w:pStyle w:val="Bibliography"/>
       </w:pPr>
       <w:r>
-        <w:t xml:space="preserve">29. DeLong, E. R., DeLong, D. M. &amp; Clarke-Pearson, D. L. Comparing the areas under two or more correlated receiver operating characteristic curves: a nonparametric approach.</w:t>
+        <w:t xml:space="preserve">30. DeLong, E. R., DeLong, D. M. &amp; Clarke-Pearson, D. L. Comparing the areas under two or more correlated receiver operating characteristic curves: a nonparametric approach.</w:t>
       </w:r>
       <w:r>
         <w:t xml:space="preserve"> </w:t>
@@ -2806,7 +2860,7 @@
     </w:lvl>
   </w:abstractNum>
   <w:abstractNum w:abstractNumId="990">
-    <w:nsid w:val="54707319"/>
+    <w:nsid w:val="e0fb4d13"/>
     <w:multiLevelType w:val="multilevel"/>
     <w:lvl w:ilvl="0">
       <w:numFmt w:val="bullet"/>

</xml_diff>

<commit_message>
shortened abstract, removed citations
</commit_message>
<xml_diff>
--- a/Baxter_glne007_2015_manuscript.docx
+++ b/Baxter_glne007_2015_manuscript.docx
@@ -179,60 +179,12 @@
         <w:t xml:space="preserve"> </w:t>
       </w:r>
       <w:r>
-        <w:t xml:space="preserve">Colorectal cancer is the second leading cause of death among cancers in the United States</w:t>
-      </w:r>
-      <w:r>
-        <w:t xml:space="preserve"> </w:t>
-      </w:r>
-      <w:r>
-        <w:rPr>
-          <w:i/>
-        </w:rPr>
-        <w:t xml:space="preserve">(1)</w:t>
-      </w:r>
-      <w:r>
-        <w:t xml:space="preserve">. Although individuals diagnosed early have a greater than 90% chance of survival, more than one-third of individuals do not adhere to screening recommendations partly because the standard diagnostics, colonoscopy and sigmoidoscopy, are expensive and invasive</w:t>
-      </w:r>
-      <w:r>
-        <w:t xml:space="preserve"> </w:t>
-      </w:r>
-      <w:r>
-        <w:rPr>
-          <w:i/>
-        </w:rPr>
-        <w:t xml:space="preserve">(1–4)</w:t>
-      </w:r>
-      <w:r>
-        <w:t xml:space="preserve">. Thus, there is a great need to improve the sensitivity of non-invasive tests to detect early stage cancers and adenomas. Numerous studies have demonstrated a causal link between the formation of colonic lesions and the activity of the gut microbiota in tissue culture and animal models</w:t>
-      </w:r>
-      <w:r>
-        <w:t xml:space="preserve"> </w:t>
-      </w:r>
-      <w:r>
-        <w:rPr>
-          <w:i/>
-        </w:rPr>
-        <w:t xml:space="preserve">(5–8)</w:t>
-      </w:r>
-      <w:r>
-        <w:t xml:space="preserve">. These findings have been complemented by studies in human populations identifying shifts in the composition of the gut microbiota associated with the progression of colorectal cancer</w:t>
-      </w:r>
-      <w:r>
-        <w:t xml:space="preserve"> </w:t>
-      </w:r>
-      <w:r>
-        <w:rPr>
-          <w:i/>
-        </w:rPr>
-        <w:t xml:space="preserve">(9–13)</w:t>
-      </w:r>
-      <w:r>
-        <w:t xml:space="preserve">. These results suggest that the gut microbiota may represent a reservoir of biomarkers that would complement existing non-invasive methods such as the widely used fecal immunochemical test (FIT). Using stool samples from 490 patients we developed a cross-validated random forest classification model that detects colonic lesions using the relative abundance of gut microbiota and the concentration of hemoglobin in stool. The microbiota-based random forest model detected 95.0% of cancers and 57.1% of adenomas while FIT alone detected 75.0% and 15.7%, respectively. Of the colonic lesions missed by FIT, the model detected 80.0% of cancers and 49.1% of adenomas. These findings demonstrate the potential for microbiota analysis to complement existing screening methods to improve detection of colonic lesions. With a high sensitivity and low rate of false negatives, our model could be used to accurately identify asymptomatic individuals with preclinical disease and, thus, save lives.</w:t>
-      </w:r>
-    </w:p>
-    <w:p>
-      <w:pPr>
-        <w:pStyle w:val="Heading4"/>
+        <w:t xml:space="preserve">Colorectal cancer is the second leading cause of death among cancers in the United States. Although individuals diagnosed early have a greater than 90% chance of survival, more than one-third of individuals do not adhere to screening recommendations partly because the standard diagnostics, colonoscopy and sigmoidoscopy, are expensive and invasive. Thus, there is a great need to improve the sensitivity of non-invasive tests to detect early stage cancers and adenomas. Numerous studies have demonstrated a causal link between the formation of colonic lesions and the activity of the gut microbiota in tissue culture and animal models. These findings have been complemented by studies in human populations identifying shifts in the composition of the gut microbiota associated with the progression of colorectal cancer. These results suggest that the gut microbiota may represent a reservoir of biomarkers that would complement existing non-invasive methods such as the widely used fecal immunochemical test (FIT). Using stool samples from 490 patients we developed a cross-validated random forest classification model that detects colonic lesions using the relative abundance of gut microbiota and the concentration of hemoglobin in stool. The microbiota-based random forest model detected 95.0% of cancers and 57.1% of adenomas while FIT alone detected 75.0% and 15.7%, respectively. Of the colonic lesions missed by FIT, the model detected 80.0% of cancers and 49.1% of adenomas. These findings demonstrate the potential for microbiota analysis to complement existing screening methods to improve detection of colonic lesions.</w:t>
+      </w:r>
+    </w:p>
+    <w:p>
+      <w:pPr>
+        <w:pStyle w:val="Heading3"/>
       </w:pPr>
       <w:bookmarkStart w:id="22" w:name="introduction"/>
       <w:bookmarkEnd w:id="22"/>
@@ -257,10 +209,13 @@
         <w:t xml:space="preserve">. Yet current screening tests, the fecal immunochemical test (FIT) and the multitarget DNA test, have a sensitivity of 7.6% and 17.2%, respectively, for detecting non-advanced adenoma – just the type of early lesion that screening is meant to identify</w:t>
       </w:r>
       <w:r>
-        <w:rPr>
-          <w:i/>
-        </w:rPr>
-        <w:t xml:space="preserve">(14)</w:t>
+        <w:t xml:space="preserve"> </w:t>
+      </w:r>
+      <w:r>
+        <w:rPr>
+          <w:i/>
+        </w:rPr>
+        <w:t xml:space="preserve">(2)</w:t>
       </w:r>
       <w:r>
         <w:t xml:space="preserve">. Although structural exams including colonoscopy and sigmoidoscopy are able to detect both adenomas and carcinomas, the high cost and invasive nature are barriers for many people. Fear, discomfort, and embarrassment are among the most cited reasons patients choose to forego CRC screening</w:t>
@@ -272,7 +227,7 @@
         <w:rPr>
           <w:i/>
         </w:rPr>
-        <w:t xml:space="preserve">(4)</w:t>
+        <w:t xml:space="preserve">(3)</w:t>
       </w:r>
       <w:r>
         <w:t xml:space="preserve">. Likewise the large disparity in screening rates between those with and without health insurance highlights the need for inexpensive screening methods</w:t>
@@ -284,7 +239,7 @@
         <w:rPr>
           <w:i/>
         </w:rPr>
-        <w:t xml:space="preserve">(1–3)</w:t>
+        <w:t xml:space="preserve">(1, 4, 5)</w:t>
       </w:r>
       <w:r>
         <w:t xml:space="preserve">. Unfortunately cheaper, less invasive stool-based tests like guaic fecal occult blood test and FIT are unable to reliably detect adenomas</w:t>
@@ -296,7 +251,7 @@
         <w:rPr>
           <w:i/>
         </w:rPr>
-        <w:t xml:space="preserve">(15)</w:t>
+        <w:t xml:space="preserve">(6)</w:t>
       </w:r>
       <w:r>
         <w:t xml:space="preserve">. The newly introduced stool DNA panel has improved accuracy compared to FIT, but is still limited in its ability to accurately detect adenomas</w:t>
@@ -308,7 +263,7 @@
         <w:rPr>
           <w:i/>
         </w:rPr>
-        <w:t xml:space="preserve">(14)</w:t>
+        <w:t xml:space="preserve">(2)</w:t>
       </w:r>
       <w:r>
         <w:t xml:space="preserve">. Thus there is need for novel screening methods that are inexpensive and capable of detecting both cancer and adenomas.</w:t>
@@ -325,7 +280,7 @@
         <w:rPr>
           <w:i/>
         </w:rPr>
-        <w:t xml:space="preserve">(9–13)</w:t>
+        <w:t xml:space="preserve">(7–11)</w:t>
       </w:r>
       <w:r>
         <w:t xml:space="preserve">. Experiments in animal models have demonstrated that such alterations have the potential to accelerate tumorigenesis</w:t>
@@ -337,7 +292,7 @@
         <w:rPr>
           <w:i/>
         </w:rPr>
-        <w:t xml:space="preserve">(5)</w:t>
+        <w:t xml:space="preserve">(12)</w:t>
       </w:r>
       <w:r>
         <w:t xml:space="preserve">. Furthermore, several members of the gut microbiota have been shown to potentiate both the development and progression of CRC by a variety of mechanisms</w:t>
@@ -349,7 +304,7 @@
         <w:rPr>
           <w:i/>
         </w:rPr>
-        <w:t xml:space="preserve">(6–8)</w:t>
+        <w:t xml:space="preserve">(13–15)</w:t>
       </w:r>
       <w:r>
         <w:t xml:space="preserve">. Although each of these organisms may play a role in certain cases of CRC, none of them is present in every case. Therefore we postulate that no one organism is an effective biomarker on its own and that focusing on a single bacterial population excludes the potential that the microbial etiology of the disease is actually polymicrobial.</w:t>
@@ -386,7 +341,7 @@
     </w:p>
     <w:p>
       <w:pPr>
-        <w:pStyle w:val="Heading4"/>
+        <w:pStyle w:val="Heading3"/>
       </w:pPr>
       <w:bookmarkStart w:id="23" w:name="results"/>
       <w:bookmarkEnd w:id="23"/>
@@ -401,8 +356,9 @@
         </w:rPr>
         <w:t xml:space="preserve">Generating the MMT.</w:t>
       </w:r>
-    </w:p>
-    <w:p>
+      <w:r>
+        <w:br w:type="textWrapping"/>
+      </w:r>
       <w:r>
         <w:t xml:space="preserve">We characterized the bacterial communities of stool samples from 490 patients using 16S rRNA gene sequencing. Among these patients, 120 had CRC, 109 had advanced adenomas, 89 had non-advanced adenomas, and 172 had no colonic lesions. We also tested each sample for the concentration of hemoglobin using FIT. With these data we developed a random forest model that incorporated the microbiota and FIT data and would differentiate normal individuals from those with any type of colonic lesion (i.e. adenoma or carcinoma). We determined the optimal model using the AUC-RF algorithm for maximizing the area under the curve (AUC) of the receiver operating characteristic (ROC) curve for the MMT</w:t>
       </w:r>
@@ -524,7 +480,7 @@
         <w:rPr>
           <w:i/>
         </w:rPr>
-        <w:t xml:space="preserve">(13, 16)</w:t>
+        <w:t xml:space="preserve">(11, 16)</w:t>
       </w:r>
       <w:r>
         <w:t xml:space="preserve"> </w:t>
@@ -555,8 +511,9 @@
         </w:rPr>
         <w:t xml:space="preserve">Comparison to FIT.</w:t>
       </w:r>
-    </w:p>
-    <w:p>
+      <w:r>
+        <w:br w:type="textWrapping"/>
+      </w:r>
       <w:r>
         <w:t xml:space="preserve">To determine whether microbiota sequence data could be used to complement FIT, we compared the performance of the MMT to FIT. The AUC for the MMT (AUC=0.755) was significantly higher than FIT (AUC=0.639) for distinguishing adenoma from normal (p&lt;0.001) or all lesions from normal (FIT AUC=0.749, MMT AUC=0.829, p&lt;0.001), but not cancer from normal (FIT AUC=0.929, MMT AUC=0.952, p=0.091) (Fig. 1A). To generate a categorical prediction from the MMT, we determined that the optimal threshold for the models's probability was 0.622 using Youden's J statisitc</w:t>
       </w:r>
@@ -602,8 +559,9 @@
         </w:rPr>
         <w:t xml:space="preserve">Effect of sex on model performance.</w:t>
       </w:r>
-    </w:p>
-    <w:p>
+      <w:r>
+        <w:br w:type="textWrapping"/>
+      </w:r>
       <w:r>
         <w:t xml:space="preserve">Previous studies have identified differences in diagnostic test performance for certain demographic groups or for people taking certain medications</w:t>
       </w:r>
@@ -622,7 +580,7 @@
     </w:p>
     <w:p>
       <w:pPr>
-        <w:pStyle w:val="Heading4"/>
+        <w:pStyle w:val="Heading3"/>
       </w:pPr>
       <w:bookmarkStart w:id="24" w:name="discussion"/>
       <w:bookmarkEnd w:id="24"/>
@@ -641,7 +599,7 @@
         <w:rPr>
           <w:i/>
         </w:rPr>
-        <w:t xml:space="preserve">(14)</w:t>
+        <w:t xml:space="preserve">(2)</w:t>
       </w:r>
       <w:r>
         <w:t xml:space="preserve">. The sensitivity of the host-associated DNA screen was 92.3% for CRC and 42.4% for adenomas, which are both slightly lower than what we observed with our MMT. Regardless of the relative performance, such results support the assertion that because of the large interpersonal variation in markers for adenomas and carcinomas, it is necessary to employ a panel of biomarkers and to use a model that integrates the biomarkers. The accuracy of our model may be further improved by incorporating additional biomarkers such as the host-associated biomarkers or those targeting specific genes involved in the underlying mechanism of tumorigenesis such as toxins</w:t>
@@ -653,7 +611,7 @@
         <w:rPr>
           <w:i/>
         </w:rPr>
-        <w:t xml:space="preserve">(7, 8, 17)</w:t>
+        <w:t xml:space="preserve">(14, 15, 17)</w:t>
       </w:r>
       <w:r>
         <w:t xml:space="preserve">. More generally, predictive and diagnostic models for other diseases with a microbial etiology may benefit from a similar approach. For example, we recently demonstrated the ability to detect</w:t>
@@ -693,7 +651,7 @@
     </w:p>
     <w:p>
       <w:pPr>
-        <w:pStyle w:val="Heading4"/>
+        <w:pStyle w:val="Heading3"/>
       </w:pPr>
       <w:bookmarkStart w:id="25" w:name="materials-and-methods"/>
       <w:bookmarkEnd w:id="25"/>
@@ -891,7 +849,17 @@
         <w:t xml:space="preserve">Author Contributions:</w:t>
       </w:r>
       <w:r>
-        <w:t xml:space="preserve">All authors were involved in the conception and design of the study. NTB processed samples and analyzed the data. All authors interpreted the data. NTB and PDS wrote the manuscript. All authors reviewed and revised the manuscript. ###Figures</w:t>
+        <w:t xml:space="preserve">All authors were involved in the conception and design of the study. NTB processed samples and analyzed the data. All authors interpreted the data. NTB and PDS wrote the manuscript. All authors reviewed and revised the manuscript.</w:t>
+      </w:r>
+    </w:p>
+    <w:p>
+      <w:pPr>
+        <w:pStyle w:val="Heading3"/>
+      </w:pPr>
+      <w:bookmarkStart w:id="26" w:name="figures"/>
+      <w:bookmarkEnd w:id="26"/>
+      <w:r>
+        <w:t xml:space="preserve">Figures</w:t>
       </w:r>
     </w:p>
     <w:p>
@@ -934,7 +902,7 @@
                     </pic:cNvPicPr>
                   </pic:nvPicPr>
                   <pic:blipFill>
-                    <a:blip r:embed="rId26"/>
+                    <a:blip r:embed="rId27"/>
                     <a:stretch>
                       <a:fillRect/>
                     </a:stretch>
@@ -993,7 +961,7 @@
                     </pic:cNvPicPr>
                   </pic:nvPicPr>
                   <pic:blipFill>
-                    <a:blip r:embed="rId27"/>
+                    <a:blip r:embed="rId28"/>
                     <a:stretch>
                       <a:fillRect/>
                     </a:stretch>
@@ -1052,7 +1020,7 @@
                     </pic:cNvPicPr>
                   </pic:nvPicPr>
                   <pic:blipFill>
-                    <a:blip r:embed="rId28"/>
+                    <a:blip r:embed="rId29"/>
                     <a:stretch>
                       <a:fillRect/>
                     </a:stretch>
@@ -1111,7 +1079,7 @@
                     </pic:cNvPicPr>
                   </pic:nvPicPr>
                   <pic:blipFill>
-                    <a:blip r:embed="rId29"/>
+                    <a:blip r:embed="rId30"/>
                     <a:stretch>
                       <a:fillRect/>
                     </a:stretch>
@@ -1155,10 +1123,10 @@
     </w:p>
     <w:p>
       <w:pPr>
-        <w:pStyle w:val="Heading4"/>
-      </w:pPr>
-      <w:bookmarkStart w:id="30" w:name="supplementary-figures"/>
-      <w:bookmarkEnd w:id="30"/>
+        <w:pStyle w:val="Heading3"/>
+      </w:pPr>
+      <w:bookmarkStart w:id="31" w:name="supplementary-figures"/>
+      <w:bookmarkEnd w:id="31"/>
       <w:r>
         <w:t xml:space="preserve">Supplementary Figures</w:t>
       </w:r>
@@ -1180,7 +1148,7 @@
                     </pic:cNvPicPr>
                   </pic:nvPicPr>
                   <pic:blipFill>
-                    <a:blip r:embed="rId31"/>
+                    <a:blip r:embed="rId32"/>
                     <a:stretch>
                       <a:fillRect/>
                     </a:stretch>
@@ -1239,7 +1207,7 @@
                     </pic:cNvPicPr>
                   </pic:nvPicPr>
                   <pic:blipFill>
-                    <a:blip r:embed="rId32"/>
+                    <a:blip r:embed="rId33"/>
                     <a:stretch>
                       <a:fillRect/>
                     </a:stretch>
@@ -1298,7 +1266,7 @@
                     </pic:cNvPicPr>
                   </pic:nvPicPr>
                   <pic:blipFill>
-                    <a:blip r:embed="rId33"/>
+                    <a:blip r:embed="rId34"/>
                     <a:stretch>
                       <a:fillRect/>
                     </a:stretch>
@@ -1357,7 +1325,7 @@
                     </pic:cNvPicPr>
                   </pic:nvPicPr>
                   <pic:blipFill>
-                    <a:blip r:embed="rId34"/>
+                    <a:blip r:embed="rId35"/>
                     <a:stretch>
                       <a:fillRect/>
                     </a:stretch>
@@ -1458,7 +1426,94 @@
         <w:pStyle w:val="Bibliography"/>
       </w:pPr>
       <w:r>
-        <w:t xml:space="preserve">2. Centers for Disease Control and Prevention, Vital signs: Colorectal cancer screening test use–United states, 2012.</w:t>
+        <w:t xml:space="preserve">2. T. F. Imperiale, D. F. Ransohoff, S. H. Itzkowitz, T. R. Levin, P. Lavin, G. P. Lidgard, D. A. Ahlquist, B. M. Berger, Multitarget stool DNA testing for colorectal-cancer screening.</w:t>
+      </w:r>
+      <w:r>
+        <w:t xml:space="preserve"> </w:t>
+      </w:r>
+      <w:r>
+        <w:rPr>
+          <w:i/>
+        </w:rPr>
+        <w:t xml:space="preserve">New England Journal of Medicine</w:t>
+      </w:r>
+      <w:r>
+        <w:t xml:space="preserve"> </w:t>
+      </w:r>
+      <w:r>
+        <w:rPr>
+          <w:b/>
+        </w:rPr>
+        <w:t xml:space="preserve">370</w:t>
+      </w:r>
+      <w:r>
+        <w:t xml:space="preserve">, 1287–1297 (2014).</w:t>
+      </w:r>
+    </w:p>
+    <w:p>
+      <w:pPr>
+        <w:pStyle w:val="Bibliography"/>
+      </w:pPr>
+      <w:r>
+        <w:t xml:space="preserve">3. R. M. Jones, K. J. Devers, A. J. Kuzel, S. H. Woolf, Patient-reported barriers to colorectal cancer screening: a mixed-methods analysis.</w:t>
+      </w:r>
+      <w:r>
+        <w:t xml:space="preserve"> </w:t>
+      </w:r>
+      <w:r>
+        <w:rPr>
+          <w:i/>
+        </w:rPr>
+        <w:t xml:space="preserve">American Journal of Preventive Medicine</w:t>
+      </w:r>
+      <w:r>
+        <w:t xml:space="preserve"> </w:t>
+      </w:r>
+      <w:r>
+        <w:rPr>
+          <w:b/>
+        </w:rPr>
+        <w:t xml:space="preserve">38</w:t>
+      </w:r>
+      <w:r>
+        <w:t xml:space="preserve">, 508–516 (2010).</w:t>
+      </w:r>
+    </w:p>
+    <w:p>
+      <w:pPr>
+        <w:pStyle w:val="Bibliography"/>
+      </w:pPr>
+      <w:r>
+        <w:t xml:space="preserve">4. J. Hsia, E. Kemper, C. Kiefe, J. Zapka, S. Sofaer, M. Pettinger, D. Bowen, M. Limacher, L. Lillington, E. Mason, others, The importance of health insurance as a determinant of cancer screening: evidence from the Women’s Health Initiative.</w:t>
+      </w:r>
+      <w:r>
+        <w:t xml:space="preserve"> </w:t>
+      </w:r>
+      <w:r>
+        <w:rPr>
+          <w:i/>
+        </w:rPr>
+        <w:t xml:space="preserve">Preventive Medicine</w:t>
+      </w:r>
+      <w:r>
+        <w:t xml:space="preserve"> </w:t>
+      </w:r>
+      <w:r>
+        <w:rPr>
+          <w:b/>
+        </w:rPr>
+        <w:t xml:space="preserve">31</w:t>
+      </w:r>
+      <w:r>
+        <w:t xml:space="preserve">, 261–270 (2000).</w:t>
+      </w:r>
+    </w:p>
+    <w:p>
+      <w:pPr>
+        <w:pStyle w:val="Bibliography"/>
+      </w:pPr>
+      <w:r>
+        <w:t xml:space="preserve">5. Centers for Disease Control and Prevention, Vital signs: Colorectal cancer screening test use–United states, 2012.</w:t>
       </w:r>
       <w:r>
         <w:t xml:space="preserve"> </w:t>
@@ -1487,28 +1542,28 @@
         <w:pStyle w:val="Bibliography"/>
       </w:pPr>
       <w:r>
-        <w:t xml:space="preserve">3. J. Hsia, E. Kemper, C. Kiefe, J. Zapka, S. Sofaer, M. Pettinger, D. Bowen, M. Limacher, L. Lillington, E. Mason, others, The importance of health insurance as a determinant of cancer screening: evidence from the Women’s Health Initiative.</w:t>
-      </w:r>
-      <w:r>
-        <w:t xml:space="preserve"> </w:t>
-      </w:r>
-      <w:r>
-        <w:rPr>
-          <w:i/>
-        </w:rPr>
-        <w:t xml:space="preserve">Preventive Medicine</w:t>
-      </w:r>
-      <w:r>
-        <w:t xml:space="preserve"> </w:t>
-      </w:r>
-      <w:r>
-        <w:rPr>
-          <w:b/>
-        </w:rPr>
-        <w:t xml:space="preserve">31</w:t>
-      </w:r>
-      <w:r>
-        <w:t xml:space="preserve">, 261–270 (2000).</w:t>
+        <w:t xml:space="preserve">6. S. Hundt, U. Haug, H. Brenner, Comparative evaluation of immunochemical fecal occult blood tests for colorectal adenoma detection.</w:t>
+      </w:r>
+      <w:r>
+        <w:t xml:space="preserve"> </w:t>
+      </w:r>
+      <w:r>
+        <w:rPr>
+          <w:i/>
+        </w:rPr>
+        <w:t xml:space="preserve">Annals of Internal Medicine</w:t>
+      </w:r>
+      <w:r>
+        <w:t xml:space="preserve"> </w:t>
+      </w:r>
+      <w:r>
+        <w:rPr>
+          <w:b/>
+        </w:rPr>
+        <w:t xml:space="preserve">150</w:t>
+      </w:r>
+      <w:r>
+        <w:t xml:space="preserve">, 162–169 (2009).</w:t>
       </w:r>
     </w:p>
     <w:p>
@@ -1516,28 +1571,28 @@
         <w:pStyle w:val="Bibliography"/>
       </w:pPr>
       <w:r>
-        <w:t xml:space="preserve">4. R. M. Jones, K. J. Devers, A. J. Kuzel, S. H. Woolf, Patient-reported barriers to colorectal cancer screening: a mixed-methods analysis.</w:t>
-      </w:r>
-      <w:r>
-        <w:t xml:space="preserve"> </w:t>
-      </w:r>
-      <w:r>
-        <w:rPr>
-          <w:i/>
-        </w:rPr>
-        <w:t xml:space="preserve">American Journal of Preventive Medicine</w:t>
-      </w:r>
-      <w:r>
-        <w:t xml:space="preserve"> </w:t>
-      </w:r>
-      <w:r>
-        <w:rPr>
-          <w:b/>
-        </w:rPr>
-        <w:t xml:space="preserve">38</w:t>
-      </w:r>
-      <w:r>
-        <w:t xml:space="preserve">, 508–516 (2010).</w:t>
+        <w:t xml:space="preserve">7. T. Wang, G. Cai, Y. Qiu, N. Fei, M. Zhang, X. Pang, W. Jia, S. Cai, L. Zhao, Structural segregation of gut microbiota between colorectal cancer patients and healthy volunteers.</w:t>
+      </w:r>
+      <w:r>
+        <w:t xml:space="preserve"> </w:t>
+      </w:r>
+      <w:r>
+        <w:rPr>
+          <w:i/>
+        </w:rPr>
+        <w:t xml:space="preserve">The ISME Journal</w:t>
+      </w:r>
+      <w:r>
+        <w:t xml:space="preserve"> </w:t>
+      </w:r>
+      <w:r>
+        <w:rPr>
+          <w:b/>
+        </w:rPr>
+        <w:t xml:space="preserve">6</w:t>
+      </w:r>
+      <w:r>
+        <w:t xml:space="preserve">, 320–329 (2012).</w:t>
       </w:r>
     </w:p>
     <w:p>
@@ -1545,7 +1600,123 @@
         <w:pStyle w:val="Bibliography"/>
       </w:pPr>
       <w:r>
-        <w:t xml:space="preserve">5. J. P. Zackular, N. T. Baxter, K. D. Iverson, W. D. Sadler, J. F. Petrosino, G. Y. Chen, P. D. Schloss, The gut microbiome modulates colon tumorigenesis.</w:t>
+        <w:t xml:space="preserve">8. H.-M. Chen, Y.-N. Yu, J.-L. Wang, Y.-W. Lin, X. Kong, C.-Q. Yang, L. Yang, Z.-J. Liu, Y.-Z. Yuan, F. Liu, others, Decreased dietary fiber intake and structural alteration of gut microbiota in patients with advanced colorectal adenoma.</w:t>
+      </w:r>
+      <w:r>
+        <w:t xml:space="preserve"> </w:t>
+      </w:r>
+      <w:r>
+        <w:rPr>
+          <w:i/>
+        </w:rPr>
+        <w:t xml:space="preserve">The American Journal of Clinical Nutrition</w:t>
+      </w:r>
+      <w:r>
+        <w:t xml:space="preserve"> </w:t>
+      </w:r>
+      <w:r>
+        <w:rPr>
+          <w:b/>
+        </w:rPr>
+        <w:t xml:space="preserve">97</w:t>
+      </w:r>
+      <w:r>
+        <w:t xml:space="preserve">, 1044–1052 (2013).</w:t>
+      </w:r>
+    </w:p>
+    <w:p>
+      <w:pPr>
+        <w:pStyle w:val="Bibliography"/>
+      </w:pPr>
+      <w:r>
+        <w:t xml:space="preserve">9. W. Chen, F. Liu, Z. Ling, X. Tong, C. Xiang, Human intestinal lumen and mucosa-associated microbiota in patients with colorectal cancer.</w:t>
+      </w:r>
+      <w:r>
+        <w:t xml:space="preserve"> </w:t>
+      </w:r>
+      <w:r>
+        <w:rPr>
+          <w:i/>
+        </w:rPr>
+        <w:t xml:space="preserve">PloS One</w:t>
+      </w:r>
+      <w:r>
+        <w:t xml:space="preserve"> </w:t>
+      </w:r>
+      <w:r>
+        <w:rPr>
+          <w:b/>
+        </w:rPr>
+        <w:t xml:space="preserve">7</w:t>
+      </w:r>
+      <w:r>
+        <w:t xml:space="preserve">, e39743 (2012).</w:t>
+      </w:r>
+    </w:p>
+    <w:p>
+      <w:pPr>
+        <w:pStyle w:val="Bibliography"/>
+      </w:pPr>
+      <w:r>
+        <w:t xml:space="preserve">10. X. J. Shen, J. F. Rawls, T. A. Randall, L. Burcall, C. Mpande, N. Jenkins, B. Jovov, Z. Abdo, R. S. Sandler, T. O. Keku, Molecular characterization of mucosal adherent bacteria and associations with colorectal adenomas.</w:t>
+      </w:r>
+      <w:r>
+        <w:t xml:space="preserve"> </w:t>
+      </w:r>
+      <w:r>
+        <w:rPr>
+          <w:i/>
+        </w:rPr>
+        <w:t xml:space="preserve">Gut Microbes</w:t>
+      </w:r>
+      <w:r>
+        <w:t xml:space="preserve"> </w:t>
+      </w:r>
+      <w:r>
+        <w:rPr>
+          <w:b/>
+        </w:rPr>
+        <w:t xml:space="preserve">1</w:t>
+      </w:r>
+      <w:r>
+        <w:t xml:space="preserve">, 138–147 (2010).</w:t>
+      </w:r>
+    </w:p>
+    <w:p>
+      <w:pPr>
+        <w:pStyle w:val="Bibliography"/>
+      </w:pPr>
+      <w:r>
+        <w:t xml:space="preserve">11. A. D. Kostic, D. Gevers, C. S. Pedamallu, M. Michaud, F. Duke, A. M. Earl, A. I. Ojesina, J. Jung, A. J. Bass, J. Tabernero, others, Genomic analysis identifies association of Fusobacterium with colorectal carcinoma.</w:t>
+      </w:r>
+      <w:r>
+        <w:t xml:space="preserve"> </w:t>
+      </w:r>
+      <w:r>
+        <w:rPr>
+          <w:i/>
+        </w:rPr>
+        <w:t xml:space="preserve">Genome Research</w:t>
+      </w:r>
+      <w:r>
+        <w:t xml:space="preserve"> </w:t>
+      </w:r>
+      <w:r>
+        <w:rPr>
+          <w:b/>
+        </w:rPr>
+        <w:t xml:space="preserve">22</w:t>
+      </w:r>
+      <w:r>
+        <w:t xml:space="preserve">, 292–298 (2012).</w:t>
+      </w:r>
+    </w:p>
+    <w:p>
+      <w:pPr>
+        <w:pStyle w:val="Bibliography"/>
+      </w:pPr>
+      <w:r>
+        <w:t xml:space="preserve">12. J. P. Zackular, N. T. Baxter, K. D. Iverson, W. D. Sadler, J. F. Petrosino, G. Y. Chen, P. D. Schloss, The gut microbiome modulates colon tumorigenesis.</w:t>
       </w:r>
       <w:r>
         <w:t xml:space="preserve"> </w:t>
@@ -1574,7 +1745,7 @@
         <w:pStyle w:val="Bibliography"/>
       </w:pPr>
       <w:r>
-        <w:t xml:space="preserve">6. A. D. Kostic, E. Chun, L. Robertson, J. N. Glickman, C. A. Gallini, M. Michaud, T. E. Clancy, D. C. Chung, P. Lochhead, G. L. Hold, others, Fusobacterium nucleatum potentiates intestinal tumorigenesis and modulates the tumor-immune microenvironment.</w:t>
+        <w:t xml:space="preserve">13. A. D. Kostic, E. Chun, L. Robertson, J. N. Glickman, C. A. Gallini, M. Michaud, T. E. Clancy, D. C. Chung, P. Lochhead, G. L. Hold, others, Fusobacterium nucleatum potentiates intestinal tumorigenesis and modulates the tumor-immune microenvironment.</w:t>
       </w:r>
       <w:r>
         <w:t xml:space="preserve"> </w:t>
@@ -1603,7 +1774,7 @@
         <w:pStyle w:val="Bibliography"/>
       </w:pPr>
       <w:r>
-        <w:t xml:space="preserve">7. S. Wu, K.-J. Rhee, E. Albesiano, S. Rabizadeh, X. Wu, H.-R. Yen, D. L. Huso, F. L. Brancati, E. Wick, F. McAllister, others, A human colonic commensal promotes colon tumorigenesis via activation of T helper type 17 T cell responses.</w:t>
+        <w:t xml:space="preserve">14. S. Wu, K.-J. Rhee, E. Albesiano, S. Rabizadeh, X. Wu, H.-R. Yen, D. L. Huso, F. L. Brancati, E. Wick, F. McAllister, others, A human colonic commensal promotes colon tumorigenesis via activation of T helper type 17 T cell responses.</w:t>
       </w:r>
       <w:r>
         <w:t xml:space="preserve"> </w:t>
@@ -1632,7 +1803,7 @@
         <w:pStyle w:val="Bibliography"/>
       </w:pPr>
       <w:r>
-        <w:t xml:space="preserve">8. J. C. Arthur, E. Perez-Chanona, M. M</w:t>
+        <w:t xml:space="preserve">15. J. C. Arthur, E. Perez-Chanona, M. M</w:t>
       </w:r>
       <w:r>
         <w:t xml:space="preserve">ü</w:t>
@@ -1660,209 +1831,6 @@
       </w:r>
       <w:r>
         <w:t xml:space="preserve">, 120–123 (2012).</w:t>
-      </w:r>
-    </w:p>
-    <w:p>
-      <w:pPr>
-        <w:pStyle w:val="Bibliography"/>
-      </w:pPr>
-      <w:r>
-        <w:t xml:space="preserve">9. T. Wang, G. Cai, Y. Qiu, N. Fei, M. Zhang, X. Pang, W. Jia, S. Cai, L. Zhao, Structural segregation of gut microbiota between colorectal cancer patients and healthy volunteers.</w:t>
-      </w:r>
-      <w:r>
-        <w:t xml:space="preserve"> </w:t>
-      </w:r>
-      <w:r>
-        <w:rPr>
-          <w:i/>
-        </w:rPr>
-        <w:t xml:space="preserve">The ISME Journal</w:t>
-      </w:r>
-      <w:r>
-        <w:t xml:space="preserve"> </w:t>
-      </w:r>
-      <w:r>
-        <w:rPr>
-          <w:b/>
-        </w:rPr>
-        <w:t xml:space="preserve">6</w:t>
-      </w:r>
-      <w:r>
-        <w:t xml:space="preserve">, 320–329 (2012).</w:t>
-      </w:r>
-    </w:p>
-    <w:p>
-      <w:pPr>
-        <w:pStyle w:val="Bibliography"/>
-      </w:pPr>
-      <w:r>
-        <w:t xml:space="preserve">10. H.-M. Chen, Y.-N. Yu, J.-L. Wang, Y.-W. Lin, X. Kong, C.-Q. Yang, L. Yang, Z.-J. Liu, Y.-Z. Yuan, F. Liu, others, Decreased dietary fiber intake and structural alteration of gut microbiota in patients with advanced colorectal adenoma.</w:t>
-      </w:r>
-      <w:r>
-        <w:t xml:space="preserve"> </w:t>
-      </w:r>
-      <w:r>
-        <w:rPr>
-          <w:i/>
-        </w:rPr>
-        <w:t xml:space="preserve">The American Journal of Clinical Nutrition</w:t>
-      </w:r>
-      <w:r>
-        <w:t xml:space="preserve"> </w:t>
-      </w:r>
-      <w:r>
-        <w:rPr>
-          <w:b/>
-        </w:rPr>
-        <w:t xml:space="preserve">97</w:t>
-      </w:r>
-      <w:r>
-        <w:t xml:space="preserve">, 1044–1052 (2013).</w:t>
-      </w:r>
-    </w:p>
-    <w:p>
-      <w:pPr>
-        <w:pStyle w:val="Bibliography"/>
-      </w:pPr>
-      <w:r>
-        <w:t xml:space="preserve">11. W. Chen, F. Liu, Z. Ling, X. Tong, C. Xiang, Human intestinal lumen and mucosa-associated microbiota in patients with colorectal cancer.</w:t>
-      </w:r>
-      <w:r>
-        <w:t xml:space="preserve"> </w:t>
-      </w:r>
-      <w:r>
-        <w:rPr>
-          <w:i/>
-        </w:rPr>
-        <w:t xml:space="preserve">PloS One</w:t>
-      </w:r>
-      <w:r>
-        <w:t xml:space="preserve"> </w:t>
-      </w:r>
-      <w:r>
-        <w:rPr>
-          <w:b/>
-        </w:rPr>
-        <w:t xml:space="preserve">7</w:t>
-      </w:r>
-      <w:r>
-        <w:t xml:space="preserve">, e39743 (2012).</w:t>
-      </w:r>
-    </w:p>
-    <w:p>
-      <w:pPr>
-        <w:pStyle w:val="Bibliography"/>
-      </w:pPr>
-      <w:r>
-        <w:t xml:space="preserve">12. X. J. Shen, J. F. Rawls, T. A. Randall, L. Burcall, C. Mpande, N. Jenkins, B. Jovov, Z. Abdo, R. S. Sandler, T. O. Keku, Molecular characterization of mucosal adherent bacteria and associations with colorectal adenomas.</w:t>
-      </w:r>
-      <w:r>
-        <w:t xml:space="preserve"> </w:t>
-      </w:r>
-      <w:r>
-        <w:rPr>
-          <w:i/>
-        </w:rPr>
-        <w:t xml:space="preserve">Gut Microbes</w:t>
-      </w:r>
-      <w:r>
-        <w:t xml:space="preserve"> </w:t>
-      </w:r>
-      <w:r>
-        <w:rPr>
-          <w:b/>
-        </w:rPr>
-        <w:t xml:space="preserve">1</w:t>
-      </w:r>
-      <w:r>
-        <w:t xml:space="preserve">, 138–147 (2010).</w:t>
-      </w:r>
-    </w:p>
-    <w:p>
-      <w:pPr>
-        <w:pStyle w:val="Bibliography"/>
-      </w:pPr>
-      <w:r>
-        <w:t xml:space="preserve">13. A. D. Kostic, D. Gevers, C. S. Pedamallu, M. Michaud, F. Duke, A. M. Earl, A. I. Ojesina, J. Jung, A. J. Bass, J. Tabernero, others, Genomic analysis identifies association of Fusobacterium with colorectal carcinoma.</w:t>
-      </w:r>
-      <w:r>
-        <w:t xml:space="preserve"> </w:t>
-      </w:r>
-      <w:r>
-        <w:rPr>
-          <w:i/>
-        </w:rPr>
-        <w:t xml:space="preserve">Genome Research</w:t>
-      </w:r>
-      <w:r>
-        <w:t xml:space="preserve"> </w:t>
-      </w:r>
-      <w:r>
-        <w:rPr>
-          <w:b/>
-        </w:rPr>
-        <w:t xml:space="preserve">22</w:t>
-      </w:r>
-      <w:r>
-        <w:t xml:space="preserve">, 292–298 (2012).</w:t>
-      </w:r>
-    </w:p>
-    <w:p>
-      <w:pPr>
-        <w:pStyle w:val="Bibliography"/>
-      </w:pPr>
-      <w:r>
-        <w:t xml:space="preserve">14. T. F. Imperiale, D. F. Ransohoff, S. H. Itzkowitz, T. R. Levin, P. Lavin, G. P. Lidgard, D. A. Ahlquist, B. M. Berger, Multitarget stool DNA testing for colorectal-cancer screening.</w:t>
-      </w:r>
-      <w:r>
-        <w:t xml:space="preserve"> </w:t>
-      </w:r>
-      <w:r>
-        <w:rPr>
-          <w:i/>
-        </w:rPr>
-        <w:t xml:space="preserve">New England Journal of Medicine</w:t>
-      </w:r>
-      <w:r>
-        <w:t xml:space="preserve"> </w:t>
-      </w:r>
-      <w:r>
-        <w:rPr>
-          <w:b/>
-        </w:rPr>
-        <w:t xml:space="preserve">370</w:t>
-      </w:r>
-      <w:r>
-        <w:t xml:space="preserve">, 1287–1297 (2014).</w:t>
-      </w:r>
-    </w:p>
-    <w:p>
-      <w:pPr>
-        <w:pStyle w:val="Bibliography"/>
-      </w:pPr>
-      <w:r>
-        <w:t xml:space="preserve">15. S. Hundt, U. Haug, H. Brenner, Comparative evaluation of immunochemical fecal occult blood tests for colorectal adenoma detection.</w:t>
-      </w:r>
-      <w:r>
-        <w:t xml:space="preserve"> </w:t>
-      </w:r>
-      <w:r>
-        <w:rPr>
-          <w:i/>
-        </w:rPr>
-        <w:t xml:space="preserve">Annals of Internal Medicine</w:t>
-      </w:r>
-      <w:r>
-        <w:t xml:space="preserve"> </w:t>
-      </w:r>
-      <w:r>
-        <w:rPr>
-          <w:b/>
-        </w:rPr>
-        <w:t xml:space="preserve">150</w:t>
-      </w:r>
-      <w:r>
-        <w:t xml:space="preserve">, 162–169 (2009).</w:t>
       </w:r>
     </w:p>
     <w:p>
@@ -2667,7 +2635,7 @@
     </w:lvl>
   </w:abstractNum>
   <w:abstractNum w:abstractNumId="990">
-    <w:nsid w:val="4e7984b8"/>
+    <w:nsid w:val="67e47252"/>
     <w:multiLevelType w:val="multilevel"/>
     <w:lvl w:ilvl="0">
       <w:numFmt w:val="bullet"/>

</xml_diff>

<commit_message>
added negative FIT strip chart to fig 4
</commit_message>
<xml_diff>
--- a/Baxter_glne007_2015_manuscript.docx
+++ b/Baxter_glne007_2015_manuscript.docx
@@ -937,9 +937,8 @@
         </w:rPr>
         <w:t xml:space="preserve">Figures:</w:t>
       </w:r>
-      <w:r>
-        <w:br w:type="textWrapping"/>
-      </w:r>
+    </w:p>
+    <w:p>
       <w:r>
         <w:drawing>
           <wp:inline>
@@ -950,7 +949,7 @@
               <a:graphicData uri="http://schemas.openxmlformats.org/drawingml/2006/picture">
                 <pic:pic>
                   <pic:nvPicPr>
-                    <pic:cNvPr descr="results/figures/figure1.pdf" id="0" name="Picture"/>
+                    <pic:cNvPr descr="results/figures/Figure1.pdf" id="0" name="Picture"/>
                     <pic:cNvPicPr>
                       <a:picLocks noChangeArrowheads="1" noChangeAspect="1"/>
                     </pic:cNvPicPr>
@@ -983,7 +982,7 @@
         </w:drawing>
       </w:r>
       <w:r>
-        <w:t xml:space="preserve"> </w:t>
+        <w:br w:type="textWrapping"/>
       </w:r>
       <w:r>
         <w:rPr>
@@ -1009,7 +1008,7 @@
               <a:graphicData uri="http://schemas.openxmlformats.org/drawingml/2006/picture">
                 <pic:pic>
                   <pic:nvPicPr>
-                    <pic:cNvPr descr="results/figures/figure2.pdf" id="0" name="Picture"/>
+                    <pic:cNvPr descr="results/figures/Figure2.pdf" id="0" name="Picture"/>
                     <pic:cNvPicPr>
                       <a:picLocks noChangeArrowheads="1" noChangeAspect="1"/>
                     </pic:cNvPicPr>
@@ -1059,33 +1058,16 @@
     </w:p>
     <w:p>
       <w:r>
-        <w:br w:type="textWrapping"/>
-      </w:r>
-      <w:r>
-        <w:rPr>
-          <w:b/>
-        </w:rPr>
-        <w:t xml:space="preserve">Table 1. Sensitivities and specificities for FIT and MMT.</w:t>
-      </w:r>
-      <w:r>
-        <w:t xml:space="preserve"> </w:t>
-      </w:r>
-      <w:r>
-        <w:t xml:space="preserve">The 95% confidence intervals were computed with 2000 stratified bootstrap replicates.</w:t>
-      </w:r>
-    </w:p>
-    <w:p>
-      <w:r>
         <w:drawing>
           <wp:inline>
-            <wp:extent cx="1524000" cy="1524000"/>
+            <wp:extent cx="6489700" cy="2442117"/>
             <wp:effectExtent b="0" l="0" r="0" t="0"/>
             <wp:docPr descr="" id="1" name="Picture"/>
             <a:graphic>
               <a:graphicData uri="http://schemas.openxmlformats.org/drawingml/2006/picture">
                 <pic:pic>
                   <pic:nvPicPr>
-                    <pic:cNvPr descr="results/figures/Figure3.pdf" id="0" name="Picture"/>
+                    <pic:cNvPr descr="results/tables/Schloss_table1.png" id="0" name="Picture"/>
                     <pic:cNvPicPr>
                       <a:picLocks noChangeArrowheads="1" noChangeAspect="1"/>
                     </pic:cNvPicPr>
@@ -1099,7 +1081,7 @@
                   <pic:spPr bwMode="auto">
                     <a:xfrm>
                       <a:off x="0" y="0"/>
-                      <a:ext cx="1524000" cy="1524000"/>
+                      <a:ext cx="6489700" cy="2442117"/>
                     </a:xfrm>
                     <a:prstGeom prst="rect">
                       <a:avLst/>
@@ -1124,13 +1106,13 @@
         <w:rPr>
           <w:b/>
         </w:rPr>
-        <w:t xml:space="preserve">Figure 3. Sensitivities for FIT and MMT for each stage of tumor development.</w:t>
-      </w:r>
-      <w:r>
-        <w:t xml:space="preserve"> </w:t>
-      </w:r>
-      <w:r>
-        <w:t xml:space="preserve">P-values based on McNemar's chi-squared test.</w:t>
+        <w:t xml:space="preserve">Table 1. Sensitivities and specificities for FIT and MMT.</w:t>
+      </w:r>
+      <w:r>
+        <w:t xml:space="preserve"> </w:t>
+      </w:r>
+      <w:r>
+        <w:t xml:space="preserve">The 95% confidence intervals were computed with 2000 stratified bootstrap replicates.</w:t>
       </w:r>
     </w:p>
     <w:p>
@@ -1144,7 +1126,7 @@
               <a:graphicData uri="http://schemas.openxmlformats.org/drawingml/2006/picture">
                 <pic:pic>
                   <pic:nvPicPr>
-                    <pic:cNvPr descr="results/figures/Figure4.pdf" id="0" name="Picture"/>
+                    <pic:cNvPr descr="results/figures/Figure3.pdf" id="0" name="Picture"/>
                     <pic:cNvPicPr>
                       <a:picLocks noChangeArrowheads="1" noChangeAspect="1"/>
                     </pic:cNvPicPr>
@@ -1183,23 +1165,13 @@
         <w:rPr>
           <w:b/>
         </w:rPr>
-        <w:t xml:space="preserve">Figure 4. Results of FIT and MMT for each sample.</w:t>
-      </w:r>
-      <w:r>
-        <w:t xml:space="preserve"> </w:t>
-      </w:r>
-      <w:r>
-        <w:t xml:space="preserve">Dashed lines show the cutoff for each test. Points with a FIT result of 0 are jittered to improve visibility.</w:t>
-      </w:r>
-    </w:p>
-    <w:p>
-      <w:pPr>
-        <w:pStyle w:val="Heading3"/>
-      </w:pPr>
-      <w:bookmarkStart w:id="33" w:name="supplementary-figures"/>
-      <w:bookmarkEnd w:id="33"/>
-      <w:r>
-        <w:t xml:space="preserve">Supplementary Figures</w:t>
+        <w:t xml:space="preserve">Figure 3. Sensitivities for FIT and MMT for each stage of tumor development.</w:t>
+      </w:r>
+      <w:r>
+        <w:t xml:space="preserve"> </w:t>
+      </w:r>
+      <w:r>
+        <w:t xml:space="preserve">P-values based on McNemar's chi-squared test.</w:t>
       </w:r>
     </w:p>
     <w:p>
@@ -1213,13 +1185,13 @@
               <a:graphicData uri="http://schemas.openxmlformats.org/drawingml/2006/picture">
                 <pic:pic>
                   <pic:nvPicPr>
-                    <pic:cNvPr descr="results/figures/figS1.pdf" id="0" name="Picture"/>
+                    <pic:cNvPr descr="results/figures/Figure4.pdf" id="0" name="Picture"/>
                     <pic:cNvPicPr>
                       <a:picLocks noChangeArrowheads="1" noChangeAspect="1"/>
                     </pic:cNvPicPr>
                   </pic:nvPicPr>
                   <pic:blipFill>
-                    <a:blip r:embed="rId34"/>
+                    <a:blip r:embed="rId33"/>
                     <a:stretch>
                       <a:fillRect/>
                     </a:stretch>
@@ -1252,7 +1224,23 @@
         <w:rPr>
           <w:b/>
         </w:rPr>
-        <w:t xml:space="preserve">Supplementary Figure 1.</w:t>
+        <w:t xml:space="preserve">Figure 4. Results of FIT and MMT for each sample.</w:t>
+      </w:r>
+      <w:r>
+        <w:t xml:space="preserve"> </w:t>
+      </w:r>
+      <w:r>
+        <w:t xml:space="preserve">Dashed lines show the cutoff for each test. Points with a FIT result of 0 are jittered to improve visibility.</w:t>
+      </w:r>
+    </w:p>
+    <w:p>
+      <w:pPr>
+        <w:pStyle w:val="Heading3"/>
+      </w:pPr>
+      <w:bookmarkStart w:id="34" w:name="supplementary-figures"/>
+      <w:bookmarkEnd w:id="34"/>
+      <w:r>
+        <w:t xml:space="preserve">Supplementary Figures</w:t>
       </w:r>
     </w:p>
     <w:p>
@@ -1266,7 +1254,7 @@
               <a:graphicData uri="http://schemas.openxmlformats.org/drawingml/2006/picture">
                 <pic:pic>
                   <pic:nvPicPr>
-                    <pic:cNvPr descr="results/figures/figS2.pdf" id="0" name="Picture"/>
+                    <pic:cNvPr descr="results/figures/figS1.pdf" id="0" name="Picture"/>
                     <pic:cNvPicPr>
                       <a:picLocks noChangeArrowheads="1" noChangeAspect="1"/>
                     </pic:cNvPicPr>
@@ -1305,7 +1293,7 @@
         <w:rPr>
           <w:b/>
         </w:rPr>
-        <w:t xml:space="preserve">Supplementary Figure 2.</w:t>
+        <w:t xml:space="preserve">Supplementary Figure 1.</w:t>
       </w:r>
     </w:p>
     <w:p>
@@ -1319,7 +1307,7 @@
               <a:graphicData uri="http://schemas.openxmlformats.org/drawingml/2006/picture">
                 <pic:pic>
                   <pic:nvPicPr>
-                    <pic:cNvPr descr="results/figures/figS3.pdf" id="0" name="Picture"/>
+                    <pic:cNvPr descr="results/figures/figS2.pdf" id="0" name="Picture"/>
                     <pic:cNvPicPr>
                       <a:picLocks noChangeArrowheads="1" noChangeAspect="1"/>
                     </pic:cNvPicPr>
@@ -1358,13 +1346,7 @@
         <w:rPr>
           <w:b/>
         </w:rPr>
-        <w:t xml:space="preserve">Supplementary Figure 3.</w:t>
-      </w:r>
-      <w:r>
-        <w:t xml:space="preserve"> </w:t>
-      </w:r>
-      <w:r>
-        <w:t xml:space="preserve">Bacterial OTUs in MMT. Stripchart of the relative abundances of each OTU in the MMT with black lines at the medians.</w:t>
+        <w:t xml:space="preserve">Supplementary Figure 2.</w:t>
       </w:r>
     </w:p>
     <w:p>
@@ -1378,7 +1360,7 @@
               <a:graphicData uri="http://schemas.openxmlformats.org/drawingml/2006/picture">
                 <pic:pic>
                   <pic:nvPicPr>
-                    <pic:cNvPr descr="results/figures/figS4.pdf" id="0" name="Picture"/>
+                    <pic:cNvPr descr="results/figures/figS3.pdf" id="0" name="Picture"/>
                     <pic:cNvPicPr>
                       <a:picLocks noChangeArrowheads="1" noChangeAspect="1"/>
                     </pic:cNvPicPr>
@@ -1417,13 +1399,13 @@
         <w:rPr>
           <w:b/>
         </w:rPr>
-        <w:t xml:space="preserve">Supplementary Figure 4.</w:t>
-      </w:r>
-      <w:r>
-        <w:t xml:space="preserve"> </w:t>
-      </w:r>
-      <w:r>
-        <w:t xml:space="preserve">MMT Probabilities based on FIT results. Stripchart of MMT results for samples with a positive or negative FIT result.</w:t>
+        <w:t xml:space="preserve">Supplementary Figure 3.</w:t>
+      </w:r>
+      <w:r>
+        <w:t xml:space="preserve"> </w:t>
+      </w:r>
+      <w:r>
+        <w:t xml:space="preserve">Bacterial OTUs in MMT. Stripchart of the relative abundances of each OTU in the MMT with black lines at the medians.</w:t>
       </w:r>
     </w:p>
     <w:p>
@@ -1437,7 +1419,7 @@
               <a:graphicData uri="http://schemas.openxmlformats.org/drawingml/2006/picture">
                 <pic:pic>
                   <pic:nvPicPr>
-                    <pic:cNvPr descr="results/figures/figS5.pdf" id="0" name="Picture"/>
+                    <pic:cNvPr descr="results/figures/figS4.pdf" id="0" name="Picture"/>
                     <pic:cNvPicPr>
                       <a:picLocks noChangeArrowheads="1" noChangeAspect="1"/>
                     </pic:cNvPicPr>
@@ -1476,7 +1458,7 @@
         <w:rPr>
           <w:b/>
         </w:rPr>
-        <w:t xml:space="preserve">Supplementary Figure 5.</w:t>
+        <w:t xml:space="preserve">Supplementary Figure 4.</w:t>
       </w:r>
       <w:r>
         <w:t xml:space="preserve"> </w:t>
@@ -1486,6 +1468,48 @@
       </w:r>
     </w:p>
     <w:p>
+      <w:r>
+        <w:drawing>
+          <wp:inline>
+            <wp:extent cx="1524000" cy="1524000"/>
+            <wp:effectExtent b="0" l="0" r="0" t="0"/>
+            <wp:docPr descr="" id="1" name="Picture"/>
+            <a:graphic>
+              <a:graphicData uri="http://schemas.openxmlformats.org/drawingml/2006/picture">
+                <pic:pic>
+                  <pic:nvPicPr>
+                    <pic:cNvPr descr="results/tables/Schloss_EDtable1.pdf" id="0" name="Picture"/>
+                    <pic:cNvPicPr>
+                      <a:picLocks noChangeArrowheads="1" noChangeAspect="1"/>
+                    </pic:cNvPicPr>
+                  </pic:nvPicPr>
+                  <pic:blipFill>
+                    <a:blip r:embed="rId39"/>
+                    <a:stretch>
+                      <a:fillRect/>
+                    </a:stretch>
+                  </pic:blipFill>
+                  <pic:spPr bwMode="auto">
+                    <a:xfrm>
+                      <a:off x="0" y="0"/>
+                      <a:ext cx="1524000" cy="1524000"/>
+                    </a:xfrm>
+                    <a:prstGeom prst="rect">
+                      <a:avLst/>
+                    </a:prstGeom>
+                    <a:noFill/>
+                    <a:ln w="9525">
+                      <a:noFill/>
+                      <a:headEnd/>
+                      <a:tailEnd/>
+                    </a:ln>
+                  </pic:spPr>
+                </pic:pic>
+              </a:graphicData>
+            </a:graphic>
+          </wp:inline>
+        </w:drawing>
+      </w:r>
       <w:r>
         <w:br w:type="textWrapping"/>
       </w:r>
@@ -3322,7 +3346,7 @@
     </w:lvl>
   </w:abstractNum>
   <w:abstractNum w:abstractNumId="990">
-    <w:nsid w:val="2f5430ad"/>
+    <w:nsid w:val="a2a0b5dd"/>
     <w:multiLevelType w:val="multilevel"/>
     <w:lvl w:ilvl="0">
       <w:numFmt w:val="bullet"/>

</xml_diff>

<commit_message>
reordered panels in figS1 & S2
</commit_message>
<xml_diff>
--- a/Baxter_glne007_2015_manuscript.docx
+++ b/Baxter_glne007_2015_manuscript.docx
@@ -539,7 +539,7 @@
         <w:t xml:space="preserve">[21]</w:t>
       </w:r>
       <w:r>
-        <w:t xml:space="preserve">. The optimal model utilized 34 bacterial populations (Fig. S1B,Fig. S1C). Consistent with previous observations, the bacteria most strongly associated with CRC belonged to taxa commonly associated with the oral cavity, including</w:t>
+        <w:t xml:space="preserve">. The optimal model utilized 34 bacterial populations (Fig. S1A). Consistent with previous observations, the bacteria most strongly associated with CRC belonged to taxa commonly associated with the oral cavity, including</w:t>
       </w:r>
       <w:r>
         <w:t xml:space="preserve"> </w:t>
@@ -620,7 +620,7 @@
         <w:t xml:space="preserve"> </w:t>
       </w:r>
       <w:r>
-        <w:t xml:space="preserve">(Fig. S1A). The ROC curve for the model had an AUC of 0.837, which is similar to AUCs reported for other microbiota-based models for CRC</w:t>
+        <w:t xml:space="preserve">(Fig. S1C). The ROC curve for the model had an AUC of 0.837, which is similar to AUCs reported for other microbiota-based models for CRC</w:t>
       </w:r>
       <w:r>
         <w:t xml:space="preserve"> </w:t>
@@ -1619,13 +1619,13 @@
         <w:rPr>
           <w:b/>
         </w:rPr>
-        <w:t xml:space="preserve">Supplementary Figure 3.</w:t>
-      </w:r>
-      <w:r>
-        <w:t xml:space="preserve"> </w:t>
-      </w:r>
-      <w:r>
-        <w:t xml:space="preserve">Bacterial OTUs in MMT. Stripchart of the relative abundances of each OTU in the MMT with black lines at the medians.</w:t>
+        <w:t xml:space="preserve">Supplementary Figure 3. Bacterial OTUs in MMT.</w:t>
+      </w:r>
+      <w:r>
+        <w:t xml:space="preserve"> </w:t>
+      </w:r>
+      <w:r>
+        <w:t xml:space="preserve">Stripchart of the relative abundances of each OTU in the MMT with black lines at the medians.</w:t>
       </w:r>
     </w:p>
     <w:p>
@@ -1678,13 +1678,13 @@
         <w:rPr>
           <w:b/>
         </w:rPr>
-        <w:t xml:space="preserve">Supplementary Figure 4.</w:t>
-      </w:r>
-      <w:r>
-        <w:t xml:space="preserve"> </w:t>
-      </w:r>
-      <w:r>
-        <w:t xml:space="preserve">Effect of sex on MMT performance. ROC curves (left) and stripchart (right) of MMT results separated by sex.</w:t>
+        <w:t xml:space="preserve">Supplementary Figure 4. MMT performance by sex.</w:t>
+      </w:r>
+      <w:r>
+        <w:t xml:space="preserve"> </w:t>
+      </w:r>
+      <w:r>
+        <w:t xml:space="preserve">ROC curves (left) and stripchart (right) of MMT results separated by sex.</w:t>
       </w:r>
     </w:p>
     <w:p>
@@ -3702,7 +3702,7 @@
     </w:lvl>
   </w:abstractNum>
   <w:abstractNum w:abstractNumId="990">
-    <w:nsid w:val="38f41853"/>
+    <w:nsid w:val="d8dccbca"/>
     <w:multiLevelType w:val="multilevel"/>
     <w:lvl w:ilvl="0">
       <w:numFmt w:val="bullet"/>

</xml_diff>

<commit_message>
added figure legends for new figures
</commit_message>
<xml_diff>
--- a/Baxter_glne007_2015_manuscript.docx
+++ b/Baxter_glne007_2015_manuscript.docx
@@ -350,7 +350,17 @@
         <w:t xml:space="preserve">[16, 17]</w:t>
       </w:r>
       <w:r>
-        <w:t xml:space="preserve">. In the present study we expanded upon those findings by demonstrating the potential for microbiota analysis to complement FIT for improved detection of colonic lesions, including adenomas. We utilized the random forest algorithm, which is a decision tree-based machine learning algorithm for classification that accounts for non-linear data and interactions among features and includes an internal cross-validation to prevent overfitting</w:t>
+        <w:t xml:space="preserve">.</w:t>
+      </w:r>
+    </w:p>
+    <w:p>
+      <w:r>
+        <w:t xml:space="preserve">Talks abouot previous studies</w:t>
+      </w:r>
+    </w:p>
+    <w:p>
+      <w:r>
+        <w:t xml:space="preserve">In the present study we expanded upon those findings by demonstrating the potential for microbiota analysis to complement FIT for improved detection of colonic lesions, including adenomas. We utilized the random forest algorithm, which is a decision tree-based machine learning algorithm for classification that accounts for non-linear data and interactions among features and includes an internal cross-validation to prevent overfitting</w:t>
       </w:r>
       <w:r>
         <w:t xml:space="preserve"> </w:t>
@@ -738,30 +748,6 @@
         <w:t xml:space="preserve">[16, 25]</w:t>
       </w:r>
       <w:r>
-        <w:t xml:space="preserve">. Like other studies we also observed an OTU associated with</w:t>
-      </w:r>
-      <w:r>
-        <w:t xml:space="preserve"> </w:t>
-      </w:r>
-      <w:r>
-        <w:rPr>
-          <w:i/>
-        </w:rPr>
-        <w:t xml:space="preserve">Fusobacterium nucleatum</w:t>
-      </w:r>
-      <w:r>
-        <w:t xml:space="preserve"> </w:t>
-      </w:r>
-      <w:r>
-        <w:t xml:space="preserve">that was enriched in cancer samples, however its relative abundance did not add sufficient information to be included in the model</w:t>
-      </w:r>
-      <w:r>
-        <w:t xml:space="preserve"> </w:t>
-      </w:r>
-      <w:r>
-        <w:t xml:space="preserve">[11, 16, 17]</w:t>
-      </w:r>
-      <w:r>
         <w:t xml:space="preserve">. Interestingly the majority of OTU used in the model, especially the Lachnospiraceae, were enriched in normal patients (Fig. S4), suggesting that a loss of beneficial organisms in addition to the emergence of pathogens may be indicative of CRC development.</w:t>
       </w:r>
     </w:p>
@@ -840,6 +826,11 @@
       <w:bookmarkEnd w:id="26"/>
       <w:r>
         <w:t xml:space="preserve">Discussion</w:t>
+      </w:r>
+    </w:p>
+    <w:p>
+      <w:r>
+        <w:t xml:space="preserve">Paragraph summarizing the results...</w:t>
       </w:r>
     </w:p>
     <w:p>
@@ -1155,7 +1146,7 @@
         <w:t xml:space="preserve"> </w:t>
       </w:r>
       <w:r>
-        <w:t xml:space="preserve">(A,C) ROC curves for distinguishing healthy patients from those with cancer (A) or adenoma (C) based on FIT or a microbiota-based random forest model. Open circles show the sensitivity and specifity of FIT with a 100ng/ml cutoff. Black points show the sensitivity and specificity of the microbiota-based models at the chosen cutoffs. (B,D) Results of the two tests for each cancer sample (B) or adenoma (D) sample. Dotted lines represent the cutoffs for each test.</w:t>
+        <w:t xml:space="preserve">(A,C) ROC curves for distinguishing healthy patients from those with cancer (A) or adenoma (C) based on FIT or a microbiota-based random forest model. Open circles show the sensitivity and specifity of FIT with a 100ng/ml cutoff. Black points show the sensitivity and specificity of the microbiota-based models at the chosen cutoffs. (B,D) Results of FIT and a microbiota-based model for each cancer (B) or adenoma (D) sample. Dotted lines represent the cutoffs for each test. Points are shaded based on whether the lesion was detected by both tests (black), one of the two tests (grey), or neither test (white).</w:t>
       </w:r>
     </w:p>
     <w:p>
@@ -1513,7 +1504,13 @@
         <w:rPr>
           <w:b/>
         </w:rPr>
-        <w:t xml:space="preserve">Supplementary Figure 1.</w:t>
+        <w:t xml:space="preserve">Supplementary Figure 1. Random forest feature selection for detecting cancers.</w:t>
+      </w:r>
+      <w:r>
+        <w:t xml:space="preserve"> </w:t>
+      </w:r>
+      <w:r>
+        <w:t xml:space="preserve">(A) Change in AUC with varying number of variables in the random forest model. The model with the highest AUC contained 34 OTUs. (B) Importance of each OTU in the model as measured by mean decrease accuracy when the OTU is removed from the model. (C) Relative abundance of the most disciminatory OTUs in cancer and normal samples.</w:t>
       </w:r>
     </w:p>
     <w:p>
@@ -1566,7 +1563,13 @@
         <w:rPr>
           <w:b/>
         </w:rPr>
-        <w:t xml:space="preserve">Supplementary Figure 2.</w:t>
+        <w:t xml:space="preserve">Supplementary Figure 2. Random forest feature selection for detecting adenomas.</w:t>
+      </w:r>
+      <w:r>
+        <w:t xml:space="preserve"> </w:t>
+      </w:r>
+      <w:r>
+        <w:t xml:space="preserve">(A) Change in AUC with varying number of variables in the random forest model. The model with the highest AUC contained 22 OTUs. (B) Importance of each OTU in the model as measured by mean decrease accuracy when the OTU is removed from the model. (C) Relative abundance of the most disciminatory OTUs in cancer and normal samples.</w:t>
       </w:r>
     </w:p>
     <w:p>
@@ -1625,7 +1628,7 @@
         <w:t xml:space="preserve"> </w:t>
       </w:r>
       <w:r>
-        <w:t xml:space="preserve">Stripchart of the relative abundances of each OTU in the MMT with black lines at the medians.</w:t>
+        <w:t xml:space="preserve">(left) Importance of each OTU used in the MMT as measured by the mean decrease in the Gini index when the OTU is removed from the model. Stripchart of the relative abundances of each OTU in the MMT with black lines at the medians.</w:t>
       </w:r>
     </w:p>
     <w:p>
@@ -3702,7 +3705,7 @@
     </w:lvl>
   </w:abstractNum>
   <w:abstractNum w:abstractNumId="990">
-    <w:nsid w:val="d8dccbca"/>
+    <w:nsid w:val="d2a9cc62"/>
     <w:multiLevelType w:val="multilevel"/>
     <w:lvl w:ilvl="0">
       <w:numFmt w:val="bullet"/>

</xml_diff>

<commit_message>
switched adenoma and carcinoma for fig1, s1, s2
</commit_message>
<xml_diff>
--- a/Baxter_glne007_2015_manuscript.docx
+++ b/Baxter_glne007_2015_manuscript.docx
@@ -625,7 +625,7 @@
         <w:t xml:space="preserve">Complementary detection of lesions by FIT and the microbiota</w:t>
       </w:r>
       <w:r>
-        <w:br w:type="textWrapping"/>
+        <w:t xml:space="preserve"> </w:t>
       </w:r>
       <w:r>
         <w:t xml:space="preserve">We characterized the bacterial communities of stool samples from 490 patients using 16S rRNA gene sequencing. Among these patients, 120 had CRC, 198 had adenomas, and 172 had no colonic lesions. In addition to characterizing the bacterial community, we tested each sample for the concentration of hemoglobin using FIT. With these data we compared the ability to detect lesion using FIT to using a microbiota-based model. First we developed a random forest classification model for differentiating healthy individuals from those with adenomas based on the relative abundance of bacterial populations in stool. We determined the optimal model using the AUC-RF algorithm for maximizing the area under the curve (AUC) of the receiver operating characteristic (ROC) curve for a random forest model</w:t>
@@ -637,12 +637,12 @@
         <w:t xml:space="preserve">[22]</w:t>
       </w:r>
       <w:r>
-        <w:t xml:space="preserve">. The optimal model utilized 22 bacterial populations (Fig. S2A). The AUC for the microbiota model (0.673) was significantly different from a random assignment (p&lt;0.001), but not significantly different from that of FIT (FIT AUC:0.639, p&gt;0.05, Fig. 1C). At the 100ng/ml cutoff FIT detected 15.7% of cancers with a specificity of 97.1%. Setting the microbiota model to the same 97.1% specificity resulted 18.2% sensitivity for adenomas. When comparing the results of the tests for each sample, only 2.5% of adenomas were detected by both tests, while 28.8% were detected by only one of the two tests (Fig. 1D). Most of the adenomas detected by each test were not detected by the other, suggesting the two methods could complement each other if combined into a single test.</w:t>
-      </w:r>
-    </w:p>
-    <w:p>
-      <w:r>
-        <w:t xml:space="preserve">Next we generated a random forest model for differentiating normal individuals from those with cancer using the relative abundance 34 bacterial populations (Fig. S1A). Consistent with previous observations, the bacteria most strongly associated with CRC belonged to taxa commonly associated with periodontal disease</w:t>
+        <w:t xml:space="preserve">. The optimal model utilized 22 bacterial populations (Fig. S1A). The AUC for the microbiota model (0.673) was significantly different from a random assignment (p&lt;0.001), but not significantly different from that of FIT (FIT AUC:0.639, p&gt;0.05, Fig. 1A). At the 100ng/ml cutoff FIT detected 15.7% of cancers with a specificity of 97.1%. Setting the microbiota model to the same 97.1% specificity resulted 18.2% sensitivity for adenomas. When comparing the results of the tests for each sample, only 2.5% of adenomas were detected by both tests, while 28.8% were detected by only one of the two tests (Fig. 1B). Most of the adenomas detected by each test were not detected by the other, suggesting the two methods could complement each other if combined into a single test.</w:t>
+      </w:r>
+    </w:p>
+    <w:p>
+      <w:r>
+        <w:t xml:space="preserve">Next we generated a random forest model for differentiating normal individuals from those with cancer using the relative abundance 34 bacterial populations (Fig. S2A). Consistent with previous observations, the bacteria most strongly associated with CRC belonged to taxa commonly associated with periodontal disease</w:t>
       </w:r>
       <w:r>
         <w:t xml:space="preserve"> </w:t>
@@ -741,7 +741,7 @@
         <w:t xml:space="preserve"> </w:t>
       </w:r>
       <w:r>
-        <w:t xml:space="preserve">(OTU57) (Fig. S1C). The ROC curve for the model had an AUC of 0.837, which was similar to AUCs reported for other microbiota-based models for CRC</w:t>
+        <w:t xml:space="preserve">(OTU57) (Fig. S2C). The ROC curve for the model had an AUC of 0.837, which was similar to AUCs reported for other microbiota-based models for CRC</w:t>
       </w:r>
       <w:r>
         <w:t xml:space="preserve"> </w:t>
@@ -750,7 +750,7 @@
         <w:t xml:space="preserve">[16, 17]</w:t>
       </w:r>
       <w:r>
-        <w:t xml:space="preserve">] and significantly different from a random assignment (p&lt;0.001), but which was significantly lower than that of FIT (FIT AUC:0.929, p=0.005, Fig. 1A). At the manufacturer recommended cutoff of 100ng/ml FIT detected 75% of cancers with a specificity of 97.1%. At its optimal cutoff the microbiota model detected 69.2% of cancers with a specificity of 89.0%. Although most cancers (53.3%) were detected by both FIT and the microbiota model, many (37.5%) were only detected by one of the two tests (Fig. 1B). Thus, combining FIT with the microbiota should also improve the detection of cancers.</w:t>
+        <w:t xml:space="preserve">] and significantly different from a random assignment (p&lt;0.001), but which was significantly lower than that of FIT (FIT AUC:0.929, p=0.005, Fig. 1C). At the manufacturer recommended cutoff of 100ng/ml FIT detected 75% of cancers with a specificity of 97.1%. At its optimal cutoff the microbiota model detected 69.2% of cancers with a specificity of 89.0%. Although most cancers (53.3%) were detected by both FIT and the microbiota model, many (37.5%) were only detected by one of the two tests (Fig. 1D). Thus, combining FIT with the microbiota should also improve the detection of cancers.</w:t>
       </w:r>
     </w:p>
     <w:p>
@@ -861,7 +861,7 @@
         <w:t xml:space="preserve">Comparing MMT to FIT.</w:t>
       </w:r>
       <w:r>
-        <w:br w:type="textWrapping"/>
+        <w:t xml:space="preserve"> </w:t>
       </w:r>
       <w:r>
         <w:t xml:space="preserve">To determine whether microbiota sequence data could be used to complement FIT, we compared the performance of the MMT to FIT. For differentiating any lesions from normal, the AUC for the MMT was significantly higher than FIT (MMT AUC=0.829, FIT AUC=0.749, p&lt;0.001). Subdividing the lesions, detecting adenomas by the MMT (AUC=0.755) was significantly better than FIT (AUC=0.639, p&lt;0.001), but not for differentiating cancer from normal (MMT AUC=0.952, FIT AUC=0.929, p=0.09) (Fig. 2A). To generate a categorical prediction from the MMT, we determined that the optimal threshold for the models's probability was 0.622 using Youden's J statisitc</w:t>
@@ -904,7 +904,7 @@
         <w:t xml:space="preserve">Effect of sex on model performance.</w:t>
       </w:r>
       <w:r>
-        <w:br w:type="textWrapping"/>
+        <w:t xml:space="preserve"> </w:t>
       </w:r>
       <w:r>
         <w:t xml:space="preserve">Previous studies have identified differences in diagnostic test performance for certain demographic groups or for people taking certain medications</w:t>
@@ -1342,7 +1342,7 @@
         <w:t xml:space="preserve"> </w:t>
       </w:r>
       <w:r>
-        <w:t xml:space="preserve">(A,C) ROC curves for distinguishing healthy patients from those with cancer (A) or adenoma (C) based on FIT or a microbiota-based random forest model. Open circles show the sensitivity and specifity of FIT with a 100ng/ml cutoff. Black points show the sensitivity and specificity of the microbiota-based models at the chosen cutoffs. (B,D) Results of FIT and a microbiota-based model for each cancer (B) or adenoma (D) sample. Dotted lines represent the cutoffs for each test. Points are shaded based on whether the lesion was detected by both tests (black), one of the two tests (grey), or neither test (white).</w:t>
+        <w:t xml:space="preserve">(A,C) ROC curves for distinguishing healthy patients from those with adenoma (A) or cancer (C) based on FIT or a microbiota-based random forest model. Open circles show the sensitivity and specifity of FIT with a 100ng/ml cutoff. Black points show the sensitivity and specificity of the microbiota-based models at the chosen cutoffs. (B,D) Results of FIT and a microbiota-based model for each adenoma (B) or cancer (D) sample. Dotted lines represent the cutoffs for each test. Points are shaded based on whether the lesion was detected by both tests (black), one of the two tests (grey), or neither test (white).</w:t>
       </w:r>
     </w:p>
     <w:p>
@@ -1700,13 +1700,13 @@
         <w:rPr>
           <w:b/>
         </w:rPr>
-        <w:t xml:space="preserve">Supplementary Figure 1. Random forest feature selection for detecting cancers.</w:t>
-      </w:r>
-      <w:r>
-        <w:t xml:space="preserve"> </w:t>
-      </w:r>
-      <w:r>
-        <w:t xml:space="preserve">(A) Change in AUC with varying number of variables in the random forest model. The model with the highest AUC contained 34 OTUs. (B) Importance of each OTU in the model as measured by mean decrease accuracy when the OTU is removed from the model. (C) Relative abundance of the most disciminatory OTUs in cancer and normal samples.</w:t>
+        <w:t xml:space="preserve">Supplementary Figure 1. Random forest feature selection for detecting adenomas.</w:t>
+      </w:r>
+      <w:r>
+        <w:t xml:space="preserve"> </w:t>
+      </w:r>
+      <w:r>
+        <w:t xml:space="preserve">(A) Change in AUC with varying number of variables in the random forest model. The model with the highest AUC contained 22 OTUs. (B) Importance of each OTU in the model as measured by mean decrease accuracy when the OTU is removed from the model. (C) Relative abundance of the most disciminatory OTUs in cancer and normal samples.</w:t>
       </w:r>
     </w:p>
     <w:p>
@@ -1759,13 +1759,13 @@
         <w:rPr>
           <w:b/>
         </w:rPr>
-        <w:t xml:space="preserve">Supplementary Figure 2. Random forest feature selection for detecting adenomas.</w:t>
-      </w:r>
-      <w:r>
-        <w:t xml:space="preserve"> </w:t>
-      </w:r>
-      <w:r>
-        <w:t xml:space="preserve">(A) Change in AUC with varying number of variables in the random forest model. The model with the highest AUC contained 22 OTUs. (B) Importance of each OTU in the model as measured by mean decrease accuracy when the OTU is removed from the model. (C) Relative abundance of the most disciminatory OTUs in cancer and normal samples.</w:t>
+        <w:t xml:space="preserve">Supplementary Figure 2. Random forest feature selection for detecting cancers.</w:t>
+      </w:r>
+      <w:r>
+        <w:t xml:space="preserve"> </w:t>
+      </w:r>
+      <w:r>
+        <w:t xml:space="preserve">(A) Change in AUC with varying number of variables in the random forest model. The model with the highest AUC contained 34 OTUs. (B) Importance of each OTU in the model as measured by mean decrease accuracy when the OTU is removed from the model. (C) Relative abundance of the most disciminatory OTUs in cancer and normal samples.</w:t>
       </w:r>
     </w:p>
     <w:p>
@@ -3960,7 +3960,7 @@
     </w:lvl>
   </w:abstractNum>
   <w:abstractNum w:abstractNumId="990">
-    <w:nsid w:val="1892d5be"/>
+    <w:nsid w:val="2abe5b60"/>
     <w:multiLevelType w:val="multilevel"/>
     <w:lvl w:ilvl="0">
       <w:numFmt w:val="bullet"/>

</xml_diff>

<commit_message>
annoying changes for new Gen. Med. instructions
</commit_message>
<xml_diff>
--- a/Baxter_glne007_2015_manuscript.docx
+++ b/Baxter_glne007_2015_manuscript.docx
@@ -158,12 +158,77 @@
         <w:t xml:space="preserve">*</w:t>
       </w:r>
       <w:r>
-        <w:t xml:space="preserve">To whom correspondence should be addressed:</w:t>
+        <w:t xml:space="preserve">Corresponding author</w:t>
+      </w:r>
+    </w:p>
+    <w:p>
+      <w:r>
+        <w:rPr>
+          <w:b/>
+        </w:rPr>
+        <w:t xml:space="preserve">Email addresses:</w:t>
+      </w:r>
+      <w:r>
+        <w:br w:type="textWrapping"/>
+      </w:r>
+      <w:r>
+        <w:t xml:space="preserve">NTB:</w:t>
       </w:r>
       <w:r>
         <w:t xml:space="preserve"> </w:t>
       </w:r>
       <w:hyperlink r:id="rId21">
+        <w:r>
+          <w:rPr>
+            <w:rStyle w:val="Link"/>
+          </w:rPr>
+          <w:t xml:space="preserve">ntbaxter@umich.edu</w:t>
+        </w:r>
+      </w:hyperlink>
+      <w:r>
+        <w:br w:type="textWrapping"/>
+      </w:r>
+      <w:r>
+        <w:t xml:space="preserve">MTR:</w:t>
+      </w:r>
+      <w:r>
+        <w:t xml:space="preserve"> </w:t>
+      </w:r>
+      <w:hyperlink r:id="rId22">
+        <w:r>
+          <w:rPr>
+            <w:rStyle w:val="Link"/>
+          </w:rPr>
+          <w:t xml:space="preserve">mruffin@med.umich.edu</w:t>
+        </w:r>
+      </w:hyperlink>
+      <w:r>
+        <w:br w:type="textWrapping"/>
+      </w:r>
+      <w:r>
+        <w:t xml:space="preserve">MAMR:</w:t>
+      </w:r>
+      <w:r>
+        <w:t xml:space="preserve"> </w:t>
+      </w:r>
+      <w:hyperlink r:id="rId23">
+        <w:r>
+          <w:rPr>
+            <w:rStyle w:val="Link"/>
+          </w:rPr>
+          <w:t xml:space="preserve">maryroge@med.umich.edu</w:t>
+        </w:r>
+      </w:hyperlink>
+      <w:r>
+        <w:br w:type="textWrapping"/>
+      </w:r>
+      <w:r>
+        <w:t xml:space="preserve">PDS:</w:t>
+      </w:r>
+      <w:r>
+        <w:t xml:space="preserve"> </w:t>
+      </w:r>
+      <w:hyperlink r:id="rId24">
         <w:r>
           <w:rPr>
             <w:rStyle w:val="Link"/>
@@ -176,8 +241,8 @@
       <w:pPr>
         <w:pStyle w:val="Heading3"/>
       </w:pPr>
-      <w:bookmarkStart w:id="22" w:name="abstract"/>
-      <w:bookmarkEnd w:id="22"/>
+      <w:bookmarkStart w:id="25" w:name="abstract"/>
+      <w:bookmarkEnd w:id="25"/>
       <w:r>
         <w:t xml:space="preserve">Abstract</w:t>
       </w:r>
@@ -293,8 +358,8 @@
       <w:pPr>
         <w:pStyle w:val="Heading3"/>
       </w:pPr>
-      <w:bookmarkStart w:id="23" w:name="background"/>
-      <w:bookmarkEnd w:id="23"/>
+      <w:bookmarkStart w:id="26" w:name="background"/>
+      <w:bookmarkEnd w:id="26"/>
       <w:r>
         <w:t xml:space="preserve">Background</w:t>
       </w:r>
@@ -446,8 +511,8 @@
       <w:pPr>
         <w:pStyle w:val="Heading3"/>
       </w:pPr>
-      <w:bookmarkStart w:id="24" w:name="methods"/>
-      <w:bookmarkEnd w:id="24"/>
+      <w:bookmarkStart w:id="27" w:name="methods"/>
+      <w:bookmarkEnd w:id="27"/>
       <w:r>
         <w:t xml:space="preserve">Methods</w:t>
       </w:r>
@@ -610,8 +675,8 @@
       <w:pPr>
         <w:pStyle w:val="Heading3"/>
       </w:pPr>
-      <w:bookmarkStart w:id="25" w:name="results"/>
-      <w:bookmarkEnd w:id="25"/>
+      <w:bookmarkStart w:id="28" w:name="results"/>
+      <w:bookmarkEnd w:id="28"/>
       <w:r>
         <w:t xml:space="preserve">Results</w:t>
       </w:r>
@@ -926,8 +991,8 @@
       <w:pPr>
         <w:pStyle w:val="Heading3"/>
       </w:pPr>
-      <w:bookmarkStart w:id="26" w:name="discussion"/>
-      <w:bookmarkEnd w:id="26"/>
+      <w:bookmarkStart w:id="29" w:name="discussion"/>
+      <w:bookmarkEnd w:id="29"/>
       <w:r>
         <w:t xml:space="preserve">Discussion</w:t>
       </w:r>
@@ -1180,8 +1245,8 @@
       <w:pPr>
         <w:pStyle w:val="Heading3"/>
       </w:pPr>
-      <w:bookmarkStart w:id="27" w:name="conclusions"/>
-      <w:bookmarkEnd w:id="27"/>
+      <w:bookmarkStart w:id="30" w:name="conclusions"/>
+      <w:bookmarkEnd w:id="30"/>
       <w:r>
         <w:t xml:space="preserve">Conclusions</w:t>
       </w:r>
@@ -1192,53 +1257,53 @@
       </w:r>
     </w:p>
     <w:p>
-      <w:r>
-        <w:rPr>
-          <w:b/>
-        </w:rPr>
-        <w:t xml:space="preserve">Competing interests:</w:t>
-      </w:r>
-      <w:r>
-        <w:t xml:space="preserve"> </w:t>
-      </w:r>
-      <w:r>
-        <w:t xml:space="preserve">The authors declare no competing financial interests.</w:t>
-      </w:r>
-    </w:p>
-    <w:p>
-      <w:r>
-        <w:rPr>
-          <w:b/>
-        </w:rPr>
-        <w:t xml:space="preserve">Author Contributions:</w:t>
-      </w:r>
-      <w:r>
-        <w:t xml:space="preserve"> </w:t>
-      </w:r>
-      <w:r>
-        <w:t xml:space="preserve">All authors were involved in the conception and design of the study. NTB processed samples and analyzed the data. All authors interpreted the data. NTB and PDS wrote the manuscript. All authors reviewed and revised the manuscript.</w:t>
-      </w:r>
-    </w:p>
-    <w:p>
-      <w:r>
-        <w:rPr>
-          <w:b/>
-        </w:rPr>
-        <w:t xml:space="preserve">Acknowledgements:</w:t>
-      </w:r>
-      <w:r>
-        <w:t xml:space="preserve"> </w:t>
-      </w:r>
-      <w:r>
-        <w:t xml:space="preserve">The authors thank the Great Lakes-New England Early Detection Research Network for providing the fecal samples that were used in this study.</w:t>
-      </w:r>
-    </w:p>
-    <w:p>
-      <w:r>
-        <w:rPr>
-          <w:b/>
-        </w:rPr>
-        <w:t xml:space="preserve">Data and materials availability:</w:t>
+      <w:pPr>
+        <w:pStyle w:val="Heading3"/>
+      </w:pPr>
+      <w:bookmarkStart w:id="31" w:name="declarations"/>
+      <w:bookmarkEnd w:id="31"/>
+      <w:r>
+        <w:t xml:space="preserve">Declarations</w:t>
+      </w:r>
+    </w:p>
+    <w:p>
+      <w:r>
+        <w:rPr>
+          <w:b/>
+        </w:rPr>
+        <w:t xml:space="preserve">Abbreviations:</w:t>
+      </w:r>
+      <w:r>
+        <w:br w:type="textWrapping"/>
+      </w:r>
+      <w:r>
+        <w:t xml:space="preserve">FIT: fecal immunochemical test</w:t>
+      </w:r>
+      <w:r>
+        <w:br w:type="textWrapping"/>
+      </w:r>
+      <w:r>
+        <w:t xml:space="preserve">gFOBT: guaic fecal occult blood test</w:t>
+      </w:r>
+      <w:r>
+        <w:br w:type="textWrapping"/>
+      </w:r>
+      <w:r>
+        <w:t xml:space="preserve">OTU: operational taxonomic unit</w:t>
+      </w:r>
+      <w:r>
+        <w:br w:type="textWrapping"/>
+      </w:r>
+      <w:r>
+        <w:t xml:space="preserve">MMT: multitarget microbiota test</w:t>
+      </w:r>
+    </w:p>
+    <w:p>
+      <w:r>
+        <w:rPr>
+          <w:b/>
+        </w:rPr>
+        <w:t xml:space="preserve">Availability of data and materials:</w:t>
       </w:r>
       <w:r>
         <w:t xml:space="preserve"> </w:t>
@@ -1249,7 +1314,7 @@
       <w:r>
         <w:t xml:space="preserve"> </w:t>
       </w:r>
-      <w:hyperlink r:id="rId28">
+      <w:hyperlink r:id="rId32">
         <w:r>
           <w:rPr>
             <w:rStyle w:val="Link"/>
@@ -1262,62 +1327,73 @@
       </w:r>
     </w:p>
     <w:p>
+      <w:r>
+        <w:rPr>
+          <w:b/>
+        </w:rPr>
+        <w:t xml:space="preserve">Competing interests:</w:t>
+      </w:r>
+      <w:r>
+        <w:t xml:space="preserve"> </w:t>
+      </w:r>
+      <w:r>
+        <w:t xml:space="preserve">The authors declare no competing financial interests.</w:t>
+      </w:r>
+    </w:p>
+    <w:p>
+      <w:r>
+        <w:rPr>
+          <w:b/>
+        </w:rPr>
+        <w:t xml:space="preserve">Author Contributions:</w:t>
+      </w:r>
+      <w:r>
+        <w:t xml:space="preserve"> </w:t>
+      </w:r>
+      <w:r>
+        <w:t xml:space="preserve">All authors were involved in the conception and design of the study. NTB processed samples and analyzed the data. All authors interpreted the data. NTB and PDS wrote the manuscript. All authors reviewed and revised the manuscript.</w:t>
+      </w:r>
+    </w:p>
+    <w:p>
+      <w:r>
+        <w:rPr>
+          <w:b/>
+        </w:rPr>
+        <w:t xml:space="preserve">Funding:</w:t>
+      </w:r>
+      <w:r>
+        <w:t xml:space="preserve"> </w:t>
+      </w:r>
+      <w:r>
+        <w:t xml:space="preserve">This study was supported by funding from the National Institutes of Health to P. Schloss (R01GM099514) and to the Early Detection Research Network (U01CA86400).</w:t>
+      </w:r>
+    </w:p>
+    <w:p>
+      <w:r>
+        <w:rPr>
+          <w:b/>
+        </w:rPr>
+        <w:t xml:space="preserve">Acknowledgements:</w:t>
+      </w:r>
+      <w:r>
+        <w:t xml:space="preserve"> </w:t>
+      </w:r>
+      <w:r>
+        <w:t xml:space="preserve">The authors thank the Great Lakes-New England Early Detection Research Network for providing the fecal samples that were used in this study.</w:t>
+      </w:r>
+    </w:p>
+    <w:p>
       <w:pPr>
         <w:pStyle w:val="Heading3"/>
       </w:pPr>
-      <w:bookmarkStart w:id="29" w:name="figures"/>
-      <w:bookmarkEnd w:id="29"/>
+      <w:bookmarkStart w:id="33" w:name="figures"/>
+      <w:bookmarkEnd w:id="33"/>
       <w:r>
         <w:t xml:space="preserve">Figures</w:t>
       </w:r>
     </w:p>
     <w:p>
       <w:r>
-        <w:drawing>
-          <wp:inline>
-            <wp:extent cx="1524000" cy="1524000"/>
-            <wp:effectExtent b="0" l="0" r="0" t="0"/>
-            <wp:docPr descr="" id="1" name="Picture"/>
-            <a:graphic>
-              <a:graphicData uri="http://schemas.openxmlformats.org/drawingml/2006/picture">
-                <pic:pic>
-                  <pic:nvPicPr>
-                    <pic:cNvPr descr="results/figures/Figure1.pdf" id="0" name="Picture"/>
-                    <pic:cNvPicPr>
-                      <a:picLocks noChangeArrowheads="1" noChangeAspect="1"/>
-                    </pic:cNvPicPr>
-                  </pic:nvPicPr>
-                  <pic:blipFill>
-                    <a:blip r:embed="rId30"/>
-                    <a:stretch>
-                      <a:fillRect/>
-                    </a:stretch>
-                  </pic:blipFill>
-                  <pic:spPr bwMode="auto">
-                    <a:xfrm>
-                      <a:off x="0" y="0"/>
-                      <a:ext cx="1524000" cy="1524000"/>
-                    </a:xfrm>
-                    <a:prstGeom prst="rect">
-                      <a:avLst/>
-                    </a:prstGeom>
-                    <a:noFill/>
-                    <a:ln w="9525">
-                      <a:noFill/>
-                      <a:headEnd/>
-                      <a:tailEnd/>
-                    </a:ln>
-                  </pic:spPr>
-                </pic:pic>
-              </a:graphicData>
-            </a:graphic>
-          </wp:inline>
-        </w:drawing>
-      </w:r>
-      <w:r>
-        <w:br w:type="textWrapping"/>
-      </w:r>
-      <w:r>
         <w:rPr>
           <w:b/>
         </w:rPr>
@@ -1332,51 +1408,6 @@
     </w:p>
     <w:p>
       <w:r>
-        <w:drawing>
-          <wp:inline>
-            <wp:extent cx="1524000" cy="1524000"/>
-            <wp:effectExtent b="0" l="0" r="0" t="0"/>
-            <wp:docPr descr="" id="1" name="Picture"/>
-            <a:graphic>
-              <a:graphicData uri="http://schemas.openxmlformats.org/drawingml/2006/picture">
-                <pic:pic>
-                  <pic:nvPicPr>
-                    <pic:cNvPr descr="results/figures/Figure2.pdf" id="0" name="Picture"/>
-                    <pic:cNvPicPr>
-                      <a:picLocks noChangeArrowheads="1" noChangeAspect="1"/>
-                    </pic:cNvPicPr>
-                  </pic:nvPicPr>
-                  <pic:blipFill>
-                    <a:blip r:embed="rId31"/>
-                    <a:stretch>
-                      <a:fillRect/>
-                    </a:stretch>
-                  </pic:blipFill>
-                  <pic:spPr bwMode="auto">
-                    <a:xfrm>
-                      <a:off x="0" y="0"/>
-                      <a:ext cx="1524000" cy="1524000"/>
-                    </a:xfrm>
-                    <a:prstGeom prst="rect">
-                      <a:avLst/>
-                    </a:prstGeom>
-                    <a:noFill/>
-                    <a:ln w="9525">
-                      <a:noFill/>
-                      <a:headEnd/>
-                      <a:tailEnd/>
-                    </a:ln>
-                  </pic:spPr>
-                </pic:pic>
-              </a:graphicData>
-            </a:graphic>
-          </wp:inline>
-        </w:drawing>
-      </w:r>
-      <w:r>
-        <w:br w:type="textWrapping"/>
-      </w:r>
-      <w:r>
         <w:rPr>
           <w:b/>
         </w:rPr>
@@ -1391,50 +1422,43 @@
     </w:p>
     <w:p>
       <w:r>
-        <w:drawing>
-          <wp:inline>
-            <wp:extent cx="1524000" cy="1524000"/>
-            <wp:effectExtent b="0" l="0" r="0" t="0"/>
-            <wp:docPr descr="" id="1" name="Picture"/>
-            <a:graphic>
-              <a:graphicData uri="http://schemas.openxmlformats.org/drawingml/2006/picture">
-                <pic:pic>
-                  <pic:nvPicPr>
-                    <pic:cNvPr descr="results/tables/table1.pdf" id="0" name="Picture"/>
-                    <pic:cNvPicPr>
-                      <a:picLocks noChangeArrowheads="1" noChangeAspect="1"/>
-                    </pic:cNvPicPr>
-                  </pic:nvPicPr>
-                  <pic:blipFill>
-                    <a:blip r:embed="rId32"/>
-                    <a:stretch>
-                      <a:fillRect/>
-                    </a:stretch>
-                  </pic:blipFill>
-                  <pic:spPr bwMode="auto">
-                    <a:xfrm>
-                      <a:off x="0" y="0"/>
-                      <a:ext cx="1524000" cy="1524000"/>
-                    </a:xfrm>
-                    <a:prstGeom prst="rect">
-                      <a:avLst/>
-                    </a:prstGeom>
-                    <a:noFill/>
-                    <a:ln w="9525">
-                      <a:noFill/>
-                      <a:headEnd/>
-                      <a:tailEnd/>
-                    </a:ln>
-                  </pic:spPr>
-                </pic:pic>
-              </a:graphicData>
-            </a:graphic>
-          </wp:inline>
-        </w:drawing>
-      </w:r>
-      <w:r>
-        <w:br w:type="textWrapping"/>
-      </w:r>
+        <w:rPr>
+          <w:b/>
+        </w:rPr>
+        <w:t xml:space="preserve">Figure 3. Sensitivities for FIT and MMT for each stage of tumor development.</w:t>
+      </w:r>
+      <w:r>
+        <w:t xml:space="preserve"> </w:t>
+      </w:r>
+      <w:r>
+        <w:t xml:space="preserve">P-values based on McNemar's chi-squared test.</w:t>
+      </w:r>
+    </w:p>
+    <w:p>
+      <w:r>
+        <w:rPr>
+          <w:b/>
+        </w:rPr>
+        <w:t xml:space="preserve">Figure 4. Relationship between FIT and MMT for each sample.</w:t>
+      </w:r>
+      <w:r>
+        <w:t xml:space="preserve"> </w:t>
+      </w:r>
+      <w:r>
+        <w:t xml:space="preserve">(A) Scatterplot of MMT and FIT results for each sample. Dashed lines show the cutoff for each test. Points with a FIT result of 0 are jittered to improve visibility. (B) Stripchart of MMT results for samples separated by binary FIT result.</w:t>
+      </w:r>
+    </w:p>
+    <w:p>
+      <w:pPr>
+        <w:pStyle w:val="Heading3"/>
+      </w:pPr>
+      <w:bookmarkStart w:id="34" w:name="tables"/>
+      <w:bookmarkEnd w:id="34"/>
+      <w:r>
+        <w:t xml:space="preserve">Tables</w:t>
+      </w:r>
+    </w:p>
+    <w:p>
       <w:r>
         <w:rPr>
           <w:b/>
@@ -1450,435 +1474,92 @@
     </w:p>
     <w:p>
       <w:r>
-        <w:drawing>
-          <wp:inline>
-            <wp:extent cx="1524000" cy="1524000"/>
-            <wp:effectExtent b="0" l="0" r="0" t="0"/>
-            <wp:docPr descr="" id="1" name="Picture"/>
-            <a:graphic>
-              <a:graphicData uri="http://schemas.openxmlformats.org/drawingml/2006/picture">
-                <pic:pic>
-                  <pic:nvPicPr>
-                    <pic:cNvPr descr="results/figures/Figure3.pdf" id="0" name="Picture"/>
-                    <pic:cNvPicPr>
-                      <a:picLocks noChangeArrowheads="1" noChangeAspect="1"/>
-                    </pic:cNvPicPr>
-                  </pic:nvPicPr>
-                  <pic:blipFill>
-                    <a:blip r:embed="rId33"/>
-                    <a:stretch>
-                      <a:fillRect/>
-                    </a:stretch>
-                  </pic:blipFill>
-                  <pic:spPr bwMode="auto">
-                    <a:xfrm>
-                      <a:off x="0" y="0"/>
-                      <a:ext cx="1524000" cy="1524000"/>
-                    </a:xfrm>
-                    <a:prstGeom prst="rect">
-                      <a:avLst/>
-                    </a:prstGeom>
-                    <a:noFill/>
-                    <a:ln w="9525">
-                      <a:noFill/>
-                      <a:headEnd/>
-                      <a:tailEnd/>
-                    </a:ln>
-                  </pic:spPr>
-                </pic:pic>
-              </a:graphicData>
-            </a:graphic>
-          </wp:inline>
-        </w:drawing>
-      </w:r>
-      <w:r>
-        <w:br w:type="textWrapping"/>
-      </w:r>
-      <w:r>
-        <w:rPr>
-          <w:b/>
-        </w:rPr>
-        <w:t xml:space="preserve">Figure 3. Sensitivities for FIT and MMT for each stage of tumor development.</w:t>
-      </w:r>
-      <w:r>
-        <w:t xml:space="preserve"> </w:t>
-      </w:r>
-      <w:r>
-        <w:t xml:space="preserve">P-values based on McNemar's chi-squared test.</w:t>
-      </w:r>
-    </w:p>
-    <w:p>
-      <w:r>
-        <w:drawing>
-          <wp:inline>
-            <wp:extent cx="1524000" cy="1524000"/>
-            <wp:effectExtent b="0" l="0" r="0" t="0"/>
-            <wp:docPr descr="" id="1" name="Picture"/>
-            <a:graphic>
-              <a:graphicData uri="http://schemas.openxmlformats.org/drawingml/2006/picture">
-                <pic:pic>
-                  <pic:nvPicPr>
-                    <pic:cNvPr descr="results/figures/Figure4.pdf" id="0" name="Picture"/>
-                    <pic:cNvPicPr>
-                      <a:picLocks noChangeArrowheads="1" noChangeAspect="1"/>
-                    </pic:cNvPicPr>
-                  </pic:nvPicPr>
-                  <pic:blipFill>
-                    <a:blip r:embed="rId34"/>
-                    <a:stretch>
-                      <a:fillRect/>
-                    </a:stretch>
-                  </pic:blipFill>
-                  <pic:spPr bwMode="auto">
-                    <a:xfrm>
-                      <a:off x="0" y="0"/>
-                      <a:ext cx="1524000" cy="1524000"/>
-                    </a:xfrm>
-                    <a:prstGeom prst="rect">
-                      <a:avLst/>
-                    </a:prstGeom>
-                    <a:noFill/>
-                    <a:ln w="9525">
-                      <a:noFill/>
-                      <a:headEnd/>
-                      <a:tailEnd/>
-                    </a:ln>
-                  </pic:spPr>
-                </pic:pic>
-              </a:graphicData>
-            </a:graphic>
-          </wp:inline>
-        </w:drawing>
-      </w:r>
-      <w:r>
-        <w:br w:type="textWrapping"/>
-      </w:r>
-      <w:r>
-        <w:rPr>
-          <w:b/>
-        </w:rPr>
-        <w:t xml:space="preserve">Figure 4. Relationship between FIT and MMT for each sample.</w:t>
-      </w:r>
-      <w:r>
-        <w:t xml:space="preserve"> </w:t>
-      </w:r>
-      <w:r>
-        <w:t xml:space="preserve">(A) Scatterplot of MMT and FIT results for each sample. Dashed lines show the cutoff for each test. Points with a FIT result of 0 are jittered to improve visibility. (B) Stripchart of MMT results for samples separated by binary FIT result.</w:t>
-      </w:r>
-    </w:p>
-    <w:p>
-      <w:r>
-        <w:drawing>
-          <wp:inline>
-            <wp:extent cx="1524000" cy="1524000"/>
-            <wp:effectExtent b="0" l="0" r="0" t="0"/>
-            <wp:docPr descr="" id="1" name="Picture"/>
-            <a:graphic>
-              <a:graphicData uri="http://schemas.openxmlformats.org/drawingml/2006/picture">
-                <pic:pic>
-                  <pic:nvPicPr>
-                    <pic:cNvPr descr="results/tables/table2.pdf" id="0" name="Picture"/>
-                    <pic:cNvPicPr>
-                      <a:picLocks noChangeArrowheads="1" noChangeAspect="1"/>
-                    </pic:cNvPicPr>
-                  </pic:nvPicPr>
-                  <pic:blipFill>
-                    <a:blip r:embed="rId35"/>
-                    <a:stretch>
-                      <a:fillRect/>
-                    </a:stretch>
-                  </pic:blipFill>
-                  <pic:spPr bwMode="auto">
-                    <a:xfrm>
-                      <a:off x="0" y="0"/>
-                      <a:ext cx="1524000" cy="1524000"/>
-                    </a:xfrm>
-                    <a:prstGeom prst="rect">
-                      <a:avLst/>
-                    </a:prstGeom>
-                    <a:noFill/>
-                    <a:ln w="9525">
-                      <a:noFill/>
-                      <a:headEnd/>
-                      <a:tailEnd/>
-                    </a:ln>
-                  </pic:spPr>
-                </pic:pic>
-              </a:graphicData>
-            </a:graphic>
-          </wp:inline>
-        </w:drawing>
-      </w:r>
-      <w:r>
-        <w:br w:type="textWrapping"/>
-      </w:r>
-      <w:r>
-        <w:rPr>
-          <w:b/>
-        </w:rPr>
-        <w:t xml:space="preserve">Table 2.</w:t>
-      </w:r>
-      <w:r>
-        <w:t xml:space="preserve"> </w:t>
-      </w:r>
-      <w:r>
-        <w:t xml:space="preserve">Estimated MMT performance on average risk population. Number and proportion of true positives identified through FIT and MMT in the United States in adults 50-75 years of age, based on published estimates of CRC prevalence. Far right column shows percentage of true positives identified among individuals with a negative FIT result.</w:t>
+        <w:rPr>
+          <w:b/>
+        </w:rPr>
+        <w:t xml:space="preserve">Table 2. Estimated performance on average risk population.</w:t>
+      </w:r>
+      <w:r>
+        <w:t xml:space="preserve"> </w:t>
+      </w:r>
+      <w:r>
+        <w:t xml:space="preserve">Number and proportion of true positives identified through FIT and MMT in the United States in adults 50-75 years of age, based on published estimates of CRC prevalence. Far right column shows percentage of true positives identified among individuals with a negative FIT result.</w:t>
       </w:r>
     </w:p>
     <w:p>
       <w:pPr>
         <w:pStyle w:val="Heading3"/>
       </w:pPr>
-      <w:bookmarkStart w:id="36" w:name="supplementary-figures"/>
+      <w:bookmarkStart w:id="35" w:name="additional-files"/>
+      <w:bookmarkEnd w:id="35"/>
+      <w:r>
+        <w:t xml:space="preserve">Additional Files</w:t>
+      </w:r>
+    </w:p>
+    <w:p>
+      <w:r>
+        <w:rPr>
+          <w:b/>
+        </w:rPr>
+        <w:t xml:space="preserve">Additional file 1: Figure S1. Random forest feature selection for detecting adenomas.</w:t>
+      </w:r>
+      <w:r>
+        <w:t xml:space="preserve"> </w:t>
+      </w:r>
+      <w:r>
+        <w:t xml:space="preserve">(A) Change in AUC with varying number of variables in the random forest model. The model with the highest AUC contained 22 OTUs. (B) Importance of each OTU in the model as measured by mean decrease accuracy when the OTU is removed from the model. (C) Relative abundance of the most disciminatory OTUs in cancer and normal samples.</w:t>
+      </w:r>
+    </w:p>
+    <w:p>
+      <w:r>
+        <w:rPr>
+          <w:b/>
+        </w:rPr>
+        <w:t xml:space="preserve">Additional file 2: Figure S2. Random forest feature selection for detecting cancers.</w:t>
+      </w:r>
+      <w:r>
+        <w:t xml:space="preserve"> </w:t>
+      </w:r>
+      <w:r>
+        <w:t xml:space="preserve">(A) Change in AUC with varying number of variables in the random forest model. The model with the highest AUC contained 34 OTUs. (B) Importance of each OTU in the model as measured by mean decrease accuracy when the OTU is removed from the model. (C) Relative abundance of the most disciminatory OTUs in cancer and normal samples.</w:t>
+      </w:r>
+    </w:p>
+    <w:p>
+      <w:r>
+        <w:rPr>
+          <w:b/>
+        </w:rPr>
+        <w:t xml:space="preserve">Additional file 3: Figure S3. Bacterial OTUs in MMT.</w:t>
+      </w:r>
+      <w:r>
+        <w:t xml:space="preserve"> </w:t>
+      </w:r>
+      <w:r>
+        <w:t xml:space="preserve">(left) Importance of each OTU used in the MMT as measured by the mean decrease in the Gini index when the OTU is removed from the model. (right) Stripchart of the relative abundances of each OTU in the MMT with black lines at the medians.</w:t>
+      </w:r>
+    </w:p>
+    <w:p>
+      <w:r>
+        <w:rPr>
+          <w:b/>
+        </w:rPr>
+        <w:t xml:space="preserve">Additional file 4: Figure S4. MMT performance by sex.</w:t>
+      </w:r>
+      <w:r>
+        <w:t xml:space="preserve"> </w:t>
+      </w:r>
+      <w:r>
+        <w:t xml:space="preserve">ROC curves (left) and stripchart (right) of MMT results separated by sex.</w:t>
+      </w:r>
+    </w:p>
+    <w:p>
+      <w:pPr>
+        <w:pStyle w:val="Heading3"/>
+      </w:pPr>
+      <w:bookmarkStart w:id="36" w:name="references"/>
       <w:bookmarkEnd w:id="36"/>
       <w:r>
-        <w:t xml:space="preserve">Supplementary Figures</w:t>
-      </w:r>
-    </w:p>
-    <w:p>
-      <w:r>
-        <w:drawing>
-          <wp:inline>
-            <wp:extent cx="1524000" cy="1524000"/>
-            <wp:effectExtent b="0" l="0" r="0" t="0"/>
-            <wp:docPr descr="" id="1" name="Picture"/>
-            <a:graphic>
-              <a:graphicData uri="http://schemas.openxmlformats.org/drawingml/2006/picture">
-                <pic:pic>
-                  <pic:nvPicPr>
-                    <pic:cNvPr descr="results/figures/figS1.pdf" id="0" name="Picture"/>
-                    <pic:cNvPicPr>
-                      <a:picLocks noChangeArrowheads="1" noChangeAspect="1"/>
-                    </pic:cNvPicPr>
-                  </pic:nvPicPr>
-                  <pic:blipFill>
-                    <a:blip r:embed="rId37"/>
-                    <a:stretch>
-                      <a:fillRect/>
-                    </a:stretch>
-                  </pic:blipFill>
-                  <pic:spPr bwMode="auto">
-                    <a:xfrm>
-                      <a:off x="0" y="0"/>
-                      <a:ext cx="1524000" cy="1524000"/>
-                    </a:xfrm>
-                    <a:prstGeom prst="rect">
-                      <a:avLst/>
-                    </a:prstGeom>
-                    <a:noFill/>
-                    <a:ln w="9525">
-                      <a:noFill/>
-                      <a:headEnd/>
-                      <a:tailEnd/>
-                    </a:ln>
-                  </pic:spPr>
-                </pic:pic>
-              </a:graphicData>
-            </a:graphic>
-          </wp:inline>
-        </w:drawing>
-      </w:r>
-      <w:r>
-        <w:br w:type="textWrapping"/>
-      </w:r>
-      <w:r>
-        <w:rPr>
-          <w:b/>
-        </w:rPr>
-        <w:t xml:space="preserve">Supplementary Figure 1. Random forest feature selection for detecting adenomas.</w:t>
-      </w:r>
-      <w:r>
-        <w:t xml:space="preserve"> </w:t>
-      </w:r>
-      <w:r>
-        <w:t xml:space="preserve">(A) Change in AUC with varying number of variables in the random forest model. The model with the highest AUC contained 22 OTUs. (B) Importance of each OTU in the model as measured by mean decrease accuracy when the OTU is removed from the model. (C) Relative abundance of the most disciminatory OTUs in cancer and normal samples.</w:t>
-      </w:r>
-    </w:p>
-    <w:p>
-      <w:r>
-        <w:drawing>
-          <wp:inline>
-            <wp:extent cx="1524000" cy="1524000"/>
-            <wp:effectExtent b="0" l="0" r="0" t="0"/>
-            <wp:docPr descr="" id="1" name="Picture"/>
-            <a:graphic>
-              <a:graphicData uri="http://schemas.openxmlformats.org/drawingml/2006/picture">
-                <pic:pic>
-                  <pic:nvPicPr>
-                    <pic:cNvPr descr="results/figures/figS2.pdf" id="0" name="Picture"/>
-                    <pic:cNvPicPr>
-                      <a:picLocks noChangeArrowheads="1" noChangeAspect="1"/>
-                    </pic:cNvPicPr>
-                  </pic:nvPicPr>
-                  <pic:blipFill>
-                    <a:blip r:embed="rId38"/>
-                    <a:stretch>
-                      <a:fillRect/>
-                    </a:stretch>
-                  </pic:blipFill>
-                  <pic:spPr bwMode="auto">
-                    <a:xfrm>
-                      <a:off x="0" y="0"/>
-                      <a:ext cx="1524000" cy="1524000"/>
-                    </a:xfrm>
-                    <a:prstGeom prst="rect">
-                      <a:avLst/>
-                    </a:prstGeom>
-                    <a:noFill/>
-                    <a:ln w="9525">
-                      <a:noFill/>
-                      <a:headEnd/>
-                      <a:tailEnd/>
-                    </a:ln>
-                  </pic:spPr>
-                </pic:pic>
-              </a:graphicData>
-            </a:graphic>
-          </wp:inline>
-        </w:drawing>
-      </w:r>
-      <w:r>
-        <w:br w:type="textWrapping"/>
-      </w:r>
-      <w:r>
-        <w:rPr>
-          <w:b/>
-        </w:rPr>
-        <w:t xml:space="preserve">Supplementary Figure 2. Random forest feature selection for detecting cancers.</w:t>
-      </w:r>
-      <w:r>
-        <w:t xml:space="preserve"> </w:t>
-      </w:r>
-      <w:r>
-        <w:t xml:space="preserve">(A) Change in AUC with varying number of variables in the random forest model. The model with the highest AUC contained 34 OTUs. (B) Importance of each OTU in the model as measured by mean decrease accuracy when the OTU is removed from the model. (C) Relative abundance of the most disciminatory OTUs in cancer and normal samples.</w:t>
-      </w:r>
-    </w:p>
-    <w:p>
-      <w:r>
-        <w:drawing>
-          <wp:inline>
-            <wp:extent cx="1524000" cy="1524000"/>
-            <wp:effectExtent b="0" l="0" r="0" t="0"/>
-            <wp:docPr descr="" id="1" name="Picture"/>
-            <a:graphic>
-              <a:graphicData uri="http://schemas.openxmlformats.org/drawingml/2006/picture">
-                <pic:pic>
-                  <pic:nvPicPr>
-                    <pic:cNvPr descr="results/figures/figS3.pdf" id="0" name="Picture"/>
-                    <pic:cNvPicPr>
-                      <a:picLocks noChangeArrowheads="1" noChangeAspect="1"/>
-                    </pic:cNvPicPr>
-                  </pic:nvPicPr>
-                  <pic:blipFill>
-                    <a:blip r:embed="rId39"/>
-                    <a:stretch>
-                      <a:fillRect/>
-                    </a:stretch>
-                  </pic:blipFill>
-                  <pic:spPr bwMode="auto">
-                    <a:xfrm>
-                      <a:off x="0" y="0"/>
-                      <a:ext cx="1524000" cy="1524000"/>
-                    </a:xfrm>
-                    <a:prstGeom prst="rect">
-                      <a:avLst/>
-                    </a:prstGeom>
-                    <a:noFill/>
-                    <a:ln w="9525">
-                      <a:noFill/>
-                      <a:headEnd/>
-                      <a:tailEnd/>
-                    </a:ln>
-                  </pic:spPr>
-                </pic:pic>
-              </a:graphicData>
-            </a:graphic>
-          </wp:inline>
-        </w:drawing>
-      </w:r>
-      <w:r>
-        <w:br w:type="textWrapping"/>
-      </w:r>
-      <w:r>
-        <w:rPr>
-          <w:b/>
-        </w:rPr>
-        <w:t xml:space="preserve">Supplementary Figure 3. Bacterial OTUs in MMT.</w:t>
-      </w:r>
-      <w:r>
-        <w:t xml:space="preserve"> </w:t>
-      </w:r>
-      <w:r>
-        <w:t xml:space="preserve">(left) Importance of each OTU used in the MMT as measured by the mean decrease in the Gini index when the OTU is removed from the model. (right) Stripchart of the relative abundances of each OTU in the MMT with black lines at the medians.</w:t>
-      </w:r>
-    </w:p>
-    <w:p>
-      <w:r>
-        <w:drawing>
-          <wp:inline>
-            <wp:extent cx="1524000" cy="1524000"/>
-            <wp:effectExtent b="0" l="0" r="0" t="0"/>
-            <wp:docPr descr="" id="1" name="Picture"/>
-            <a:graphic>
-              <a:graphicData uri="http://schemas.openxmlformats.org/drawingml/2006/picture">
-                <pic:pic>
-                  <pic:nvPicPr>
-                    <pic:cNvPr descr="results/figures/figS4.pdf" id="0" name="Picture"/>
-                    <pic:cNvPicPr>
-                      <a:picLocks noChangeArrowheads="1" noChangeAspect="1"/>
-                    </pic:cNvPicPr>
-                  </pic:nvPicPr>
-                  <pic:blipFill>
-                    <a:blip r:embed="rId40"/>
-                    <a:stretch>
-                      <a:fillRect/>
-                    </a:stretch>
-                  </pic:blipFill>
-                  <pic:spPr bwMode="auto">
-                    <a:xfrm>
-                      <a:off x="0" y="0"/>
-                      <a:ext cx="1524000" cy="1524000"/>
-                    </a:xfrm>
-                    <a:prstGeom prst="rect">
-                      <a:avLst/>
-                    </a:prstGeom>
-                    <a:noFill/>
-                    <a:ln w="9525">
-                      <a:noFill/>
-                      <a:headEnd/>
-                      <a:tailEnd/>
-                    </a:ln>
-                  </pic:spPr>
-                </pic:pic>
-              </a:graphicData>
-            </a:graphic>
-          </wp:inline>
-        </w:drawing>
-      </w:r>
-      <w:r>
-        <w:br w:type="textWrapping"/>
-      </w:r>
-      <w:r>
-        <w:rPr>
-          <w:b/>
-        </w:rPr>
-        <w:t xml:space="preserve">Supplementary Figure 4. MMT performance by sex.</w:t>
-      </w:r>
-      <w:r>
-        <w:t xml:space="preserve"> </w:t>
-      </w:r>
-      <w:r>
-        <w:t xml:space="preserve">ROC curves (left) and stripchart (right) of MMT results separated by sex.</w:t>
-      </w:r>
-    </w:p>
-    <w:p>
-      <w:pPr>
-        <w:pStyle w:val="Heading3"/>
-      </w:pPr>
-      <w:bookmarkStart w:id="41" w:name="references-and-notes"/>
-      <w:bookmarkEnd w:id="41"/>
-      <w:r>
-        <w:t xml:space="preserve">References and Notes</w:t>
+        <w:t xml:space="preserve">References</w:t>
       </w:r>
     </w:p>
     <w:p>
@@ -3945,7 +3626,7 @@
     </w:lvl>
   </w:abstractNum>
   <w:abstractNum w:abstractNumId="990">
-    <w:nsid w:val="74fe9903"/>
+    <w:nsid w:val="13bb49dc"/>
     <w:multiLevelType w:val="multilevel"/>
     <w:lvl w:ilvl="0">
       <w:numFmt w:val="bullet"/>

</xml_diff>

<commit_message>
fig1 adjusted to improve visibility
</commit_message>
<xml_diff>
--- a/Baxter_glne007_2015_manuscript.docx
+++ b/Baxter_glne007_2015_manuscript.docx
@@ -495,7 +495,7 @@
     </w:p>
     <w:p>
       <w:r>
-        <w:t xml:space="preserve">In the present study demonstrate the potential for microbiota analysis to complement FIT for improved detection of colonic lesions, including adenomas. We utilized the random forest algorithm, which is a decision tree-based machine learning algorithm for classification that accounts for non-linear data and interactions among features and includes an internal cross-validation to prevent overfitting</w:t>
+        <w:t xml:space="preserve">In the present study, we demonstrate the potential for microbiota analysis to complement FIT for improved detection of colonic lesions, including adenomas. We utilized the random forest algorithm, which is a decision tree-based machine learning algorithm for classification that accounts for non-linear data and interactions among features and includes an internal cross-validation to prevent overfitting</w:t>
       </w:r>
       <w:r>
         <w:t xml:space="preserve"> </w:t>
@@ -702,12 +702,12 @@
         <w:t xml:space="preserve">[22]</w:t>
       </w:r>
       <w:r>
-        <w:t xml:space="preserve">. The optimal model utilized 22 bacterial populations (Fig. S1A). The AUC for the microbiota model (0.673) was significantly different from a random assignment (p&lt;0.001), but not significantly different from that of FIT (FIT AUC:0.639, p&gt;0.05, Fig. 1A). At the 100ng/ml cutoff FIT detected 15.7% of cancers with a specificity of 97.1%. Setting the microbiota model to the same 97.1% specificity resulted in 18.2% sensitivity for adenomas. When comparing the results of the tests for each sample, only 2.5% of adenomas were detected by both tests, while 28.8% were detected by only one of the two tests (Fig. 1B).</w:t>
-      </w:r>
-    </w:p>
-    <w:p>
-      <w:r>
-        <w:t xml:space="preserve">Next we generated a random forest model for differentiating normal individuals from those with cancer using the relative abundance 34 bacterial populations (Fig. S2A). Consistent with previous observations, the bacteria most strongly associated with CRC belonged to taxa commonly associated with periodontal disease</w:t>
+        <w:t xml:space="preserve">. The optimal model utilized 22 bacterial populations (Fig. S1A). The AUC for the microbiota model (0.673) was significantly different from a random assignment (p&lt;0.001), but not significantly different from that of FIT (FIT AUC:0.639, p&gt;0.05, Fig. 1A). At the 100ng/ml cutoff FIT detected 15.7% of adenomas with a specificity of 97.1%. Setting the microbiota model to the same 97.1% specificity resulted in 18.2% sensitivity for adenomas. When comparing the results of the tests for each sample, only 2.5% of adenomas were detected by both tests, while 28.8% were detected by only one of the two tests (Fig. 1B).</w:t>
+      </w:r>
+    </w:p>
+    <w:p>
+      <w:r>
+        <w:t xml:space="preserve">Next we generated a random forest model for differentiating normal individuals from those with cancer using the relative abundance of 34 bacterial populations (Fig. S2A). Consistent with previous observations, the bacteria most strongly associated with CRC belonged to taxa commonly associated with periodontal disease</w:t>
       </w:r>
       <w:r>
         <w:t xml:space="preserve"> </w:t>
@@ -833,7 +833,7 @@
         <w:t xml:space="preserve"> </w:t>
       </w:r>
       <w:r>
-        <w:t xml:space="preserve">Most of the adenomas and many of the carcinomas were not detected by both tests, suggesting that the two methods could complement each other if combined into a single test. Based on these observations, we developed a random forest model using both the microbiota and FIT that would differentiate normal individuals from those with any type of colonic lesion (i.e. adenoma or carcinoma). The optimal model, referred to as the Multitarget Microbiota Test (MMT), used the relative abundances of 23 OTUs and the concentration of hemoglobin as determined by FIT (Fig. S3). Of those OTUs, 16 were members of the Firmicutes phylum, including 3 from the Ruminococcaceae family and 10 from the Lachnospiraceae family (Fig. S4). Three OTUs were associated with the genus</w:t>
+        <w:t xml:space="preserve">Most of the adenomas and many of the carcinomas were not detected by both tests, suggesting that the two methods could complement each other if combined into a single test. Based on these observations, we developed a random forest model using both the microbiota and FIT that would differentiate normal individuals from those with any type of colonic lesion (i.e. adenoma or carcinoma). The optimal model, referred to as the Multitarget Microbiota Test (MMT), used the relative abundances of 23 OTUs and the concentration of hemoglobin as determined by FIT . Of those OTUs, 16 were members of the Firmicutes phylum, including 3 from the Ruminococcaceae family and 10 from the Lachnospiraceae family (Fig. S3). Three OTUs were associated with the genus</w:t>
       </w:r>
       <w:r>
         <w:t xml:space="preserve"> </w:t>
@@ -914,10 +914,10 @@
         <w:t xml:space="preserve"> </w:t>
       </w:r>
       <w:r>
-        <w:t xml:space="preserve">[16, 28]</w:t>
-      </w:r>
-      <w:r>
-        <w:t xml:space="preserve">. Interestingly the majority of OTU used in the model, especially the Lachnospiraceae, were enriched in normal patients (Fig. S4), suggesting that a loss of beneficial organisms in addition to the emergence of pathogens may be indicative of CRC development.</w:t>
+        <w:t xml:space="preserve">[16, 17, 28]</w:t>
+      </w:r>
+      <w:r>
+        <w:t xml:space="preserve">. Interestingly the majority of OTU used in the model, especially the Lachnospiraceae, were enriched in normal patients (Fig. S3), suggesting that a loss of beneficial organisms in addition to the emergence of pathogens may be indicative of CRC development.</w:t>
       </w:r>
     </w:p>
     <w:p>
@@ -984,7 +984,7 @@
         <w:t xml:space="preserve">[30–32]</w:t>
       </w:r>
       <w:r>
-        <w:t xml:space="preserve">. Therefore we tested whether the MMT performance differed between patient populations. We found no difference in model performance according to age, BMI, NSAID usage, diabetes, smoking, or previous history of polyps (all p&gt;0.05). However the model was significantly better at differentiating normal from lesion for females than for males (p=0.02; Fig. S6). For females the model detected 73.5% of lesions with a specificity of 89.2%. For males the model detected 69.9% of lesions with a specificity of 73.8%. This difference was more pronounced for adenomas. The MMT detected 62.5% of adenomas in females and 53.4% in males. Despite performing more poorly overall for males, the MMT did have a higher sensitivity for cancer among males (98.5%) than females (90.4%). The difference in performance between males and females appeared to be due to differences in FIT results rather than differences in the microbiome. After correcting for diagnosis, there was a significant effect of sex on FIT result (p=0.006, two-way ANOVA), but not on the overall structure of the microbiome (PERMANOVA: p=0.06).</w:t>
+        <w:t xml:space="preserve">. Therefore we tested whether the MMT performance differed between patient populations. We found no difference in model performance according to age, BMI, NSAID usage, diabetes, smoking, or previous history of polyps (all p&gt;0.05). However the model was significantly better at differentiating normal from lesion for females than for males (p=0.02; Fig. S4). For females the model detected 73.5% of lesions with a specificity of 89.2%. For males the model detected 69.9% of lesions with a specificity of 73.8%. This difference was more pronounced for adenomas. The MMT detected 62.5% of adenomas in females and 53.4% in males. Despite performing more poorly overall for males, the MMT did have a higher sensitivity for cancer among males (98.5%) than females (90.4%). The difference in performance between males and females appeared to be due to differences in FIT results rather than differences in the microbiome. After correcting for diagnosis, there was a significant effect of sex on FIT result (p=0.006, two-way ANOVA), but not on the overall structure of the microbiome (PERMANOVA: p=0.06).</w:t>
       </w:r>
     </w:p>
     <w:p>
@@ -1096,7 +1096,7 @@
         <w:t xml:space="preserve"> </w:t>
       </w:r>
       <w:r>
-        <w:t xml:space="preserve">(OTU281), were excluded from the MMT. Instead the MMT is enriched for OTUs that help detect adenomas. The MMT model relies primarily on FIT for detecting cancer, and uses the microbiota to identify adenomas. It is also interesting that most of the OTUs used in the MMT were enriched in normal individuals, suggesting that a loss of beneficial organisms in addition to the emergence of pathogens may be important for colorectal cancer development. Many of the OTUs that were depleted in patients with lesions belonged to the Ruminococcoaceae and Lachnospiraceae families, which contain the predominant producers of butyrate, a short-chain fatty acid with anti-inflammatory and anti-tumorigenic properties</w:t>
+        <w:t xml:space="preserve">(OTU281), were excluded from the MMT. This is likely due to these OTUs being significantly correlated FIT (all p&lt;0.001, Spearman correlation), meaning they add little information when used in combination with FIT. Instead the MMT is enriched for OTUs that help detect adenomas. Thus MMT model relies primarily on FIT for detecting cancer, and uses the microbiota to help identify adenomas undetectable by FIT alone. It is also interesting that most of the OTUs used in the MMT were enriched in normal individuals, suggesting that a loss of beneficial organisms in addition to the emergence of pathogens may be important for colorectal cancer development. Many of the OTUs that were depleted in patients with lesions belonged to the Ruminococcoaceae and Lachnospiraceae families, which contain the predominant producers of butyrate, a short-chain fatty acid with anti-inflammatory and anti-tumorigenic properties</w:t>
       </w:r>
       <w:r>
         <w:t xml:space="preserve"> </w:t>
@@ -1134,7 +1134,7 @@
     </w:p>
     <w:p>
       <w:r>
-        <w:t xml:space="preserve">All previous studies describing differences in the gut microbiota of individuals with varying stages of CRC, including this one, have relied on samples collected after colonoscopy. A previous study showed that the microbiome quickly returns to normal following colonoscopy</w:t>
+        <w:t xml:space="preserve">One potential shortcoming of this experiment is that many of the samples were collected after colonoscopy. A previous study showed that the microbiome quickly returns to normal following colonoscopy</w:t>
       </w:r>
       <w:r>
         <w:t xml:space="preserve"> </w:t>
@@ -1365,7 +1365,7 @@
         <w:t xml:space="preserve"> </w:t>
       </w:r>
       <w:r>
-        <w:t xml:space="preserve">This study was supported by funding from the National Institutes of Health to P. Schloss (R01GM099514) and to the Early Detection Research Network (U01CA86400).</w:t>
+        <w:t xml:space="preserve">This study was supported by funding from the National Institutes of Health to P. Schloss (R01GM099514, P30DK034933) and to the Early Detection Research Network (U01CA86400).</w:t>
       </w:r>
     </w:p>
     <w:p>
@@ -1417,7 +1417,7 @@
         <w:t xml:space="preserve"> </w:t>
       </w:r>
       <w:r>
-        <w:t xml:space="preserve">(A) ROC Curves for the MMT (solid lines) and FIT (dashed lines) for distinguishing normal from any lesion (dark red), normal from cancer (red) and normal from adenoma (orange). Filled dots show the sensitivity and specificity of the MMT at the optimal cutoff (0.622). Open dots show the sensitivity and specificity of FIT at the 100ng/ml cutoff. (B,C) Stripcharts showing the results for FIT (B) and the MMT (C). Dashed lines show the cutoff for each test. Points with a FIT result of 0 are jittered to improve visibility.</w:t>
+        <w:t xml:space="preserve">(A) ROC Curves for the MMT (solid lines) or FIT (dashed lines) for distinguishing normal from any lesion (dark red), normal from cancer (red) and normal from adenoma (orange). Filled dots show the sensitivity and specificity of the MMT at the optimal cutoff (0.622). Open dots show the sensitivity and specificity of FIT at the 100ng/ml cutoff. (B,C) Stripcharts showing the results for FIT (B) and the MMT (C). Dashed lines show the cutoff for each test. Points with a FIT result of 0 are jittered to improve visibility.</w:t>
       </w:r>
     </w:p>
     <w:p>
@@ -1507,7 +1507,7 @@
         <w:t xml:space="preserve"> </w:t>
       </w:r>
       <w:r>
-        <w:t xml:space="preserve">(A) Change in AUC with varying number of variables in the random forest model. The model with the highest AUC contained 22 OTUs. (B) Importance of each OTU in the model as measured by mean decrease accuracy when the OTU is removed from the model. (C) Relative abundance of the most disciminatory OTUs in cancer and normal samples.</w:t>
+        <w:t xml:space="preserve">(A) Change in AUC with varying number of variables in the random forest model. The model with the highest AUC contained 22 OTUs. (B) Importance of each OTU in the model as measured by mean decrease accuracy when the OTU is removed from the model. (C) Relative abundance of the most disciminatory OTUs in adenoma and normal samples.</w:t>
       </w:r>
     </w:p>
     <w:p>
@@ -3626,7 +3626,7 @@
     </w:lvl>
   </w:abstractNum>
   <w:abstractNum w:abstractNumId="990">
-    <w:nsid w:val="c37575b7"/>
+    <w:nsid w:val="bfe93936"/>
     <w:multiLevelType w:val="multilevel"/>
     <w:lvl w:ilvl="0">
       <w:numFmt w:val="bullet"/>

</xml_diff>

<commit_message>
added taxa in ade otu model to text
</commit_message>
<xml_diff>
--- a/Baxter_glne007_2015_manuscript.docx
+++ b/Baxter_glne007_2015_manuscript.docx
@@ -431,16 +431,7 @@
         <w:t xml:space="preserve"> </w:t>
       </w:r>
       <w:r>
-        <w:t xml:space="preserve">[</w:t>
-      </w:r>
-      <w:r>
-        <w:rPr>
-          <w:b/>
-        </w:rPr>
-        <w:t xml:space="preserve">???</w:t>
-      </w:r>
-      <w:r>
-        <w:t xml:space="preserve">, 7–11]</w:t>
+        <w:t xml:space="preserve">[7–12]</w:t>
       </w:r>
       <w:r>
         <w:t xml:space="preserve">. Experiments in animal models have demonstrated that such alterations have the potential to accelerate tumorigenesis</w:t>
@@ -449,7 +440,7 @@
         <w:t xml:space="preserve"> </w:t>
       </w:r>
       <w:r>
-        <w:t xml:space="preserve">[12]</w:t>
+        <w:t xml:space="preserve">[13]</w:t>
       </w:r>
       <w:r>
         <w:t xml:space="preserve">. Furthermore, several members of the gut microbiota have been shown to potentiate both the development and progression of CRC by a variety of mechanisms</w:t>
@@ -458,7 +449,7 @@
         <w:t xml:space="preserve"> </w:t>
       </w:r>
       <w:r>
-        <w:t xml:space="preserve">[13–15]</w:t>
+        <w:t xml:space="preserve">[14–16]</w:t>
       </w:r>
       <w:r>
         <w:t xml:space="preserve">. Although each of these organisms may play a role in certain cases of CRC, none of them is present in every case. Therefore we postulate that no one organism is an effective biomarker on its own and that focusing on a single bacterial population excludes the potential that the microbial etiology of the disease is actually polymicrobial.</w:t>
@@ -472,7 +463,7 @@
         <w:t xml:space="preserve"> </w:t>
       </w:r>
       <w:r>
-        <w:t xml:space="preserve">[16, 17]</w:t>
+        <w:t xml:space="preserve">[17, 18]</w:t>
       </w:r>
       <w:r>
         <w:t xml:space="preserve">. The analysis by Zackular et al.</w:t>
@@ -481,7 +472,7 @@
         <w:t xml:space="preserve"> </w:t>
       </w:r>
       <w:r>
-        <w:t xml:space="preserve">[16]</w:t>
+        <w:t xml:space="preserve">[17]</w:t>
       </w:r>
       <w:r>
         <w:t xml:space="preserve"> </w:t>
@@ -493,7 +484,7 @@
         <w:t xml:space="preserve"> </w:t>
       </w:r>
       <w:r>
-        <w:t xml:space="preserve">[17]</w:t>
+        <w:t xml:space="preserve">[18]</w:t>
       </w:r>
       <w:r>
         <w:t xml:space="preserve"> </w:t>
@@ -510,7 +501,7 @@
         <w:t xml:space="preserve"> </w:t>
       </w:r>
       <w:r>
-        <w:t xml:space="preserve">[18]</w:t>
+        <w:t xml:space="preserve">[19]</w:t>
       </w:r>
       <w:r>
         <w:t xml:space="preserve">. With this method we identified bacterial populations that could distinguish healthy individuals from those with adenomas or carcinomas. In doing so, we confirmed previously observed associations of certain bacterial taxa with CRC. Many lesions detected using the microbiota were distinct from those detected by FIT, suggesting the microbiota could complement FIT to improve sensitivity. By incorporating data on hemoglobin and bacterial abundances into a single model (labeled the Multitarget Microbiota Test or MMT), we were able to improve the sensitivity for adenomas and cancer compared to FIT alone.</w:t>
@@ -540,7 +531,7 @@
         <w:t xml:space="preserve">Eligible patients for this study were at least 18 years old, willing to sign informed consent, able to tolerate removal of 58 mL of blood, and willing to collect a stool sample. Patient age at the time of enrollment ranged from 29 to 89 with a median of 60. All patients were asymptomatic and were excluded if they had undergone surgery, radiation, or chemotherapy for current CRC prior to baseline samples or had inflammatory bowel disease, known hereditary non-polyposis CRC, or familial adenomatous polyposis. Colonoscopies were performed and fecal samples were collected from subjects in 4 locations: Toronto (Ontario, Canada), Boston (Massachusetts, USA), Houston (Texas, USA), and Ann Arbor (Michigan, USA). Patient diagnoses were determined by colonoscopic examination and histopathological review of any biopsies taken. Patients with an adenoma greater than 1cm, more than three adenomas of any size, or an adenoma with villous histology were classified as advanced adenoma. Whole evacuated stool was collected from each patient either prior to colonoscopy preparation or 1-2 weeks after colonoscopy. This has been shown to be sufficient time for the microbiota to recover from colonoscopy preparation</w:t>
       </w:r>
       <w:r>
-        <w:t xml:space="preserve">[19]</w:t>
+        <w:t xml:space="preserve">[20]</w:t>
       </w:r>
       <w:r>
         <w:t xml:space="preserve">. Stool samples were packed in ice, shipped to a processing center via next day delivery and stored at -80˚C. The University of Michigan Institutional Review Board approved this study, and all subjects provided informed consent.</w:t>
@@ -577,7 +568,7 @@
         <w:t xml:space="preserve"> </w:t>
       </w:r>
       <w:r>
-        <w:t xml:space="preserve">[20]</w:t>
+        <w:t xml:space="preserve">[21]</w:t>
       </w:r>
       <w:r>
         <w:t xml:space="preserve">. The 490 samples were divided into three sequencing runs to increase the per sample sequencing depth. Although the same percentage of samples from the three groups were represented on each sequencing run, samples were randomly assigned to the sequencing runs to avoid confounding our analysis based on diagnosis or demographics.</w:t>
@@ -600,7 +591,7 @@
         <w:t xml:space="preserve"> </w:t>
       </w:r>
       <w:r>
-        <w:t xml:space="preserve">[20]</w:t>
+        <w:t xml:space="preserve">[21]</w:t>
       </w:r>
       <w:r>
         <w:t xml:space="preserve">. Briefly, paired-end reads were merged into contigs, screened for quality, aligned to SILVA 16S rRNA sequence database, and screened for chimeras. Sequences were classified using a naive Bayesian classifier trained against a 16S rRNA gene training set provided by the Ribosomal Database Project (RDP)</w:t>
@@ -609,7 +600,7 @@
         <w:t xml:space="preserve"> </w:t>
       </w:r>
       <w:r>
-        <w:t xml:space="preserve">[21]</w:t>
+        <w:t xml:space="preserve">[22]</w:t>
       </w:r>
       <w:r>
         <w:t xml:space="preserve">. Curated sequences were clustered into operational taxonomic units (OTUs) using a 97% similarity cutoff with the average neighbor clustering algorithm. Species-level classifications for OTUs of interest were determined by blasting the predominant sequences within each OTU to the NCBI 16S rRNA database. The putative species was only reported for OTUs with greater than 99% sequence identity to a single species in the database; otherwise the consensus RDP classification was used. The number of sequences in each sample was rarefied to 10,000 per sample to minimize the effects of uneven sampling.</w:t>
@@ -632,7 +623,7 @@
         <w:t xml:space="preserve"> </w:t>
       </w:r>
       <w:r>
-        <w:t xml:space="preserve">[22]</w:t>
+        <w:t xml:space="preserve">[23]</w:t>
       </w:r>
       <w:r>
         <w:t xml:space="preserve">. The AUC of ROC curves were compared using the method described by DeLong et al.</w:t>
@@ -641,7 +632,7 @@
         <w:t xml:space="preserve"> </w:t>
       </w:r>
       <w:r>
-        <w:t xml:space="preserve">[23]</w:t>
+        <w:t xml:space="preserve">[24]</w:t>
       </w:r>
       <w:r>
         <w:t xml:space="preserve">. The optimal cutoff for the MMT was determined using Youden's</w:t>
@@ -665,7 +656,7 @@
         <w:t xml:space="preserve"> </w:t>
       </w:r>
       <w:r>
-        <w:t xml:space="preserve">[24]</w:t>
+        <w:t xml:space="preserve">[25]</w:t>
       </w:r>
       <w:r>
         <w:t xml:space="preserve">. The sensitivities of FIT and the MMT were compared using McNemar's Chi-squared test. To control for diagnosis while testing the effects of sex on the microbiome we used PERMANOVA as implemented in the adonis function in the vegan R package</w:t>
@@ -674,7 +665,7 @@
         <w:t xml:space="preserve"> </w:t>
       </w:r>
       <w:r>
-        <w:t xml:space="preserve">[25]</w:t>
+        <w:t xml:space="preserve">[26]</w:t>
       </w:r>
       <w:r>
         <w:t xml:space="preserve">.</w:t>
@@ -708,10 +699,22 @@
         <w:t xml:space="preserve"> </w:t>
       </w:r>
       <w:r>
-        <w:t xml:space="preserve">[22]</w:t>
-      </w:r>
-      <w:r>
-        <w:t xml:space="preserve">. The optimal model utilized 22 bacterial populations (Fig. S1A). The AUC for the microbiota model (0.673) was significantly different from a random assignment (p&lt;0.001), but not significantly different from that of FIT (FIT AUC:0.639, p&gt;0.05, Fig. 1A). At the 100ng/ml cutoff FIT detected 15.7% of adenomas with a specificity of 97.1%. Setting the microbiota model to the same 97.1% specificity resulted in 18.2% sensitivity for adenomas. When comparing the results of the tests for each sample, only 2.5% of adenomas were detected by both tests, while 28.8% were detected by only one of the two tests (Fig. 1B).</w:t>
+        <w:t xml:space="preserve">[23]</w:t>
+      </w:r>
+      <w:r>
+        <w:t xml:space="preserve">. The optimal model utilized 22 bacterial populations (Fig. S1A). The vast majority of OTUs in the model (17 out of 22) belonged to the order Clostridales, 4 were associated with the genus</w:t>
+      </w:r>
+      <w:r>
+        <w:t xml:space="preserve"> </w:t>
+      </w:r>
+      <w:r>
+        <w:rPr>
+          <w:i/>
+        </w:rPr>
+        <w:t xml:space="preserve">Bacteroides</w:t>
+      </w:r>
+      <w:r>
+        <w:t xml:space="preserve">, and one OTU was uclassified (Fig. S1B). The AUC for the microbiota model (0.673) was significantly different from a random assignment (p&lt;0.001), but not significantly different from that of FIT (FIT AUC:0.639, p&gt;0.05, Fig. 1A). At the 100ng/ml cutoff FIT detected 15.7% of adenomas with a specificity of 97.1%. Setting the microbiota model to the same 97.1% specificity resulted in 18.2% sensitivity for adenomas. When comparing the results of the tests for each sample, only 2.5% of adenomas were detected by both tests, while 28.8% were detected by only one of the two tests (Fig. 1B).</w:t>
       </w:r>
     </w:p>
     <w:p>
@@ -722,7 +725,7 @@
         <w:t xml:space="preserve"> </w:t>
       </w:r>
       <w:r>
-        <w:t xml:space="preserve">[17, 26, 27]</w:t>
+        <w:t xml:space="preserve">[18, 27, 28]</w:t>
       </w:r>
       <w:r>
         <w:t xml:space="preserve">. These include OTUs associated</w:t>
@@ -821,7 +824,7 @@
         <w:t xml:space="preserve"> </w:t>
       </w:r>
       <w:r>
-        <w:t xml:space="preserve">[16, 17]</w:t>
+        <w:t xml:space="preserve">[17, 18]</w:t>
       </w:r>
       <w:r>
         <w:t xml:space="preserve"> </w:t>
@@ -923,7 +926,7 @@
         <w:t xml:space="preserve"> </w:t>
       </w:r>
       <w:r>
-        <w:t xml:space="preserve">[16, 17, 28]</w:t>
+        <w:t xml:space="preserve">[17, 18, 29]</w:t>
       </w:r>
       <w:r>
         <w:t xml:space="preserve">. Interestingly the majority of OTU used in the model, especially the Lachnospiraceae, were enriched in normal patients (Fig. S3), suggesting that a loss of beneficial organisms in addition to the emergence of pathogens may be indicative of CRC development.</w:t>
@@ -947,7 +950,7 @@
         <w:t xml:space="preserve"> </w:t>
       </w:r>
       <w:r>
-        <w:t xml:space="preserve">[24]</w:t>
+        <w:t xml:space="preserve">[25]</w:t>
       </w:r>
       <w:r>
         <w:t xml:space="preserve">. Samples scoring above this cutoff were classified as lesions, and those below the cutoff were classified as normal. We then compared the sensitivity and specificity of the MMT to those of FIT using a threshold of 100 ng/ml of hemoglobin. At these cutoffs the MMT detected 95.0% of cancers and 57.1% of adenomas compared to 75.0% and 15.7% for FIT (Table 1, Fig. 2B, Fig. 2C). When adenomas and cancers were pooled together, the MMT detected 71.4% of lesions, while FIT only detected 38.1%. The MMT significantly improved sensitivity for both advanced and non-advanced adenomas as well as multiple stages of cancer (Fig. 3). The increased sensitivity of the MMT was accompanied by a decrease in specificity (83.7%) compared to FIT (97.1%).</w:t>
@@ -966,7 +969,7 @@
         <w:t xml:space="preserve"> </w:t>
       </w:r>
       <w:r>
-        <w:t xml:space="preserve">[29]</w:t>
+        <w:t xml:space="preserve">[30]</w:t>
       </w:r>
       <w:r>
         <w:t xml:space="preserve">. Tests were utilized in series so that FIT, with a higher specificity (fewer false positives), was applied first to minimize unnecessary diagnostic testing. MMT, with a higher sensitivity (fewer false negatives), was then used to capture additional true positives in those with negative FIT results (Table 2). MMT was able to identify a large proportion of true positives among individuals with a negative FIT result (55.1% for cancer, 72.0% for advanced adenoma, 82.5% for non-advanced adenoma).</w:t>
@@ -990,7 +993,7 @@
         <w:t xml:space="preserve"> </w:t>
       </w:r>
       <w:r>
-        <w:t xml:space="preserve">[30–32]</w:t>
+        <w:t xml:space="preserve">[31–33]</w:t>
       </w:r>
       <w:r>
         <w:t xml:space="preserve">. Therefore we tested whether the MMT performance differed between patient populations. We found no difference in model performance according to age, BMI, NSAID usage, diabetes, smoking, or previous history of polyps (all p&gt;0.05). However the model was significantly better at differentiating normal from lesion for females than for males (p=0.02; Fig. S4). For females the model detected 73.5% of lesions with a specificity of 89.2%. For males the model detected 69.9% of lesions with a specificity of 73.8%. This difference was more pronounced for adenomas. The MMT detected 62.5% of adenomas in females and 53.4% in males. Despite performing more poorly overall for males, the MMT did have a higher sensitivity for cancer among males (98.5%) than females (90.4%). The difference in performance between males and females appeared to be due to differences in FIT results rather than differences in the microbiome. After correcting for diagnosis, there was a significant effect of sex on FIT result (p=0.006, two-way ANOVA), but not on the overall structure of the microbiome (PERMANOVA: p=0.06).</w:t>
@@ -1028,7 +1031,7 @@
         <w:t xml:space="preserve"> </w:t>
       </w:r>
       <w:r>
-        <w:t xml:space="preserve">[14, 15, 17]</w:t>
+        <w:t xml:space="preserve">[15, 16, 18]</w:t>
       </w:r>
       <w:r>
         <w:t xml:space="preserve">. More generally, predictive and diagnostic models for other diseases with a microbial etiology may benefit from a similar approach. For example, we recently demonstrated the ability to detect</w:t>
@@ -1052,7 +1055,7 @@
         <w:t xml:space="preserve"> </w:t>
       </w:r>
       <w:r>
-        <w:t xml:space="preserve">[33]</w:t>
+        <w:t xml:space="preserve">[34]</w:t>
       </w:r>
       <w:r>
         <w:t xml:space="preserve">. Such models are likely to be useful as microbiota sequencing gains traction as a tool for characterizing health.</w:t>
@@ -1111,7 +1114,7 @@
         <w:t xml:space="preserve"> </w:t>
       </w:r>
       <w:r>
-        <w:t xml:space="preserve">[34–37]</w:t>
+        <w:t xml:space="preserve">[35–38]</w:t>
       </w:r>
       <w:r>
         <w:t xml:space="preserve">. Likewise Zeller et al. observed a depletion of butyrate-producing</w:t>
@@ -1135,7 +1138,7 @@
         <w:t xml:space="preserve"> </w:t>
       </w:r>
       <w:r>
-        <w:t xml:space="preserve">[17]</w:t>
+        <w:t xml:space="preserve">[18]</w:t>
       </w:r>
       <w:r>
         <w:t xml:space="preserve">. Loss of butyrate or other anti-inflammatory microbial metabolites may contribute to CRC development. These possibilities highlight the need for longitudinal studies to better understand how changes to an individual's microbiome or the metabolic profile of the gut might predispose them to CRC.</w:t>
@@ -1149,7 +1152,7 @@
         <w:t xml:space="preserve"> </w:t>
       </w:r>
       <w:r>
-        <w:t xml:space="preserve">[19]</w:t>
+        <w:t xml:space="preserve">[20]</w:t>
       </w:r>
       <w:r>
         <w:t xml:space="preserve">. Likewise we found no difference in the microbiome between samples collected prior to or after colonoscopy (PERMANOVA: p=0.45). Regardless, we would have greater confidence in the predictive potential of the microbiota if all samples were collected prior to colonoscopy. Furthermore, future development of this approach will require prospective sampling of additional individuals to demonstrate the clinical potential of the approach.</w:t>
@@ -1235,7 +1238,7 @@
         <w:t xml:space="preserve"> </w:t>
       </w:r>
       <w:r>
-        <w:t xml:space="preserve">[38]</w:t>
+        <w:t xml:space="preserve">[39]</w:t>
       </w:r>
       <w:r>
         <w:t xml:space="preserve">. Therefore it is possible that these taxa could influence the progression of CRC by a similar mechanism. These observation may warrant further investigation into a potential link between periodontal diseases and CRC. Furthermore, since the structure of an individual's oral microbiome is correlated with that of the gut</w:t>
@@ -1244,7 +1247,7 @@
         <w:t xml:space="preserve"> </w:t>
       </w:r>
       <w:r>
-        <w:t xml:space="preserve">[39]</w:t>
+        <w:t xml:space="preserve">[40]</w:t>
       </w:r>
       <w:r>
         <w:t xml:space="preserve">, alterations in the oral community could potentially be a proxy for ongoing or future changes to the gut community.</w:t>
@@ -2057,7 +2060,51 @@
         <w:pStyle w:val="Bibliography"/>
       </w:pPr>
       <w:r>
-        <w:t xml:space="preserve">12. Zackular JP, Baxter NT, Iverson KD, Sadler WD, Petrosino JF, Chen GY, Schloss PD:</w:t>
+        <w:t xml:space="preserve">12. Feng Q, Liang S, Jia H, Stadlmayr A, Tang L, Lan Z, Zhang D, Xia H, Xu X, Jie Z, others:</w:t>
+      </w:r>
+      <w:r>
+        <w:t xml:space="preserve"> </w:t>
+      </w:r>
+      <w:r>
+        <w:rPr>
+          <w:b/>
+        </w:rPr>
+        <w:t xml:space="preserve">Gut microbiome development along the colorectal adenoma–carcinoma sequence</w:t>
+      </w:r>
+      <w:r>
+        <w:t xml:space="preserve">.</w:t>
+      </w:r>
+      <w:r>
+        <w:t xml:space="preserve"> </w:t>
+      </w:r>
+      <w:r>
+        <w:rPr>
+          <w:i/>
+        </w:rPr>
+        <w:t xml:space="preserve">Nature communications</w:t>
+      </w:r>
+      <w:r>
+        <w:t xml:space="preserve">. 2015,</w:t>
+      </w:r>
+      <w:r>
+        <w:t xml:space="preserve"> </w:t>
+      </w:r>
+      <w:r>
+        <w:rPr>
+          <w:b/>
+        </w:rPr>
+        <w:t xml:space="preserve">6</w:t>
+      </w:r>
+      <w:r>
+        <w:t xml:space="preserve">.</w:t>
+      </w:r>
+    </w:p>
+    <w:p>
+      <w:pPr>
+        <w:pStyle w:val="Bibliography"/>
+      </w:pPr>
+      <w:r>
+        <w:t xml:space="preserve">13. Zackular JP, Baxter NT, Iverson KD, Sadler WD, Petrosino JF, Chen GY, Schloss PD:</w:t>
       </w:r>
       <w:r>
         <w:t xml:space="preserve"> </w:t>
@@ -2101,7 +2148,7 @@
         <w:pStyle w:val="Bibliography"/>
       </w:pPr>
       <w:r>
-        <w:t xml:space="preserve">13. Kostic AD, Chun E, Robertson L, Glickman JN, Gallini CA, Michaud M, Clancy TE, Chung DC, Lochhead P, Hold GL, others:</w:t>
+        <w:t xml:space="preserve">14. Kostic AD, Chun E, Robertson L, Glickman JN, Gallini CA, Michaud M, Clancy TE, Chung DC, Lochhead P, Hold GL, others:</w:t>
       </w:r>
       <w:r>
         <w:t xml:space="preserve"> </w:t>
@@ -2145,7 +2192,7 @@
         <w:pStyle w:val="Bibliography"/>
       </w:pPr>
       <w:r>
-        <w:t xml:space="preserve">14. Wu S, Rhee K-J, Albesiano E, Rabizadeh S, Wu X, Yen H-R, Huso DL, Brancati FL, Wick E, McAllister F, others:</w:t>
+        <w:t xml:space="preserve">15. Wu S, Rhee K-J, Albesiano E, Rabizadeh S, Wu X, Yen H-R, Huso DL, Brancati FL, Wick E, McAllister F, others:</w:t>
       </w:r>
       <w:r>
         <w:t xml:space="preserve"> </w:t>
@@ -2189,7 +2236,7 @@
         <w:pStyle w:val="Bibliography"/>
       </w:pPr>
       <w:r>
-        <w:t xml:space="preserve">15. Arthur JC, Perez-Chanona E, M</w:t>
+        <w:t xml:space="preserve">16. Arthur JC, Perez-Chanona E, M</w:t>
       </w:r>
       <w:r>
         <w:t xml:space="preserve">ü</w:t>
@@ -2239,7 +2286,7 @@
         <w:pStyle w:val="Bibliography"/>
       </w:pPr>
       <w:r>
-        <w:t xml:space="preserve">16. Zackular JP, Rogers MA, Ruffin MT, Schloss PD:</w:t>
+        <w:t xml:space="preserve">17. Zackular JP, Rogers MA, Ruffin MT, Schloss PD:</w:t>
       </w:r>
       <w:r>
         <w:t xml:space="preserve"> </w:t>
@@ -2283,7 +2330,7 @@
         <w:pStyle w:val="Bibliography"/>
       </w:pPr>
       <w:r>
-        <w:t xml:space="preserve">17. Zeller G, Tap J, Voigt AY, Sunagawa S, Kultima JR, Costea PI, Amiot A, B</w:t>
+        <w:t xml:space="preserve">18. Zeller G, Tap J, Voigt AY, Sunagawa S, Kultima JR, Costea PI, Amiot A, B</w:t>
       </w:r>
       <w:r>
         <w:t xml:space="preserve">ö</w:t>
@@ -2333,7 +2380,7 @@
         <w:pStyle w:val="Bibliography"/>
       </w:pPr>
       <w:r>
-        <w:t xml:space="preserve">18. Liaw A, Wiener M:</w:t>
+        <w:t xml:space="preserve">19. Liaw A, Wiener M:</w:t>
       </w:r>
       <w:r>
         <w:t xml:space="preserve"> </w:t>
@@ -2377,7 +2424,7 @@
         <w:pStyle w:val="Bibliography"/>
       </w:pPr>
       <w:r>
-        <w:t xml:space="preserve">19. O’Brien CL, Allison GE, Grimpen F, Pavli P:</w:t>
+        <w:t xml:space="preserve">20. O’Brien CL, Allison GE, Grimpen F, Pavli P:</w:t>
       </w:r>
       <w:r>
         <w:t xml:space="preserve"> </w:t>
@@ -2421,7 +2468,7 @@
         <w:pStyle w:val="Bibliography"/>
       </w:pPr>
       <w:r>
-        <w:t xml:space="preserve">20. Kozich JJ, Westcott SL, Baxter NT, Highlander SK, Schloss PD:</w:t>
+        <w:t xml:space="preserve">21. Kozich JJ, Westcott SL, Baxter NT, Highlander SK, Schloss PD:</w:t>
       </w:r>
       <w:r>
         <w:t xml:space="preserve"> </w:t>
@@ -2465,7 +2512,7 @@
         <w:pStyle w:val="Bibliography"/>
       </w:pPr>
       <w:r>
-        <w:t xml:space="preserve">21. Wang Q, Garrity GM, Tiedje JM, Cole JR:</w:t>
+        <w:t xml:space="preserve">22. Wang Q, Garrity GM, Tiedje JM, Cole JR:</w:t>
       </w:r>
       <w:r>
         <w:t xml:space="preserve"> </w:t>
@@ -2509,7 +2556,7 @@
         <w:pStyle w:val="Bibliography"/>
       </w:pPr>
       <w:r>
-        <w:t xml:space="preserve">22. Calle ML, Urrea V, Boulesteix A-L, Malats N:</w:t>
+        <w:t xml:space="preserve">23. Calle ML, Urrea V, Boulesteix A-L, Malats N:</w:t>
       </w:r>
       <w:r>
         <w:t xml:space="preserve"> </w:t>
@@ -2553,7 +2600,7 @@
         <w:pStyle w:val="Bibliography"/>
       </w:pPr>
       <w:r>
-        <w:t xml:space="preserve">23. DeLong ER, DeLong DM, Clarke-Pearson DL:</w:t>
+        <w:t xml:space="preserve">24. DeLong ER, DeLong DM, Clarke-Pearson DL:</w:t>
       </w:r>
       <w:r>
         <w:t xml:space="preserve"> </w:t>
@@ -2585,7 +2632,7 @@
         <w:pStyle w:val="Bibliography"/>
       </w:pPr>
       <w:r>
-        <w:t xml:space="preserve">24. Youden WJ:</w:t>
+        <w:t xml:space="preserve">25. Youden WJ:</w:t>
       </w:r>
       <w:r>
         <w:t xml:space="preserve"> </w:t>
@@ -2629,7 +2676,7 @@
         <w:pStyle w:val="Bibliography"/>
       </w:pPr>
       <w:r>
-        <w:t xml:space="preserve">25. Dixon P, Palmer M:</w:t>
+        <w:t xml:space="preserve">26. Dixon P, Palmer M:</w:t>
       </w:r>
       <w:r>
         <w:t xml:space="preserve"> </w:t>
@@ -2673,7 +2720,7 @@
         <w:pStyle w:val="Bibliography"/>
       </w:pPr>
       <w:r>
-        <w:t xml:space="preserve">26. Warren RL, Freeman DJ, Pleasance S, Watson P, Moore RA, Cochrane K, Allen-Vercoe E, Holt RA:</w:t>
+        <w:t xml:space="preserve">27. Warren RL, Freeman DJ, Pleasance S, Watson P, Moore RA, Cochrane K, Allen-Vercoe E, Holt RA:</w:t>
       </w:r>
       <w:r>
         <w:t xml:space="preserve"> </w:t>
@@ -2717,7 +2764,7 @@
         <w:pStyle w:val="Bibliography"/>
       </w:pPr>
       <w:r>
-        <w:t xml:space="preserve">27. Yu J, Feng Q, Wong SH, Zhang D, Liang Q yi, Qin Y, Tang L, Zhao H, Stenvang J, Li Y, others:</w:t>
+        <w:t xml:space="preserve">28. Yu J, Feng Q, Wong SH, Zhang D, Liang Q yi, Qin Y, Tang L, Zhao H, Stenvang J, Li Y, others:</w:t>
       </w:r>
       <w:r>
         <w:t xml:space="preserve"> </w:t>
@@ -2749,7 +2796,7 @@
         <w:pStyle w:val="Bibliography"/>
       </w:pPr>
       <w:r>
-        <w:t xml:space="preserve">28. Rex DK, Johnson DA, Anderson JC, Schoenfeld PS, Burke CA, Inadomi JM:</w:t>
+        <w:t xml:space="preserve">29. Rex DK, Johnson DA, Anderson JC, Schoenfeld PS, Burke CA, Inadomi JM:</w:t>
       </w:r>
       <w:r>
         <w:t xml:space="preserve"> </w:t>
@@ -2793,7 +2840,7 @@
         <w:pStyle w:val="Bibliography"/>
       </w:pPr>
       <w:r>
-        <w:t xml:space="preserve">29. Heitman SJ, Ronksley PE, Hilsden RJ, Manns BJ, Rostom A, Hemmelgarn BR:</w:t>
+        <w:t xml:space="preserve">30. Heitman SJ, Ronksley PE, Hilsden RJ, Manns BJ, Rostom A, Hemmelgarn BR:</w:t>
       </w:r>
       <w:r>
         <w:t xml:space="preserve"> </w:t>
@@ -2837,7 +2884,7 @@
         <w:pStyle w:val="Bibliography"/>
       </w:pPr>
       <w:r>
-        <w:t xml:space="preserve">30. Symonds EL, Osborne JM, Cole SR, Bampton PA, Fraser RJ, Young GP:</w:t>
+        <w:t xml:space="preserve">31. Symonds EL, Osborne JM, Cole SR, Bampton PA, Fraser RJ, Young GP:</w:t>
       </w:r>
       <w:r>
         <w:t xml:space="preserve"> </w:t>
@@ -2869,7 +2916,7 @@
         <w:pStyle w:val="Bibliography"/>
       </w:pPr>
       <w:r>
-        <w:t xml:space="preserve">31. Kapidzic A, Meulen MP van der, Hol L, Roon AH van, Looman CW, Lansdorp-Vogelaar I, Ballegooijen M van, Vuuren AJ van, Reijerink JC, Leerdam ME van, others:</w:t>
+        <w:t xml:space="preserve">32. Kapidzic A, Meulen MP van der, Hol L, Roon AH van, Looman CW, Lansdorp-Vogelaar I, Ballegooijen M van, Vuuren AJ van, Reijerink JC, Leerdam ME van, others:</w:t>
       </w:r>
       <w:r>
         <w:t xml:space="preserve"> </w:t>
@@ -2901,7 +2948,7 @@
         <w:pStyle w:val="Bibliography"/>
       </w:pPr>
       <w:r>
-        <w:t xml:space="preserve">32. Levi Z, Rozen P, Hazazi R, Vilkin A, Waked A, Maoz E, Birkenfeld S, Lieberman N, Klang S, Niv Y:</w:t>
+        <w:t xml:space="preserve">33. Levi Z, Rozen P, Hazazi R, Vilkin A, Waked A, Maoz E, Birkenfeld S, Lieberman N, Klang S, Niv Y:</w:t>
       </w:r>
       <w:r>
         <w:t xml:space="preserve"> </w:t>
@@ -2945,7 +2992,7 @@
         <w:pStyle w:val="Bibliography"/>
       </w:pPr>
       <w:r>
-        <w:t xml:space="preserve">33. Schubert AM, Sinani H, Schloss PD:</w:t>
+        <w:t xml:space="preserve">34. Schubert AM, Sinani H, Schloss PD:</w:t>
       </w:r>
       <w:r>
         <w:t xml:space="preserve"> </w:t>
@@ -2989,7 +3036,7 @@
         <w:pStyle w:val="Bibliography"/>
       </w:pPr>
       <w:r>
-        <w:t xml:space="preserve">34. Pryde SE, Duncan SH, Hold GL, Stewart CS, Flint HJ:</w:t>
+        <w:t xml:space="preserve">35. Pryde SE, Duncan SH, Hold GL, Stewart CS, Flint HJ:</w:t>
       </w:r>
       <w:r>
         <w:t xml:space="preserve"> </w:t>
@@ -3033,7 +3080,7 @@
         <w:pStyle w:val="Bibliography"/>
       </w:pPr>
       <w:r>
-        <w:t xml:space="preserve">35. Segain J, De La Bl</w:t>
+        <w:t xml:space="preserve">36. Segain J, De La Bl</w:t>
       </w:r>
       <w:r>
         <w:t xml:space="preserve">é</w:t>
@@ -3097,7 +3144,7 @@
         <w:pStyle w:val="Bibliography"/>
       </w:pPr>
       <w:r>
-        <w:t xml:space="preserve">36. D’Argenio G, Cosenza V, Delle Cave M, Iovino P, Delle Valle N, Lombardi G, Mazzacca G:</w:t>
+        <w:t xml:space="preserve">37. D’Argenio G, Cosenza V, Delle Cave M, Iovino P, Delle Valle N, Lombardi G, Mazzacca G:</w:t>
       </w:r>
       <w:r>
         <w:t xml:space="preserve"> </w:t>
@@ -3141,7 +3188,7 @@
         <w:pStyle w:val="Bibliography"/>
       </w:pPr>
       <w:r>
-        <w:t xml:space="preserve">37. Hague A, Elder DJ, Hicks DJ, Paraskeva C:</w:t>
+        <w:t xml:space="preserve">38. Hague A, Elder DJ, Hicks DJ, Paraskeva C:</w:t>
       </w:r>
       <w:r>
         <w:t xml:space="preserve"> </w:t>
@@ -3185,7 +3232,7 @@
         <w:pStyle w:val="Bibliography"/>
       </w:pPr>
       <w:r>
-        <w:t xml:space="preserve">38. Gallimidi AB, Fischman S, Revach B, Bulvik R, Maliutina A, Rubinstein AM, Nussbaum G, Elkin M:</w:t>
+        <w:t xml:space="preserve">39. Gallimidi AB, Fischman S, Revach B, Bulvik R, Maliutina A, Rubinstein AM, Nussbaum G, Elkin M:</w:t>
       </w:r>
       <w:r>
         <w:t xml:space="preserve"> </w:t>
@@ -3214,7 +3261,7 @@
         <w:pStyle w:val="Bibliography"/>
       </w:pPr>
       <w:r>
-        <w:t xml:space="preserve">39. Ding T, Schloss PD:</w:t>
+        <w:t xml:space="preserve">40. Ding T, Schloss PD:</w:t>
       </w:r>
       <w:r>
         <w:t xml:space="preserve"> </w:t>
@@ -3635,7 +3682,7 @@
     </w:lvl>
   </w:abstractNum>
   <w:abstractNum w:abstractNumId="990">
-    <w:nsid w:val="e6442c80"/>
+    <w:nsid w:val="ab0b27f2"/>
     <w:multiLevelType w:val="multilevel"/>
     <w:lvl w:ilvl="0">
       <w:numFmt w:val="bullet"/>

</xml_diff>

<commit_message>
added figure and text for metadata model
</commit_message>
<xml_diff>
--- a/Baxter_glne007_2015_manuscript.docx
+++ b/Baxter_glne007_2015_manuscript.docx
@@ -997,6 +997,20 @@
       </w:r>
       <w:r>
         <w:t xml:space="preserve">. Therefore we tested whether the MMT performance differed between patient populations. We found no difference in model performance according to age, BMI, NSAID usage, diabetes, smoking, or previous history of polyps (all p&gt;0.05). However the model was significantly better at differentiating normal from lesion for females than for males (p=0.02; Fig. S4). For females the model detected 73.5% of lesions with a specificity of 89.2%. For males the model detected 69.9% of lesions with a specificity of 73.8%. This difference was more pronounced for adenomas. The MMT detected 62.5% of adenomas in females and 53.4% in males. Despite performing more poorly overall for males, the MMT did have a higher sensitivity for cancer among males (98.5%) than females (90.4%). The difference in performance between males and females appeared to be due to differences in FIT results rather than differences in the microbiome. After correcting for diagnosis, there was a significant effect of sex on FIT result (p=0.006, two-way ANOVA), but not on the overall structure of the microbiome (PERMANOVA: p=0.06).</w:t>
+      </w:r>
+    </w:p>
+    <w:p>
+      <w:r>
+        <w:t xml:space="preserve">We have previously shown that incorporating patient metadata into microbiome-based diagnostic models can improve screening accuracy</w:t>
+      </w:r>
+      <w:r>
+        <w:t xml:space="preserve"> </w:t>
+      </w:r>
+      <w:r>
+        <w:t xml:space="preserve">[17]</w:t>
+      </w:r>
+      <w:r>
+        <w:t xml:space="preserve">. To test whether the same was true for the MMT we generated a random forest model that combined patients' age, BMI, gender, and smoking status with the OTUs and FIT result from the MMT. The AUC of the ROC curve for this model (0.865) was not significantly higher than that of the MMT (AUC: 0.829, p=0.15, Fig. S5). However, when the model with patient metadata was set to the same specificity as the MMT (83.7%), it had significantly higher sensitivity for lesions (78.3) than the MMT (71.4, p=0.03). This result supports our previous observations that patient metadata could be used to further improve screening accuracy.</w:t>
       </w:r>
     </w:p>
     <w:p>
@@ -3682,7 +3696,7 @@
     </w:lvl>
   </w:abstractNum>
   <w:abstractNum w:abstractNumId="990">
-    <w:nsid w:val="ab0b27f2"/>
+    <w:nsid w:val="4fc64628"/>
     <w:multiLevelType w:val="multilevel"/>
     <w:lvl w:ilvl="0">
       <w:numFmt w:val="bullet"/>

</xml_diff>

<commit_message>
added limitations and clinical perspective to discussion
</commit_message>
<xml_diff>
--- a/Baxter_glne007_2015_manuscript.docx
+++ b/Baxter_glne007_2015_manuscript.docx
@@ -272,7 +272,7 @@
         <w:br w:type="textWrapping"/>
       </w:r>
       <w:r>
-        <w:t xml:space="preserve">We sequenced the 16S rRNA genes from the stool samples of 490 patients. We used the relative abundances of the bacterial populations within each sample to develop a cross-validated random forest classification model that detects colonic lesions using the relative abundance of gut microbiota and the concentration of hemoglobin in stool.</w:t>
+        <w:t xml:space="preserve">We sequenced the 16S rRNA genes from the stool samples of 490 patients. We used the relative abundances of the bacterial populations within each sample to develop a random forest classification model that detects colonic lesions using the relative abundance of gut microbiota and the concentration of hemoglobin in stool.</w:t>
       </w:r>
     </w:p>
     <w:p>
@@ -818,7 +818,7 @@
         <w:t xml:space="preserve"> </w:t>
       </w:r>
       <w:r>
-        <w:t xml:space="preserve">(OTU57) (Fig. S2C). The ROC curve for the model had an AUC of 0.837, which was similar to AUCs reported for other microbiota-based models for CRC</w:t>
+        <w:t xml:space="preserve">(OTU57) (Fig. S2C). The ROC curve for the model had an AUC of 0.847, which was similar to AUCs reported for other microbiota-based models for CRC</w:t>
       </w:r>
       <w:r>
         <w:t xml:space="preserve"> </w:t>
@@ -981,7 +981,7 @@
           <w:b/>
           <w:i/>
         </w:rPr>
-        <w:t xml:space="preserve">Effect of sex on model performance.</w:t>
+        <w:t xml:space="preserve">Effect of patient characteristics on model performance.</w:t>
       </w:r>
       <w:r>
         <w:t xml:space="preserve"> </w:t>
@@ -1010,7 +1010,7 @@
         <w:t xml:space="preserve">[17]</w:t>
       </w:r>
       <w:r>
-        <w:t xml:space="preserve">. To test whether the same was true for the MMT we generated a random forest model that combined patients' age, BMI, gender, and smoking status with the OTUs and FIT result from the MMT. The AUC of the ROC curve for this model (0.865) was not significantly higher than that of the MMT (AUC: 0.829, p=0.15, Fig. S5). However, when the model with patient metadata was set to the same specificity as the MMT (83.7%), it had significantly higher sensitivity for lesions (78.3) than the MMT (71.4, p=0.03). This result supports our previous observations that patient metadata could be used to further improve screening accuracy.</w:t>
+        <w:t xml:space="preserve">. To test whether the same was true for the MMT we generated a random forest model that combined patients' age, BMI, sex, and smoking status with the OTUs and FIT result from the MMT. The AUC of the ROC curve for this model (0.865) was not significantly higher than that of the MMT (AUC: 0.829, p=0.15, Fig. S5). However, when the model with patient metadata was set to the same specificity as the MMT (83.7%), it had significantly higher sensitivity for lesions (78.3%) than the MMT (71.4%, p=0.03). This result supports our previous observations that patient metadata could be used to further improve screening accuracy.</w:t>
       </w:r>
     </w:p>
     <w:p>
@@ -1025,7 +1025,7 @@
     </w:p>
     <w:p>
       <w:r>
-        <w:t xml:space="preserve">We confirmed previous findings that the gut microbiota can be used to differentiate healthy individuals from those with colonic lesions. Although FIT was better at detecting lesions than a model using only the microbiota, microbiota-based models detected a subset of lesions that were not detected by FIT. This suggested that the two methods could complement each other. Based on this observation we developed a cross-validated random forest model that combined both FIT and the microbiota to detect colonic lesions. The resulting MMT had higher sensitivity than FIT for detecting lesions, especially adenomas. MMT was also able to detect the majority of lesions missed by FIT. However, the increased sensitivity of MMT was accompanied by a decrease in specificity compared to FIT. By estimating the performance of the tests on the U.S. population, we demonstarted the potential for using FIT and the MMT in series, thereby preserving the advantages of the higher specificity of FIT and the superior sensitivity of MMT.</w:t>
+        <w:t xml:space="preserve">We confirmed previous findings that the gut microbiota can be used to differentiate healthy individuals from those with colonic lesions. Although FIT was better at detecting lesions than a model using only the microbiota, microbiota-based models detected a subset of lesions that were not detected by FIT. This suggested that the two methods could complement each other. Based on this observation we developed a cross-validated random forest model that combined both FIT and the microbiota to detect colonic lesions. The resulting MMT had higher sensitivity than FIT for detecting lesions, especially adenomas. MMT was also able to detect the majority of lesions missed by FIT. However, the increased sensitivity of MMT was accompanied by a decrease in specificity compared to FIT. By estimating the performance of the tests on the U.S. population, we demonstarted the potential for using FIT and the MMT in series, thereby preserving the advantages of the higher specificity of FIT and the superior sensitivity of MMT. One way to approach screening would be to advise colonoscopies to those individuals positive in both MMT and FIT. In individuals who tested negative in both MMT and FIT, it could be argued that less frequent testing may be necessary (e.g., stool testing once every 3 years could be assessed versus once a year). Trials could confirm the time lag between testing. For those individuals who tested positive in one of the tests but negative in the other, trials could confirm whether continuing with the annual stool testing or offering colonoscopy would yield better patient outcomes (to include both likely benefits of early diagnosis as well as adverse effects of unnecessary testing).</w:t>
       </w:r>
     </w:p>
     <w:p>
@@ -1122,7 +1122,7 @@
         <w:t xml:space="preserve"> </w:t>
       </w:r>
       <w:r>
-        <w:t xml:space="preserve">(OTU281), were excluded from the MMT. This is likely due to these OTUs being significantly correlated FIT (all p&lt;0.001, Spearman correlation), meaning they add little information when used in combination with FIT. Instead the MMT is enriched for OTUs that help detect adenomas. Thus MMT model relies primarily on FIT for detecting cancer, and uses the microbiota to help identify adenomas undetectable by FIT alone. It is also interesting that most of the OTUs used in the MMT were enriched in normal individuals, suggesting that a loss of beneficial organisms in addition to the emergence of pathogens may be important for colorectal cancer development. Many of the OTUs that were depleted in patients with lesions belonged to the Ruminococcoaceae and Lachnospiraceae families, which contain the predominant producers of butyrate, a short-chain fatty acid with anti-inflammatory and anti-tumorigenic properties</w:t>
+        <w:t xml:space="preserve">(OTU281), were excluded from the MMT. This is likely due to these OTUs being significantly correlated FIT (all p&lt;0.001, Spearman correlation), meaning they add little information when used in combination with FIT. Instead the MMT is enriched for OTUs that help detect adenomas. Thus the MMT model relies primarily on FIT for detecting cancer, and uses the microbiota to help identify adenomas undetectable by FIT alone. It is also interesting that most of the OTUs used in the MMT were enriched in normal individuals, suggesting that a loss of beneficial organisms in addition to the emergence of pathogens may be important for colorectal cancer development. Many of the OTUs that were depleted in patients with lesions belonged to the Ruminococcoaceae and Lachnospiraceae families, which contain the predominant producers of butyrate, a short-chain fatty acid with anti-inflammatory and anti-tumorigenic properties</w:t>
       </w:r>
       <w:r>
         <w:t xml:space="preserve"> </w:t>
@@ -1160,7 +1160,7 @@
     </w:p>
     <w:p>
       <w:r>
-        <w:t xml:space="preserve">One potential shortcoming of this experiment is that many of the samples were collected after colonoscopy. A previous study showed that the microbiome quickly returns to normal following colonoscopy</w:t>
+        <w:t xml:space="preserve">The biggest shortcoming for this study is that the model was not applied to separate validation set. Doing so would require a dataset containing both FIT results and sequences of the V4 region of the 16S rRNA gene. To our knowledge, such a dataset is not available, making it impossible to further validate the MMT model at this time. Another potential shortcoming of this experiment is that many of the samples were collected after colonoscopy. A previous study showed that the microbiome quickly returns to normal following colonoscopy</w:t>
       </w:r>
       <w:r>
         <w:t xml:space="preserve"> </w:t>
@@ -3696,7 +3696,7 @@
     </w:lvl>
   </w:abstractNum>
   <w:abstractNum w:abstractNumId="990">
-    <w:nsid w:val="4fc64628"/>
+    <w:nsid w:val="57207315"/>
     <w:multiLevelType w:val="multilevel"/>
     <w:lvl w:ilvl="0">
       <w:numFmt w:val="bullet"/>

</xml_diff>